<commit_message>
doc modified, css script created and working, branch modified and files in releas folder, backup created
</commit_message>
<xml_diff>
--- a/Szakdolgozat_Rábai_Balázs.docx
+++ b/Szakdolgozat_Rábai_Balázs.docx
@@ -201,105 +201,16 @@
         </w:rPr>
         <w:t>2024</w:t>
       </w:r>
-    </w:p>
-    <w:p>
-      <w:pPr>
-        <w:jc w:val="center"/>
+      <w:r>
         <w:rPr>
           <w:rFonts w:ascii="Arial" w:hAnsi="Arial" w:cs="Arial"/>
-          <w:color w:val="800000"/>
+          <w:color w:val="auto"/>
           <w:sz w:val="36"/>
           <w:szCs w:val="36"/>
         </w:rPr>
-      </w:pPr>
-    </w:p>
-    <w:tbl>
-      <w:tblPr>
-        <w:tblW w:w="0" w:type="auto"/>
-        <w:tblInd w:w="39" w:type="dxa"/>
-        <w:tblLayout w:type="fixed"/>
-        <w:tblCellMar>
-          <w:top w:w="55" w:type="dxa"/>
-          <w:left w:w="42" w:type="dxa"/>
-          <w:bottom w:w="55" w:type="dxa"/>
-          <w:right w:w="55" w:type="dxa"/>
-        </w:tblCellMar>
-        <w:tblLook w:val="0000" w:firstRow="0" w:lastRow="0" w:firstColumn="0" w:lastColumn="0" w:noHBand="0" w:noVBand="0"/>
-      </w:tblPr>
-      <w:tblGrid>
-        <w:gridCol w:w="9674"/>
-      </w:tblGrid>
-      <w:tr>
-        <w:tc>
-          <w:tcPr>
-            <w:tcW w:w="9674" w:type="dxa"/>
-            <w:tcBorders>
-              <w:top w:val="single" w:sz="2" w:space="0" w:color="000000"/>
-              <w:left w:val="single" w:sz="2" w:space="0" w:color="000000"/>
-              <w:bottom w:val="single" w:sz="2" w:space="0" w:color="000000"/>
-              <w:right w:val="single" w:sz="2" w:space="0" w:color="000000"/>
-            </w:tcBorders>
-            <w:shd w:val="clear" w:color="auto" w:fill="FFFFFF"/>
-          </w:tcPr>
-          <w:p>
-            <w:r>
-              <w:rPr>
-                <w:rFonts w:ascii="Arial" w:hAnsi="Arial" w:cs="Arial"/>
-                <w:color w:val="800000"/>
-                <w:sz w:val="36"/>
-                <w:szCs w:val="36"/>
-              </w:rPr>
-              <w:t>[Gerincen:]</w:t>
-            </w:r>
-            <w:r>
-              <w:rPr>
-                <w:rFonts w:ascii="Arial" w:eastAsia="Arial" w:hAnsi="Arial" w:cs="Arial"/>
-                <w:color w:val="800000"/>
-                <w:sz w:val="36"/>
-                <w:szCs w:val="36"/>
-              </w:rPr>
-              <w:t xml:space="preserve"> </w:t>
-            </w:r>
-            <w:r>
-              <w:rPr>
-                <w:rFonts w:ascii="Arial" w:hAnsi="Arial" w:cs="Arial"/>
-                <w:color w:val="800000"/>
-                <w:sz w:val="36"/>
-                <w:szCs w:val="36"/>
-              </w:rPr>
-              <w:t>Rábai Balázs</w:t>
-            </w:r>
-            <w:r>
-              <w:rPr>
-                <w:rFonts w:ascii="Arial" w:hAnsi="Arial" w:cs="Arial"/>
-                <w:color w:val="800000"/>
-                <w:sz w:val="36"/>
-                <w:szCs w:val="36"/>
-              </w:rPr>
-              <w:t>,</w:t>
-            </w:r>
-            <w:r>
-              <w:rPr>
-                <w:rFonts w:ascii="Arial" w:eastAsia="Arial" w:hAnsi="Arial" w:cs="Arial"/>
-                <w:color w:val="800000"/>
-                <w:sz w:val="36"/>
-                <w:szCs w:val="36"/>
-              </w:rPr>
-              <w:t xml:space="preserve"> </w:t>
-            </w:r>
-            <w:r>
-              <w:rPr>
-                <w:rFonts w:ascii="Arial" w:hAnsi="Arial" w:cs="Arial"/>
-                <w:color w:val="800000"/>
-                <w:sz w:val="36"/>
-                <w:szCs w:val="36"/>
-              </w:rPr>
-              <w:t>2024</w:t>
-            </w:r>
-          </w:p>
-        </w:tc>
-      </w:tr>
-    </w:tbl>
+        <w:br w:type="page"/>
+      </w:r>
+    </w:p>
     <w:p>
       <w:pPr>
         <w:tabs>
@@ -653,7 +564,7 @@
     <w:p>
       <w:pPr>
         <w:pStyle w:val="Nyilatkozat"/>
-        <w:ind w:right="0"/>
+        <w:ind w:left="851" w:right="851"/>
         <w:rPr>
           <w:color w:val="000000"/>
         </w:rPr>
@@ -1174,7 +1085,7 @@
     <w:p>
       <w:pPr>
         <w:pStyle w:val="Nyilatkozat"/>
-        <w:ind w:right="0"/>
+        <w:ind w:left="851" w:right="851"/>
       </w:pPr>
       <w:r>
         <w:rPr>
@@ -1374,31 +1285,25 @@
         <w:ind w:left="851" w:right="0"/>
       </w:pPr>
       <w:r>
-        <w:t>Győr, [</w:t>
-      </w:r>
-      <w:r>
-        <w:rPr>
-          <w:color w:val="800000"/>
-          <w:shd w:val="clear" w:color="auto" w:fill="FFFFFF"/>
-        </w:rPr>
-        <w:t xml:space="preserve">2024. </w:t>
-      </w:r>
-      <w:proofErr w:type="spellStart"/>
-      <w:r>
-        <w:rPr>
-          <w:color w:val="800000"/>
-          <w:shd w:val="clear" w:color="auto" w:fill="FFFFFF"/>
-        </w:rPr>
-        <w:t>x.y</w:t>
-      </w:r>
-      <w:proofErr w:type="spellEnd"/>
-      <w:r>
-        <w:t>]</w:t>
-      </w:r>
+        <w:t xml:space="preserve">Győr, </w:t>
+      </w:r>
+      <w:r>
+        <w:t>2024.11.29</w:t>
+      </w:r>
+      <w:r>
+        <w:t>.</w:t>
+      </w:r>
+      <w:bookmarkStart w:id="1" w:name="_Hlk182757261"/>
       <w:r>
         <w:tab/>
+      </w:r>
+      <w:bookmarkStart w:id="2" w:name="_Hlk182757215"/>
+      <w:bookmarkStart w:id="3" w:name="_Hlk182757228"/>
+      <w:bookmarkEnd w:id="1"/>
+      <w:r>
         <w:t>______________________</w:t>
       </w:r>
+      <w:bookmarkEnd w:id="2"/>
     </w:p>
     <w:p>
       <w:pPr>
@@ -1422,6 +1327,7 @@
         <w:t>Rábai Balázs</w:t>
       </w:r>
     </w:p>
+    <w:bookmarkEnd w:id="3"/>
     <w:p/>
     <w:p>
       <w:pPr>
@@ -1790,17 +1696,17 @@
           <w:noProof/>
         </w:rPr>
       </w:pPr>
-      <w:bookmarkStart w:id="1" w:name="_Toc412467857"/>
-      <w:bookmarkStart w:id="2" w:name="_Toc170987020"/>
-      <w:bookmarkStart w:id="3" w:name="_Toc170987295"/>
-      <w:bookmarkStart w:id="4" w:name="_Toc171602387"/>
-      <w:bookmarkStart w:id="5" w:name="_Toc172149958"/>
-      <w:bookmarkStart w:id="6" w:name="_Toc172205597"/>
-      <w:bookmarkStart w:id="7" w:name="_Toc174373707"/>
-      <w:bookmarkStart w:id="8" w:name="_Toc174737145"/>
-      <w:bookmarkStart w:id="9" w:name="_Toc175141071"/>
-      <w:bookmarkStart w:id="10" w:name="_Toc182330547"/>
-      <w:bookmarkStart w:id="11" w:name="_Toc182415237"/>
+      <w:bookmarkStart w:id="4" w:name="_Toc412467857"/>
+      <w:bookmarkStart w:id="5" w:name="_Toc170987020"/>
+      <w:bookmarkStart w:id="6" w:name="_Toc170987295"/>
+      <w:bookmarkStart w:id="7" w:name="_Toc171602387"/>
+      <w:bookmarkStart w:id="8" w:name="_Toc172149958"/>
+      <w:bookmarkStart w:id="9" w:name="_Toc172205597"/>
+      <w:bookmarkStart w:id="10" w:name="_Toc174373707"/>
+      <w:bookmarkStart w:id="11" w:name="_Toc174737145"/>
+      <w:bookmarkStart w:id="12" w:name="_Toc175141071"/>
+      <w:bookmarkStart w:id="13" w:name="_Toc182330547"/>
+      <w:bookmarkStart w:id="14" w:name="_Toc182415237"/>
       <w:r>
         <w:rPr>
           <w:rFonts w:ascii="Times New Roman" w:hAnsi="Times New Roman" w:cs="Times New Roman"/>
@@ -1809,9 +1715,6 @@
         <w:lastRenderedPageBreak/>
         <w:t>Tartalomjegyzék</w:t>
       </w:r>
-      <w:bookmarkEnd w:id="1"/>
-      <w:bookmarkEnd w:id="2"/>
-      <w:bookmarkEnd w:id="3"/>
       <w:bookmarkEnd w:id="4"/>
       <w:bookmarkEnd w:id="5"/>
       <w:bookmarkEnd w:id="6"/>
@@ -1820,6 +1723,9 @@
       <w:bookmarkEnd w:id="9"/>
       <w:bookmarkEnd w:id="10"/>
       <w:bookmarkEnd w:id="11"/>
+      <w:bookmarkEnd w:id="12"/>
+      <w:bookmarkEnd w:id="13"/>
+      <w:bookmarkEnd w:id="14"/>
       <w:r>
         <w:rPr>
           <w:rFonts w:ascii="Times New Roman" w:hAnsi="Times New Roman" w:cs="Times New Roman"/>
@@ -7090,9 +6996,9 @@
           <w:rFonts w:ascii="Times New Roman" w:hAnsi="Times New Roman" w:cs="Times New Roman"/>
         </w:rPr>
       </w:pPr>
-      <w:bookmarkStart w:id="12" w:name="_Toc405888546"/>
-      <w:bookmarkStart w:id="13" w:name="_Toc405888780"/>
-      <w:bookmarkStart w:id="14" w:name="_Toc182415238"/>
+      <w:bookmarkStart w:id="15" w:name="_Toc405888546"/>
+      <w:bookmarkStart w:id="16" w:name="_Toc405888780"/>
+      <w:bookmarkStart w:id="17" w:name="_Toc182415238"/>
       <w:r>
         <w:rPr>
           <w:rFonts w:ascii="Times New Roman" w:hAnsi="Times New Roman" w:cs="Times New Roman"/>
@@ -7106,15 +7012,15 @@
         </w:rPr>
         <w:t>Bevezeté</w:t>
       </w:r>
-      <w:bookmarkEnd w:id="12"/>
-      <w:bookmarkEnd w:id="13"/>
+      <w:bookmarkEnd w:id="15"/>
+      <w:bookmarkEnd w:id="16"/>
       <w:r>
         <w:rPr>
           <w:rFonts w:ascii="Times New Roman" w:hAnsi="Times New Roman" w:cs="Times New Roman"/>
         </w:rPr>
         <w:t>s</w:t>
       </w:r>
-      <w:bookmarkEnd w:id="14"/>
+      <w:bookmarkEnd w:id="17"/>
     </w:p>
     <w:p>
       <w:pPr>
@@ -7131,7 +7037,7 @@
           <w:iCs w:val="0"/>
         </w:rPr>
       </w:pPr>
-      <w:bookmarkStart w:id="15" w:name="_Toc182415239"/>
+      <w:bookmarkStart w:id="18" w:name="_Toc182415239"/>
       <w:r>
         <w:rPr>
           <w:rFonts w:ascii="Times New Roman" w:hAnsi="Times New Roman" w:cs="Times New Roman"/>
@@ -7148,13 +7054,12 @@
         </w:rPr>
         <w:t>akossági felhasználás</w:t>
       </w:r>
-      <w:bookmarkEnd w:id="15"/>
+      <w:bookmarkEnd w:id="18"/>
     </w:p>
     <w:p>
       <w:pPr>
         <w:pStyle w:val="Szvegtrzs"/>
         <w:spacing w:after="0" w:line="360" w:lineRule="auto"/>
-        <w:ind w:firstLine="567"/>
         <w:jc w:val="both"/>
         <w:rPr>
           <w:rFonts w:cs="Times New Roman"/>
@@ -7290,7 +7195,7 @@
           <w:iCs w:val="0"/>
         </w:rPr>
       </w:pPr>
-      <w:bookmarkStart w:id="16" w:name="_Toc182415240"/>
+      <w:bookmarkStart w:id="19" w:name="_Toc182415240"/>
       <w:r>
         <w:rPr>
           <w:rFonts w:ascii="Times New Roman" w:hAnsi="Times New Roman" w:cs="Times New Roman"/>
@@ -7308,13 +7213,12 @@
         </w:rPr>
         <w:t>Ipari felhasználás</w:t>
       </w:r>
-      <w:bookmarkEnd w:id="16"/>
+      <w:bookmarkEnd w:id="19"/>
     </w:p>
     <w:p>
       <w:pPr>
         <w:pStyle w:val="Szvegtrzs"/>
         <w:spacing w:after="0" w:line="360" w:lineRule="auto"/>
-        <w:ind w:firstLine="567"/>
         <w:jc w:val="both"/>
         <w:rPr>
           <w:rFonts w:cs="Times New Roman"/>
@@ -7452,7 +7356,7 @@
           <w:iCs w:val="0"/>
         </w:rPr>
       </w:pPr>
-      <w:bookmarkStart w:id="17" w:name="_Toc182415241"/>
+      <w:bookmarkStart w:id="20" w:name="_Toc182415241"/>
       <w:r>
         <w:rPr>
           <w:rFonts w:ascii="Times New Roman" w:hAnsi="Times New Roman" w:cs="Times New Roman"/>
@@ -7470,13 +7374,12 @@
         </w:rPr>
         <w:t>Probléma leírása</w:t>
       </w:r>
-      <w:bookmarkEnd w:id="17"/>
+      <w:bookmarkEnd w:id="20"/>
     </w:p>
     <w:p>
       <w:pPr>
         <w:pStyle w:val="Szvegtrzs"/>
         <w:spacing w:after="0" w:line="360" w:lineRule="auto"/>
-        <w:ind w:firstLine="567"/>
         <w:jc w:val="both"/>
         <w:rPr>
           <w:rFonts w:cs="Times New Roman"/>
@@ -7613,9 +7516,9 @@
           <w:iCs w:val="0"/>
         </w:rPr>
       </w:pPr>
-      <w:bookmarkStart w:id="18" w:name="_1.4._Innovatív_megoldási"/>
-      <w:bookmarkStart w:id="19" w:name="_Toc182415242"/>
-      <w:bookmarkEnd w:id="18"/>
+      <w:bookmarkStart w:id="21" w:name="_1.4._Innovatív_megoldási"/>
+      <w:bookmarkStart w:id="22" w:name="_Toc182415242"/>
+      <w:bookmarkEnd w:id="21"/>
       <w:r>
         <w:rPr>
           <w:rFonts w:ascii="Times New Roman" w:hAnsi="Times New Roman" w:cs="Times New Roman"/>
@@ -7633,12 +7536,11 @@
         </w:rPr>
         <w:t>Innovatív megoldási javaslat</w:t>
       </w:r>
-      <w:bookmarkEnd w:id="19"/>
+      <w:bookmarkEnd w:id="22"/>
     </w:p>
     <w:p>
       <w:pPr>
         <w:spacing w:line="360" w:lineRule="auto"/>
-        <w:ind w:firstLine="567"/>
         <w:jc w:val="both"/>
         <w:rPr>
           <w:rFonts w:cs="Times New Roman"/>
@@ -8508,7 +8410,7 @@
           <w:rFonts w:ascii="Times New Roman" w:hAnsi="Times New Roman" w:cs="Times New Roman"/>
         </w:rPr>
       </w:pPr>
-      <w:bookmarkStart w:id="20" w:name="_Toc182415243"/>
+      <w:bookmarkStart w:id="23" w:name="_Toc182415243"/>
       <w:r>
         <w:rPr>
           <w:rFonts w:ascii="Times New Roman" w:hAnsi="Times New Roman" w:cs="Times New Roman"/>
@@ -8522,7 +8424,7 @@
         </w:rPr>
         <w:t>Hardver Elemek</w:t>
       </w:r>
-      <w:bookmarkEnd w:id="20"/>
+      <w:bookmarkEnd w:id="23"/>
     </w:p>
     <w:p>
       <w:pPr>
@@ -8539,7 +8441,7 @@
           <w:iCs w:val="0"/>
         </w:rPr>
       </w:pPr>
-      <w:bookmarkStart w:id="21" w:name="_Toc182415244"/>
+      <w:bookmarkStart w:id="24" w:name="_Toc182415244"/>
       <w:r>
         <w:rPr>
           <w:rFonts w:ascii="Times New Roman" w:hAnsi="Times New Roman" w:cs="Times New Roman"/>
@@ -8557,14 +8459,13 @@
         </w:rPr>
         <w:t>espTouch</w:t>
       </w:r>
-      <w:bookmarkEnd w:id="21"/>
+      <w:bookmarkEnd w:id="24"/>
       <w:proofErr w:type="spellEnd"/>
     </w:p>
     <w:p>
       <w:pPr>
         <w:pStyle w:val="Szvegtrzs"/>
         <w:spacing w:after="0" w:line="360" w:lineRule="auto"/>
-        <w:ind w:firstLine="567"/>
         <w:jc w:val="both"/>
         <w:rPr>
           <w:rFonts w:cs="Times New Roman"/>
@@ -8613,7 +8514,18 @@
             <w:iCs/>
             <w:u w:val="none"/>
           </w:rPr>
-          <w:t>1.4. Innovatív megoldási javaslat fejezetben</w:t>
+          <w:t xml:space="preserve">1.4. </w:t>
+        </w:r>
+        <w:r>
+          <w:rPr>
+            <w:rStyle w:val="Hiperhivatkozs"/>
+            <w:rFonts w:cs="Times New Roman"/>
+            <w:i/>
+            <w:iCs/>
+            <w:color w:val="auto"/>
+            <w:u w:val="none"/>
+          </w:rPr>
+          <w:t>Innovatív megoldási javaslat fejezetben</w:t>
         </w:r>
       </w:hyperlink>
       <w:r>
@@ -8703,7 +8615,7 @@
           <w:szCs w:val="24"/>
         </w:rPr>
       </w:pPr>
-      <w:bookmarkStart w:id="22" w:name="_Toc182415245"/>
+      <w:bookmarkStart w:id="25" w:name="_Toc182415245"/>
       <w:r>
         <w:rPr>
           <w:rFonts w:ascii="Times New Roman" w:hAnsi="Times New Roman" w:cs="Times New Roman"/>
@@ -8713,13 +8625,12 @@
         </w:rPr>
         <w:t>2.1.1. ESP WIFI modul</w:t>
       </w:r>
-      <w:bookmarkEnd w:id="22"/>
+      <w:bookmarkEnd w:id="25"/>
     </w:p>
     <w:p>
       <w:pPr>
         <w:pStyle w:val="Szvegtrzs"/>
         <w:spacing w:after="0" w:line="360" w:lineRule="auto"/>
-        <w:ind w:firstLine="567"/>
         <w:jc w:val="both"/>
         <w:rPr>
           <w:rFonts w:cs="Times New Roman"/>
@@ -9289,7 +9200,7 @@
           <w:szCs w:val="24"/>
         </w:rPr>
       </w:pPr>
-      <w:bookmarkStart w:id="23" w:name="_Toc182415246"/>
+      <w:bookmarkStart w:id="26" w:name="_Toc182415246"/>
       <w:r>
         <w:rPr>
           <w:rFonts w:ascii="Times New Roman" w:hAnsi="Times New Roman" w:cs="Times New Roman"/>
@@ -9318,14 +9229,13 @@
         </w:rPr>
         <w:t>Rezisztívinterfész</w:t>
       </w:r>
-      <w:bookmarkEnd w:id="23"/>
+      <w:bookmarkEnd w:id="26"/>
       <w:proofErr w:type="spellEnd"/>
     </w:p>
     <w:p>
       <w:pPr>
         <w:pStyle w:val="Szvegtrzs"/>
         <w:spacing w:after="0" w:line="360" w:lineRule="auto"/>
-        <w:ind w:firstLine="567"/>
         <w:jc w:val="both"/>
       </w:pPr>
       <w:r>
@@ -9886,7 +9796,7 @@
           <w:szCs w:val="24"/>
         </w:rPr>
       </w:pPr>
-      <w:bookmarkStart w:id="24" w:name="_Toc182415247"/>
+      <w:bookmarkStart w:id="27" w:name="_Toc182415247"/>
       <w:r>
         <w:rPr>
           <w:rFonts w:ascii="Times New Roman" w:hAnsi="Times New Roman" w:cs="Times New Roman"/>
@@ -9905,13 +9815,12 @@
         </w:rPr>
         <w:t>PI busz fizikai felépítése</w:t>
       </w:r>
-      <w:bookmarkEnd w:id="24"/>
+      <w:bookmarkEnd w:id="27"/>
     </w:p>
     <w:p>
       <w:pPr>
         <w:pStyle w:val="Szvegtrzs"/>
         <w:spacing w:after="0" w:line="360" w:lineRule="auto"/>
-        <w:ind w:firstLine="567"/>
         <w:jc w:val="both"/>
         <w:rPr>
           <w:rFonts w:cs="Times New Roman"/>
@@ -10966,7 +10875,7 @@
           <w:szCs w:val="24"/>
         </w:rPr>
       </w:pPr>
-      <w:bookmarkStart w:id="25" w:name="_Toc182415248"/>
+      <w:bookmarkStart w:id="28" w:name="_Toc182415248"/>
       <w:r>
         <w:rPr>
           <w:rFonts w:ascii="Times New Roman" w:hAnsi="Times New Roman" w:cs="Times New Roman"/>
@@ -11030,13 +10939,12 @@
         </w:rPr>
         <w:t>érzékelő modul</w:t>
       </w:r>
-      <w:bookmarkEnd w:id="25"/>
+      <w:bookmarkEnd w:id="28"/>
     </w:p>
     <w:p>
       <w:pPr>
         <w:pStyle w:val="Szvegtrzs"/>
         <w:spacing w:after="0" w:line="360" w:lineRule="auto"/>
-        <w:ind w:firstLine="567"/>
         <w:jc w:val="both"/>
       </w:pPr>
       <w:r>
@@ -11353,7 +11261,7 @@
           <w:szCs w:val="24"/>
         </w:rPr>
       </w:pPr>
-      <w:bookmarkStart w:id="26" w:name="_Toc182415249"/>
+      <w:bookmarkStart w:id="29" w:name="_Toc182415249"/>
       <w:r>
         <w:rPr>
           <w:rFonts w:ascii="Times New Roman" w:hAnsi="Times New Roman" w:cs="Times New Roman"/>
@@ -11383,13 +11291,12 @@
         </w:rPr>
         <w:t xml:space="preserve"> busz</w:t>
       </w:r>
-      <w:bookmarkEnd w:id="26"/>
+      <w:bookmarkEnd w:id="29"/>
     </w:p>
     <w:p>
       <w:pPr>
         <w:pStyle w:val="Szvegtrzs"/>
         <w:spacing w:after="0" w:line="360" w:lineRule="auto"/>
-        <w:ind w:firstLine="567"/>
         <w:jc w:val="both"/>
       </w:pPr>
       <w:r>
@@ -12086,7 +11993,7 @@
           <w:iCs w:val="0"/>
         </w:rPr>
       </w:pPr>
-      <w:bookmarkStart w:id="27" w:name="_Toc182415250"/>
+      <w:bookmarkStart w:id="30" w:name="_Toc182415250"/>
       <w:r>
         <w:rPr>
           <w:rFonts w:ascii="Times New Roman" w:hAnsi="Times New Roman" w:cs="Times New Roman"/>
@@ -12104,14 +12011,13 @@
         </w:rPr>
         <w:t>espCarryable</w:t>
       </w:r>
-      <w:bookmarkEnd w:id="27"/>
+      <w:bookmarkEnd w:id="30"/>
       <w:proofErr w:type="spellEnd"/>
     </w:p>
     <w:p>
       <w:pPr>
         <w:pStyle w:val="Szvegtrzs"/>
         <w:spacing w:after="0" w:line="360" w:lineRule="auto"/>
-        <w:ind w:firstLine="567"/>
         <w:jc w:val="both"/>
         <w:rPr>
           <w:rFonts w:cs="Times New Roman"/>
@@ -12123,7 +12029,7 @@
         </w:rPr>
         <w:t xml:space="preserve">A következőkben be fogom mutatni </w:t>
       </w:r>
-      <w:bookmarkStart w:id="28" w:name="_Hlk171597363"/>
+      <w:bookmarkStart w:id="31" w:name="_Hlk171597363"/>
       <w:r>
         <w:rPr>
           <w:rFonts w:cs="Times New Roman"/>
@@ -12154,7 +12060,7 @@
         </w:rPr>
         <w:t xml:space="preserve"> </w:t>
       </w:r>
-      <w:bookmarkEnd w:id="28"/>
+      <w:bookmarkEnd w:id="31"/>
       <w:r>
         <w:rPr>
           <w:rFonts w:cs="Times New Roman"/>
@@ -12170,7 +12076,18 @@
             <w:iCs/>
             <w:u w:val="none"/>
           </w:rPr>
-          <w:t>1.4. Innovatív megoldási javaslat fejezetben</w:t>
+          <w:t xml:space="preserve">1.4. </w:t>
+        </w:r>
+        <w:r>
+          <w:rPr>
+            <w:rStyle w:val="Hiperhivatkozs"/>
+            <w:rFonts w:cs="Times New Roman"/>
+            <w:i/>
+            <w:iCs/>
+            <w:color w:val="auto"/>
+            <w:u w:val="none"/>
+          </w:rPr>
+          <w:t>Innovatív megoldási javaslat fejezetben</w:t>
         </w:r>
       </w:hyperlink>
       <w:r>
@@ -12480,7 +12397,7 @@
           <w:szCs w:val="24"/>
         </w:rPr>
       </w:pPr>
-      <w:bookmarkStart w:id="29" w:name="_Toc182415251"/>
+      <w:bookmarkStart w:id="32" w:name="_Toc182415251"/>
       <w:r>
         <w:rPr>
           <w:rFonts w:ascii="Times New Roman" w:hAnsi="Times New Roman" w:cs="Times New Roman"/>
@@ -12517,7 +12434,7 @@
         </w:rPr>
         <w:t>ijelző</w:t>
       </w:r>
-      <w:bookmarkEnd w:id="29"/>
+      <w:bookmarkEnd w:id="32"/>
       <w:r>
         <w:rPr>
           <w:rFonts w:ascii="Times New Roman" w:hAnsi="Times New Roman" w:cs="Times New Roman"/>
@@ -12532,7 +12449,6 @@
       <w:pPr>
         <w:pStyle w:val="Szvegtrzs"/>
         <w:spacing w:after="0" w:line="360" w:lineRule="auto"/>
-        <w:ind w:firstLine="567"/>
         <w:jc w:val="both"/>
         <w:rPr>
           <w:rFonts w:cs="Times New Roman"/>
@@ -13456,7 +13372,7 @@
           <w:szCs w:val="24"/>
         </w:rPr>
       </w:pPr>
-      <w:bookmarkStart w:id="30" w:name="_Toc182415252"/>
+      <w:bookmarkStart w:id="33" w:name="_Toc182415252"/>
       <w:r>
         <w:rPr>
           <w:rFonts w:ascii="Times New Roman" w:hAnsi="Times New Roman" w:cs="Times New Roman"/>
@@ -13503,13 +13419,12 @@
         </w:rPr>
         <w:t>C busz architektúrája</w:t>
       </w:r>
-      <w:bookmarkEnd w:id="30"/>
+      <w:bookmarkEnd w:id="33"/>
     </w:p>
     <w:p>
       <w:pPr>
         <w:pStyle w:val="NormlWeb"/>
         <w:spacing w:before="0" w:beforeAutospacing="0" w:after="0" w:afterAutospacing="0" w:line="360" w:lineRule="auto"/>
-        <w:ind w:firstLine="567"/>
         <w:jc w:val="both"/>
       </w:pPr>
       <w:r>
@@ -14062,7 +13977,7 @@
           <w:szCs w:val="24"/>
         </w:rPr>
       </w:pPr>
-      <w:bookmarkStart w:id="31" w:name="_Toc182415253"/>
+      <w:bookmarkStart w:id="34" w:name="_Toc182415253"/>
       <w:r>
         <w:rPr>
           <w:rFonts w:ascii="Times New Roman" w:hAnsi="Times New Roman" w:cs="Times New Roman"/>
@@ -14090,13 +14005,12 @@
         </w:rPr>
         <w:t>. További perifériák</w:t>
       </w:r>
-      <w:bookmarkEnd w:id="31"/>
+      <w:bookmarkEnd w:id="34"/>
     </w:p>
     <w:p>
       <w:pPr>
         <w:pStyle w:val="NormlWeb"/>
         <w:spacing w:before="0" w:beforeAutospacing="0" w:after="0" w:afterAutospacing="0" w:line="360" w:lineRule="auto"/>
-        <w:ind w:firstLine="567"/>
         <w:jc w:val="both"/>
       </w:pPr>
       <w:r>
@@ -14136,11 +14050,11 @@
         <w:t xml:space="preserve"> megtenni</w:t>
       </w:r>
       <w:r>
-        <w:t xml:space="preserve">, ami általában egy. Ezzel biztosítom, hogy a </w:t>
+        <w:t xml:space="preserve">, ami általában egy. Ezzel biztosítom, hogy a felhasználói </w:t>
       </w:r>
       <w:r>
         <w:lastRenderedPageBreak/>
-        <w:t>felhasználói beavatkozások pontosak és megbízhatóak legyenek, elkerülve a nem kívánt többszörös érintkezéseket.</w:t>
+        <w:t>beavatkozások pontosak és megbízhatóak legyenek, elkerülve a nem kívánt többszörös érintkezéseket.</w:t>
       </w:r>
     </w:p>
     <w:p>
@@ -14376,7 +14290,7 @@
           <w:iCs w:val="0"/>
         </w:rPr>
       </w:pPr>
-      <w:bookmarkStart w:id="32" w:name="_Toc182415254"/>
+      <w:bookmarkStart w:id="35" w:name="_Toc182415254"/>
       <w:r>
         <w:rPr>
           <w:rFonts w:ascii="Times New Roman" w:hAnsi="Times New Roman" w:cs="Times New Roman"/>
@@ -14448,13 +14362,12 @@
         </w:rPr>
         <w:t>systems</w:t>
       </w:r>
-      <w:bookmarkEnd w:id="32"/>
+      <w:bookmarkEnd w:id="35"/>
       <w:proofErr w:type="spellEnd"/>
     </w:p>
     <w:p>
       <w:pPr>
         <w:spacing w:line="360" w:lineRule="auto"/>
-        <w:ind w:firstLine="567"/>
         <w:jc w:val="both"/>
         <w:rPr>
           <w:rFonts w:cs="Times New Roman"/>
@@ -14795,9 +14708,9 @@
           <w:szCs w:val="24"/>
         </w:rPr>
       </w:pPr>
-      <w:bookmarkStart w:id="33" w:name="_Ref171504329"/>
-      <w:bookmarkStart w:id="34" w:name="_Ref171504331"/>
-      <w:bookmarkStart w:id="35" w:name="_Toc182415255"/>
+      <w:bookmarkStart w:id="36" w:name="_Ref171504329"/>
+      <w:bookmarkStart w:id="37" w:name="_Ref171504331"/>
+      <w:bookmarkStart w:id="38" w:name="_Toc182415255"/>
       <w:r>
         <w:rPr>
           <w:rFonts w:ascii="Times New Roman" w:hAnsi="Times New Roman" w:cs="Times New Roman"/>
@@ -14807,8 +14720,8 @@
         </w:rPr>
         <w:t xml:space="preserve">2.3.1. </w:t>
       </w:r>
-      <w:bookmarkEnd w:id="33"/>
-      <w:bookmarkEnd w:id="34"/>
+      <w:bookmarkEnd w:id="36"/>
+      <w:bookmarkEnd w:id="37"/>
       <w:r>
         <w:rPr>
           <w:rFonts w:ascii="Times New Roman" w:hAnsi="Times New Roman" w:cs="Times New Roman"/>
@@ -14827,13 +14740,12 @@
         </w:rPr>
         <w:t xml:space="preserve"> hálózat</w:t>
       </w:r>
-      <w:bookmarkEnd w:id="35"/>
+      <w:bookmarkEnd w:id="38"/>
     </w:p>
     <w:p>
       <w:pPr>
         <w:pStyle w:val="Szvegtrzs"/>
         <w:spacing w:after="0" w:line="360" w:lineRule="auto"/>
-        <w:ind w:firstLine="578"/>
         <w:jc w:val="both"/>
       </w:pPr>
       <w:r>
@@ -16721,7 +16633,7 @@
           <w:szCs w:val="24"/>
         </w:rPr>
       </w:pPr>
-      <w:bookmarkStart w:id="36" w:name="_Toc182415256"/>
+      <w:bookmarkStart w:id="39" w:name="_Toc182415256"/>
       <w:r>
         <w:rPr>
           <w:rFonts w:ascii="Times New Roman" w:hAnsi="Times New Roman" w:cs="Times New Roman"/>
@@ -16732,13 +16644,12 @@
         <w:lastRenderedPageBreak/>
         <w:t>2.3.2. Relés modulok</w:t>
       </w:r>
-      <w:bookmarkEnd w:id="36"/>
+      <w:bookmarkEnd w:id="39"/>
     </w:p>
     <w:p>
       <w:pPr>
         <w:pStyle w:val="Szvegtrzs"/>
         <w:spacing w:after="0" w:line="360" w:lineRule="auto"/>
-        <w:ind w:firstLine="567"/>
         <w:jc w:val="both"/>
       </w:pPr>
       <w:r>
@@ -17857,7 +17768,7 @@
           <w:rFonts w:ascii="Times New Roman" w:hAnsi="Times New Roman" w:cs="Times New Roman"/>
         </w:rPr>
       </w:pPr>
-      <w:bookmarkStart w:id="37" w:name="_Toc182415257"/>
+      <w:bookmarkStart w:id="40" w:name="_Toc182415257"/>
       <w:r>
         <w:rPr>
           <w:rFonts w:ascii="Times New Roman" w:hAnsi="Times New Roman" w:cs="Times New Roman"/>
@@ -17871,13 +17782,12 @@
         </w:rPr>
         <w:t>Kommunikációs szoftver elemek</w:t>
       </w:r>
-      <w:bookmarkEnd w:id="37"/>
+      <w:bookmarkEnd w:id="40"/>
     </w:p>
     <w:p>
       <w:pPr>
         <w:pStyle w:val="Szvegtrzs"/>
         <w:spacing w:after="0" w:line="360" w:lineRule="auto"/>
-        <w:ind w:firstLine="567"/>
         <w:jc w:val="both"/>
       </w:pPr>
       <w:r>
@@ -17970,7 +17880,7 @@
           <w:iCs w:val="0"/>
         </w:rPr>
       </w:pPr>
-      <w:bookmarkStart w:id="38" w:name="_Toc182415258"/>
+      <w:bookmarkStart w:id="41" w:name="_Toc182415258"/>
       <w:r>
         <w:rPr>
           <w:rFonts w:ascii="Times New Roman" w:hAnsi="Times New Roman" w:cs="Times New Roman"/>
@@ -17995,7 +17905,7 @@
         </w:rPr>
         <w:t xml:space="preserve"> belső protokolljai</w:t>
       </w:r>
-      <w:bookmarkEnd w:id="38"/>
+      <w:bookmarkEnd w:id="41"/>
     </w:p>
     <w:p>
       <w:pPr>
@@ -18012,7 +17922,7 @@
           <w:szCs w:val="24"/>
         </w:rPr>
       </w:pPr>
-      <w:bookmarkStart w:id="39" w:name="_Toc182415259"/>
+      <w:bookmarkStart w:id="42" w:name="_Toc182415259"/>
       <w:r>
         <w:rPr>
           <w:rFonts w:ascii="Times New Roman" w:hAnsi="Times New Roman" w:cs="Times New Roman"/>
@@ -18041,13 +17951,12 @@
         </w:rPr>
         <w:t>C protokoll</w:t>
       </w:r>
-      <w:bookmarkEnd w:id="39"/>
+      <w:bookmarkEnd w:id="42"/>
     </w:p>
     <w:p>
       <w:pPr>
         <w:pStyle w:val="Szvegtrzs"/>
         <w:spacing w:after="0" w:line="360" w:lineRule="auto"/>
-        <w:ind w:firstLine="567"/>
         <w:jc w:val="both"/>
       </w:pPr>
       <w:r>
@@ -18560,7 +18469,7 @@
           <w:szCs w:val="24"/>
         </w:rPr>
       </w:pPr>
-      <w:bookmarkStart w:id="40" w:name="_Toc182415260"/>
+      <w:bookmarkStart w:id="43" w:name="_Toc182415260"/>
       <w:r>
         <w:rPr>
           <w:rFonts w:ascii="Times New Roman" w:hAnsi="Times New Roman" w:cs="Times New Roman"/>
@@ -18588,13 +18497,12 @@
         </w:rPr>
         <w:t>. SPI protokoll</w:t>
       </w:r>
-      <w:bookmarkEnd w:id="40"/>
+      <w:bookmarkEnd w:id="43"/>
     </w:p>
     <w:p>
       <w:pPr>
         <w:pStyle w:val="Szvegtrzs"/>
         <w:spacing w:after="0" w:line="360" w:lineRule="auto"/>
-        <w:ind w:firstLine="567"/>
         <w:jc w:val="both"/>
       </w:pPr>
       <w:r>
@@ -18891,7 +18799,7 @@
           <w:iCs w:val="0"/>
         </w:rPr>
       </w:pPr>
-      <w:bookmarkStart w:id="41" w:name="_Toc182415261"/>
+      <w:bookmarkStart w:id="44" w:name="_Toc182415261"/>
       <w:r>
         <w:rPr>
           <w:rFonts w:ascii="Times New Roman" w:hAnsi="Times New Roman" w:cs="Times New Roman"/>
@@ -18900,7 +18808,7 @@
         </w:rPr>
         <w:t>3.2. Eszközök közti protokollok</w:t>
       </w:r>
-      <w:bookmarkEnd w:id="41"/>
+      <w:bookmarkEnd w:id="44"/>
     </w:p>
     <w:p>
       <w:pPr>
@@ -18917,7 +18825,7 @@
           <w:szCs w:val="24"/>
         </w:rPr>
       </w:pPr>
-      <w:bookmarkStart w:id="42" w:name="_Toc182415262"/>
+      <w:bookmarkStart w:id="45" w:name="_Toc182415262"/>
       <w:r>
         <w:rPr>
           <w:rFonts w:ascii="Times New Roman" w:hAnsi="Times New Roman" w:cs="Times New Roman"/>
@@ -18947,17 +18855,26 @@
         </w:rPr>
         <w:t xml:space="preserve"> protokoll</w:t>
       </w:r>
-      <w:bookmarkEnd w:id="42"/>
+      <w:bookmarkEnd w:id="45"/>
     </w:p>
     <w:p>
       <w:pPr>
         <w:pStyle w:val="Szvegtrzs"/>
         <w:spacing w:after="0" w:line="360" w:lineRule="auto"/>
-        <w:ind w:firstLine="567"/>
         <w:jc w:val="both"/>
       </w:pPr>
       <w:r>
-        <w:t xml:space="preserve">A 2.3.1. RS-485 hálózat című alfejezetben írtam arról, hogy épül fel egy olyan busz rendszer, amelyen </w:t>
+        <w:t xml:space="preserve">A </w:t>
+      </w:r>
+      <w:r>
+        <w:rPr>
+          <w:i/>
+          <w:iCs/>
+        </w:rPr>
+        <w:t>2.3.1. RS-485 hálózat</w:t>
+      </w:r>
+      <w:r>
+        <w:t xml:space="preserve"> című alfejezetben írtam arról, hogy épül fel egy olyan busz rendszer, amelyen </w:t>
       </w:r>
       <w:proofErr w:type="spellStart"/>
       <w:r>
@@ -19524,7 +19441,7 @@
           <w:szCs w:val="24"/>
         </w:rPr>
       </w:pPr>
-      <w:bookmarkStart w:id="43" w:name="_Toc182415263"/>
+      <w:bookmarkStart w:id="46" w:name="_Toc182415263"/>
       <w:r>
         <w:rPr>
           <w:rFonts w:ascii="Times New Roman" w:hAnsi="Times New Roman" w:cs="Times New Roman"/>
@@ -19534,13 +19451,12 @@
         </w:rPr>
         <w:t>3.2.2. WIFI kommunikáció</w:t>
       </w:r>
-      <w:bookmarkEnd w:id="43"/>
+      <w:bookmarkEnd w:id="46"/>
     </w:p>
     <w:p>
       <w:pPr>
         <w:pStyle w:val="Szvegtrzs"/>
         <w:spacing w:after="0" w:line="360" w:lineRule="auto"/>
-        <w:ind w:firstLine="567"/>
         <w:jc w:val="both"/>
       </w:pPr>
       <w:r>
@@ -19632,7 +19548,7 @@
           <w:rFonts w:ascii="Times New Roman" w:hAnsi="Times New Roman" w:cs="Times New Roman"/>
         </w:rPr>
       </w:pPr>
-      <w:bookmarkStart w:id="44" w:name="_Toc182415264"/>
+      <w:bookmarkStart w:id="47" w:name="_Toc182415264"/>
       <w:r>
         <w:rPr>
           <w:rFonts w:ascii="Times New Roman" w:hAnsi="Times New Roman" w:cs="Times New Roman"/>
@@ -19652,13 +19568,12 @@
         </w:rPr>
         <w:t>tervezése</w:t>
       </w:r>
-      <w:bookmarkEnd w:id="44"/>
+      <w:bookmarkEnd w:id="47"/>
     </w:p>
     <w:p>
       <w:pPr>
         <w:pStyle w:val="Szvegtrzs"/>
         <w:spacing w:after="0" w:line="360" w:lineRule="auto"/>
-        <w:ind w:firstLine="567"/>
         <w:jc w:val="both"/>
         <w:rPr>
           <w:rFonts w:cs="Times New Roman"/>
@@ -19699,7 +19614,7 @@
           <w:iCs w:val="0"/>
         </w:rPr>
       </w:pPr>
-      <w:bookmarkStart w:id="45" w:name="_Toc182415265"/>
+      <w:bookmarkStart w:id="48" w:name="_Toc182415265"/>
       <w:r>
         <w:rPr>
           <w:rFonts w:ascii="Times New Roman" w:hAnsi="Times New Roman" w:cs="Times New Roman"/>
@@ -19708,13 +19623,12 @@
         </w:rPr>
         <w:t>4.1 Rendszer terv készítése</w:t>
       </w:r>
-      <w:bookmarkEnd w:id="45"/>
+      <w:bookmarkEnd w:id="48"/>
     </w:p>
     <w:p>
       <w:pPr>
         <w:pStyle w:val="Szvegtrzs"/>
         <w:spacing w:after="0" w:line="360" w:lineRule="auto"/>
-        <w:ind w:firstLine="567"/>
         <w:jc w:val="both"/>
         <w:rPr>
           <w:rFonts w:cs="Times New Roman"/>
@@ -19895,7 +19809,7 @@
           <w:szCs w:val="24"/>
         </w:rPr>
       </w:pPr>
-      <w:bookmarkStart w:id="46" w:name="_Toc182415266"/>
+      <w:bookmarkStart w:id="49" w:name="_Toc182415266"/>
       <w:r>
         <w:rPr>
           <w:rFonts w:ascii="Times New Roman" w:hAnsi="Times New Roman" w:cs="Times New Roman"/>
@@ -19905,13 +19819,12 @@
         </w:rPr>
         <w:t>4.1.1 Rendszer követelmények</w:t>
       </w:r>
-      <w:bookmarkEnd w:id="46"/>
+      <w:bookmarkEnd w:id="49"/>
     </w:p>
     <w:p>
       <w:pPr>
         <w:pStyle w:val="Szvegtrzs"/>
         <w:spacing w:after="0" w:line="360" w:lineRule="auto"/>
-        <w:ind w:firstLine="567"/>
         <w:jc w:val="both"/>
       </w:pPr>
       <w:r>
@@ -20329,7 +20242,7 @@
           <w:szCs w:val="24"/>
         </w:rPr>
       </w:pPr>
-      <w:bookmarkStart w:id="47" w:name="_Toc182415267"/>
+      <w:bookmarkStart w:id="50" w:name="_Toc182415267"/>
       <w:r>
         <w:rPr>
           <w:rFonts w:ascii="Times New Roman" w:hAnsi="Times New Roman" w:cs="Times New Roman"/>
@@ -20340,13 +20253,12 @@
         <w:lastRenderedPageBreak/>
         <w:t>4.1.2 Eszköz követelmények</w:t>
       </w:r>
-      <w:bookmarkEnd w:id="47"/>
+      <w:bookmarkEnd w:id="50"/>
     </w:p>
     <w:p>
       <w:pPr>
         <w:pStyle w:val="Szvegtrzs"/>
         <w:spacing w:after="0" w:line="360" w:lineRule="auto"/>
-        <w:ind w:firstLine="567"/>
         <w:jc w:val="both"/>
       </w:pPr>
       <w:r>
@@ -21000,7 +20912,7 @@
           <w:iCs w:val="0"/>
         </w:rPr>
       </w:pPr>
-      <w:bookmarkStart w:id="48" w:name="_Toc182415268"/>
+      <w:bookmarkStart w:id="51" w:name="_Toc182415268"/>
       <w:r>
         <w:rPr>
           <w:rFonts w:ascii="Times New Roman" w:hAnsi="Times New Roman" w:cs="Times New Roman"/>
@@ -21034,13 +20946,12 @@
         </w:rPr>
         <w:t>Hálózati modulok főszekvenciájának tervezése</w:t>
       </w:r>
-      <w:bookmarkEnd w:id="48"/>
+      <w:bookmarkEnd w:id="51"/>
     </w:p>
     <w:p>
       <w:pPr>
         <w:pStyle w:val="Szvegtrzs"/>
         <w:spacing w:after="0" w:line="360" w:lineRule="auto"/>
-        <w:ind w:firstLine="567"/>
         <w:jc w:val="both"/>
         <w:rPr>
           <w:rFonts w:cs="Times New Roman"/>
@@ -21703,7 +21614,7 @@
           <w:szCs w:val="24"/>
         </w:rPr>
       </w:pPr>
-      <w:bookmarkStart w:id="49" w:name="_Toc182415269"/>
+      <w:bookmarkStart w:id="52" w:name="_Toc182415269"/>
       <w:r>
         <w:rPr>
           <w:rFonts w:ascii="Times New Roman" w:hAnsi="Times New Roman" w:cs="Times New Roman"/>
@@ -21769,7 +21680,7 @@
         </w:rPr>
         <w:t>)</w:t>
       </w:r>
-      <w:bookmarkEnd w:id="49"/>
+      <w:bookmarkEnd w:id="52"/>
     </w:p>
     <w:p>
       <w:pPr>
@@ -21867,7 +21778,6 @@
       <w:pPr>
         <w:pStyle w:val="Szvegtrzs"/>
         <w:spacing w:after="0" w:line="360" w:lineRule="auto"/>
-        <w:ind w:firstLine="567"/>
         <w:jc w:val="both"/>
       </w:pPr>
       <w:r>
@@ -22179,7 +22089,7 @@
           <w:szCs w:val="24"/>
         </w:rPr>
       </w:pPr>
-      <w:bookmarkStart w:id="50" w:name="_Toc182415270"/>
+      <w:bookmarkStart w:id="53" w:name="_Toc182415270"/>
       <w:r>
         <w:rPr>
           <w:rFonts w:ascii="Times New Roman" w:hAnsi="Times New Roman" w:cs="Times New Roman"/>
@@ -22251,7 +22161,7 @@
         </w:rPr>
         <w:t>)</w:t>
       </w:r>
-      <w:bookmarkEnd w:id="50"/>
+      <w:bookmarkEnd w:id="53"/>
     </w:p>
     <w:p>
       <w:pPr>
@@ -22358,7 +22268,6 @@
       <w:pPr>
         <w:pStyle w:val="Szvegtrzs"/>
         <w:spacing w:after="0" w:line="360" w:lineRule="auto"/>
-        <w:ind w:firstLine="567"/>
         <w:jc w:val="both"/>
         <w:rPr>
           <w:rFonts w:cs="Times New Roman"/>
@@ -22786,7 +22695,7 @@
           <w:szCs w:val="24"/>
         </w:rPr>
       </w:pPr>
-      <w:bookmarkStart w:id="51" w:name="_Toc182415271"/>
+      <w:bookmarkStart w:id="54" w:name="_Toc182415271"/>
       <w:r>
         <w:rPr>
           <w:rFonts w:ascii="Times New Roman" w:hAnsi="Times New Roman" w:cs="Times New Roman"/>
@@ -22838,13 +22747,12 @@
         </w:rPr>
         <w:t>)</w:t>
       </w:r>
-      <w:bookmarkEnd w:id="51"/>
+      <w:bookmarkEnd w:id="54"/>
     </w:p>
     <w:p>
       <w:pPr>
         <w:pStyle w:val="Szvegtrzs"/>
         <w:spacing w:after="0" w:line="360" w:lineRule="auto"/>
-        <w:ind w:firstLine="567"/>
         <w:jc w:val="both"/>
         <w:rPr>
           <w:rFonts w:cs="Times New Roman"/>
@@ -24209,7 +24117,7 @@
           <w:szCs w:val="24"/>
         </w:rPr>
       </w:pPr>
-      <w:bookmarkStart w:id="52" w:name="_Toc182415272"/>
+      <w:bookmarkStart w:id="55" w:name="_Toc182415272"/>
       <w:r>
         <w:rPr>
           <w:rFonts w:ascii="Times New Roman" w:hAnsi="Times New Roman" w:cs="Times New Roman"/>
@@ -24274,7 +24182,7 @@
         </w:rPr>
         <w:t>)</w:t>
       </w:r>
-      <w:bookmarkEnd w:id="52"/>
+      <w:bookmarkEnd w:id="55"/>
     </w:p>
     <w:p>
       <w:pPr>
@@ -24373,7 +24281,6 @@
       <w:pPr>
         <w:pStyle w:val="Szvegtrzs"/>
         <w:spacing w:after="0" w:line="360" w:lineRule="auto"/>
-        <w:ind w:firstLine="567"/>
         <w:jc w:val="both"/>
       </w:pPr>
       <w:r>
@@ -25338,7 +25245,7 @@
           <w:iCs w:val="0"/>
         </w:rPr>
       </w:pPr>
-      <w:bookmarkStart w:id="53" w:name="_Toc182415273"/>
+      <w:bookmarkStart w:id="56" w:name="_Toc182415273"/>
       <w:r>
         <w:rPr>
           <w:rFonts w:ascii="Times New Roman" w:hAnsi="Times New Roman" w:cs="Times New Roman"/>
@@ -25387,13 +25294,12 @@
         </w:rPr>
         <w:t>felhasználói interakcióinak tervezése</w:t>
       </w:r>
-      <w:bookmarkEnd w:id="53"/>
+      <w:bookmarkEnd w:id="56"/>
     </w:p>
     <w:p>
       <w:pPr>
         <w:pStyle w:val="Szvegtrzs"/>
         <w:spacing w:after="0" w:line="360" w:lineRule="auto"/>
-        <w:ind w:firstLine="567"/>
         <w:jc w:val="both"/>
       </w:pPr>
       <w:r>
@@ -25550,7 +25456,7 @@
           <w:szCs w:val="24"/>
         </w:rPr>
       </w:pPr>
-      <w:bookmarkStart w:id="54" w:name="_Toc182415274"/>
+      <w:bookmarkStart w:id="57" w:name="_Toc182415274"/>
       <w:r>
         <w:rPr>
           <w:rFonts w:ascii="Times New Roman" w:hAnsi="Times New Roman" w:cs="Times New Roman"/>
@@ -25587,13 +25493,12 @@
         </w:rPr>
         <w:t>Beavatkozószerv funkcióinak megtervezése</w:t>
       </w:r>
-      <w:bookmarkEnd w:id="54"/>
+      <w:bookmarkEnd w:id="57"/>
     </w:p>
     <w:p>
       <w:pPr>
         <w:pStyle w:val="Szvegtrzs"/>
         <w:spacing w:after="0" w:line="360" w:lineRule="auto"/>
-        <w:ind w:firstLine="567"/>
         <w:jc w:val="both"/>
       </w:pPr>
       <w:r>
@@ -25908,7 +25813,7 @@
           <w:szCs w:val="24"/>
         </w:rPr>
       </w:pPr>
-      <w:bookmarkStart w:id="55" w:name="_Toc182415275"/>
+      <w:bookmarkStart w:id="58" w:name="_Toc182415275"/>
       <w:r>
         <w:rPr>
           <w:rFonts w:ascii="Times New Roman" w:hAnsi="Times New Roman" w:cs="Times New Roman"/>
@@ -25977,7 +25882,7 @@
         </w:rPr>
         <w:t>aloldal</w:t>
       </w:r>
-      <w:bookmarkEnd w:id="55"/>
+      <w:bookmarkEnd w:id="58"/>
     </w:p>
     <w:p>
       <w:pPr>
@@ -26053,7 +25958,6 @@
       <w:pPr>
         <w:pStyle w:val="Szvegtrzs"/>
         <w:spacing w:after="0" w:line="360" w:lineRule="auto"/>
-        <w:ind w:firstLine="567"/>
         <w:jc w:val="both"/>
       </w:pPr>
       <w:r>
@@ -26393,7 +26297,7 @@
           <w:szCs w:val="24"/>
         </w:rPr>
       </w:pPr>
-      <w:bookmarkStart w:id="56" w:name="_Toc182415276"/>
+      <w:bookmarkStart w:id="59" w:name="_Toc182415276"/>
       <w:r>
         <w:rPr>
           <w:rFonts w:ascii="Times New Roman" w:hAnsi="Times New Roman" w:cs="Times New Roman"/>
@@ -26451,7 +26355,7 @@
         </w:rPr>
         <w:t xml:space="preserve"> gomb következménye</w:t>
       </w:r>
-      <w:bookmarkEnd w:id="56"/>
+      <w:bookmarkEnd w:id="59"/>
     </w:p>
     <w:p>
       <w:pPr>
@@ -26538,7 +26442,6 @@
       <w:pPr>
         <w:pStyle w:val="Szvegtrzs"/>
         <w:spacing w:after="0" w:line="360" w:lineRule="auto"/>
-        <w:ind w:firstLine="567"/>
         <w:jc w:val="both"/>
       </w:pPr>
       <w:r>
@@ -27107,7 +27010,7 @@
           <w:szCs w:val="24"/>
         </w:rPr>
       </w:pPr>
-      <w:bookmarkStart w:id="57" w:name="_Toc182415277"/>
+      <w:bookmarkStart w:id="60" w:name="_Toc182415277"/>
       <w:r>
         <w:rPr>
           <w:rFonts w:ascii="Times New Roman" w:hAnsi="Times New Roman" w:cs="Times New Roman"/>
@@ -27201,13 +27104,12 @@
         </w:rPr>
         <w:t>tervezése</w:t>
       </w:r>
-      <w:bookmarkEnd w:id="57"/>
+      <w:bookmarkEnd w:id="60"/>
     </w:p>
     <w:p>
       <w:pPr>
         <w:pStyle w:val="Szvegtrzs"/>
         <w:spacing w:after="0" w:line="360" w:lineRule="auto"/>
-        <w:ind w:firstLine="567"/>
         <w:jc w:val="both"/>
       </w:pPr>
       <w:r>
@@ -27589,7 +27491,7 @@
           <w:iCs w:val="0"/>
         </w:rPr>
       </w:pPr>
-      <w:bookmarkStart w:id="58" w:name="_Toc182415278"/>
+      <w:bookmarkStart w:id="61" w:name="_Toc182415278"/>
       <w:r>
         <w:rPr>
           <w:rFonts w:ascii="Times New Roman" w:hAnsi="Times New Roman" w:cs="Times New Roman"/>
@@ -27640,7 +27542,7 @@
         </w:rPr>
         <w:t>felhasználói interakcióinak tervezése</w:t>
       </w:r>
-      <w:bookmarkEnd w:id="58"/>
+      <w:bookmarkEnd w:id="61"/>
     </w:p>
     <w:p>
       <w:pPr>
@@ -27657,7 +27559,7 @@
           <w:szCs w:val="24"/>
         </w:rPr>
       </w:pPr>
-      <w:bookmarkStart w:id="59" w:name="_Toc182415279"/>
+      <w:bookmarkStart w:id="62" w:name="_Toc182415279"/>
       <w:r>
         <w:rPr>
           <w:rFonts w:ascii="Times New Roman" w:hAnsi="Times New Roman" w:cs="Times New Roman"/>
@@ -27687,7 +27589,7 @@
         </w:rPr>
         <w:t xml:space="preserve"> fizikai kialakítása</w:t>
       </w:r>
-      <w:bookmarkEnd w:id="59"/>
+      <w:bookmarkEnd w:id="62"/>
     </w:p>
     <w:p>
       <w:pPr>
@@ -27762,7 +27664,6 @@
     <w:p>
       <w:pPr>
         <w:spacing w:line="360" w:lineRule="auto"/>
-        <w:ind w:firstLine="567"/>
         <w:jc w:val="both"/>
       </w:pPr>
       <w:r>
@@ -28420,7 +28321,7 @@
           <w:rFonts w:ascii="Times New Roman" w:hAnsi="Times New Roman" w:cs="Times New Roman"/>
         </w:rPr>
       </w:pPr>
-      <w:bookmarkStart w:id="60" w:name="_Toc182415280"/>
+      <w:bookmarkStart w:id="63" w:name="_Toc182415280"/>
       <w:r>
         <w:rPr>
           <w:rFonts w:ascii="Times New Roman" w:hAnsi="Times New Roman" w:cs="Times New Roman"/>
@@ -28428,13 +28329,12 @@
         <w:lastRenderedPageBreak/>
         <w:t>5. Modulok szoftveres implementációja</w:t>
       </w:r>
-      <w:bookmarkEnd w:id="60"/>
+      <w:bookmarkEnd w:id="63"/>
     </w:p>
     <w:p>
       <w:pPr>
         <w:pStyle w:val="Szvegtrzs"/>
         <w:spacing w:after="0" w:line="360" w:lineRule="auto"/>
-        <w:ind w:firstLine="567"/>
         <w:jc w:val="both"/>
         <w:rPr>
           <w:rFonts w:eastAsia="Times New Roman" w:cs="Times New Roman"/>
@@ -29062,7 +28962,7 @@
           <w:iCs w:val="0"/>
         </w:rPr>
       </w:pPr>
-      <w:bookmarkStart w:id="61" w:name="_Toc182415281"/>
+      <w:bookmarkStart w:id="64" w:name="_Toc182415281"/>
       <w:r>
         <w:rPr>
           <w:rFonts w:ascii="Times New Roman" w:hAnsi="Times New Roman" w:cs="Times New Roman"/>
@@ -29104,12 +29004,11 @@
         </w:rPr>
         <w:t xml:space="preserve"> felépítése</w:t>
       </w:r>
-      <w:bookmarkEnd w:id="61"/>
+      <w:bookmarkEnd w:id="64"/>
     </w:p>
     <w:p>
       <w:pPr>
         <w:spacing w:line="360" w:lineRule="auto"/>
-        <w:ind w:firstLine="567"/>
         <w:jc w:val="both"/>
       </w:pPr>
       <w:r>
@@ -29200,7 +29099,7 @@
           <w:szCs w:val="24"/>
         </w:rPr>
       </w:pPr>
-      <w:bookmarkStart w:id="62" w:name="_Toc182415282"/>
+      <w:bookmarkStart w:id="65" w:name="_Toc182415282"/>
       <w:r>
         <w:rPr>
           <w:rFonts w:ascii="Times New Roman" w:hAnsi="Times New Roman" w:cs="Times New Roman"/>
@@ -29232,13 +29131,12 @@
         </w:rPr>
         <w:t xml:space="preserve"> adatbázisa</w:t>
       </w:r>
-      <w:bookmarkEnd w:id="62"/>
+      <w:bookmarkEnd w:id="65"/>
     </w:p>
     <w:p>
       <w:pPr>
         <w:pStyle w:val="Szvegtrzs"/>
         <w:spacing w:after="0" w:line="360" w:lineRule="auto"/>
-        <w:ind w:firstLine="567"/>
         <w:jc w:val="both"/>
         <w:rPr>
           <w:rFonts w:cs="Times New Roman"/>
@@ -30261,7 +30159,14 @@
           <w:i/>
           <w:iCs/>
         </w:rPr>
-        <w:t>modbusHandler</w:t>
+        <w:t>modbus</w:t>
+      </w:r>
+      <w:r>
+        <w:rPr>
+          <w:i/>
+          <w:iCs/>
+        </w:rPr>
+        <w:t>_data</w:t>
       </w:r>
       <w:proofErr w:type="spellEnd"/>
       <w:r>
@@ -30273,86 +30178,11 @@
       </w:r>
       <w:proofErr w:type="spellEnd"/>
       <w:r>
-        <w:t xml:space="preserve"> kommunikációs szükséges adatokat fogja tárolni, és az üzeneteket küldeni a </w:t>
-      </w:r>
-      <w:proofErr w:type="spellStart"/>
-      <w:r>
-        <w:rPr>
-          <w:rFonts w:cs="Times New Roman"/>
-          <w:i/>
-          <w:iCs/>
-        </w:rPr>
-        <w:t>Controller</w:t>
-      </w:r>
-      <w:proofErr w:type="spellEnd"/>
-      <w:r>
-        <w:rPr>
-          <w:rFonts w:cs="Times New Roman"/>
-          <w:i/>
-          <w:iCs/>
-        </w:rPr>
-        <w:t xml:space="preserve"> </w:t>
-      </w:r>
-      <w:proofErr w:type="spellStart"/>
-      <w:r>
-        <w:rPr>
-          <w:rFonts w:cs="Times New Roman"/>
-          <w:i/>
-          <w:iCs/>
-        </w:rPr>
-        <w:t>for</w:t>
-      </w:r>
-      <w:proofErr w:type="spellEnd"/>
-      <w:r>
-        <w:rPr>
-          <w:rFonts w:cs="Times New Roman"/>
-          <w:i/>
-          <w:iCs/>
-        </w:rPr>
-        <w:t xml:space="preserve"> </w:t>
-      </w:r>
-      <w:proofErr w:type="spellStart"/>
-      <w:r>
-        <w:rPr>
-          <w:rFonts w:cs="Times New Roman"/>
-          <w:i/>
-          <w:iCs/>
-        </w:rPr>
-        <w:t>heating</w:t>
-      </w:r>
-      <w:proofErr w:type="spellEnd"/>
-      <w:r>
-        <w:rPr>
-          <w:rFonts w:cs="Times New Roman"/>
-          <w:i/>
-          <w:iCs/>
-        </w:rPr>
-        <w:t xml:space="preserve"> </w:t>
-      </w:r>
-      <w:proofErr w:type="spellStart"/>
-      <w:r>
-        <w:rPr>
-          <w:rFonts w:cs="Times New Roman"/>
-          <w:i/>
-          <w:iCs/>
-        </w:rPr>
-        <w:t>system</w:t>
-      </w:r>
-      <w:r>
-        <w:rPr>
-          <w:rFonts w:cs="Times New Roman"/>
-          <w:i/>
-          <w:iCs/>
-        </w:rPr>
-        <w:t>-</w:t>
-      </w:r>
-      <w:r>
-        <w:rPr>
-          <w:rFonts w:cs="Times New Roman"/>
-        </w:rPr>
-        <w:t>nek</w:t>
-      </w:r>
-      <w:proofErr w:type="spellEnd"/>
+        <w:t xml:space="preserve"> kommunikációs szükséges adatokat fogja tárolni</w:t>
+      </w:r>
+      <w:r>
+        <w:t>.</w:t>
+      </w:r>
     </w:p>
     <w:p>
       <w:pPr>
@@ -30632,14 +30462,14 @@
       </w:r>
       <w:proofErr w:type="spellEnd"/>
       <w:r>
-        <w:t xml:space="preserve">: A kívánt hőmérsékletet átadva, meghatározza minden </w:t>
+        <w:t>: A kívánt hőmérsékletet átadva, meghatározza minden fűtéskörön azt, hogy kell-e fűteni vagy sem</w:t>
+      </w:r>
+      <w:r>
+        <w:t xml:space="preserve">. Minden fűtéskörre vonatkozó eredményt a </w:t>
       </w:r>
       <w:r>
         <w:lastRenderedPageBreak/>
-        <w:t>fűtéskörön azt, hogy kell-e fűteni vagy sem</w:t>
-      </w:r>
-      <w:r>
-        <w:t xml:space="preserve">. Minden fűtéskörre vonatkozó eredményt a status </w:t>
+        <w:t xml:space="preserve">status </w:t>
       </w:r>
       <w:proofErr w:type="spellStart"/>
       <w:r>
@@ -31082,7 +30912,7 @@
           <w:szCs w:val="24"/>
         </w:rPr>
       </w:pPr>
-      <w:bookmarkStart w:id="63" w:name="_Toc182415283"/>
+      <w:bookmarkStart w:id="66" w:name="_Toc182415283"/>
       <w:r>
         <w:rPr>
           <w:rFonts w:ascii="Times New Roman" w:hAnsi="Times New Roman" w:cs="Times New Roman"/>
@@ -31141,13 +30971,12 @@
         </w:rPr>
         <w:t xml:space="preserve"> adatbázisa</w:t>
       </w:r>
-      <w:bookmarkEnd w:id="63"/>
+      <w:bookmarkEnd w:id="66"/>
     </w:p>
     <w:p>
       <w:pPr>
         <w:pStyle w:val="Szvegtrzs"/>
         <w:spacing w:after="0" w:line="360" w:lineRule="auto"/>
-        <w:ind w:firstLine="567"/>
         <w:jc w:val="both"/>
       </w:pPr>
       <w:r>
@@ -31229,7 +31058,6 @@
           <w:i/>
           <w:iCs/>
         </w:rPr>
-        <w:lastRenderedPageBreak/>
         <w:t>measuring</w:t>
       </w:r>
       <w:proofErr w:type="spellEnd"/>
@@ -31260,6 +31088,7 @@
         <w:jc w:val="both"/>
       </w:pPr>
       <w:r>
+        <w:lastRenderedPageBreak/>
         <w:t>Változói: eszköz név, eszköz azonosító, eszköz fűtéskör azonosítója, szenzor által mért adatok (hő, páratartalom)</w:t>
       </w:r>
     </w:p>
@@ -31492,7 +31321,7 @@
           <w:szCs w:val="24"/>
         </w:rPr>
       </w:pPr>
-      <w:bookmarkStart w:id="64" w:name="_Toc182415284"/>
+      <w:bookmarkStart w:id="67" w:name="_Toc182415284"/>
       <w:r>
         <w:rPr>
           <w:rFonts w:ascii="Times New Roman" w:hAnsi="Times New Roman" w:cs="Times New Roman"/>
@@ -31502,7 +31331,88 @@
         </w:rPr>
         <w:t>5.1.3. EEPROM szerepe az adatbázis felépítésében</w:t>
       </w:r>
-      <w:bookmarkEnd w:id="64"/>
+      <w:bookmarkEnd w:id="67"/>
+    </w:p>
+    <w:p>
+      <w:pPr>
+        <w:pStyle w:val="Szvegtrzs"/>
+        <w:spacing w:after="0" w:line="360" w:lineRule="auto"/>
+        <w:jc w:val="both"/>
+      </w:pPr>
+      <w:r>
+        <w:t>Rengeteg szó esett már az EEPROM-</w:t>
+      </w:r>
+      <w:proofErr w:type="spellStart"/>
+      <w:r>
+        <w:t>ról</w:t>
+      </w:r>
+      <w:proofErr w:type="spellEnd"/>
+      <w:r>
+        <w:t xml:space="preserve">, és hogy az adatbázis felépítésére szolgáló fontos adatokat tartalmaz. </w:t>
+      </w:r>
+      <w:r>
+        <w:t xml:space="preserve">Az EEPROM a </w:t>
+      </w:r>
+      <w:proofErr w:type="spellStart"/>
+      <w:r>
+        <w:rPr>
+          <w:i/>
+          <w:iCs/>
+        </w:rPr>
+        <w:t>flash</w:t>
+      </w:r>
+      <w:proofErr w:type="spellEnd"/>
+      <w:r>
+        <w:t xml:space="preserve"> memóriához hasonlóan tápellátás nélkül is képes megőrizni a regiszterekbe írt biteket.</w:t>
+      </w:r>
+      <w:r>
+        <w:t xml:space="preserve"> Az ESP32 csak </w:t>
+      </w:r>
+      <w:proofErr w:type="spellStart"/>
+      <w:r>
+        <w:rPr>
+          <w:i/>
+          <w:iCs/>
+        </w:rPr>
+        <w:t>flash</w:t>
+      </w:r>
+      <w:proofErr w:type="spellEnd"/>
+      <w:r>
+        <w:t xml:space="preserve"> memóriával rendelkezik, amelyet az </w:t>
+      </w:r>
+      <w:proofErr w:type="spellStart"/>
+      <w:r>
+        <w:rPr>
+          <w:i/>
+          <w:iCs/>
+        </w:rPr>
+        <w:t>flash</w:t>
+      </w:r>
+      <w:r>
+        <w:t>-</w:t>
+      </w:r>
+      <w:r>
+        <w:t>elés</w:t>
+      </w:r>
+      <w:r>
+        <w:t>kor</w:t>
+      </w:r>
+      <w:proofErr w:type="spellEnd"/>
+      <w:r>
+        <w:t xml:space="preserve"> négy partícióra szerveződik. Ezek a partíciók egyenként felelősek a Bluetooth</w:t>
+      </w:r>
+      <w:r>
+        <w:t xml:space="preserve"> és</w:t>
+      </w:r>
+      <w:r>
+        <w:t xml:space="preserve"> WIFI működtetésért</w:t>
+      </w:r>
+      <w:r>
+        <w:t>, valamint feltöltött program tárolásáért. Az utolsó partíció viszont lehetőséget biztosít, hogy EEPROM memória típust emuláljak</w:t>
+      </w:r>
+      <w:r>
+        <w:t>.</w:t>
+      </w:r>
     </w:p>
     <w:p>
       <w:pPr>
@@ -31512,88 +31422,6 @@
         <w:jc w:val="both"/>
       </w:pPr>
       <w:r>
-        <w:t>Rengeteg szó esett már az EEPROM-</w:t>
-      </w:r>
-      <w:proofErr w:type="spellStart"/>
-      <w:r>
-        <w:t>ról</w:t>
-      </w:r>
-      <w:proofErr w:type="spellEnd"/>
-      <w:r>
-        <w:t xml:space="preserve">, és hogy az adatbázis felépítésére szolgáló fontos adatokat tartalmaz. </w:t>
-      </w:r>
-      <w:r>
-        <w:t xml:space="preserve">Az EEPROM a </w:t>
-      </w:r>
-      <w:proofErr w:type="spellStart"/>
-      <w:r>
-        <w:rPr>
-          <w:i/>
-          <w:iCs/>
-        </w:rPr>
-        <w:t>flash</w:t>
-      </w:r>
-      <w:proofErr w:type="spellEnd"/>
-      <w:r>
-        <w:t xml:space="preserve"> memóriához hasonlóan tápellátás nélkül is képes megőrizni a regiszterekbe írt biteket.</w:t>
-      </w:r>
-      <w:r>
-        <w:t xml:space="preserve"> Az ESP32 csak </w:t>
-      </w:r>
-      <w:proofErr w:type="spellStart"/>
-      <w:r>
-        <w:rPr>
-          <w:i/>
-          <w:iCs/>
-        </w:rPr>
-        <w:t>flash</w:t>
-      </w:r>
-      <w:proofErr w:type="spellEnd"/>
-      <w:r>
-        <w:t xml:space="preserve"> memóriával rendelkezik, amelyet az </w:t>
-      </w:r>
-      <w:proofErr w:type="spellStart"/>
-      <w:r>
-        <w:rPr>
-          <w:i/>
-          <w:iCs/>
-        </w:rPr>
-        <w:t>flash</w:t>
-      </w:r>
-      <w:r>
-        <w:t>-</w:t>
-      </w:r>
-      <w:r>
-        <w:t>elés</w:t>
-      </w:r>
-      <w:r>
-        <w:t>kor</w:t>
-      </w:r>
-      <w:proofErr w:type="spellEnd"/>
-      <w:r>
-        <w:t xml:space="preserve"> négy partícióra szerveződik. Ezek a partíciók egyenként felelősek a Bluetooth</w:t>
-      </w:r>
-      <w:r>
-        <w:t xml:space="preserve"> és</w:t>
-      </w:r>
-      <w:r>
-        <w:t xml:space="preserve"> WIFI működtetésért</w:t>
-      </w:r>
-      <w:r>
-        <w:t>, valamint feltöltött program tárolásáért. Az utolsó partíció viszont lehetőséget biztosít, hogy EEPROM memória típust emuláljak</w:t>
-      </w:r>
-      <w:r>
-        <w:t>.</w:t>
-      </w:r>
-    </w:p>
-    <w:p>
-      <w:pPr>
-        <w:pStyle w:val="Szvegtrzs"/>
-        <w:spacing w:after="0" w:line="360" w:lineRule="auto"/>
-        <w:ind w:firstLine="567"/>
-        <w:jc w:val="both"/>
-      </w:pPr>
-      <w:r>
         <w:t xml:space="preserve">A programban szereplő változóknak típusai vannak, ezek </w:t>
       </w:r>
       <w:r>
@@ -31612,14 +31440,14 @@
         <w:t>M</w:t>
       </w:r>
       <w:r>
-        <w:t xml:space="preserve">inden típus változóinak értéke bit szinten van eltárolva, és miden változónak van egy memória címe, ami az adott típus változójának értékére fog mutatni, illetve a </w:t>
+        <w:t xml:space="preserve">inden típus változóinak értéke bit szinten van eltárolva, és miden változónak van egy memória címe, ami az adott típus változójának értékére fog mutatni, illetve a változó elsőbájtjára. </w:t>
+      </w:r>
+      <w:r>
+        <w:t xml:space="preserve">Mivel minden változó előre meghatározott méretű, így elegendő a változó első </w:t>
       </w:r>
       <w:r>
         <w:lastRenderedPageBreak/>
-        <w:t xml:space="preserve">változó elsőbájtjára. </w:t>
-      </w:r>
-      <w:r>
-        <w:t>Mivel minden változó előre meghatározott méretű, így elegendő a változó első bájtjának helyét ismerni a memóriában.</w:t>
+        <w:t>bájtjának helyét ismerni a memóriában.</w:t>
       </w:r>
     </w:p>
     <w:p>
@@ -32945,7 +32773,7 @@
           <w:iCs w:val="0"/>
         </w:rPr>
       </w:pPr>
-      <w:bookmarkStart w:id="65" w:name="_Toc182415285"/>
+      <w:bookmarkStart w:id="68" w:name="_Toc182415285"/>
       <w:r>
         <w:rPr>
           <w:rFonts w:ascii="Times New Roman" w:hAnsi="Times New Roman" w:cs="Times New Roman"/>
@@ -32986,7 +32814,7 @@
         </w:rPr>
         <w:t xml:space="preserve"> részletes implementációja</w:t>
       </w:r>
-      <w:bookmarkEnd w:id="65"/>
+      <w:bookmarkEnd w:id="68"/>
     </w:p>
     <w:p>
       <w:pPr>
@@ -33010,7 +32838,7 @@
           <w:szCs w:val="24"/>
         </w:rPr>
       </w:pPr>
-      <w:bookmarkStart w:id="66" w:name="_Toc182415286"/>
+      <w:bookmarkStart w:id="69" w:name="_Toc182415286"/>
       <w:r>
         <w:rPr>
           <w:rFonts w:ascii="Times New Roman" w:hAnsi="Times New Roman" w:cs="Times New Roman"/>
@@ -33066,7 +32894,7 @@
         </w:rPr>
         <w:t>) bemutatása</w:t>
       </w:r>
-      <w:bookmarkEnd w:id="66"/>
+      <w:bookmarkEnd w:id="69"/>
     </w:p>
     <w:p>
       <w:pPr>
@@ -33091,7 +32919,7 @@
           <w:szCs w:val="24"/>
         </w:rPr>
       </w:pPr>
-      <w:bookmarkStart w:id="67" w:name="_Toc182415287"/>
+      <w:bookmarkStart w:id="70" w:name="_Toc182415287"/>
       <w:r>
         <w:rPr>
           <w:rFonts w:ascii="Times New Roman" w:hAnsi="Times New Roman" w:cs="Times New Roman"/>
@@ -33147,7 +32975,7 @@
         </w:rPr>
         <w:t>)</w:t>
       </w:r>
-      <w:bookmarkEnd w:id="67"/>
+      <w:bookmarkEnd w:id="70"/>
     </w:p>
     <w:p>
       <w:pPr>
@@ -33172,7 +33000,7 @@
           <w:szCs w:val="24"/>
         </w:rPr>
       </w:pPr>
-      <w:bookmarkStart w:id="68" w:name="_Toc182415288"/>
+      <w:bookmarkStart w:id="71" w:name="_Toc182415288"/>
       <w:r>
         <w:rPr>
           <w:rFonts w:ascii="Times New Roman" w:hAnsi="Times New Roman" w:cs="Times New Roman"/>
@@ -33215,7 +33043,7 @@
         </w:rPr>
         <w:t>)</w:t>
       </w:r>
-      <w:bookmarkEnd w:id="68"/>
+      <w:bookmarkEnd w:id="71"/>
     </w:p>
     <w:p>
       <w:pPr>
@@ -33240,7 +33068,7 @@
           <w:szCs w:val="24"/>
         </w:rPr>
       </w:pPr>
-      <w:bookmarkStart w:id="69" w:name="_Toc182415289"/>
+      <w:bookmarkStart w:id="72" w:name="_Toc182415289"/>
       <w:r>
         <w:rPr>
           <w:rFonts w:ascii="Times New Roman" w:hAnsi="Times New Roman" w:cs="Times New Roman"/>
@@ -33284,7 +33112,7 @@
         </w:rPr>
         <w:t>)</w:t>
       </w:r>
-      <w:bookmarkEnd w:id="69"/>
+      <w:bookmarkEnd w:id="72"/>
     </w:p>
     <w:p>
       <w:pPr>
@@ -33309,7 +33137,7 @@
           <w:szCs w:val="24"/>
         </w:rPr>
       </w:pPr>
-      <w:bookmarkStart w:id="70" w:name="_Toc182415290"/>
+      <w:bookmarkStart w:id="73" w:name="_Toc182415290"/>
       <w:r>
         <w:rPr>
           <w:rFonts w:ascii="Times New Roman" w:hAnsi="Times New Roman" w:cs="Times New Roman"/>
@@ -33328,7 +33156,7 @@
         </w:rPr>
         <w:t>Egyéb feladatok megvalósítása</w:t>
       </w:r>
-      <w:bookmarkEnd w:id="70"/>
+      <w:bookmarkEnd w:id="73"/>
     </w:p>
     <w:p>
       <w:pPr>
@@ -33352,7 +33180,7 @@
           <w:iCs w:val="0"/>
         </w:rPr>
       </w:pPr>
-      <w:bookmarkStart w:id="71" w:name="_Toc182415291"/>
+      <w:bookmarkStart w:id="74" w:name="_Toc182415291"/>
       <w:r>
         <w:rPr>
           <w:rFonts w:ascii="Times New Roman" w:hAnsi="Times New Roman" w:cs="Times New Roman"/>
@@ -33411,7 +33239,7 @@
         </w:rPr>
         <w:t xml:space="preserve"> implementációja</w:t>
       </w:r>
-      <w:bookmarkEnd w:id="71"/>
+      <w:bookmarkEnd w:id="74"/>
     </w:p>
     <w:p>
       <w:pPr>
@@ -33435,7 +33263,7 @@
           <w:szCs w:val="24"/>
         </w:rPr>
       </w:pPr>
-      <w:bookmarkStart w:id="72" w:name="_Toc182415292"/>
+      <w:bookmarkStart w:id="75" w:name="_Toc182415292"/>
       <w:r>
         <w:rPr>
           <w:rFonts w:ascii="Times New Roman" w:hAnsi="Times New Roman" w:cs="Times New Roman"/>
@@ -33478,7 +33306,7 @@
         </w:rPr>
         <w:t>)</w:t>
       </w:r>
-      <w:bookmarkEnd w:id="72"/>
+      <w:bookmarkEnd w:id="75"/>
     </w:p>
     <w:p>
       <w:pPr>
@@ -33503,7 +33331,7 @@
           <w:szCs w:val="24"/>
         </w:rPr>
       </w:pPr>
-      <w:bookmarkStart w:id="73" w:name="_Toc182415293"/>
+      <w:bookmarkStart w:id="76" w:name="_Toc182415293"/>
       <w:r>
         <w:rPr>
           <w:rFonts w:ascii="Times New Roman" w:hAnsi="Times New Roman" w:cs="Times New Roman"/>
@@ -33535,7 +33363,7 @@
         </w:rPr>
         <w:t>-csal</w:t>
       </w:r>
-      <w:bookmarkEnd w:id="73"/>
+      <w:bookmarkEnd w:id="76"/>
     </w:p>
     <w:p>
       <w:pPr>
@@ -33556,7 +33384,7 @@
           <w:rFonts w:ascii="Times New Roman" w:hAnsi="Times New Roman" w:cs="Times New Roman"/>
         </w:rPr>
       </w:pPr>
-      <w:bookmarkStart w:id="74" w:name="_Toc182415294"/>
+      <w:bookmarkStart w:id="77" w:name="_Toc182415294"/>
       <w:r>
         <w:rPr>
           <w:rFonts w:ascii="Times New Roman" w:hAnsi="Times New Roman" w:cs="Times New Roman"/>
@@ -33575,7 +33403,7 @@
         </w:rPr>
         <w:t xml:space="preserve"> Összefoglaló</w:t>
       </w:r>
-      <w:bookmarkEnd w:id="74"/>
+      <w:bookmarkEnd w:id="77"/>
       <w:r>
         <w:rPr>
           <w:rFonts w:ascii="Times New Roman" w:hAnsi="Times New Roman" w:cs="Times New Roman"/>
@@ -33936,8 +33764,8 @@
           <w:rFonts w:ascii="Times New Roman" w:hAnsi="Times New Roman" w:cs="Times New Roman"/>
         </w:rPr>
       </w:pPr>
-      <w:bookmarkStart w:id="75" w:name="_Toc405888781"/>
-      <w:bookmarkStart w:id="76" w:name="_Toc182415295"/>
+      <w:bookmarkStart w:id="78" w:name="_Toc405888781"/>
+      <w:bookmarkStart w:id="79" w:name="_Toc182415295"/>
       <w:r>
         <w:rPr>
           <w:rFonts w:ascii="Times New Roman" w:hAnsi="Times New Roman" w:cs="Times New Roman"/>
@@ -33951,8 +33779,8 @@
         </w:rPr>
         <w:t>rodalomjegyzék</w:t>
       </w:r>
-      <w:bookmarkEnd w:id="75"/>
-      <w:bookmarkEnd w:id="76"/>
+      <w:bookmarkEnd w:id="78"/>
+      <w:bookmarkEnd w:id="79"/>
     </w:p>
     <w:p>
       <w:pPr>
@@ -36211,9 +36039,9 @@
           <w:rFonts w:ascii="Times New Roman" w:hAnsi="Times New Roman" w:cs="Times New Roman"/>
         </w:rPr>
       </w:pPr>
-      <w:bookmarkStart w:id="77" w:name="_Toc182415296"/>
-      <w:bookmarkStart w:id="78" w:name="_Toc405888731"/>
-      <w:bookmarkStart w:id="79" w:name="_Toc405888782"/>
+      <w:bookmarkStart w:id="80" w:name="_Toc182415296"/>
+      <w:bookmarkStart w:id="81" w:name="_Toc405888731"/>
+      <w:bookmarkStart w:id="82" w:name="_Toc405888782"/>
       <w:r>
         <w:rPr>
           <w:rFonts w:ascii="Times New Roman" w:hAnsi="Times New Roman" w:cs="Times New Roman"/>
@@ -36221,7 +36049,7 @@
         <w:lastRenderedPageBreak/>
         <w:t>Ábrajegyzék</w:t>
       </w:r>
-      <w:bookmarkEnd w:id="77"/>
+      <w:bookmarkEnd w:id="80"/>
     </w:p>
     <w:p>
       <w:pPr>
@@ -38095,8 +37923,8 @@
           <w:color w:val="auto"/>
         </w:rPr>
       </w:pPr>
-      <w:bookmarkStart w:id="80" w:name="_Toc412467163"/>
-      <w:bookmarkStart w:id="81" w:name="_Toc182415297"/>
+      <w:bookmarkStart w:id="83" w:name="_Toc412467163"/>
+      <w:bookmarkStart w:id="84" w:name="_Toc182415297"/>
       <w:r>
         <w:rPr>
           <w:rFonts w:ascii="Times New Roman" w:hAnsi="Times New Roman" w:cs="Times New Roman"/>
@@ -38104,10 +37932,10 @@
         <w:lastRenderedPageBreak/>
         <w:t>Mellékletek</w:t>
       </w:r>
-      <w:bookmarkEnd w:id="78"/>
-      <w:bookmarkEnd w:id="79"/>
-      <w:bookmarkEnd w:id="80"/>
       <w:bookmarkEnd w:id="81"/>
+      <w:bookmarkEnd w:id="82"/>
+      <w:bookmarkEnd w:id="83"/>
+      <w:bookmarkEnd w:id="84"/>
     </w:p>
     <w:p>
       <w:pPr>
@@ -38137,7 +37965,7 @@
           <w:lang w:eastAsia="hu-HU" w:bidi="ar-SA"/>
         </w:rPr>
         <w:drawing>
-          <wp:inline distT="0" distB="0" distL="0" distR="0" wp14:anchorId="5C653793" wp14:editId="7A378641">
+          <wp:inline distT="0" distB="0" distL="0" distR="0" wp14:anchorId="5C653793" wp14:editId="6B8C9665">
             <wp:extent cx="8892540" cy="4314394"/>
             <wp:effectExtent l="0" t="0" r="3810" b="0"/>
             <wp:docPr id="42" name="Kép 2" descr="A képen szöveg, diagram, Tervrajz, Műszaki rajz látható&#10;&#10;Automatikusan generált leírás"/>
@@ -38242,7 +38070,7 @@
           <w:lang w:eastAsia="hu-HU"/>
         </w:rPr>
         <w:drawing>
-          <wp:inline distT="0" distB="0" distL="0" distR="0" wp14:anchorId="42394D4C" wp14:editId="0DDD3499">
+          <wp:inline distT="0" distB="0" distL="0" distR="0" wp14:anchorId="42394D4C" wp14:editId="328D2336">
             <wp:extent cx="8892540" cy="4436276"/>
             <wp:effectExtent l="0" t="0" r="3810" b="2540"/>
             <wp:docPr id="43" name="Kép 1" descr="A képen szöveg, diagram, képernyőkép, Tervrajz látható&#10;&#10;Automatikusan generált leírás"/>

</xml_diff>

<commit_message>
doc modified -> wifi irodalom added
</commit_message>
<xml_diff>
--- a/Szakdolgozat_Rábai_Balázs.docx
+++ b/Szakdolgozat_Rábai_Balázs.docx
@@ -15690,14 +15690,12 @@
         </w:rPr>
         <w:t xml:space="preserve"> magas logikai állapotban van</w:t>
       </w:r>
-      <w:proofErr w:type="spellStart"/>
       <w:r>
         <w:rPr>
           <w:iCs/>
         </w:rPr>
         <w:t>nak</w:t>
       </w:r>
-      <w:proofErr w:type="spellEnd"/>
       <w:r>
         <w:rPr>
           <w:iCs/>
@@ -36590,9 +36588,9 @@
           <w:rFonts w:ascii="Times New Roman" w:hAnsi="Times New Roman" w:cs="Times New Roman"/>
         </w:rPr>
       </w:pPr>
-      <w:bookmarkStart w:id="81" w:name="_Toc405888731"/>
-      <w:bookmarkStart w:id="82" w:name="_Toc405888782"/>
-      <w:bookmarkStart w:id="83" w:name="_Toc182856667"/>
+      <w:bookmarkStart w:id="81" w:name="_Toc182856667"/>
+      <w:bookmarkStart w:id="82" w:name="_Toc405888731"/>
+      <w:bookmarkStart w:id="83" w:name="_Toc405888782"/>
       <w:r>
         <w:rPr>
           <w:rFonts w:ascii="Times New Roman" w:hAnsi="Times New Roman" w:cs="Times New Roman"/>
@@ -36600,7 +36598,7 @@
         <w:lastRenderedPageBreak/>
         <w:t>Ábrajegyzék</w:t>
       </w:r>
-      <w:bookmarkEnd w:id="83"/>
+      <w:bookmarkEnd w:id="81"/>
     </w:p>
     <w:p>
       <w:pPr>
@@ -38696,8 +38694,8 @@
         <w:lastRenderedPageBreak/>
         <w:t>Mellékletek</w:t>
       </w:r>
-      <w:bookmarkEnd w:id="81"/>
       <w:bookmarkEnd w:id="82"/>
+      <w:bookmarkEnd w:id="83"/>
       <w:bookmarkEnd w:id="84"/>
       <w:bookmarkEnd w:id="85"/>
     </w:p>
@@ -38729,7 +38727,7 @@
           <w:lang w:eastAsia="hu-HU" w:bidi="ar-SA"/>
         </w:rPr>
         <w:drawing>
-          <wp:inline distT="0" distB="0" distL="0" distR="0" wp14:anchorId="5C653793" wp14:editId="5C8ECB8B">
+          <wp:inline distT="0" distB="0" distL="0" distR="0" wp14:anchorId="5C653793" wp14:editId="0397A23F">
             <wp:extent cx="8892540" cy="4314394"/>
             <wp:effectExtent l="0" t="0" r="3810" b="0"/>
             <wp:docPr id="42" name="Kép 2" descr="A képen szöveg, diagram, Tervrajz, Műszaki rajz látható&#10;&#10;Automatikusan generált leírás"/>
@@ -38834,7 +38832,7 @@
           <w:lang w:eastAsia="hu-HU"/>
         </w:rPr>
         <w:drawing>
-          <wp:inline distT="0" distB="0" distL="0" distR="0" wp14:anchorId="42394D4C" wp14:editId="4CD683E5">
+          <wp:inline distT="0" distB="0" distL="0" distR="0" wp14:anchorId="42394D4C" wp14:editId="2823E1BC">
             <wp:extent cx="8892540" cy="4436276"/>
             <wp:effectExtent l="0" t="0" r="3810" b="2540"/>
             <wp:docPr id="43" name="Kép 1" descr="A képen szöveg, diagram, képernyőkép, Tervrajz látható&#10;&#10;Automatikusan generált leírás"/>

</xml_diff>

<commit_message>
bug fixing, and documentation progress
</commit_message>
<xml_diff>
--- a/Szakdolgozat_Rábai_Balázs.docx
+++ b/Szakdolgozat_Rábai_Balázs.docx
@@ -15555,6 +15555,7 @@
         <w:t xml:space="preserve"> </w:t>
       </w:r>
       <w:proofErr w:type="spellStart"/>
+      <w:proofErr w:type="gramStart"/>
       <w:r>
         <w:rPr>
           <w:rFonts w:cs="Times New Roman"/>
@@ -15569,6 +15570,7 @@
         <w:t>”-</w:t>
       </w:r>
       <w:proofErr w:type="spellStart"/>
+      <w:proofErr w:type="gramEnd"/>
       <w:r>
         <w:rPr>
           <w:rFonts w:cs="Times New Roman"/>
@@ -29752,7 +29754,15 @@
       </w:r>
       <w:proofErr w:type="spellEnd"/>
       <w:r>
-        <w:t>-t használom, amely kifejezetten a projektemhez és ehhez hasonló projektek készítésében nyújt segítséget. Az alkalmazásban ki lehet választani a hardvert és a kijelzőt is, amelyre a design készül. Továbbá előre meghatározott elemekkel és funkciókkal lehet használni. Az elkészült design-</w:t>
+        <w:t xml:space="preserve">-t használom, amely kifejezetten a projektemhez és ehhez hasonló projektek készítésében </w:t>
+      </w:r>
+      <w:proofErr w:type="gramStart"/>
+      <w:r>
+        <w:t>nyújt segítséget</w:t>
+      </w:r>
+      <w:proofErr w:type="gramEnd"/>
+      <w:r>
+        <w:t>. Az alkalmazásban ki lehet választani a hardvert és a kijelzőt is, amelyre a design készül. Továbbá előre meghatározott elemekkel és funkciókkal lehet használni. Az elkészült design-</w:t>
       </w:r>
       <w:proofErr w:type="spellStart"/>
       <w:r>
@@ -38684,7 +38694,15 @@
       </w:r>
       <w:r>
         <w:lastRenderedPageBreak/>
-        <w:t xml:space="preserve">hálózati kommunikációhoz, külső hardverekhez való meghajtókhoz, vagy a fájlrendszerhez való hozzáféréshez. Jellemzői közé tartoznak azonban a következő tulajdonságok: preemptív feladatok, 23 mikrokontroller-architektúra támogatása a fejlesztők által, kis helyigény (4,3 kByte egy ARM7-en a fordítás után3 ), C nyelven íródott és különböző C fordítóprogramokkal fordítható (egyes portok </w:t>
+        <w:t>hálózati kommunikációhoz, külső hardverekhez való meghajtókhoz, vagy a fájlrendszerhez való hozzáféréshez. Jellemzői közé tartoznak azonban a következő tulajdonságok: preemptív feladatok, 23 mikrokontroller-architektúra támogatása a fejlesztők által, kis helyigény (4,3 kByte egy ARM7-en a fordítás után</w:t>
+      </w:r>
+      <w:proofErr w:type="gramStart"/>
+      <w:r>
+        <w:t>3 )</w:t>
+      </w:r>
+      <w:proofErr w:type="gramEnd"/>
+      <w:r>
+        <w:t xml:space="preserve">, C nyelven íródott és különböző C fordítóprogramokkal fordítható (egyes portok </w:t>
       </w:r>
       <w:proofErr w:type="spellStart"/>
       <w:r>
@@ -40322,6 +40340,7 @@
         <w:t xml:space="preserve"> </w:t>
       </w:r>
       <w:proofErr w:type="spellStart"/>
+      <w:proofErr w:type="gramStart"/>
       <w:r>
         <w:t>addSideMenus</w:t>
       </w:r>
@@ -40330,6 +40349,7 @@
         <w:t>(</w:t>
       </w:r>
       <w:proofErr w:type="spellStart"/>
+      <w:proofErr w:type="gramEnd"/>
       <w:r>
         <w:t>String</w:t>
       </w:r>
@@ -42460,6 +42480,9 @@
         <w:jc w:val="center"/>
       </w:pPr>
       <w:r>
+        <w:rPr>
+          <w:noProof/>
+        </w:rPr>
         <w:drawing>
           <wp:inline distT="0" distB="0" distL="0" distR="0" wp14:anchorId="460CFBE3" wp14:editId="6EB8147E">
             <wp:extent cx="6120130" cy="3377565"/>
@@ -42679,6 +42702,7 @@
         <w:t xml:space="preserve">-ban lett megtervezve, és ez a program generálta le a design kódját, amely elemeit össze kell kapcsolni az adatbázis adatival. A generált kód </w:t>
       </w:r>
       <w:proofErr w:type="spellStart"/>
+      <w:proofErr w:type="gramStart"/>
       <w:r>
         <w:rPr>
           <w:i/>
@@ -42692,7 +42716,15 @@
           <w:i/>
           <w:iCs/>
         </w:rPr>
-        <w:t xml:space="preserve">(GUI </w:t>
+        <w:t>(</w:t>
+      </w:r>
+      <w:proofErr w:type="gramEnd"/>
+      <w:r>
+        <w:rPr>
+          <w:i/>
+          <w:iCs/>
+        </w:rPr>
+        <w:t xml:space="preserve">GUI </w:t>
       </w:r>
       <w:proofErr w:type="spellStart"/>
       <w:r>
@@ -43300,6 +43332,7 @@
         <w:t xml:space="preserve"> </w:t>
       </w:r>
       <w:proofErr w:type="spellStart"/>
+      <w:proofErr w:type="gramStart"/>
       <w:r>
         <w:rPr>
           <w:i/>
@@ -43308,6 +43341,7 @@
         <w:t>off</w:t>
       </w:r>
       <w:proofErr w:type="spellEnd"/>
+      <w:proofErr w:type="gramEnd"/>
       <w:r>
         <w:t xml:space="preserve"> aminek feladat az, hogy ha</w:t>
       </w:r>
@@ -43686,14 +43720,7 @@
           <w:i/>
           <w:iCs/>
         </w:rPr>
-        <w:t xml:space="preserve"> </w:t>
-      </w:r>
-      <w:r>
-        <w:rPr>
-          <w:i/>
-          <w:iCs/>
-        </w:rPr>
-        <w:t xml:space="preserve">update </w:t>
+        <w:t xml:space="preserve"> update </w:t>
       </w:r>
       <w:r>
         <w:rPr>
@@ -43736,14 +43763,7 @@
           <w:i/>
           <w:iCs/>
         </w:rPr>
-        <w:t xml:space="preserve"> </w:t>
-      </w:r>
-      <w:r>
-        <w:rPr>
-          <w:i/>
-          <w:iCs/>
-        </w:rPr>
-        <w:t xml:space="preserve">update </w:t>
+        <w:t xml:space="preserve"> update </w:t>
       </w:r>
       <w:r>
         <w:rPr>
@@ -44597,10 +44617,29 @@
     </w:p>
     <w:p>
       <w:pPr>
-        <w:spacing w:line="360" w:lineRule="auto"/>
+        <w:pStyle w:val="Szvegtrzs"/>
+        <w:spacing w:after="0" w:line="360" w:lineRule="auto"/>
         <w:ind w:firstLine="567"/>
         <w:jc w:val="both"/>
-      </w:pPr>
+        <w:rPr>
+          <w:rFonts w:cs="Times New Roman"/>
+          <w:color w:val="C45911" w:themeColor="accent2" w:themeShade="BF"/>
+        </w:rPr>
+      </w:pPr>
+      <w:r>
+        <w:rPr>
+          <w:rFonts w:cs="Times New Roman"/>
+          <w:color w:val="C45911" w:themeColor="accent2" w:themeShade="BF"/>
+        </w:rPr>
+        <w:t>/*</w:t>
+      </w:r>
+      <w:r>
+        <w:rPr>
+          <w:rFonts w:cs="Times New Roman"/>
+          <w:color w:val="C45911" w:themeColor="accent2" w:themeShade="BF"/>
+        </w:rPr>
+        <w:t xml:space="preserve">Minden ugyan az kivéve fő szekvencia. </w:t>
+      </w:r>
     </w:p>
     <w:p>
       <w:pPr>
@@ -44670,6 +44709,23 @@
         <w:ind w:firstLine="567"/>
         <w:jc w:val="both"/>
       </w:pPr>
+      <w:r>
+        <w:t xml:space="preserve">// kérdéses. mert pont ugyan </w:t>
+      </w:r>
+      <w:r>
+        <w:t>az,</w:t>
+      </w:r>
+      <w:r>
+        <w:t xml:space="preserve"> mint az </w:t>
+      </w:r>
+      <w:proofErr w:type="spellStart"/>
+      <w:r>
+        <w:t>esptouch</w:t>
+      </w:r>
+      <w:proofErr w:type="spellEnd"/>
+      <w:r>
+        <w:t>, csak a generált weboldal más. Az én generálja a weboldal kódját.</w:t>
+      </w:r>
     </w:p>
     <w:p>
       <w:pPr>
@@ -44863,16 +44919,24 @@
           <w:rFonts w:cs="Times New Roman"/>
           <w:color w:val="C45911" w:themeColor="accent2" w:themeShade="BF"/>
         </w:rPr>
-        <w:t xml:space="preserve">), vagy egy webböngésző, amelyet a felhasználó monitorozás céljából használ. Mivel az </w:t>
-      </w:r>
-      <w:proofErr w:type="spellStart"/>
-      <w:r>
-        <w:rPr>
-          <w:rFonts w:cs="Times New Roman"/>
-          <w:i/>
-          <w:iCs/>
+        <w:t xml:space="preserve">), vagy egy webböngésző, amelyet a felhasználó </w:t>
+      </w:r>
+      <w:r>
+        <w:rPr>
+          <w:rFonts w:cs="Times New Roman"/>
           <w:color w:val="C45911" w:themeColor="accent2" w:themeShade="BF"/>
         </w:rPr>
+        <w:lastRenderedPageBreak/>
+        <w:t xml:space="preserve">monitorozás céljából használ. Mivel az </w:t>
+      </w:r>
+      <w:proofErr w:type="spellStart"/>
+      <w:r>
+        <w:rPr>
+          <w:rFonts w:cs="Times New Roman"/>
+          <w:i/>
+          <w:iCs/>
+          <w:color w:val="C45911" w:themeColor="accent2" w:themeShade="BF"/>
+        </w:rPr>
         <w:t>espCarryable</w:t>
       </w:r>
       <w:proofErr w:type="spellEnd"/>
@@ -44881,15 +44945,7 @@
           <w:rFonts w:cs="Times New Roman"/>
           <w:color w:val="C45911" w:themeColor="accent2" w:themeShade="BF"/>
         </w:rPr>
-        <w:t xml:space="preserve"> is üzemel egy webszervert, amelyet ugyan úgy </w:t>
-      </w:r>
-      <w:r>
-        <w:rPr>
-          <w:rFonts w:cs="Times New Roman"/>
-          <w:color w:val="C45911" w:themeColor="accent2" w:themeShade="BF"/>
-        </w:rPr>
-        <w:lastRenderedPageBreak/>
-        <w:t xml:space="preserve">monitorozás céljából tervezek, így az </w:t>
+        <w:t xml:space="preserve"> is üzemel egy webszervert, amelyet ugyan úgy monitorozás céljából tervezek, így az </w:t>
       </w:r>
       <w:proofErr w:type="spellStart"/>
       <w:r>
@@ -46426,6 +46482,7 @@
         <w:t>Bhateja</w:t>
       </w:r>
       <w:proofErr w:type="spellEnd"/>
+      <w:proofErr w:type="gramStart"/>
       <w:r>
         <w:rPr>
           <w:rFonts w:eastAsia="Times New Roman" w:cs="Times New Roman"/>
@@ -46440,6 +46497,7 @@
         <w:t>Smart</w:t>
       </w:r>
       <w:proofErr w:type="spellEnd"/>
+      <w:proofErr w:type="gramEnd"/>
       <w:r>
         <w:rPr>
           <w:rFonts w:eastAsia="Times New Roman" w:cs="Times New Roman"/>
@@ -46804,6 +46862,7 @@
         <w:t xml:space="preserve"> </w:t>
       </w:r>
       <w:proofErr w:type="spellStart"/>
+      <w:proofErr w:type="gramStart"/>
       <w:r>
         <w:rPr>
           <w:rFonts w:eastAsia="Times New Roman" w:cs="Times New Roman"/>
@@ -46811,6 +46870,7 @@
         <w:t>the:Modbus</w:t>
       </w:r>
       <w:proofErr w:type="spellEnd"/>
+      <w:proofErr w:type="gramEnd"/>
       <w:r>
         <w:rPr>
           <w:rFonts w:eastAsia="Times New Roman" w:cs="Times New Roman"/>
@@ -49463,6 +49523,7 @@
         <w:t xml:space="preserve"> </w:t>
       </w:r>
       <w:proofErr w:type="spellStart"/>
+      <w:proofErr w:type="gramStart"/>
       <w:r>
         <w:rPr>
           <w:rFonts w:eastAsia="Times New Roman" w:cs="Times New Roman"/>
@@ -49470,6 +49531,7 @@
         <w:t>the:Modbus</w:t>
       </w:r>
       <w:proofErr w:type="spellEnd"/>
+      <w:proofErr w:type="gramEnd"/>
       <w:r>
         <w:rPr>
           <w:rFonts w:eastAsia="Times New Roman" w:cs="Times New Roman"/>
@@ -50005,7 +50067,7 @@
           <w:lang w:eastAsia="hu-HU" w:bidi="ar-SA"/>
         </w:rPr>
         <w:drawing>
-          <wp:inline distT="0" distB="0" distL="0" distR="0" wp14:anchorId="5C653793" wp14:editId="4433ADE0">
+          <wp:inline distT="0" distB="0" distL="0" distR="0" wp14:anchorId="5C653793" wp14:editId="333C742F">
             <wp:extent cx="8892540" cy="4314394"/>
             <wp:effectExtent l="0" t="0" r="3810" b="0"/>
             <wp:docPr id="42" name="Kép 2" descr="A képen szöveg, diagram, Tervrajz, Műszaki rajz látható&#10;&#10;Automatikusan generált leírás"/>
@@ -50110,7 +50172,7 @@
           <w:lang w:eastAsia="hu-HU"/>
         </w:rPr>
         <w:drawing>
-          <wp:inline distT="0" distB="0" distL="0" distR="0" wp14:anchorId="42394D4C" wp14:editId="7FD5B2A7">
+          <wp:inline distT="0" distB="0" distL="0" distR="0" wp14:anchorId="42394D4C" wp14:editId="241ACD23">
             <wp:extent cx="8892540" cy="4436276"/>
             <wp:effectExtent l="0" t="0" r="3810" b="2540"/>
             <wp:docPr id="43" name="Kép 1" descr="A képen szöveg, diagram, képernyőkép, Tervrajz látható&#10;&#10;Automatikusan generált leírás"/>
@@ -54687,6 +54749,7 @@
   <w:style w:type="character" w:default="1" w:styleId="Bekezdsalapbettpusa">
     <w:name w:val="Default Paragraph Font"/>
     <w:uiPriority w:val="1"/>
+    <w:semiHidden/>
     <w:unhideWhenUsed/>
   </w:style>
   <w:style w:type="table" w:default="1" w:styleId="Normltblzat">

</xml_diff>

<commit_message>
progress in doc. almost done. Check grammar!!!!
</commit_message>
<xml_diff>
--- a/Szakdolgozat_Rábai_Balázs.docx
+++ b/Szakdolgozat_Rábai_Balázs.docx
@@ -22882,7 +22882,7 @@
           <w:i/>
           <w:iCs/>
         </w:rPr>
-        <w:t xml:space="preserve">: server.example.com </w:t>
+        <w:t>: example.com</w:t>
       </w:r>
     </w:p>
     <w:p>
@@ -22912,13 +22912,6 @@
         <w:t>websocket</w:t>
       </w:r>
       <w:proofErr w:type="spellEnd"/>
-      <w:r>
-        <w:rPr>
-          <w:i/>
-          <w:iCs/>
-        </w:rPr>
-        <w:t xml:space="preserve"> </w:t>
-      </w:r>
     </w:p>
     <w:p>
       <w:pPr>
@@ -22945,7 +22938,7 @@
           <w:i/>
           <w:iCs/>
         </w:rPr>
-        <w:t xml:space="preserve">: Upgrade </w:t>
+        <w:t>: Upgrade</w:t>
       </w:r>
     </w:p>
     <w:p>
@@ -22980,7 +22973,23 @@
           <w:i/>
           <w:iCs/>
         </w:rPr>
-        <w:t xml:space="preserve">-Key: dGhlIHNhbXBsZSBub25jZQ== </w:t>
+        <w:t xml:space="preserve">-Key: </w:t>
+      </w:r>
+      <w:proofErr w:type="spellStart"/>
+      <w:r>
+        <w:rPr>
+          <w:i/>
+          <w:iCs/>
+        </w:rPr>
+        <w:t>example_key</w:t>
+      </w:r>
+      <w:proofErr w:type="spellEnd"/>
+      <w:r>
+        <w:rPr>
+          <w:i/>
+          <w:iCs/>
+        </w:rPr>
+        <w:t xml:space="preserve">== </w:t>
       </w:r>
       <w:proofErr w:type="spellStart"/>
       <w:r>
@@ -22996,7 +23005,15 @@
           <w:i/>
           <w:iCs/>
         </w:rPr>
-        <w:t xml:space="preserve">: </w:t>
+        <w:t>:</w:t>
+      </w:r>
+      <w:r>
+        <w:rPr>
+          <w:i/>
+          <w:iCs/>
+          <w:color w:val="000000" w:themeColor="text1"/>
+        </w:rPr>
+        <w:t xml:space="preserve"> </w:t>
       </w:r>
       <w:hyperlink r:id="rId38" w:history="1">
         <w:r>
@@ -23004,19 +23021,12 @@
             <w:rStyle w:val="Hiperhivatkozs"/>
             <w:i/>
             <w:iCs/>
-            <w:color w:val="auto"/>
+            <w:color w:val="000000" w:themeColor="text1"/>
             <w:u w:val="none"/>
           </w:rPr>
-          <w:t>http://example.com</w:t>
+          <w:t>http://example-webpage.com</w:t>
         </w:r>
       </w:hyperlink>
-      <w:r>
-        <w:rPr>
-          <w:i/>
-          <w:iCs/>
-        </w:rPr>
-        <w:t xml:space="preserve"> </w:t>
-      </w:r>
     </w:p>
     <w:p>
       <w:pPr>
@@ -23066,23 +23076,7 @@
           <w:i/>
           <w:iCs/>
         </w:rPr>
-        <w:t xml:space="preserve">: chat, </w:t>
-      </w:r>
-      <w:proofErr w:type="spellStart"/>
-      <w:r>
-        <w:rPr>
-          <w:i/>
-          <w:iCs/>
-        </w:rPr>
-        <w:t>superchat</w:t>
-      </w:r>
-      <w:proofErr w:type="spellEnd"/>
-      <w:r>
-        <w:rPr>
-          <w:i/>
-          <w:iCs/>
-        </w:rPr>
-        <w:t xml:space="preserve"> </w:t>
+        <w:t>: chat</w:t>
       </w:r>
     </w:p>
     <w:p>
@@ -23191,13 +23185,6 @@
         <w:t>Protocols</w:t>
       </w:r>
       <w:proofErr w:type="spellEnd"/>
-      <w:r>
-        <w:rPr>
-          <w:i/>
-          <w:iCs/>
-        </w:rPr>
-        <w:t xml:space="preserve"> </w:t>
-      </w:r>
     </w:p>
     <w:p>
       <w:pPr>
@@ -23226,13 +23213,6 @@
         <w:t>websocket</w:t>
       </w:r>
       <w:proofErr w:type="spellEnd"/>
-      <w:r>
-        <w:rPr>
-          <w:i/>
-          <w:iCs/>
-        </w:rPr>
-        <w:t xml:space="preserve"> </w:t>
-      </w:r>
     </w:p>
     <w:p>
       <w:pPr>
@@ -23310,7 +23290,23 @@
           <w:i/>
           <w:iCs/>
         </w:rPr>
-        <w:t>: s3pPLMBiTxaQ9kYGzzhZRbK+xOo=</w:t>
+        <w:t xml:space="preserve">: </w:t>
+      </w:r>
+      <w:proofErr w:type="spellStart"/>
+      <w:r>
+        <w:rPr>
+          <w:i/>
+          <w:iCs/>
+        </w:rPr>
+        <w:t>example_acceptation_key</w:t>
+      </w:r>
+      <w:proofErr w:type="spellEnd"/>
+      <w:r>
+        <w:rPr>
+          <w:i/>
+          <w:iCs/>
+        </w:rPr>
+        <w:t>=</w:t>
       </w:r>
     </w:p>
     <w:p>
@@ -25587,9 +25583,9 @@
           <w:noProof/>
         </w:rPr>
         <w:drawing>
-          <wp:inline distT="0" distB="0" distL="0" distR="0" wp14:anchorId="467492FA" wp14:editId="37D96CC3">
-            <wp:extent cx="5410200" cy="4094018"/>
-            <wp:effectExtent l="0" t="0" r="0" b="1905"/>
+          <wp:inline distT="0" distB="0" distL="0" distR="0" wp14:anchorId="467492FA" wp14:editId="632D6F71">
+            <wp:extent cx="4701396" cy="3557650"/>
+            <wp:effectExtent l="0" t="0" r="4445" b="5080"/>
             <wp:docPr id="1798279884" name="Kép 1"/>
             <wp:cNvGraphicFramePr>
               <a:graphicFrameLocks xmlns:a="http://schemas.openxmlformats.org/drawingml/2006/main" noChangeAspect="1"/>
@@ -25616,7 +25612,7 @@
                   <pic:spPr>
                     <a:xfrm>
                       <a:off x="0" y="0"/>
-                      <a:ext cx="5433491" cy="4111643"/>
+                      <a:ext cx="4730375" cy="3579579"/>
                     </a:xfrm>
                     <a:prstGeom prst="rect">
                       <a:avLst/>
@@ -39627,9 +39623,18 @@
           <w:sz w:val="24"/>
           <w:szCs w:val="24"/>
         </w:rPr>
-        <w:t>. Eszköz konfigurálásának implementálása</w:t>
+        <w:t>. Eszköz konfigurálás</w:t>
       </w:r>
       <w:bookmarkEnd w:id="72"/>
+      <w:r>
+        <w:rPr>
+          <w:rFonts w:ascii="Times New Roman" w:hAnsi="Times New Roman" w:cs="Times New Roman"/>
+          <w:color w:val="auto"/>
+          <w:sz w:val="24"/>
+          <w:szCs w:val="24"/>
+        </w:rPr>
+        <w:t>a</w:t>
+      </w:r>
     </w:p>
     <w:p>
       <w:pPr>
@@ -42484,7 +42489,7 @@
           <w:noProof/>
         </w:rPr>
         <w:drawing>
-          <wp:inline distT="0" distB="0" distL="0" distR="0" wp14:anchorId="460CFBE3" wp14:editId="6EB8147E">
+          <wp:inline distT="0" distB="0" distL="0" distR="0" wp14:anchorId="460CFBE3" wp14:editId="392B70BB">
             <wp:extent cx="6120130" cy="3377565"/>
             <wp:effectExtent l="0" t="0" r="0" b="0"/>
             <wp:docPr id="60238078" name="Kép 1" descr="A képen szöveg, diagram, Tervrajz, képernyőkép látható&#10;&#10;Automatikusan generált leírás"/>
@@ -42507,7 +42512,7 @@
                   <pic:spPr>
                     <a:xfrm>
                       <a:off x="0" y="0"/>
-                      <a:ext cx="6120130" cy="3377565"/>
+                      <a:ext cx="6139573" cy="3388295"/>
                     </a:xfrm>
                     <a:prstGeom prst="rect">
                       <a:avLst/>
@@ -44375,7 +44380,6 @@
       <w:pPr>
         <w:pStyle w:val="Szvegtrzs"/>
         <w:spacing w:after="0" w:line="360" w:lineRule="auto"/>
-        <w:ind w:firstLine="567"/>
         <w:jc w:val="both"/>
       </w:pPr>
       <w:r>
@@ -44477,6 +44481,2853 @@
         <w:ind w:firstLine="567"/>
         <w:jc w:val="both"/>
       </w:pPr>
+      <w:r>
+        <w:t xml:space="preserve">Bármely webszerver működtetéshez szükség van egy fizikai elemre, ezek lesznek az </w:t>
+      </w:r>
+      <w:proofErr w:type="spellStart"/>
+      <w:r>
+        <w:rPr>
+          <w:i/>
+          <w:iCs/>
+        </w:rPr>
+        <w:t>espTouch</w:t>
+      </w:r>
+      <w:proofErr w:type="spellEnd"/>
+      <w:r>
+        <w:t xml:space="preserve">, és </w:t>
+      </w:r>
+      <w:proofErr w:type="spellStart"/>
+      <w:r>
+        <w:rPr>
+          <w:i/>
+          <w:iCs/>
+        </w:rPr>
+        <w:t>espCarryable</w:t>
+      </w:r>
+      <w:proofErr w:type="spellEnd"/>
+      <w:r>
+        <w:t xml:space="preserve">. Továbbá szervereknek egy összetett program kell futtatnia, hogy a kliens webböngészőben megfelelő külalakban jelenjen meg. A megfelelő weboldal design alapját HTML nyelven írt program fogja képezni, és külleméért a CSS nyelven írt program script fogja adni. Egy weboldal dinamikus működtetéséhez JavaScript használok. A HTML programozási nyelv biztosítja a </w:t>
+      </w:r>
+      <w:proofErr w:type="spellStart"/>
+      <w:r>
+        <w:rPr>
+          <w:i/>
+          <w:iCs/>
+        </w:rPr>
+        <w:t>span</w:t>
+      </w:r>
+      <w:proofErr w:type="spellEnd"/>
+      <w:r>
+        <w:t xml:space="preserve"> tag-t, amelyhez egy </w:t>
+      </w:r>
+      <w:proofErr w:type="spellStart"/>
+      <w:r>
+        <w:rPr>
+          <w:i/>
+          <w:iCs/>
+        </w:rPr>
+        <w:t>id</w:t>
+      </w:r>
+      <w:proofErr w:type="spellEnd"/>
+      <w:r>
+        <w:t xml:space="preserve"> tartozik. Az </w:t>
+      </w:r>
+      <w:proofErr w:type="spellStart"/>
+      <w:r>
+        <w:rPr>
+          <w:i/>
+          <w:iCs/>
+        </w:rPr>
+        <w:t>id</w:t>
+      </w:r>
+      <w:r>
+        <w:t>-nak</w:t>
+      </w:r>
+      <w:proofErr w:type="spellEnd"/>
+      <w:r>
+        <w:t xml:space="preserve"> program írása során adok értéket, illetve a megírt programom fogja legenerálni </w:t>
+      </w:r>
+      <w:r>
+        <w:t xml:space="preserve">a HTML oldalt, és a generálás közben, fog minden egyes </w:t>
+      </w:r>
+      <w:proofErr w:type="spellStart"/>
+      <w:r>
+        <w:rPr>
+          <w:i/>
+          <w:iCs/>
+        </w:rPr>
+        <w:t>id</w:t>
+      </w:r>
+      <w:proofErr w:type="spellEnd"/>
+      <w:r>
+        <w:t xml:space="preserve"> értéket kapni. Az </w:t>
+      </w:r>
+      <w:proofErr w:type="spellStart"/>
+      <w:r>
+        <w:rPr>
+          <w:i/>
+          <w:iCs/>
+        </w:rPr>
+        <w:t>id</w:t>
+      </w:r>
+      <w:proofErr w:type="spellEnd"/>
+      <w:r>
+        <w:t>-k értéke egy-egy karakterlánc.</w:t>
+      </w:r>
+    </w:p>
+    <w:p>
+      <w:pPr>
+        <w:pStyle w:val="Szvegtrzs"/>
+        <w:spacing w:after="0" w:line="360" w:lineRule="auto"/>
+        <w:ind w:firstLine="567"/>
+        <w:jc w:val="both"/>
+      </w:pPr>
+      <w:r>
+        <w:t xml:space="preserve">Amikor egy kliens kapcsolódik a szerverhez, akkor egy HTTP GET kéréssel a kliens le kérdezi a szerver által üzemelt weboldalt. Dinamikus weboldalak esetén a cél az, hogy a weboldal változói automatikusan frissüljenek anélkül, hogy újabb HTTP GET kérést küldene a kliens a szervernek. Erre ad megoldás a </w:t>
+      </w:r>
+      <w:proofErr w:type="spellStart"/>
+      <w:r>
+        <w:t>Websocket</w:t>
+      </w:r>
+      <w:proofErr w:type="spellEnd"/>
+      <w:r>
+        <w:t xml:space="preserve"> kommunikáció, amit </w:t>
+      </w:r>
+      <w:r>
+        <w:rPr>
+          <w:i/>
+          <w:iCs/>
+        </w:rPr>
+        <w:t>a 3.2.2. WIFI kommunikáció</w:t>
+      </w:r>
+      <w:r>
+        <w:t xml:space="preserve"> című fejezetben írtam le. </w:t>
+      </w:r>
+      <w:proofErr w:type="spellStart"/>
+      <w:r>
+        <w:t>Websocket</w:t>
+      </w:r>
+      <w:proofErr w:type="spellEnd"/>
+      <w:r>
+        <w:t xml:space="preserve"> kommunikáció során JSON üzenet típusokat használok, amely két karakterláncból áll. Az első karakter lánc a változó neve, míg a második a névhez rendelt érték lesz. Egy üzenetben több adatpárt is lehet küldeni a kliensnek.</w:t>
+      </w:r>
+    </w:p>
+    <w:p>
+      <w:pPr>
+        <w:pStyle w:val="Szvegtrzs"/>
+        <w:spacing w:after="0" w:line="360" w:lineRule="auto"/>
+        <w:ind w:firstLine="567"/>
+        <w:jc w:val="both"/>
+      </w:pPr>
+      <w:r>
+        <w:t xml:space="preserve">A JSON üzenetek és a </w:t>
+      </w:r>
+      <w:proofErr w:type="spellStart"/>
+      <w:r>
+        <w:rPr>
+          <w:i/>
+          <w:iCs/>
+        </w:rPr>
+        <w:t>span</w:t>
+      </w:r>
+      <w:proofErr w:type="spellEnd"/>
+      <w:r>
+        <w:t xml:space="preserve"> tag </w:t>
+      </w:r>
+      <w:proofErr w:type="spellStart"/>
+      <w:r>
+        <w:rPr>
+          <w:i/>
+          <w:iCs/>
+        </w:rPr>
+        <w:t>id-</w:t>
+      </w:r>
+      <w:r>
+        <w:t>ainak</w:t>
+      </w:r>
+      <w:proofErr w:type="spellEnd"/>
+      <w:r>
+        <w:t xml:space="preserve"> értékei összefüggenek. Az </w:t>
+      </w:r>
+      <w:proofErr w:type="spellStart"/>
+      <w:r>
+        <w:rPr>
+          <w:i/>
+          <w:iCs/>
+        </w:rPr>
+        <w:t>id</w:t>
+      </w:r>
+      <w:proofErr w:type="spellEnd"/>
+      <w:r>
+        <w:t xml:space="preserve"> értéke csak hivatkozási pontként szerepelnek a HTML kódban. A weboldalon ténylegesen megjelenő szöveg a hivatkozáshoz rendelt újabb érték lesz. A HTML oldalt változóit, és JSON üzenetek </w:t>
+      </w:r>
+      <w:r>
+        <w:t>JavaScript</w:t>
+      </w:r>
+      <w:r>
+        <w:t xml:space="preserve"> program kód fogja összekötni. A kód HTML oldal hivatkozásait összehasonlítja az üzenetben kapott nevekkel, ha egyezést talál, akkor üzenet neveihez tartozó értéket fogja megadni a HTML </w:t>
+      </w:r>
+      <w:proofErr w:type="spellStart"/>
+      <w:r>
+        <w:rPr>
+          <w:i/>
+          <w:iCs/>
+        </w:rPr>
+        <w:t>span</w:t>
+      </w:r>
+      <w:proofErr w:type="spellEnd"/>
+      <w:r>
+        <w:t xml:space="preserve"> </w:t>
+      </w:r>
+      <w:proofErr w:type="spellStart"/>
+      <w:r>
+        <w:rPr>
+          <w:i/>
+          <w:iCs/>
+        </w:rPr>
+        <w:t>id</w:t>
+      </w:r>
+      <w:proofErr w:type="spellEnd"/>
+      <w:r>
+        <w:t xml:space="preserve"> hivatkozásnak. Azaz JSON üzenet értéke bemásolása kerül a HTML oldal </w:t>
+      </w:r>
+      <w:proofErr w:type="spellStart"/>
+      <w:r>
+        <w:rPr>
+          <w:i/>
+          <w:iCs/>
+        </w:rPr>
+        <w:t>id</w:t>
+      </w:r>
+      <w:proofErr w:type="spellEnd"/>
+      <w:r>
+        <w:t xml:space="preserve"> </w:t>
+      </w:r>
+      <w:r>
+        <w:t>változóba, amely a weboldalon HTTP GET kérés nélkül megfog jelleni.</w:t>
+      </w:r>
+    </w:p>
+    <w:p>
+      <w:pPr>
+        <w:pStyle w:val="Szvegtrzs"/>
+        <w:spacing w:after="0" w:line="360" w:lineRule="auto"/>
+        <w:ind w:firstLine="567"/>
+        <w:jc w:val="both"/>
+      </w:pPr>
+      <w:r>
+        <w:t xml:space="preserve">Az ESP32 mikroprocesszort C/C++ nyelven programozom, így a webszervert, és weboldalt is ezen a nyelven fogom megírni. A weboldal működéséhez összesen 4 nyelvre van szükségem a </w:t>
+      </w:r>
+      <w:r>
+        <w:lastRenderedPageBreak/>
+        <w:t>JavaScript-re, HTML-re, CSS-re, és C++-</w:t>
+      </w:r>
+      <w:proofErr w:type="spellStart"/>
+      <w:r>
+        <w:t>ra</w:t>
+      </w:r>
+      <w:proofErr w:type="spellEnd"/>
+      <w:r>
+        <w:t>. Utóbbi nyelven lesz megírva az üzenet küldés és HTTP GET kérésre küldendő válasz. A válasz tartalmazni fogja HTML programot és a hozzá tartozó script-</w:t>
+      </w:r>
+      <w:proofErr w:type="spellStart"/>
+      <w:r>
+        <w:t>eket</w:t>
+      </w:r>
+      <w:proofErr w:type="spellEnd"/>
+      <w:r>
+        <w:t xml:space="preserve">. A Script-ek </w:t>
+      </w:r>
+      <w:r>
+        <w:t>előre megírt programok, amelyek CSS-ben és JavaScript-ben fogok megírni. Mivel C++ az alapvető nyelv, és a többit csak webböngésző által futatott kód, így lehetőségem van arra, hogy karakterláncként tárolja a script-</w:t>
+      </w:r>
+      <w:proofErr w:type="spellStart"/>
+      <w:r>
+        <w:t>eket</w:t>
+      </w:r>
+      <w:proofErr w:type="spellEnd"/>
+      <w:r>
+        <w:t>, és HTML programot.</w:t>
+      </w:r>
+    </w:p>
+    <w:p>
+      <w:pPr>
+        <w:pStyle w:val="Szvegtrzs"/>
+        <w:spacing w:after="0" w:line="360" w:lineRule="auto"/>
+        <w:jc w:val="center"/>
+      </w:pPr>
+      <w:r>
+        <w:drawing>
+          <wp:inline distT="0" distB="0" distL="0" distR="0" wp14:anchorId="63F629DE" wp14:editId="51258687">
+            <wp:extent cx="4070160" cy="3226279"/>
+            <wp:effectExtent l="0" t="0" r="6985" b="0"/>
+            <wp:docPr id="1246419788" name="Kép 1" descr="A képen szöveg, diagram, képernyőkép, Tervrajz látható&#10;&#10;Automatikusan generált leírás"/>
+            <wp:cNvGraphicFramePr>
+              <a:graphicFrameLocks xmlns:a="http://schemas.openxmlformats.org/drawingml/2006/main" noChangeAspect="1"/>
+            </wp:cNvGraphicFramePr>
+            <a:graphic xmlns:a="http://schemas.openxmlformats.org/drawingml/2006/main">
+              <a:graphicData uri="http://schemas.openxmlformats.org/drawingml/2006/picture">
+                <pic:pic xmlns:pic="http://schemas.openxmlformats.org/drawingml/2006/picture">
+                  <pic:nvPicPr>
+                    <pic:cNvPr id="1246419788" name="Kép 1" descr="A képen szöveg, diagram, képernyőkép, Tervrajz látható&#10;&#10;Automatikusan generált leírás"/>
+                    <pic:cNvPicPr/>
+                  </pic:nvPicPr>
+                  <pic:blipFill>
+                    <a:blip r:embed="rId60"/>
+                    <a:stretch>
+                      <a:fillRect/>
+                    </a:stretch>
+                  </pic:blipFill>
+                  <pic:spPr>
+                    <a:xfrm>
+                      <a:off x="0" y="0"/>
+                      <a:ext cx="4088190" cy="3240571"/>
+                    </a:xfrm>
+                    <a:prstGeom prst="rect">
+                      <a:avLst/>
+                    </a:prstGeom>
+                  </pic:spPr>
+                </pic:pic>
+              </a:graphicData>
+            </a:graphic>
+          </wp:inline>
+        </w:drawing>
+      </w:r>
+    </w:p>
+    <w:p>
+      <w:pPr>
+        <w:pStyle w:val="Szvegtrzs"/>
+        <w:numPr>
+          <w:ilvl w:val="0"/>
+          <w:numId w:val="2"/>
+        </w:numPr>
+        <w:spacing w:after="240" w:line="360" w:lineRule="auto"/>
+        <w:jc w:val="center"/>
+      </w:pPr>
+      <w:r>
+        <w:t>HTML programkód generálása</w:t>
+      </w:r>
+    </w:p>
+    <w:p>
+      <w:pPr>
+        <w:pStyle w:val="Szvegtrzs"/>
+        <w:spacing w:after="0" w:line="360" w:lineRule="auto"/>
+        <w:ind w:firstLine="567"/>
+        <w:jc w:val="both"/>
+      </w:pPr>
+      <w:r>
+        <w:t xml:space="preserve">A HTML programot a script-kel ellentétben generálom, ennek a szekvenciája látható a </w:t>
+      </w:r>
+      <w:r>
+        <w:rPr>
+          <w:i/>
+          <w:iCs/>
+        </w:rPr>
+        <w:t>47. ábrán</w:t>
+      </w:r>
+      <w:r>
+        <w:t>.</w:t>
+      </w:r>
+      <w:r>
+        <w:t xml:space="preserve"> A programban összetett tag-ek fognak szerepelni, amik alapját a P tag-ek és az </w:t>
+      </w:r>
+      <w:proofErr w:type="spellStart"/>
+      <w:r>
+        <w:t>Unordered</w:t>
+      </w:r>
+      <w:proofErr w:type="spellEnd"/>
+      <w:r>
+        <w:t xml:space="preserve"> </w:t>
+      </w:r>
+      <w:proofErr w:type="spellStart"/>
+      <w:r>
+        <w:t>list</w:t>
+      </w:r>
+      <w:proofErr w:type="spellEnd"/>
+      <w:r>
+        <w:t xml:space="preserve"> tag-</w:t>
+      </w:r>
+      <w:proofErr w:type="spellStart"/>
+      <w:r>
+        <w:t>ei</w:t>
+      </w:r>
+      <w:proofErr w:type="spellEnd"/>
+      <w:r>
+        <w:t xml:space="preserve"> fogják alkotni.</w:t>
+      </w:r>
+      <w:r>
+        <w:t xml:space="preserve"> A </w:t>
+      </w:r>
+      <w:r>
+        <w:rPr>
+          <w:i/>
+          <w:iCs/>
+        </w:rPr>
+        <w:t xml:space="preserve">wifi server </w:t>
+      </w:r>
+      <w:proofErr w:type="spellStart"/>
+      <w:r>
+        <w:rPr>
+          <w:i/>
+          <w:iCs/>
+        </w:rPr>
+        <w:t>handler</w:t>
+      </w:r>
+      <w:proofErr w:type="spellEnd"/>
+      <w:r>
+        <w:t xml:space="preserve">-n keresztül a </w:t>
+      </w:r>
+      <w:r>
+        <w:rPr>
+          <w:i/>
+          <w:iCs/>
+        </w:rPr>
+        <w:t xml:space="preserve">HTML </w:t>
+      </w:r>
+      <w:proofErr w:type="spellStart"/>
+      <w:r>
+        <w:rPr>
+          <w:i/>
+          <w:iCs/>
+        </w:rPr>
+        <w:t>page</w:t>
+      </w:r>
+      <w:proofErr w:type="spellEnd"/>
+      <w:r>
+        <w:rPr>
+          <w:i/>
+          <w:iCs/>
+        </w:rPr>
+        <w:t xml:space="preserve"> </w:t>
+      </w:r>
+      <w:proofErr w:type="spellStart"/>
+      <w:r>
+        <w:rPr>
+          <w:i/>
+          <w:iCs/>
+        </w:rPr>
+        <w:t>setting</w:t>
+      </w:r>
+      <w:proofErr w:type="spellEnd"/>
+      <w:r>
+        <w:t xml:space="preserve"> függvényben az általam előre meghatározott elemekkel fogja felépíteni a programot. A </w:t>
+      </w:r>
+      <w:r>
+        <w:rPr>
+          <w:i/>
+          <w:iCs/>
+        </w:rPr>
+        <w:t xml:space="preserve">HTML </w:t>
+      </w:r>
+      <w:proofErr w:type="spellStart"/>
+      <w:r>
+        <w:rPr>
+          <w:i/>
+          <w:iCs/>
+        </w:rPr>
+        <w:t>pageHandler</w:t>
+      </w:r>
+      <w:r>
+        <w:t>-nek</w:t>
+      </w:r>
+      <w:proofErr w:type="spellEnd"/>
+      <w:r>
+        <w:t xml:space="preserve"> van </w:t>
+      </w:r>
+      <w:r>
+        <w:rPr>
+          <w:i/>
+          <w:iCs/>
+        </w:rPr>
+        <w:t xml:space="preserve">egy P tag </w:t>
+      </w:r>
+      <w:proofErr w:type="spellStart"/>
+      <w:r>
+        <w:rPr>
+          <w:i/>
+          <w:iCs/>
+        </w:rPr>
+        <w:t>handler</w:t>
+      </w:r>
+      <w:proofErr w:type="spellEnd"/>
+      <w:r>
+        <w:t xml:space="preserve"> tömbje és egy </w:t>
+      </w:r>
+      <w:proofErr w:type="spellStart"/>
+      <w:r>
+        <w:rPr>
+          <w:i/>
+          <w:iCs/>
+        </w:rPr>
+        <w:t>Unordered</w:t>
+      </w:r>
+      <w:proofErr w:type="spellEnd"/>
+      <w:r>
+        <w:rPr>
+          <w:i/>
+          <w:iCs/>
+        </w:rPr>
+        <w:t xml:space="preserve"> </w:t>
+      </w:r>
+      <w:proofErr w:type="spellStart"/>
+      <w:r>
+        <w:rPr>
+          <w:i/>
+          <w:iCs/>
+        </w:rPr>
+        <w:t>list</w:t>
+      </w:r>
+      <w:proofErr w:type="spellEnd"/>
+      <w:r>
+        <w:rPr>
+          <w:i/>
+          <w:iCs/>
+        </w:rPr>
+        <w:t xml:space="preserve"> </w:t>
+      </w:r>
+      <w:proofErr w:type="spellStart"/>
+      <w:r>
+        <w:rPr>
+          <w:i/>
+          <w:iCs/>
+        </w:rPr>
+        <w:t>handler</w:t>
+      </w:r>
+      <w:proofErr w:type="spellEnd"/>
+      <w:r>
+        <w:t xml:space="preserve"> tömbje. A </w:t>
+      </w:r>
+      <w:r>
+        <w:rPr>
+          <w:i/>
+          <w:iCs/>
+        </w:rPr>
+        <w:t xml:space="preserve">HTML </w:t>
+      </w:r>
+      <w:proofErr w:type="spellStart"/>
+      <w:r>
+        <w:rPr>
+          <w:i/>
+          <w:iCs/>
+        </w:rPr>
+        <w:t>page</w:t>
+      </w:r>
+      <w:proofErr w:type="spellEnd"/>
+      <w:r>
+        <w:rPr>
+          <w:i/>
+          <w:iCs/>
+        </w:rPr>
+        <w:t xml:space="preserve"> </w:t>
+      </w:r>
+      <w:proofErr w:type="spellStart"/>
+      <w:r>
+        <w:rPr>
+          <w:i/>
+          <w:iCs/>
+        </w:rPr>
+        <w:t>setting</w:t>
+      </w:r>
+      <w:proofErr w:type="spellEnd"/>
+      <w:r>
+        <w:rPr>
+          <w:i/>
+          <w:iCs/>
+        </w:rPr>
+        <w:t xml:space="preserve"> </w:t>
+      </w:r>
+      <w:r>
+        <w:t>függvénnyel</w:t>
+      </w:r>
+      <w:r>
+        <w:rPr>
+          <w:i/>
+          <w:iCs/>
+        </w:rPr>
+        <w:t xml:space="preserve"> </w:t>
+      </w:r>
+      <w:r>
+        <w:t>tag-</w:t>
+      </w:r>
+      <w:proofErr w:type="spellStart"/>
+      <w:r>
+        <w:t>eket</w:t>
+      </w:r>
+      <w:proofErr w:type="spellEnd"/>
+      <w:r>
+        <w:t xml:space="preserve"> lehet hozzáadni a tömbökhöz, az </w:t>
+      </w:r>
+      <w:r>
+        <w:rPr>
+          <w:i/>
+          <w:iCs/>
+        </w:rPr>
+        <w:t>add P-tag elem</w:t>
+      </w:r>
+      <w:r>
+        <w:t xml:space="preserve">, és az </w:t>
+      </w:r>
+      <w:r>
+        <w:rPr>
+          <w:i/>
+          <w:iCs/>
+        </w:rPr>
+        <w:t xml:space="preserve">add </w:t>
+      </w:r>
+      <w:proofErr w:type="spellStart"/>
+      <w:r>
+        <w:rPr>
+          <w:i/>
+          <w:iCs/>
+        </w:rPr>
+        <w:t>list</w:t>
+      </w:r>
+      <w:proofErr w:type="spellEnd"/>
+      <w:r>
+        <w:rPr>
+          <w:i/>
+          <w:iCs/>
+        </w:rPr>
+        <w:t xml:space="preserve"> elem</w:t>
+      </w:r>
+      <w:r>
+        <w:t xml:space="preserve"> függvények segítségével.</w:t>
+      </w:r>
+      <w:r>
+        <w:t xml:space="preserve"> </w:t>
+      </w:r>
+      <w:r>
+        <w:t xml:space="preserve">A tag-ek létrehozásakor megkell határozni, hogy milyen </w:t>
+      </w:r>
+      <w:proofErr w:type="spellStart"/>
+      <w:r>
+        <w:rPr>
+          <w:i/>
+          <w:iCs/>
+        </w:rPr>
+        <w:t>span</w:t>
+      </w:r>
+      <w:proofErr w:type="spellEnd"/>
+      <w:r>
+        <w:rPr>
+          <w:i/>
+          <w:iCs/>
+        </w:rPr>
+        <w:t xml:space="preserve"> </w:t>
+      </w:r>
+      <w:proofErr w:type="spellStart"/>
+      <w:r>
+        <w:rPr>
+          <w:i/>
+          <w:iCs/>
+        </w:rPr>
+        <w:t>id</w:t>
+      </w:r>
+      <w:proofErr w:type="spellEnd"/>
+      <w:r>
+        <w:t>-ja legyen, milyen statikus szövege, és milyen CSS osztályba tartozzon. Utóbbi fog gondoskodni arról, hogy a weboldal betöltése során a szövegek/ábrák a megfelelő helyen és formában jelenjenek meg.</w:t>
+      </w:r>
+      <w:r>
+        <w:t xml:space="preserve"> </w:t>
+      </w:r>
+    </w:p>
+    <w:p>
+      <w:pPr>
+        <w:pStyle w:val="Szvegtrzs"/>
+        <w:spacing w:after="0" w:line="360" w:lineRule="auto"/>
+        <w:ind w:firstLine="567"/>
+        <w:jc w:val="both"/>
+      </w:pPr>
+      <w:r>
+        <w:t xml:space="preserve">Amikor egy kliens csatlakozott a szerverhez és HTTP GET kérést küld a szervernek, akkor a szerver válaszolni fog. Esetemben a válasz küldése elött egy </w:t>
+      </w:r>
+      <w:proofErr w:type="spellStart"/>
+      <w:r>
+        <w:rPr>
+          <w:i/>
+          <w:iCs/>
+        </w:rPr>
+        <w:t>ServerHandler</w:t>
+      </w:r>
+      <w:proofErr w:type="spellEnd"/>
+      <w:r>
+        <w:t xml:space="preserve"> objektum a </w:t>
+      </w:r>
+      <w:proofErr w:type="spellStart"/>
+      <w:r>
+        <w:t>Get</w:t>
+      </w:r>
+      <w:proofErr w:type="spellEnd"/>
+      <w:r>
+        <w:t xml:space="preserve"> HTML </w:t>
+      </w:r>
+      <w:proofErr w:type="spellStart"/>
+      <w:r>
+        <w:t>page</w:t>
+      </w:r>
+      <w:proofErr w:type="spellEnd"/>
+      <w:r>
+        <w:t xml:space="preserve"> elnevezés funkcióval le fogja generálni a weboldalt. A weboldal generálása során a program meghívja a </w:t>
+      </w:r>
+      <w:proofErr w:type="spellStart"/>
+      <w:r>
+        <w:rPr>
+          <w:i/>
+          <w:iCs/>
+        </w:rPr>
+        <w:t>Get</w:t>
+      </w:r>
+      <w:proofErr w:type="spellEnd"/>
+      <w:r>
+        <w:rPr>
+          <w:i/>
+          <w:iCs/>
+        </w:rPr>
+        <w:t xml:space="preserve"> Head</w:t>
+      </w:r>
+      <w:r>
+        <w:t xml:space="preserve"> függvényt, ahol a CSS script linkje található, amit a </w:t>
+      </w:r>
+      <w:proofErr w:type="spellStart"/>
+      <w:r>
+        <w:rPr>
+          <w:i/>
+          <w:iCs/>
+        </w:rPr>
+        <w:t>Get</w:t>
+      </w:r>
+      <w:proofErr w:type="spellEnd"/>
+      <w:r>
+        <w:rPr>
+          <w:i/>
+          <w:iCs/>
+        </w:rPr>
+        <w:t xml:space="preserve"> CSS script</w:t>
+      </w:r>
+      <w:r>
+        <w:t xml:space="preserve"> funkciót keresztül ér el. Ezek után a HTML </w:t>
+      </w:r>
+      <w:r>
+        <w:rPr>
+          <w:i/>
+          <w:iCs/>
+        </w:rPr>
+        <w:t>body</w:t>
+      </w:r>
+      <w:r>
+        <w:t xml:space="preserve"> részét kell le generálni, ami a ta</w:t>
+      </w:r>
+      <w:r>
+        <w:t>g-</w:t>
+      </w:r>
+      <w:proofErr w:type="spellStart"/>
+      <w:r>
+        <w:t>kből</w:t>
+      </w:r>
+      <w:proofErr w:type="spellEnd"/>
+      <w:r>
+        <w:t xml:space="preserve"> és a JavaScript link-</w:t>
+      </w:r>
+      <w:proofErr w:type="spellStart"/>
+      <w:r>
+        <w:lastRenderedPageBreak/>
+        <w:t>jéből</w:t>
+      </w:r>
+      <w:proofErr w:type="spellEnd"/>
+      <w:r>
+        <w:t xml:space="preserve"> fog</w:t>
+      </w:r>
+      <w:r>
+        <w:t xml:space="preserve"> össze</w:t>
+      </w:r>
+      <w:r>
+        <w:t>állni.</w:t>
+      </w:r>
+      <w:r>
+        <w:t xml:space="preserve"> Ezeket a </w:t>
+      </w:r>
+      <w:proofErr w:type="spellStart"/>
+      <w:r>
+        <w:rPr>
+          <w:i/>
+          <w:iCs/>
+        </w:rPr>
+        <w:t>Get</w:t>
+      </w:r>
+      <w:proofErr w:type="spellEnd"/>
+      <w:r>
+        <w:rPr>
+          <w:i/>
+          <w:iCs/>
+        </w:rPr>
+        <w:t xml:space="preserve"> P </w:t>
+      </w:r>
+      <w:proofErr w:type="spellStart"/>
+      <w:r>
+        <w:rPr>
+          <w:i/>
+          <w:iCs/>
+        </w:rPr>
+        <w:t>tags</w:t>
+      </w:r>
+      <w:proofErr w:type="spellEnd"/>
+      <w:r>
+        <w:rPr>
+          <w:i/>
+          <w:iCs/>
+        </w:rPr>
+        <w:t xml:space="preserve">, </w:t>
+      </w:r>
+      <w:proofErr w:type="spellStart"/>
+      <w:r>
+        <w:rPr>
+          <w:i/>
+          <w:iCs/>
+        </w:rPr>
+        <w:t>Get</w:t>
+      </w:r>
+      <w:proofErr w:type="spellEnd"/>
+      <w:r>
+        <w:rPr>
+          <w:i/>
+          <w:iCs/>
+        </w:rPr>
+        <w:t xml:space="preserve"> </w:t>
+      </w:r>
+      <w:proofErr w:type="spellStart"/>
+      <w:r>
+        <w:rPr>
+          <w:i/>
+          <w:iCs/>
+        </w:rPr>
+        <w:t>list</w:t>
+      </w:r>
+      <w:proofErr w:type="spellEnd"/>
+      <w:r>
+        <w:t xml:space="preserve">, és </w:t>
+      </w:r>
+      <w:proofErr w:type="spellStart"/>
+      <w:r>
+        <w:rPr>
+          <w:i/>
+          <w:iCs/>
+        </w:rPr>
+        <w:t>Get</w:t>
+      </w:r>
+      <w:proofErr w:type="spellEnd"/>
+      <w:r>
+        <w:rPr>
+          <w:i/>
+          <w:iCs/>
+        </w:rPr>
+        <w:t xml:space="preserve"> JavaScript</w:t>
+      </w:r>
+      <w:r>
+        <w:t xml:space="preserve"> függvények segítségével állítom össze.</w:t>
+      </w:r>
+      <w:r>
+        <w:t xml:space="preserve"> Az </w:t>
+      </w:r>
+      <w:proofErr w:type="spellStart"/>
+      <w:r>
+        <w:t>espTouch</w:t>
+      </w:r>
+      <w:proofErr w:type="spellEnd"/>
+      <w:r>
+        <w:t xml:space="preserve"> generált kódját a </w:t>
+      </w:r>
+      <w:r>
+        <w:rPr>
+          <w:i/>
+          <w:iCs/>
+        </w:rPr>
+        <w:t>4. mellékletben</w:t>
+      </w:r>
+      <w:r>
+        <w:t xml:space="preserve"> lehet</w:t>
+      </w:r>
+      <w:r>
+        <w:t xml:space="preserve"> megtalálni</w:t>
+      </w:r>
+      <w:r>
+        <w:t>.</w:t>
+      </w:r>
+    </w:p>
+    <w:p>
+      <w:pPr>
+        <w:pStyle w:val="Szvegtrzs"/>
+        <w:spacing w:after="0" w:line="360" w:lineRule="auto"/>
+        <w:jc w:val="center"/>
+      </w:pPr>
+      <w:r>
+        <w:drawing>
+          <wp:inline distT="0" distB="0" distL="0" distR="0" wp14:anchorId="6202E8F7" wp14:editId="518557E2">
+            <wp:extent cx="4381468" cy="2941608"/>
+            <wp:effectExtent l="0" t="0" r="635" b="0"/>
+            <wp:docPr id="2023965640" name="Kép 1" descr="A képen szöveg, diagram, Tervrajz, Párhuzamos látható&#10;&#10;Automatikusan generált leírás"/>
+            <wp:cNvGraphicFramePr>
+              <a:graphicFrameLocks xmlns:a="http://schemas.openxmlformats.org/drawingml/2006/main" noChangeAspect="1"/>
+            </wp:cNvGraphicFramePr>
+            <a:graphic xmlns:a="http://schemas.openxmlformats.org/drawingml/2006/main">
+              <a:graphicData uri="http://schemas.openxmlformats.org/drawingml/2006/picture">
+                <pic:pic xmlns:pic="http://schemas.openxmlformats.org/drawingml/2006/picture">
+                  <pic:nvPicPr>
+                    <pic:cNvPr id="2023965640" name="Kép 1" descr="A képen szöveg, diagram, Tervrajz, Párhuzamos látható&#10;&#10;Automatikusan generált leírás"/>
+                    <pic:cNvPicPr/>
+                  </pic:nvPicPr>
+                  <pic:blipFill>
+                    <a:blip r:embed="rId61"/>
+                    <a:stretch>
+                      <a:fillRect/>
+                    </a:stretch>
+                  </pic:blipFill>
+                  <pic:spPr>
+                    <a:xfrm>
+                      <a:off x="0" y="0"/>
+                      <a:ext cx="4398008" cy="2952713"/>
+                    </a:xfrm>
+                    <a:prstGeom prst="rect">
+                      <a:avLst/>
+                    </a:prstGeom>
+                  </pic:spPr>
+                </pic:pic>
+              </a:graphicData>
+            </a:graphic>
+          </wp:inline>
+        </w:drawing>
+      </w:r>
+    </w:p>
+    <w:p>
+      <w:pPr>
+        <w:pStyle w:val="Szvegtrzs"/>
+        <w:numPr>
+          <w:ilvl w:val="0"/>
+          <w:numId w:val="2"/>
+        </w:numPr>
+        <w:spacing w:after="240" w:line="360" w:lineRule="auto"/>
+        <w:jc w:val="center"/>
+      </w:pPr>
+      <w:r>
+        <w:t>Kliensek kezelése</w:t>
+      </w:r>
+    </w:p>
+    <w:p>
+      <w:pPr>
+        <w:pStyle w:val="Szvegtrzs"/>
+        <w:spacing w:after="0" w:line="360" w:lineRule="auto"/>
+        <w:ind w:firstLine="567"/>
+        <w:jc w:val="both"/>
+      </w:pPr>
+      <w:r>
+        <w:t xml:space="preserve">Amikor egy kliens csatlakozik fontos, hogy megkapja a weboldal adatait, és a weboldal változóinak értékeit, illetve azoknak legfrissebb értékeit. A szerver és kliens között aszinkron </w:t>
+      </w:r>
+      <w:proofErr w:type="spellStart"/>
+      <w:r>
+        <w:t>Websocket</w:t>
+      </w:r>
+      <w:proofErr w:type="spellEnd"/>
+      <w:r>
+        <w:t xml:space="preserve"> kommunikáció zajlik, ami esemény vezérelten kezelek a programomban. Az </w:t>
+      </w:r>
+      <w:proofErr w:type="spellStart"/>
+      <w:r>
+        <w:rPr>
+          <w:i/>
+          <w:iCs/>
+        </w:rPr>
+        <w:t>Event</w:t>
+      </w:r>
+      <w:proofErr w:type="spellEnd"/>
+      <w:r>
+        <w:rPr>
+          <w:i/>
+          <w:iCs/>
+        </w:rPr>
+        <w:t xml:space="preserve"> </w:t>
+      </w:r>
+      <w:proofErr w:type="spellStart"/>
+      <w:r>
+        <w:rPr>
+          <w:i/>
+          <w:iCs/>
+        </w:rPr>
+        <w:t>runner</w:t>
+      </w:r>
+      <w:proofErr w:type="spellEnd"/>
+      <w:r>
+        <w:t xml:space="preserve"> függvény lesz az esemény, ami le fogja kezelni az új klienseket, és a beérkező </w:t>
+      </w:r>
+      <w:proofErr w:type="spellStart"/>
+      <w:r>
+        <w:t>webSocket</w:t>
+      </w:r>
+      <w:proofErr w:type="spellEnd"/>
+      <w:r>
+        <w:t xml:space="preserve"> üzenetket. Az </w:t>
+      </w:r>
+      <w:proofErr w:type="spellStart"/>
+      <w:r>
+        <w:rPr>
+          <w:i/>
+          <w:iCs/>
+        </w:rPr>
+        <w:t>onEvent</w:t>
+      </w:r>
+      <w:proofErr w:type="spellEnd"/>
+      <w:r>
+        <w:t xml:space="preserve"> belső felépítése </w:t>
+      </w:r>
+      <w:proofErr w:type="spellStart"/>
+      <w:r>
+        <w:rPr>
+          <w:i/>
+          <w:iCs/>
+        </w:rPr>
+        <w:t>switch</w:t>
+      </w:r>
+      <w:proofErr w:type="spellEnd"/>
+      <w:r>
+        <w:t xml:space="preserve"> </w:t>
+      </w:r>
+      <w:proofErr w:type="spellStart"/>
+      <w:r>
+        <w:rPr>
+          <w:i/>
+          <w:iCs/>
+        </w:rPr>
+        <w:t>case</w:t>
+      </w:r>
+      <w:proofErr w:type="spellEnd"/>
+      <w:r>
+        <w:t xml:space="preserve"> szerke</w:t>
+      </w:r>
+      <w:r>
+        <w:t>ze</w:t>
+      </w:r>
+      <w:r>
+        <w:t xml:space="preserve">ten alapszik, amely az </w:t>
+      </w:r>
+      <w:r>
+        <w:t>előbb</w:t>
+      </w:r>
+      <w:r>
+        <w:t xml:space="preserve"> leírtak al</w:t>
+      </w:r>
+      <w:r>
+        <w:t>a</w:t>
+      </w:r>
+      <w:r>
+        <w:t xml:space="preserve">pján fogja eldönteni, hogy </w:t>
+      </w:r>
+      <w:r>
+        <w:rPr>
+          <w:i/>
+          <w:iCs/>
+        </w:rPr>
+        <w:t xml:space="preserve">a </w:t>
+      </w:r>
+      <w:proofErr w:type="spellStart"/>
+      <w:r>
+        <w:rPr>
+          <w:i/>
+          <w:iCs/>
+        </w:rPr>
+        <w:t>check</w:t>
+      </w:r>
+      <w:proofErr w:type="spellEnd"/>
+      <w:r>
+        <w:rPr>
+          <w:i/>
+          <w:iCs/>
+        </w:rPr>
+        <w:t xml:space="preserve"> </w:t>
+      </w:r>
+      <w:proofErr w:type="spellStart"/>
+      <w:r>
+        <w:rPr>
+          <w:i/>
+          <w:iCs/>
+        </w:rPr>
+        <w:t>client</w:t>
+      </w:r>
+      <w:proofErr w:type="spellEnd"/>
+      <w:r>
+        <w:t xml:space="preserve">, vagy az </w:t>
+      </w:r>
+      <w:r>
+        <w:rPr>
+          <w:i/>
+          <w:iCs/>
+        </w:rPr>
+        <w:t xml:space="preserve">Add </w:t>
+      </w:r>
+      <w:proofErr w:type="spellStart"/>
+      <w:r>
+        <w:rPr>
+          <w:i/>
+          <w:iCs/>
+        </w:rPr>
+        <w:t>message</w:t>
+      </w:r>
+      <w:proofErr w:type="spellEnd"/>
+      <w:r>
+        <w:t xml:space="preserve"> függvény fog meghívódni.</w:t>
+      </w:r>
+      <w:r>
+        <w:t xml:space="preserve"> </w:t>
+      </w:r>
+    </w:p>
+    <w:p>
+      <w:pPr>
+        <w:pStyle w:val="Szvegtrzs"/>
+        <w:spacing w:after="0" w:line="360" w:lineRule="auto"/>
+        <w:ind w:firstLine="567"/>
+        <w:jc w:val="both"/>
+      </w:pPr>
+      <w:r>
+        <w:t xml:space="preserve">Amikor az add </w:t>
+      </w:r>
+      <w:proofErr w:type="spellStart"/>
+      <w:r>
+        <w:t>message</w:t>
+      </w:r>
+      <w:proofErr w:type="spellEnd"/>
+      <w:r>
+        <w:t xml:space="preserve"> függvény fog futni, akkor a beérkező üzenet el lesz tárolva.</w:t>
+      </w:r>
+      <w:r>
+        <w:t xml:space="preserve"> </w:t>
+      </w:r>
+      <w:r>
+        <w:t xml:space="preserve">Minden egyes kliensnek a legfrisseb beérkező üzenete lesz eltárolva a </w:t>
+      </w:r>
+      <w:proofErr w:type="spellStart"/>
+      <w:r>
+        <w:t>JSON_Message</w:t>
+      </w:r>
+      <w:proofErr w:type="spellEnd"/>
+      <w:r>
+        <w:t xml:space="preserve"> objektumban.</w:t>
+      </w:r>
+    </w:p>
+    <w:p>
+      <w:pPr>
+        <w:pStyle w:val="Szvegtrzs"/>
+        <w:spacing w:after="0" w:line="360" w:lineRule="auto"/>
+        <w:ind w:firstLine="567"/>
+        <w:jc w:val="both"/>
+      </w:pPr>
+      <w:r>
+        <w:t xml:space="preserve">A </w:t>
+      </w:r>
+      <w:proofErr w:type="spellStart"/>
+      <w:r>
+        <w:rPr>
+          <w:i/>
+          <w:iCs/>
+        </w:rPr>
+        <w:t>check</w:t>
+      </w:r>
+      <w:proofErr w:type="spellEnd"/>
+      <w:r>
+        <w:rPr>
+          <w:i/>
+          <w:iCs/>
+        </w:rPr>
+        <w:t xml:space="preserve"> </w:t>
+      </w:r>
+      <w:proofErr w:type="spellStart"/>
+      <w:r>
+        <w:rPr>
+          <w:i/>
+          <w:iCs/>
+        </w:rPr>
+        <w:t>client</w:t>
+      </w:r>
+      <w:proofErr w:type="spellEnd"/>
+      <w:r>
+        <w:t xml:space="preserve"> függvény pedig elfogja dönteni, hogy új kliens érkezett, vagy kliens le csatlakozott a szerverről. Ha új kliens érkezik, akkor az </w:t>
+      </w:r>
+      <w:r>
+        <w:rPr>
+          <w:i/>
+          <w:iCs/>
+        </w:rPr>
+        <w:t xml:space="preserve">add </w:t>
+      </w:r>
+      <w:proofErr w:type="spellStart"/>
+      <w:r>
+        <w:rPr>
+          <w:i/>
+          <w:iCs/>
+        </w:rPr>
+        <w:t>client</w:t>
+      </w:r>
+      <w:proofErr w:type="spellEnd"/>
+      <w:r>
+        <w:t xml:space="preserve"> függvény hívódik meg, illetve a másik esetben a </w:t>
+      </w:r>
+      <w:proofErr w:type="spellStart"/>
+      <w:r>
+        <w:rPr>
+          <w:i/>
+          <w:iCs/>
+        </w:rPr>
+        <w:t>remove</w:t>
+      </w:r>
+      <w:proofErr w:type="spellEnd"/>
+      <w:r>
+        <w:rPr>
+          <w:i/>
+          <w:iCs/>
+        </w:rPr>
+        <w:t xml:space="preserve"> </w:t>
+      </w:r>
+      <w:proofErr w:type="spellStart"/>
+      <w:r>
+        <w:rPr>
+          <w:i/>
+          <w:iCs/>
+        </w:rPr>
+        <w:t>client</w:t>
+      </w:r>
+      <w:proofErr w:type="spellEnd"/>
+      <w:r>
+        <w:t>.</w:t>
+      </w:r>
+      <w:r>
+        <w:t xml:space="preserve">, Ha </w:t>
+      </w:r>
+      <w:r>
+        <w:t xml:space="preserve">HTML oldal értékeinek lekérdezésével kapcsolatos parancs érkezik, </w:t>
+      </w:r>
+      <w:r>
+        <w:t xml:space="preserve">akkor a </w:t>
+      </w:r>
+      <w:proofErr w:type="spellStart"/>
+      <w:r>
+        <w:rPr>
+          <w:i/>
+          <w:iCs/>
+        </w:rPr>
+        <w:t>Send</w:t>
+      </w:r>
+      <w:proofErr w:type="spellEnd"/>
+      <w:r>
+        <w:rPr>
+          <w:i/>
+          <w:iCs/>
+        </w:rPr>
+        <w:t xml:space="preserve"> JSON </w:t>
+      </w:r>
+      <w:proofErr w:type="spellStart"/>
+      <w:r>
+        <w:rPr>
+          <w:i/>
+          <w:iCs/>
+        </w:rPr>
+        <w:t>message</w:t>
+      </w:r>
+      <w:proofErr w:type="spellEnd"/>
+      <w:r>
+        <w:t xml:space="preserve"> </w:t>
+      </w:r>
+      <w:r>
+        <w:t>funkció fogja elküldeni a kliens felé a változók értékeit.</w:t>
+      </w:r>
+      <w:r>
+        <w:t xml:space="preserve"> </w:t>
+      </w:r>
+    </w:p>
+    <w:p>
+      <w:pPr>
+        <w:pStyle w:val="Szvegtrzs"/>
+        <w:spacing w:after="0" w:line="360" w:lineRule="auto"/>
+        <w:ind w:firstLine="567"/>
+        <w:jc w:val="both"/>
+      </w:pPr>
+      <w:r>
+        <w:t xml:space="preserve">Ha az add </w:t>
+      </w:r>
+      <w:proofErr w:type="spellStart"/>
+      <w:r>
+        <w:t>client</w:t>
+      </w:r>
+      <w:proofErr w:type="spellEnd"/>
+      <w:r>
+        <w:t xml:space="preserve"> függvényt fogja a program meghívni, akkor a függvény eldönti, hogy egy </w:t>
+      </w:r>
+      <w:proofErr w:type="spellStart"/>
+      <w:r>
+        <w:rPr>
+          <w:i/>
+          <w:iCs/>
+        </w:rPr>
+        <w:t>espCarryable</w:t>
+      </w:r>
+      <w:proofErr w:type="spellEnd"/>
+      <w:r>
+        <w:t xml:space="preserve"> csatlakozott, vagy egy webböngésző. A döntés egy szerű, mivel az </w:t>
+      </w:r>
+      <w:proofErr w:type="spellStart"/>
+      <w:r>
+        <w:rPr>
+          <w:i/>
+          <w:iCs/>
+        </w:rPr>
+        <w:t>espCarryable</w:t>
+      </w:r>
+      <w:proofErr w:type="spellEnd"/>
+      <w:r>
+        <w:t xml:space="preserve"> is üzemel egy weboldalt, amit az eszköz IP címén keresztül érhető el, így elegendő egy HTTP GET kérést küldeni az új kliens felé. Ha a válasz „200 OK”, akkor az </w:t>
+      </w:r>
+      <w:proofErr w:type="spellStart"/>
+      <w:r>
+        <w:rPr>
+          <w:i/>
+          <w:iCs/>
+        </w:rPr>
+        <w:t>espTouch</w:t>
+      </w:r>
+      <w:proofErr w:type="spellEnd"/>
+      <w:r>
+        <w:t xml:space="preserve"> tudni fogja, hogy az egy </w:t>
+      </w:r>
+      <w:proofErr w:type="spellStart"/>
+      <w:r>
+        <w:rPr>
+          <w:i/>
+          <w:iCs/>
+        </w:rPr>
+        <w:t>espCarryable</w:t>
+      </w:r>
+      <w:proofErr w:type="spellEnd"/>
+      <w:r>
+        <w:t xml:space="preserve">. Ha a rendszer elem részét képezi a csatlakozott </w:t>
+      </w:r>
+      <w:proofErr w:type="spellStart"/>
+      <w:r>
+        <w:t>eszköt</w:t>
+      </w:r>
+      <w:proofErr w:type="spellEnd"/>
+      <w:r>
+        <w:t xml:space="preserve">, akkor IP címét hozzáadja a weboldal </w:t>
+      </w:r>
+      <w:proofErr w:type="spellStart"/>
+      <w:r>
+        <w:rPr>
+          <w:i/>
+          <w:iCs/>
+        </w:rPr>
+        <w:t>Unordered</w:t>
+      </w:r>
+      <w:proofErr w:type="spellEnd"/>
+      <w:r>
+        <w:rPr>
+          <w:i/>
+          <w:iCs/>
+        </w:rPr>
+        <w:t xml:space="preserve"> </w:t>
+      </w:r>
+      <w:proofErr w:type="spellStart"/>
+      <w:r>
+        <w:rPr>
+          <w:i/>
+          <w:iCs/>
+        </w:rPr>
+        <w:t>list</w:t>
+      </w:r>
+      <w:proofErr w:type="spellEnd"/>
+      <w:r>
+        <w:rPr>
+          <w:i/>
+          <w:iCs/>
+        </w:rPr>
+        <w:t xml:space="preserve"> </w:t>
+      </w:r>
+      <w:proofErr w:type="spellStart"/>
+      <w:r>
+        <w:rPr>
+          <w:i/>
+          <w:iCs/>
+        </w:rPr>
+        <w:t>handler</w:t>
+      </w:r>
+      <w:proofErr w:type="spellEnd"/>
+      <w:r>
+        <w:t xml:space="preserve"> </w:t>
+      </w:r>
+      <w:r>
+        <w:t>objektumához. (</w:t>
+      </w:r>
+      <w:r>
+        <w:rPr>
+          <w:i/>
+          <w:iCs/>
+        </w:rPr>
+        <w:t>48.ábra</w:t>
+      </w:r>
+      <w:r>
+        <w:t>)</w:t>
+      </w:r>
+    </w:p>
+    <w:p>
+      <w:pPr>
+        <w:pStyle w:val="Szvegtrzs"/>
+        <w:spacing w:after="0" w:line="360" w:lineRule="auto"/>
+        <w:jc w:val="center"/>
+      </w:pPr>
+      <w:r>
+        <w:lastRenderedPageBreak/>
+        <w:drawing>
+          <wp:inline distT="0" distB="0" distL="0" distR="0" wp14:anchorId="0442A14B" wp14:editId="1165565E">
+            <wp:extent cx="3951798" cy="2387972"/>
+            <wp:effectExtent l="0" t="0" r="0" b="0"/>
+            <wp:docPr id="811607053" name="Kép 1" descr="A képen szöveg, diagram, Tervrajz, Párhuzamos látható&#10;&#10;Automatikusan generált leírás"/>
+            <wp:cNvGraphicFramePr>
+              <a:graphicFrameLocks xmlns:a="http://schemas.openxmlformats.org/drawingml/2006/main" noChangeAspect="1"/>
+            </wp:cNvGraphicFramePr>
+            <a:graphic xmlns:a="http://schemas.openxmlformats.org/drawingml/2006/main">
+              <a:graphicData uri="http://schemas.openxmlformats.org/drawingml/2006/picture">
+                <pic:pic xmlns:pic="http://schemas.openxmlformats.org/drawingml/2006/picture">
+                  <pic:nvPicPr>
+                    <pic:cNvPr id="811607053" name="Kép 1" descr="A képen szöveg, diagram, Tervrajz, Párhuzamos látható&#10;&#10;Automatikusan generált leírás"/>
+                    <pic:cNvPicPr/>
+                  </pic:nvPicPr>
+                  <pic:blipFill>
+                    <a:blip r:embed="rId62"/>
+                    <a:stretch>
+                      <a:fillRect/>
+                    </a:stretch>
+                  </pic:blipFill>
+                  <pic:spPr>
+                    <a:xfrm>
+                      <a:off x="0" y="0"/>
+                      <a:ext cx="3968538" cy="2398088"/>
+                    </a:xfrm>
+                    <a:prstGeom prst="rect">
+                      <a:avLst/>
+                    </a:prstGeom>
+                  </pic:spPr>
+                </pic:pic>
+              </a:graphicData>
+            </a:graphic>
+          </wp:inline>
+        </w:drawing>
+      </w:r>
+    </w:p>
+    <w:p>
+      <w:pPr>
+        <w:pStyle w:val="Szvegtrzs"/>
+        <w:numPr>
+          <w:ilvl w:val="0"/>
+          <w:numId w:val="2"/>
+        </w:numPr>
+        <w:spacing w:after="240" w:line="360" w:lineRule="auto"/>
+        <w:jc w:val="center"/>
+      </w:pPr>
+      <w:r>
+        <w:t>Szerver működése</w:t>
+      </w:r>
+    </w:p>
+    <w:p>
+      <w:pPr>
+        <w:pStyle w:val="Szvegtrzs"/>
+        <w:spacing w:after="0" w:line="360" w:lineRule="auto"/>
+        <w:ind w:firstLine="567"/>
+        <w:jc w:val="both"/>
+      </w:pPr>
+      <w:r>
+        <w:t xml:space="preserve">A </w:t>
+      </w:r>
+      <w:r>
+        <w:rPr>
+          <w:i/>
+          <w:iCs/>
+        </w:rPr>
+        <w:t>49. ábrán</w:t>
+      </w:r>
+      <w:r>
+        <w:t xml:space="preserve"> látható a szerver működési szekvenciája A </w:t>
+      </w:r>
+      <w:r>
+        <w:rPr>
+          <w:i/>
+          <w:iCs/>
+        </w:rPr>
+        <w:t xml:space="preserve">Server </w:t>
+      </w:r>
+      <w:proofErr w:type="spellStart"/>
+      <w:r>
+        <w:rPr>
+          <w:i/>
+          <w:iCs/>
+        </w:rPr>
+        <w:t>init</w:t>
+      </w:r>
+      <w:proofErr w:type="spellEnd"/>
+      <w:r>
+        <w:t xml:space="preserve"> funkció létrehozza a </w:t>
+      </w:r>
+      <w:proofErr w:type="spellStart"/>
+      <w:r>
+        <w:t>Clients</w:t>
+      </w:r>
+      <w:proofErr w:type="spellEnd"/>
+      <w:r>
+        <w:t xml:space="preserve">, és </w:t>
+      </w:r>
+      <w:proofErr w:type="spellStart"/>
+      <w:r>
+        <w:t>JSON_Message</w:t>
+      </w:r>
+      <w:proofErr w:type="spellEnd"/>
+      <w:r>
+        <w:t xml:space="preserve"> objektumokat, hogy a csatlakozó kliensek adatai, és beékező üzenetek eltárolásra kerüljenek. Ezen objektumok fogják biztosítani a megfelelő működést az </w:t>
+      </w:r>
+      <w:proofErr w:type="spellStart"/>
+      <w:r>
+        <w:rPr>
+          <w:i/>
+          <w:iCs/>
+        </w:rPr>
+        <w:t>espTouch</w:t>
+      </w:r>
+      <w:proofErr w:type="spellEnd"/>
+      <w:r>
+        <w:t xml:space="preserve"> és kliensek között.</w:t>
+      </w:r>
+    </w:p>
+    <w:p>
+      <w:pPr>
+        <w:pStyle w:val="Szvegtrzs"/>
+        <w:spacing w:after="0" w:line="360" w:lineRule="auto"/>
+        <w:ind w:firstLine="567"/>
+        <w:jc w:val="both"/>
+      </w:pPr>
+      <w:r>
+        <w:t xml:space="preserve">Amikor a HTML oldal elemei beállításra kerülnek, akkor </w:t>
+      </w:r>
+      <w:r>
+        <w:rPr>
+          <w:i/>
+          <w:iCs/>
+        </w:rPr>
+        <w:t xml:space="preserve">Server </w:t>
+      </w:r>
+      <w:proofErr w:type="spellStart"/>
+      <w:r>
+        <w:rPr>
+          <w:i/>
+          <w:iCs/>
+        </w:rPr>
+        <w:t>turning</w:t>
+      </w:r>
+      <w:proofErr w:type="spellEnd"/>
+      <w:r>
+        <w:rPr>
+          <w:i/>
+          <w:iCs/>
+        </w:rPr>
+        <w:t xml:space="preserve"> </w:t>
+      </w:r>
+      <w:proofErr w:type="spellStart"/>
+      <w:r>
+        <w:rPr>
+          <w:i/>
+          <w:iCs/>
+        </w:rPr>
+        <w:t>on</w:t>
+      </w:r>
+      <w:proofErr w:type="spellEnd"/>
+      <w:r>
+        <w:t xml:space="preserve"> funkció segítségével az weboldal legenerálódik, és a server esemény vezérelt eleméhez hozzá rendeljük a </w:t>
+      </w:r>
+      <w:r>
+        <w:rPr>
+          <w:i/>
+          <w:iCs/>
+        </w:rPr>
+        <w:t>48. ábrán</w:t>
+      </w:r>
+      <w:r>
+        <w:t xml:space="preserve"> definiált eseményláncot. Ha HTTP GET kérés érkezik, akkor a server az eseménykezelőn</w:t>
+      </w:r>
+      <w:r>
+        <w:t xml:space="preserve"> </w:t>
+      </w:r>
+      <w:r>
+        <w:t xml:space="preserve">keresztül egy üzenetet tud küldeni a kliensek, </w:t>
+      </w:r>
+      <w:r>
+        <w:t>amely script-</w:t>
+      </w:r>
+      <w:proofErr w:type="spellStart"/>
+      <w:r>
+        <w:t>eket</w:t>
+      </w:r>
+      <w:proofErr w:type="spellEnd"/>
+      <w:r>
+        <w:t xml:space="preserve"> és HTML oldalt fogja tartalmazni.</w:t>
+      </w:r>
+      <w:r>
+        <w:t xml:space="preserve"> Ezen </w:t>
+      </w:r>
+      <w:r>
+        <w:t xml:space="preserve">elemeket az </w:t>
+      </w:r>
+      <w:r>
+        <w:rPr>
+          <w:i/>
+          <w:iCs/>
+        </w:rPr>
+        <w:t xml:space="preserve">Add </w:t>
+      </w:r>
+      <w:proofErr w:type="spellStart"/>
+      <w:r>
+        <w:rPr>
+          <w:i/>
+          <w:iCs/>
+        </w:rPr>
+        <w:t>websocket</w:t>
+      </w:r>
+      <w:proofErr w:type="spellEnd"/>
+      <w:r>
+        <w:rPr>
+          <w:i/>
+          <w:iCs/>
+        </w:rPr>
+        <w:t xml:space="preserve"> </w:t>
+      </w:r>
+      <w:proofErr w:type="spellStart"/>
+      <w:r>
+        <w:rPr>
+          <w:i/>
+          <w:iCs/>
+        </w:rPr>
+        <w:t>event</w:t>
+      </w:r>
+      <w:proofErr w:type="spellEnd"/>
+      <w:r>
+        <w:rPr>
+          <w:i/>
+          <w:iCs/>
+        </w:rPr>
+        <w:t xml:space="preserve"> </w:t>
+      </w:r>
+      <w:proofErr w:type="spellStart"/>
+      <w:r>
+        <w:rPr>
+          <w:i/>
+          <w:iCs/>
+        </w:rPr>
+        <w:t>handler</w:t>
+      </w:r>
+      <w:proofErr w:type="spellEnd"/>
+      <w:r>
+        <w:t xml:space="preserve"> függvény fogja a vezérlőbe beállítani. Mivel a HTML oldal lekérdezése nem </w:t>
+      </w:r>
+      <w:proofErr w:type="spellStart"/>
+      <w:r>
+        <w:t>Websockets</w:t>
+      </w:r>
+      <w:proofErr w:type="spellEnd"/>
+      <w:r>
+        <w:t xml:space="preserve"> alapú, így az oldalt és további elemit külön-külön kell az eseményvezérlőhöz hozzáadni, amit az </w:t>
+      </w:r>
+      <w:r>
+        <w:rPr>
+          <w:i/>
+          <w:iCs/>
+        </w:rPr>
+        <w:t xml:space="preserve">add </w:t>
+      </w:r>
+      <w:proofErr w:type="spellStart"/>
+      <w:r>
+        <w:rPr>
+          <w:i/>
+          <w:iCs/>
+        </w:rPr>
+        <w:t>webpage</w:t>
+      </w:r>
+      <w:proofErr w:type="spellEnd"/>
+      <w:r>
+        <w:t xml:space="preserve"> függvény biztosít.</w:t>
+      </w:r>
+    </w:p>
+    <w:p>
+      <w:pPr>
+        <w:pStyle w:val="Szvegtrzs"/>
+        <w:spacing w:after="0" w:line="360" w:lineRule="auto"/>
+        <w:jc w:val="center"/>
+      </w:pPr>
+      <w:r>
+        <w:drawing>
+          <wp:inline distT="0" distB="0" distL="0" distR="0" wp14:anchorId="0431EC2F" wp14:editId="48704724">
+            <wp:extent cx="4950675" cy="3021495"/>
+            <wp:effectExtent l="0" t="0" r="2540" b="7620"/>
+            <wp:docPr id="96419877" name="Kép 1" descr="A képen szöveg, diagram, Párhuzamos, képernyőkép látható&#10;&#10;Automatikusan generált leírás"/>
+            <wp:cNvGraphicFramePr>
+              <a:graphicFrameLocks xmlns:a="http://schemas.openxmlformats.org/drawingml/2006/main" noChangeAspect="1"/>
+            </wp:cNvGraphicFramePr>
+            <a:graphic xmlns:a="http://schemas.openxmlformats.org/drawingml/2006/main">
+              <a:graphicData uri="http://schemas.openxmlformats.org/drawingml/2006/picture">
+                <pic:pic xmlns:pic="http://schemas.openxmlformats.org/drawingml/2006/picture">
+                  <pic:nvPicPr>
+                    <pic:cNvPr id="96419877" name="Kép 1" descr="A képen szöveg, diagram, Párhuzamos, képernyőkép látható&#10;&#10;Automatikusan generált leírás"/>
+                    <pic:cNvPicPr/>
+                  </pic:nvPicPr>
+                  <pic:blipFill>
+                    <a:blip r:embed="rId63"/>
+                    <a:stretch>
+                      <a:fillRect/>
+                    </a:stretch>
+                  </pic:blipFill>
+                  <pic:spPr>
+                    <a:xfrm>
+                      <a:off x="0" y="0"/>
+                      <a:ext cx="4963197" cy="3029137"/>
+                    </a:xfrm>
+                    <a:prstGeom prst="rect">
+                      <a:avLst/>
+                    </a:prstGeom>
+                  </pic:spPr>
+                </pic:pic>
+              </a:graphicData>
+            </a:graphic>
+          </wp:inline>
+        </w:drawing>
+      </w:r>
+    </w:p>
+    <w:p>
+      <w:pPr>
+        <w:pStyle w:val="Szvegtrzs"/>
+        <w:numPr>
+          <w:ilvl w:val="0"/>
+          <w:numId w:val="2"/>
+        </w:numPr>
+        <w:spacing w:after="240" w:line="360" w:lineRule="auto"/>
+        <w:jc w:val="center"/>
+      </w:pPr>
+      <w:r>
+        <w:t xml:space="preserve">Kliensek kezelése az </w:t>
+      </w:r>
+      <w:proofErr w:type="spellStart"/>
+      <w:r>
+        <w:t>espTouch</w:t>
+      </w:r>
+      <w:proofErr w:type="spellEnd"/>
+      <w:r>
+        <w:t xml:space="preserve"> eszközön</w:t>
+      </w:r>
+    </w:p>
+    <w:p>
+      <w:pPr>
+        <w:pStyle w:val="Szvegtrzs"/>
+        <w:spacing w:after="0" w:line="360" w:lineRule="auto"/>
+        <w:ind w:firstLine="567"/>
+        <w:jc w:val="both"/>
+      </w:pPr>
+      <w:r>
+        <w:lastRenderedPageBreak/>
+        <w:t xml:space="preserve">Az eddig leírtak alapján szeretném bemutatni végleges formáját az </w:t>
+      </w:r>
+      <w:proofErr w:type="spellStart"/>
+      <w:r>
+        <w:t>espTouch</w:t>
+      </w:r>
+      <w:proofErr w:type="spellEnd"/>
+      <w:r>
+        <w:t xml:space="preserve"> webszerver működésének, amely az </w:t>
+      </w:r>
+      <w:r>
+        <w:rPr>
+          <w:i/>
+          <w:iCs/>
+        </w:rPr>
+        <w:t>50. ábrán</w:t>
+      </w:r>
+      <w:r>
+        <w:t xml:space="preserve"> látható.</w:t>
+      </w:r>
+    </w:p>
+    <w:p>
+      <w:pPr>
+        <w:pStyle w:val="Szvegtrzs"/>
+        <w:spacing w:after="0" w:line="360" w:lineRule="auto"/>
+        <w:ind w:firstLine="567"/>
+        <w:jc w:val="both"/>
+      </w:pPr>
+      <w:r>
+        <w:t xml:space="preserve">A </w:t>
+      </w:r>
+      <w:proofErr w:type="spellStart"/>
+      <w:r>
+        <w:rPr>
+          <w:i/>
+          <w:iCs/>
+        </w:rPr>
+        <w:t>TaskHandler</w:t>
+      </w:r>
+      <w:proofErr w:type="spellEnd"/>
+      <w:r>
+        <w:t xml:space="preserve"> inicializálja (</w:t>
+      </w:r>
+      <w:r>
+        <w:rPr>
+          <w:i/>
+          <w:iCs/>
+        </w:rPr>
+        <w:t xml:space="preserve">Server </w:t>
+      </w:r>
+      <w:proofErr w:type="spellStart"/>
+      <w:r>
+        <w:rPr>
+          <w:i/>
+          <w:iCs/>
+        </w:rPr>
+        <w:t>init</w:t>
+      </w:r>
+      <w:proofErr w:type="spellEnd"/>
+      <w:r>
+        <w:t xml:space="preserve">) a weboldalt, és kliensek kezelő programrészeket, ha az eszköz konfigurációjában ez megengedett. Az eszköz konfigurálásáról a </w:t>
+      </w:r>
+      <w:r>
+        <w:rPr>
+          <w:i/>
+          <w:iCs/>
+        </w:rPr>
+        <w:t>5.2.3. Eszköz konfigurálásának implementálása</w:t>
+      </w:r>
+      <w:r>
+        <w:t xml:space="preserve"> című alfejezetben lehet olvasni. A </w:t>
+      </w:r>
+      <w:proofErr w:type="spellStart"/>
+      <w:r>
+        <w:rPr>
+          <w:i/>
+          <w:iCs/>
+        </w:rPr>
+        <w:t>handleinit</w:t>
+      </w:r>
+      <w:proofErr w:type="spellEnd"/>
+      <w:r>
+        <w:t xml:space="preserve"> függvény fogja meghívni a </w:t>
+      </w:r>
+      <w:r>
+        <w:rPr>
+          <w:i/>
+          <w:iCs/>
+        </w:rPr>
+        <w:t xml:space="preserve">HTML </w:t>
+      </w:r>
+      <w:proofErr w:type="spellStart"/>
+      <w:r>
+        <w:rPr>
+          <w:i/>
+          <w:iCs/>
+        </w:rPr>
+        <w:t>init</w:t>
+      </w:r>
+      <w:proofErr w:type="spellEnd"/>
+      <w:r>
+        <w:t xml:space="preserve"> funkciót, amelyen keresztül a generálandó weboldal lesz beállítva. A beállítást </w:t>
+      </w:r>
+      <w:r>
+        <w:rPr>
+          <w:i/>
+          <w:iCs/>
+        </w:rPr>
+        <w:t xml:space="preserve">a HTML </w:t>
+      </w:r>
+      <w:proofErr w:type="spellStart"/>
+      <w:r>
+        <w:rPr>
+          <w:i/>
+          <w:iCs/>
+        </w:rPr>
+        <w:t>page</w:t>
+      </w:r>
+      <w:proofErr w:type="spellEnd"/>
+      <w:r>
+        <w:rPr>
+          <w:i/>
+          <w:iCs/>
+        </w:rPr>
+        <w:t xml:space="preserve"> </w:t>
+      </w:r>
+      <w:proofErr w:type="spellStart"/>
+      <w:r>
+        <w:rPr>
+          <w:i/>
+          <w:iCs/>
+        </w:rPr>
+        <w:t>setting</w:t>
+      </w:r>
+      <w:proofErr w:type="spellEnd"/>
+      <w:r>
+        <w:t xml:space="preserve"> függvényen keresztül lehet elérni. A weboldal működéséről a fejezet elején volt szó, és a generálást biztosító program szekvenciája a </w:t>
+      </w:r>
+      <w:r>
+        <w:rPr>
+          <w:i/>
+          <w:iCs/>
+        </w:rPr>
+        <w:t>47.ábrán</w:t>
+      </w:r>
+      <w:r>
+        <w:t xml:space="preserve"> látható. Amikor a HTML weboldal elemei a megfelelő helyen elmentésre kerültek, akkor a </w:t>
+      </w:r>
+      <w:r>
+        <w:rPr>
+          <w:i/>
+          <w:iCs/>
+        </w:rPr>
+        <w:t xml:space="preserve">Server </w:t>
+      </w:r>
+      <w:proofErr w:type="spellStart"/>
+      <w:r>
+        <w:rPr>
+          <w:i/>
+          <w:iCs/>
+        </w:rPr>
+        <w:t>turning</w:t>
+      </w:r>
+      <w:proofErr w:type="spellEnd"/>
+      <w:r>
+        <w:rPr>
+          <w:i/>
+          <w:iCs/>
+        </w:rPr>
+        <w:t xml:space="preserve"> </w:t>
+      </w:r>
+      <w:proofErr w:type="spellStart"/>
+      <w:r>
+        <w:rPr>
+          <w:i/>
+          <w:iCs/>
+        </w:rPr>
+        <w:t>on</w:t>
+      </w:r>
+      <w:proofErr w:type="spellEnd"/>
+      <w:r>
+        <w:t xml:space="preserve"> funkció lesz meghívva, amely kapcsolódik a routerhez, elindítja a szervert, és szerver eseményvezérlőnek átadja megfelelőfunkciókat</w:t>
+      </w:r>
+      <w:r>
+        <w:t xml:space="preserve">. </w:t>
+      </w:r>
+      <w:proofErr w:type="spellStart"/>
+      <w:r>
+        <w:t>Utobbi</w:t>
+      </w:r>
+      <w:proofErr w:type="spellEnd"/>
+      <w:r>
+        <w:t xml:space="preserve"> a </w:t>
+      </w:r>
+      <w:r>
+        <w:rPr>
+          <w:i/>
+          <w:iCs/>
+        </w:rPr>
+        <w:t>49.</w:t>
+      </w:r>
+      <w:r>
+        <w:t xml:space="preserve"> ábrához köthető.</w:t>
+      </w:r>
+    </w:p>
+    <w:p>
+      <w:pPr>
+        <w:pStyle w:val="Szvegtrzs"/>
+        <w:spacing w:after="0" w:line="360" w:lineRule="auto"/>
+        <w:ind w:firstLine="567"/>
+        <w:jc w:val="both"/>
+      </w:pPr>
+      <w:r>
+        <w:t xml:space="preserve">Ha csatlakozás a routerhez engedélyezett és sikeres volt a csatlakozás, és szerver indítás, akkor </w:t>
+      </w:r>
+      <w:r>
+        <w:rPr>
+          <w:i/>
+          <w:iCs/>
+        </w:rPr>
+        <w:t>Server main</w:t>
+      </w:r>
+      <w:r>
+        <w:t xml:space="preserve"> függvény fogja </w:t>
+      </w:r>
+      <w:proofErr w:type="spellStart"/>
+      <w:r>
+        <w:t>trigger</w:t>
+      </w:r>
+      <w:proofErr w:type="spellEnd"/>
+      <w:r>
+        <w:t xml:space="preserve">-leni a </w:t>
+      </w:r>
+      <w:proofErr w:type="spellStart"/>
+      <w:r>
+        <w:rPr>
+          <w:i/>
+          <w:iCs/>
+        </w:rPr>
+        <w:t>Serve</w:t>
+      </w:r>
+      <w:proofErr w:type="spellEnd"/>
+      <w:r>
+        <w:rPr>
+          <w:i/>
+          <w:iCs/>
+        </w:rPr>
+        <w:t xml:space="preserve"> </w:t>
+      </w:r>
+      <w:proofErr w:type="spellStart"/>
+      <w:r>
+        <w:rPr>
+          <w:i/>
+          <w:iCs/>
+        </w:rPr>
+        <w:t>runner</w:t>
+      </w:r>
+      <w:proofErr w:type="spellEnd"/>
+      <w:r>
+        <w:t xml:space="preserve"> függvényt, amely kezelni fogja a kliensek kéréseit, és állandóan frissíti weboldalhoz tartozó változókat, ha az megváltoznak.</w:t>
+      </w:r>
+    </w:p>
+    <w:p>
+      <w:pPr>
+        <w:pStyle w:val="Szvegtrzs"/>
+        <w:spacing w:after="0" w:line="360" w:lineRule="auto"/>
+        <w:ind w:firstLine="567"/>
+        <w:jc w:val="both"/>
+      </w:pPr>
+      <w:r>
+        <w:t xml:space="preserve">A </w:t>
+      </w:r>
+      <w:proofErr w:type="spellStart"/>
+      <w:r>
+        <w:t>set</w:t>
+      </w:r>
+      <w:proofErr w:type="spellEnd"/>
+      <w:r>
+        <w:t xml:space="preserve"> JSON </w:t>
+      </w:r>
+      <w:proofErr w:type="spellStart"/>
+      <w:r>
+        <w:t>message</w:t>
+      </w:r>
+      <w:proofErr w:type="spellEnd"/>
+      <w:r>
+        <w:t xml:space="preserve"> funkcióval a program beállítja a kliensnek szánt üzenetet, amely weboldal elemeinek az értékeit fogja frissíteni. Az adat változásról a </w:t>
+      </w:r>
+      <w:proofErr w:type="spellStart"/>
+      <w:r>
+        <w:rPr>
+          <w:i/>
+          <w:iCs/>
+        </w:rPr>
+        <w:t>Get</w:t>
+      </w:r>
+      <w:proofErr w:type="spellEnd"/>
+      <w:r>
+        <w:rPr>
+          <w:i/>
+          <w:iCs/>
+        </w:rPr>
+        <w:t xml:space="preserve"> </w:t>
+      </w:r>
+      <w:proofErr w:type="spellStart"/>
+      <w:r>
+        <w:rPr>
+          <w:i/>
+          <w:iCs/>
+        </w:rPr>
+        <w:t>data</w:t>
+      </w:r>
+      <w:proofErr w:type="spellEnd"/>
+      <w:r>
+        <w:t xml:space="preserve"> függvényen keresztül tud az adatbázisból tudomást szerezni, azaz az adatbázis elemihez tartozó </w:t>
+      </w:r>
+      <w:proofErr w:type="spellStart"/>
+      <w:r>
+        <w:t>flag-kből</w:t>
+      </w:r>
+      <w:proofErr w:type="spellEnd"/>
+      <w:r>
+        <w:t xml:space="preserve">. Ha valamely adat változik, akkor a JSON üzenet listára fog felkerülni az adat, és a hozzá tartozó </w:t>
+      </w:r>
+      <w:proofErr w:type="spellStart"/>
+      <w:r>
+        <w:t>macro</w:t>
+      </w:r>
+      <w:proofErr w:type="spellEnd"/>
+      <w:r>
+        <w:t xml:space="preserve"> ként definiált változó neve.</w:t>
+      </w:r>
+      <w:r>
+        <w:t xml:space="preserve"> Ezek után az adatbázis </w:t>
+      </w:r>
+      <w:proofErr w:type="spellStart"/>
+      <w:r>
+        <w:t>flag-jei</w:t>
+      </w:r>
+      <w:proofErr w:type="spellEnd"/>
+      <w:r>
+        <w:t xml:space="preserve"> </w:t>
+      </w:r>
+      <w:proofErr w:type="spellStart"/>
+      <w:r>
+        <w:rPr>
+          <w:i/>
+          <w:iCs/>
+        </w:rPr>
+        <w:t>bool</w:t>
+      </w:r>
+      <w:proofErr w:type="spellEnd"/>
+      <w:r>
+        <w:t xml:space="preserve"> típusú hamis értéket fognak felvenni, hogy a következő szekvenciában ne küldje el újra ugyan azon adatokat az eseménykezelő</w:t>
+      </w:r>
+      <w:r>
+        <w:t xml:space="preserve"> (</w:t>
+      </w:r>
+      <w:proofErr w:type="spellStart"/>
+      <w:r>
+        <w:rPr>
+          <w:i/>
+          <w:iCs/>
+        </w:rPr>
+        <w:t>Event</w:t>
+      </w:r>
+      <w:proofErr w:type="spellEnd"/>
+      <w:r>
+        <w:rPr>
+          <w:i/>
+          <w:iCs/>
+        </w:rPr>
+        <w:t xml:space="preserve"> </w:t>
+      </w:r>
+      <w:proofErr w:type="spellStart"/>
+      <w:r>
+        <w:rPr>
+          <w:i/>
+          <w:iCs/>
+        </w:rPr>
+        <w:t>runner</w:t>
+      </w:r>
+      <w:proofErr w:type="spellEnd"/>
+      <w:r>
+        <w:t>)</w:t>
+      </w:r>
+      <w:r>
+        <w:t>.</w:t>
+      </w:r>
+      <w:r>
+        <w:t xml:space="preserve"> </w:t>
+      </w:r>
+      <w:r>
+        <w:t xml:space="preserve">Ha sikeresen elkészült az üzenet, akkor a </w:t>
+      </w:r>
+      <w:proofErr w:type="spellStart"/>
+      <w:r>
+        <w:rPr>
+          <w:i/>
+          <w:iCs/>
+        </w:rPr>
+        <w:t>serverHandle</w:t>
+      </w:r>
+      <w:proofErr w:type="spellEnd"/>
+      <w:r>
+        <w:t>-ben</w:t>
+      </w:r>
+      <w:r>
+        <w:t xml:space="preserve"> a </w:t>
+      </w:r>
+      <w:proofErr w:type="spellStart"/>
+      <w:r>
+        <w:rPr>
+          <w:i/>
+          <w:iCs/>
+        </w:rPr>
+        <w:t>setWebsockets</w:t>
+      </w:r>
+      <w:proofErr w:type="spellEnd"/>
+      <w:r>
+        <w:rPr>
+          <w:i/>
+          <w:iCs/>
+        </w:rPr>
+        <w:t xml:space="preserve"> </w:t>
+      </w:r>
+      <w:proofErr w:type="spellStart"/>
+      <w:r>
+        <w:rPr>
+          <w:i/>
+          <w:iCs/>
+        </w:rPr>
+        <w:t>message</w:t>
+      </w:r>
+      <w:proofErr w:type="spellEnd"/>
+      <w:r>
+        <w:t xml:space="preserve"> függvény fogja beállítani az eseménykezelőnek a küldendő üzenetet. Ezt a függvényt a </w:t>
+      </w:r>
+      <w:proofErr w:type="spellStart"/>
+      <w:r>
+        <w:rPr>
+          <w:i/>
+          <w:iCs/>
+        </w:rPr>
+        <w:t>Send</w:t>
+      </w:r>
+      <w:proofErr w:type="spellEnd"/>
+      <w:r>
+        <w:rPr>
+          <w:i/>
+          <w:iCs/>
+        </w:rPr>
+        <w:t xml:space="preserve"> </w:t>
+      </w:r>
+      <w:proofErr w:type="spellStart"/>
+      <w:r>
+        <w:rPr>
+          <w:i/>
+          <w:iCs/>
+        </w:rPr>
+        <w:t>message</w:t>
+      </w:r>
+      <w:proofErr w:type="spellEnd"/>
+      <w:r>
+        <w:t xml:space="preserve"> funkcióval érjük el a </w:t>
+      </w:r>
+      <w:r>
+        <w:rPr>
+          <w:i/>
+          <w:iCs/>
+        </w:rPr>
+        <w:t xml:space="preserve">wifi server </w:t>
+      </w:r>
+      <w:proofErr w:type="spellStart"/>
+      <w:r>
+        <w:rPr>
+          <w:i/>
+          <w:iCs/>
+        </w:rPr>
+        <w:t>handler</w:t>
+      </w:r>
+      <w:r>
+        <w:t>-ből</w:t>
+      </w:r>
+      <w:proofErr w:type="spellEnd"/>
+      <w:r>
+        <w:t>.</w:t>
+      </w:r>
+    </w:p>
+    <w:p>
+      <w:pPr>
+        <w:pStyle w:val="Szvegtrzs"/>
+        <w:spacing w:after="0" w:line="360" w:lineRule="auto"/>
+        <w:ind w:firstLine="567"/>
+        <w:jc w:val="both"/>
+      </w:pPr>
+      <w:r>
+        <w:t xml:space="preserve">Ha az </w:t>
+      </w:r>
+      <w:proofErr w:type="spellStart"/>
+      <w:r>
+        <w:rPr>
+          <w:i/>
+          <w:iCs/>
+        </w:rPr>
+        <w:t>Event</w:t>
+      </w:r>
+      <w:proofErr w:type="spellEnd"/>
+      <w:r>
+        <w:rPr>
+          <w:i/>
+          <w:iCs/>
+        </w:rPr>
+        <w:t xml:space="preserve"> </w:t>
+      </w:r>
+      <w:proofErr w:type="spellStart"/>
+      <w:r>
+        <w:rPr>
+          <w:i/>
+          <w:iCs/>
+        </w:rPr>
+        <w:t>runner</w:t>
+      </w:r>
+      <w:proofErr w:type="spellEnd"/>
+      <w:r>
+        <w:t xml:space="preserve"> beérkező </w:t>
+      </w:r>
+      <w:proofErr w:type="spellStart"/>
+      <w:r>
+        <w:t>Websockets</w:t>
+      </w:r>
+      <w:proofErr w:type="spellEnd"/>
+      <w:r>
+        <w:t xml:space="preserve"> üzenetet mentett el, akkor lefog futni a </w:t>
+      </w:r>
+      <w:proofErr w:type="spellStart"/>
+      <w:r>
+        <w:rPr>
+          <w:i/>
+          <w:iCs/>
+        </w:rPr>
+        <w:t>process</w:t>
+      </w:r>
+      <w:proofErr w:type="spellEnd"/>
+      <w:r>
+        <w:rPr>
+          <w:i/>
+          <w:iCs/>
+        </w:rPr>
+        <w:t xml:space="preserve"> </w:t>
+      </w:r>
+      <w:proofErr w:type="spellStart"/>
+      <w:r>
+        <w:rPr>
+          <w:i/>
+          <w:iCs/>
+        </w:rPr>
+        <w:t>received</w:t>
+      </w:r>
+      <w:proofErr w:type="spellEnd"/>
+      <w:r>
+        <w:rPr>
+          <w:i/>
+          <w:iCs/>
+        </w:rPr>
+        <w:t xml:space="preserve"> </w:t>
+      </w:r>
+      <w:proofErr w:type="spellStart"/>
+      <w:r>
+        <w:rPr>
+          <w:i/>
+          <w:iCs/>
+        </w:rPr>
+        <w:t>message</w:t>
+      </w:r>
+      <w:proofErr w:type="spellEnd"/>
+      <w:r>
+        <w:t xml:space="preserve"> által meghívott </w:t>
+      </w:r>
+      <w:proofErr w:type="spellStart"/>
+      <w:r>
+        <w:rPr>
+          <w:i/>
+          <w:iCs/>
+        </w:rPr>
+        <w:t>Check</w:t>
+      </w:r>
+      <w:proofErr w:type="spellEnd"/>
+      <w:r>
+        <w:rPr>
+          <w:i/>
+          <w:iCs/>
+        </w:rPr>
+        <w:t xml:space="preserve"> </w:t>
+      </w:r>
+      <w:proofErr w:type="spellStart"/>
+      <w:r>
+        <w:rPr>
+          <w:i/>
+          <w:iCs/>
+        </w:rPr>
+        <w:t>message</w:t>
+      </w:r>
+      <w:proofErr w:type="spellEnd"/>
+      <w:r>
+        <w:rPr>
+          <w:i/>
+          <w:iCs/>
+        </w:rPr>
+        <w:t xml:space="preserve"> </w:t>
+      </w:r>
+      <w:proofErr w:type="spellStart"/>
+      <w:r>
+        <w:rPr>
+          <w:i/>
+          <w:iCs/>
+        </w:rPr>
+        <w:t>Stack</w:t>
+      </w:r>
+      <w:proofErr w:type="spellEnd"/>
+      <w:r>
+        <w:t xml:space="preserve"> funkció. Az itt eltárolt JSON üzenetek a programom dekódolja, és el meneti a megfelelő helyre az adatbázisba a </w:t>
+      </w:r>
+      <w:proofErr w:type="spellStart"/>
+      <w:r>
+        <w:rPr>
+          <w:i/>
+          <w:iCs/>
+        </w:rPr>
+        <w:t>Set</w:t>
+      </w:r>
+      <w:proofErr w:type="spellEnd"/>
+      <w:r>
+        <w:rPr>
+          <w:i/>
+          <w:iCs/>
+        </w:rPr>
+        <w:t xml:space="preserve"> </w:t>
+      </w:r>
+      <w:proofErr w:type="spellStart"/>
+      <w:r>
+        <w:rPr>
+          <w:i/>
+          <w:iCs/>
+        </w:rPr>
+        <w:t>data</w:t>
+      </w:r>
+      <w:proofErr w:type="spellEnd"/>
+      <w:r>
+        <w:t xml:space="preserve"> függvényen keresztül. Egy üzenet feldolgozása után az adott üzenet törlődik a rendszerből, de a </w:t>
+      </w:r>
+      <w:proofErr w:type="spellStart"/>
+      <w:r>
+        <w:t>JSON_Message</w:t>
+      </w:r>
+      <w:proofErr w:type="spellEnd"/>
+      <w:r>
+        <w:t xml:space="preserve"> objektum továbbra is elérhető lesz, ha újabb üzenetek</w:t>
+      </w:r>
+      <w:r>
+        <w:t xml:space="preserve">et kell az </w:t>
+      </w:r>
+      <w:proofErr w:type="spellStart"/>
+      <w:r>
+        <w:rPr>
+          <w:i/>
+          <w:iCs/>
+        </w:rPr>
+        <w:t>Event</w:t>
+      </w:r>
+      <w:proofErr w:type="spellEnd"/>
+      <w:r>
+        <w:rPr>
+          <w:i/>
+          <w:iCs/>
+        </w:rPr>
+        <w:t xml:space="preserve"> </w:t>
+      </w:r>
+      <w:proofErr w:type="spellStart"/>
+      <w:r>
+        <w:rPr>
+          <w:i/>
+          <w:iCs/>
+        </w:rPr>
+        <w:t>runner</w:t>
+      </w:r>
+      <w:r>
+        <w:t>-nek</w:t>
+      </w:r>
+      <w:proofErr w:type="spellEnd"/>
+      <w:r>
+        <w:t xml:space="preserve"> el mentenie</w:t>
+      </w:r>
+      <w:r>
+        <w:t>.</w:t>
+      </w:r>
+    </w:p>
+    <w:p>
+      <w:pPr>
+        <w:pStyle w:val="Szvegtrzs"/>
+        <w:spacing w:after="0" w:line="360" w:lineRule="auto"/>
+        <w:ind w:firstLine="567"/>
+        <w:jc w:val="both"/>
+      </w:pPr>
+      <w:r>
+        <w:t xml:space="preserve">Ha az </w:t>
+      </w:r>
+      <w:proofErr w:type="spellStart"/>
+      <w:r>
+        <w:t>Event</w:t>
+      </w:r>
+      <w:proofErr w:type="spellEnd"/>
+      <w:r>
+        <w:t xml:space="preserve"> </w:t>
+      </w:r>
+      <w:proofErr w:type="spellStart"/>
+      <w:r>
+        <w:t>runner</w:t>
+      </w:r>
+      <w:proofErr w:type="spellEnd"/>
+      <w:r>
+        <w:t xml:space="preserve"> egy kliens lekapcsolódásának eseményét végzi el, akkor a </w:t>
+      </w:r>
+      <w:proofErr w:type="spellStart"/>
+      <w:r>
+        <w:rPr>
+          <w:i/>
+          <w:iCs/>
+        </w:rPr>
+        <w:t>Clients</w:t>
+      </w:r>
+      <w:proofErr w:type="spellEnd"/>
+      <w:r>
+        <w:t xml:space="preserve"> objektumban egy </w:t>
+      </w:r>
+      <w:proofErr w:type="spellStart"/>
+      <w:r>
+        <w:t>flag</w:t>
+      </w:r>
+      <w:proofErr w:type="spellEnd"/>
+      <w:r>
+        <w:t xml:space="preserve"> jelezni fogja az adott kliens elemében, hogy az eszköz már nem elérhető. A </w:t>
+      </w:r>
+      <w:proofErr w:type="spellStart"/>
+      <w:r>
+        <w:t>Check</w:t>
+      </w:r>
+      <w:proofErr w:type="spellEnd"/>
+      <w:r>
+        <w:t xml:space="preserve"> </w:t>
+      </w:r>
+      <w:proofErr w:type="spellStart"/>
+      <w:r>
+        <w:t>connected</w:t>
+      </w:r>
+      <w:proofErr w:type="spellEnd"/>
+      <w:r>
+        <w:t xml:space="preserve"> függvény fogja ellenőrizni a </w:t>
+      </w:r>
+      <w:proofErr w:type="spellStart"/>
+      <w:r>
+        <w:rPr>
+          <w:i/>
+          <w:iCs/>
+        </w:rPr>
+        <w:t>Clients</w:t>
+      </w:r>
+      <w:proofErr w:type="spellEnd"/>
+      <w:r>
+        <w:t xml:space="preserve"> objektum elemeit.</w:t>
+      </w:r>
+      <w:r>
+        <w:t xml:space="preserve"> A </w:t>
+      </w:r>
+      <w:proofErr w:type="spellStart"/>
+      <w:r>
+        <w:rPr>
+          <w:i/>
+          <w:iCs/>
+        </w:rPr>
+        <w:t>Connected</w:t>
+      </w:r>
+      <w:proofErr w:type="spellEnd"/>
+      <w:r>
+        <w:rPr>
+          <w:i/>
+          <w:iCs/>
+        </w:rPr>
+        <w:t xml:space="preserve"> </w:t>
+      </w:r>
+      <w:proofErr w:type="spellStart"/>
+      <w:r>
+        <w:rPr>
+          <w:i/>
+          <w:iCs/>
+        </w:rPr>
+        <w:t>clients</w:t>
+      </w:r>
+      <w:proofErr w:type="spellEnd"/>
+      <w:r>
+        <w:t xml:space="preserve"> függvény midig egy </w:t>
+      </w:r>
+      <w:r>
+        <w:t>kliens</w:t>
+      </w:r>
+      <w:r>
+        <w:t xml:space="preserve"> </w:t>
+      </w:r>
+      <w:proofErr w:type="spellStart"/>
+      <w:r>
+        <w:t>flag</w:t>
+      </w:r>
+      <w:proofErr w:type="spellEnd"/>
+      <w:r>
+        <w:t xml:space="preserve">-jét adja vissza, hogy az elemhez tartozó eszköz csatlakozva van-e vagy sem. Ha a </w:t>
+      </w:r>
+      <w:proofErr w:type="spellStart"/>
+      <w:r>
+        <w:t>flag</w:t>
+      </w:r>
+      <w:proofErr w:type="spellEnd"/>
+      <w:r>
+        <w:t xml:space="preserve"> hamis, akkor az eszköz lecsatlakozott, és </w:t>
+      </w:r>
+      <w:proofErr w:type="spellStart"/>
+      <w:r>
+        <w:rPr>
+          <w:i/>
+          <w:iCs/>
+        </w:rPr>
+        <w:t>Check</w:t>
+      </w:r>
+      <w:proofErr w:type="spellEnd"/>
+      <w:r>
+        <w:rPr>
+          <w:i/>
+          <w:iCs/>
+        </w:rPr>
+        <w:t xml:space="preserve"> </w:t>
+      </w:r>
+      <w:proofErr w:type="spellStart"/>
+      <w:r>
+        <w:rPr>
+          <w:i/>
+          <w:iCs/>
+        </w:rPr>
+        <w:t>connected</w:t>
+      </w:r>
+      <w:proofErr w:type="spellEnd"/>
+      <w:r>
+        <w:rPr>
+          <w:i/>
+          <w:iCs/>
+        </w:rPr>
+        <w:t xml:space="preserve"> </w:t>
+      </w:r>
+      <w:proofErr w:type="spellStart"/>
+      <w:r>
+        <w:rPr>
+          <w:i/>
+          <w:iCs/>
+        </w:rPr>
+        <w:t>clients</w:t>
+      </w:r>
+      <w:proofErr w:type="spellEnd"/>
+      <w:r>
+        <w:t xml:space="preserve"> függvény ki törli az elemet az adatbázisból, a </w:t>
+      </w:r>
+      <w:proofErr w:type="spellStart"/>
+      <w:r>
+        <w:rPr>
+          <w:i/>
+          <w:iCs/>
+        </w:rPr>
+        <w:t>Clients</w:t>
+      </w:r>
+      <w:proofErr w:type="spellEnd"/>
+      <w:r>
+        <w:t xml:space="preserve"> objektumból, és az </w:t>
+      </w:r>
+      <w:proofErr w:type="spellStart"/>
+      <w:r>
+        <w:rPr>
+          <w:i/>
+          <w:iCs/>
+        </w:rPr>
+        <w:t>Unordered</w:t>
+      </w:r>
+      <w:proofErr w:type="spellEnd"/>
+      <w:r>
+        <w:rPr>
+          <w:i/>
+          <w:iCs/>
+        </w:rPr>
+        <w:t xml:space="preserve"> </w:t>
+      </w:r>
+      <w:proofErr w:type="spellStart"/>
+      <w:r>
+        <w:rPr>
+          <w:i/>
+          <w:iCs/>
+        </w:rPr>
+        <w:t>list</w:t>
+      </w:r>
+      <w:proofErr w:type="spellEnd"/>
+      <w:r>
+        <w:t xml:space="preserve"> objektumból is.</w:t>
+      </w:r>
+      <w:r>
+        <w:t xml:space="preserve"> Az </w:t>
+      </w:r>
+      <w:r>
+        <w:lastRenderedPageBreak/>
+        <w:t xml:space="preserve">adatbázisban kitörlendő elem a </w:t>
+      </w:r>
+      <w:proofErr w:type="spellStart"/>
+      <w:r>
+        <w:rPr>
+          <w:i/>
+          <w:iCs/>
+        </w:rPr>
+        <w:t>Connected</w:t>
+      </w:r>
+      <w:proofErr w:type="spellEnd"/>
+      <w:r>
+        <w:rPr>
+          <w:i/>
+          <w:iCs/>
+        </w:rPr>
+        <w:t xml:space="preserve"> </w:t>
+      </w:r>
+      <w:proofErr w:type="spellStart"/>
+      <w:r>
+        <w:rPr>
+          <w:i/>
+          <w:iCs/>
+        </w:rPr>
+        <w:t>Device</w:t>
+      </w:r>
+      <w:proofErr w:type="spellEnd"/>
+      <w:r>
+        <w:rPr>
+          <w:i/>
+          <w:iCs/>
+        </w:rPr>
+        <w:t xml:space="preserve"> </w:t>
+      </w:r>
+      <w:proofErr w:type="spellStart"/>
+      <w:r>
+        <w:t>odalon</w:t>
+      </w:r>
+      <w:proofErr w:type="spellEnd"/>
+      <w:r>
+        <w:rPr>
+          <w:i/>
+          <w:iCs/>
+        </w:rPr>
+        <w:t xml:space="preserve"> </w:t>
+      </w:r>
+      <w:r>
+        <w:t xml:space="preserve">megjelenő design elem, amely a </w:t>
+      </w:r>
+      <w:proofErr w:type="spellStart"/>
+      <w:r>
+        <w:rPr>
+          <w:i/>
+          <w:iCs/>
+        </w:rPr>
+        <w:t>Heathandler</w:t>
+      </w:r>
+      <w:proofErr w:type="spellEnd"/>
+      <w:r>
+        <w:t xml:space="preserve"> objektumának </w:t>
+      </w:r>
+      <w:proofErr w:type="spellStart"/>
+      <w:r>
+        <w:rPr>
+          <w:i/>
+          <w:iCs/>
+        </w:rPr>
+        <w:t>HeatingCircle</w:t>
+      </w:r>
+      <w:proofErr w:type="spellEnd"/>
+      <w:r>
+        <w:t xml:space="preserve"> objektumtömbjében helyezkedik el. </w:t>
+      </w:r>
+    </w:p>
+    <w:p>
+      <w:pPr>
+        <w:pStyle w:val="Szvegtrzs"/>
+        <w:spacing w:after="0" w:line="360" w:lineRule="auto"/>
+        <w:ind w:firstLine="567"/>
+        <w:jc w:val="both"/>
+      </w:pPr>
+      <w:r>
+        <w:t xml:space="preserve">A feladat elvégzése sok időbe telik a processzormagnak, ezáltal a </w:t>
+      </w:r>
+      <w:proofErr w:type="spellStart"/>
+      <w:r>
+        <w:rPr>
+          <w:i/>
+          <w:iCs/>
+        </w:rPr>
+        <w:t>process</w:t>
+      </w:r>
+      <w:proofErr w:type="spellEnd"/>
+      <w:r>
+        <w:rPr>
+          <w:i/>
+          <w:iCs/>
+        </w:rPr>
+        <w:t xml:space="preserve"> </w:t>
+      </w:r>
+      <w:proofErr w:type="spellStart"/>
+      <w:r>
+        <w:rPr>
+          <w:i/>
+          <w:iCs/>
+        </w:rPr>
+        <w:t>receive</w:t>
+      </w:r>
+      <w:proofErr w:type="spellEnd"/>
+      <w:r>
+        <w:rPr>
+          <w:i/>
+          <w:iCs/>
+        </w:rPr>
+        <w:t xml:space="preserve"> </w:t>
+      </w:r>
+      <w:proofErr w:type="spellStart"/>
+      <w:r>
+        <w:rPr>
+          <w:i/>
+          <w:iCs/>
+        </w:rPr>
+        <w:t>message</w:t>
+      </w:r>
+      <w:proofErr w:type="spellEnd"/>
+      <w:r>
+        <w:t xml:space="preserve"> és a </w:t>
+      </w:r>
+      <w:proofErr w:type="spellStart"/>
+      <w:r>
+        <w:rPr>
+          <w:i/>
+          <w:iCs/>
+        </w:rPr>
+        <w:t>check</w:t>
+      </w:r>
+      <w:proofErr w:type="spellEnd"/>
+      <w:r>
+        <w:rPr>
+          <w:i/>
+          <w:iCs/>
+        </w:rPr>
+        <w:t xml:space="preserve"> </w:t>
+      </w:r>
+      <w:proofErr w:type="spellStart"/>
+      <w:r>
+        <w:rPr>
+          <w:i/>
+          <w:iCs/>
+        </w:rPr>
+        <w:t>connected</w:t>
+      </w:r>
+      <w:proofErr w:type="spellEnd"/>
+      <w:r>
+        <w:rPr>
+          <w:i/>
+          <w:iCs/>
+        </w:rPr>
+        <w:t xml:space="preserve"> </w:t>
+      </w:r>
+      <w:proofErr w:type="spellStart"/>
+      <w:r>
+        <w:rPr>
+          <w:i/>
+          <w:iCs/>
+        </w:rPr>
+        <w:t>clients</w:t>
+      </w:r>
+      <w:proofErr w:type="spellEnd"/>
+      <w:r>
+        <w:t xml:space="preserve"> függvényei váltakozva fognak meghívódni, hogy csökkentsem a feladat futás idejét. </w:t>
+      </w:r>
+    </w:p>
+    <w:p>
+      <w:pPr>
+        <w:pStyle w:val="Szvegtrzs"/>
+        <w:spacing w:after="0" w:line="360" w:lineRule="auto"/>
+        <w:ind w:firstLine="567"/>
+        <w:jc w:val="both"/>
+      </w:pPr>
+      <w:r>
+        <w:t>Ha a Server main feladat véget ért, akkor a többi kisebb feladat fog lefutni, amit a következő alfejezetben fogo</w:t>
+      </w:r>
+      <w:r>
+        <w:t>k ismertetni.</w:t>
+      </w:r>
     </w:p>
     <w:p>
       <w:pPr>
@@ -44528,7 +47379,7 @@
           <w:sz w:val="24"/>
           <w:szCs w:val="24"/>
         </w:rPr>
-        <w:t>Egyéb feladatok megvalósítása</w:t>
+        <w:t>Egyéb feladatok</w:t>
       </w:r>
       <w:bookmarkEnd w:id="75"/>
     </w:p>
@@ -44792,6 +47643,7 @@
         <w:ind w:firstLine="567"/>
         <w:jc w:val="both"/>
         <w:rPr>
+          <w:rFonts w:cs="Times New Roman"/>
           <w:color w:val="C45911" w:themeColor="accent2" w:themeShade="BF"/>
         </w:rPr>
       </w:pPr>
@@ -44799,79 +47651,21 @@
         <w:rPr>
           <w:color w:val="C45911" w:themeColor="accent2" w:themeShade="BF"/>
         </w:rPr>
-        <w:t>Ki egészíteném fűtéskör szelep szabályzás</w:t>
-      </w:r>
+        <w:t xml:space="preserve">(Utóbbi a program futása során fog automatikusan bővülni, illetve törlődni, mivel a lista elemei a csatlakozott </w:t>
+      </w:r>
+      <w:proofErr w:type="spellStart"/>
       <w:r>
         <w:rPr>
           <w:color w:val="C45911" w:themeColor="accent2" w:themeShade="BF"/>
         </w:rPr>
-        <w:t>s</w:t>
-      </w:r>
+        <w:t>espCarryable</w:t>
+      </w:r>
+      <w:proofErr w:type="spellEnd"/>
       <w:r>
         <w:rPr>
           <w:color w:val="C45911" w:themeColor="accent2" w:themeShade="BF"/>
         </w:rPr>
-        <w:t>a</w:t>
-      </w:r>
-      <w:r>
-        <w:rPr>
-          <w:color w:val="C45911" w:themeColor="accent2" w:themeShade="BF"/>
-        </w:rPr>
-        <w:t>l</w:t>
-      </w:r>
-      <w:r>
-        <w:rPr>
-          <w:color w:val="C45911" w:themeColor="accent2" w:themeShade="BF"/>
-        </w:rPr>
-        <w:t xml:space="preserve">, hogy hogyan oszoljon el az előre menő víz </w:t>
-      </w:r>
-      <w:r>
-        <w:rPr>
-          <w:color w:val="C45911" w:themeColor="accent2" w:themeShade="BF"/>
-        </w:rPr>
-        <w:t xml:space="preserve">az </w:t>
-      </w:r>
-      <w:r>
-        <w:rPr>
-          <w:color w:val="C45911" w:themeColor="accent2" w:themeShade="BF"/>
-        </w:rPr>
-        <w:t xml:space="preserve">egyes </w:t>
-      </w:r>
-      <w:r>
-        <w:rPr>
-          <w:color w:val="C45911" w:themeColor="accent2" w:themeShade="BF"/>
-        </w:rPr>
-        <w:t>helységeben. (</w:t>
-      </w:r>
-      <w:r>
-        <w:rPr>
-          <w:color w:val="C45911" w:themeColor="accent2" w:themeShade="BF"/>
-        </w:rPr>
-        <w:t>fejlesztési javaslat</w:t>
-      </w:r>
-      <w:r>
-        <w:rPr>
-          <w:color w:val="C45911" w:themeColor="accent2" w:themeShade="BF"/>
-        </w:rPr>
-        <w:t xml:space="preserve"> az össze foglalóba</w:t>
-      </w:r>
-      <w:r>
-        <w:rPr>
-          <w:color w:val="C45911" w:themeColor="accent2" w:themeShade="BF"/>
-        </w:rPr>
-        <w:t>n</w:t>
-      </w:r>
-      <w:r>
-        <w:rPr>
-          <w:color w:val="C45911" w:themeColor="accent2" w:themeShade="BF"/>
-        </w:rPr>
-        <w:t>?</w:t>
-      </w:r>
-      <w:r>
-        <w:rPr>
-          <w:color w:val="C45911" w:themeColor="accent2" w:themeShade="BF"/>
-        </w:rPr>
-        <w:t>)</w:t>
+        <w:t xml:space="preserve"> weboldalainak linkjei lesznek.)</w:t>
       </w:r>
     </w:p>
     <w:p>
@@ -44884,6 +47678,84 @@
           <w:color w:val="C45911" w:themeColor="accent2" w:themeShade="BF"/>
         </w:rPr>
       </w:pPr>
+      <w:r>
+        <w:rPr>
+          <w:color w:val="C45911" w:themeColor="accent2" w:themeShade="BF"/>
+        </w:rPr>
+        <w:t>Ki egészíteném fűtéskör szelep szabályzás</w:t>
+      </w:r>
+      <w:r>
+        <w:rPr>
+          <w:color w:val="C45911" w:themeColor="accent2" w:themeShade="BF"/>
+        </w:rPr>
+        <w:t>s</w:t>
+      </w:r>
+      <w:r>
+        <w:rPr>
+          <w:color w:val="C45911" w:themeColor="accent2" w:themeShade="BF"/>
+        </w:rPr>
+        <w:t>a</w:t>
+      </w:r>
+      <w:r>
+        <w:rPr>
+          <w:color w:val="C45911" w:themeColor="accent2" w:themeShade="BF"/>
+        </w:rPr>
+        <w:t>l</w:t>
+      </w:r>
+      <w:r>
+        <w:rPr>
+          <w:color w:val="C45911" w:themeColor="accent2" w:themeShade="BF"/>
+        </w:rPr>
+        <w:t xml:space="preserve">, hogy hogyan oszoljon el az előre menő víz </w:t>
+      </w:r>
+      <w:r>
+        <w:rPr>
+          <w:color w:val="C45911" w:themeColor="accent2" w:themeShade="BF"/>
+        </w:rPr>
+        <w:t xml:space="preserve">az </w:t>
+      </w:r>
+      <w:r>
+        <w:rPr>
+          <w:color w:val="C45911" w:themeColor="accent2" w:themeShade="BF"/>
+        </w:rPr>
+        <w:t xml:space="preserve">egyes </w:t>
+      </w:r>
+      <w:r>
+        <w:rPr>
+          <w:color w:val="C45911" w:themeColor="accent2" w:themeShade="BF"/>
+        </w:rPr>
+        <w:t>helységeben. (</w:t>
+      </w:r>
+      <w:r>
+        <w:rPr>
+          <w:color w:val="C45911" w:themeColor="accent2" w:themeShade="BF"/>
+        </w:rPr>
+        <w:t>fejlesztési javaslat</w:t>
+      </w:r>
+      <w:r>
+        <w:rPr>
+          <w:color w:val="C45911" w:themeColor="accent2" w:themeShade="BF"/>
+        </w:rPr>
+        <w:t xml:space="preserve"> az össze foglalóba</w:t>
+      </w:r>
+      <w:r>
+        <w:rPr>
+          <w:color w:val="C45911" w:themeColor="accent2" w:themeShade="BF"/>
+        </w:rPr>
+        <w:t>n</w:t>
+      </w:r>
+      <w:r>
+        <w:rPr>
+          <w:color w:val="C45911" w:themeColor="accent2" w:themeShade="BF"/>
+        </w:rPr>
+        <w:t>?</w:t>
+      </w:r>
+      <w:r>
+        <w:rPr>
+          <w:color w:val="C45911" w:themeColor="accent2" w:themeShade="BF"/>
+        </w:rPr>
+        <w:t>)</w:t>
+      </w:r>
     </w:p>
     <w:p>
       <w:pPr>
@@ -44892,15 +47764,26 @@
         <w:ind w:firstLine="567"/>
         <w:jc w:val="both"/>
         <w:rPr>
-          <w:rFonts w:cs="Times New Roman"/>
           <w:color w:val="C45911" w:themeColor="accent2" w:themeShade="BF"/>
         </w:rPr>
       </w:pPr>
-      <w:r>
+    </w:p>
+    <w:p>
+      <w:pPr>
+        <w:pStyle w:val="Szvegtrzs"/>
+        <w:spacing w:after="0" w:line="360" w:lineRule="auto"/>
+        <w:ind w:firstLine="567"/>
+        <w:jc w:val="both"/>
         <w:rPr>
           <w:rFonts w:cs="Times New Roman"/>
           <w:color w:val="C45911" w:themeColor="accent2" w:themeShade="BF"/>
         </w:rPr>
+      </w:pPr>
+      <w:r>
+        <w:rPr>
+          <w:rFonts w:cs="Times New Roman"/>
+          <w:color w:val="C45911" w:themeColor="accent2" w:themeShade="BF"/>
+        </w:rPr>
         <w:t>A külső klienssekkel való kommunikáció során, meg kell tudni állapítani, hogy az az elem a rendszer részét képező modul (</w:t>
       </w:r>
       <w:proofErr w:type="spellStart"/>
@@ -44919,58 +47802,58 @@
           <w:rFonts w:cs="Times New Roman"/>
           <w:color w:val="C45911" w:themeColor="accent2" w:themeShade="BF"/>
         </w:rPr>
-        <w:t xml:space="preserve">), vagy egy webböngésző, amelyet a felhasználó </w:t>
-      </w:r>
-      <w:r>
-        <w:rPr>
-          <w:rFonts w:cs="Times New Roman"/>
+        <w:t xml:space="preserve">), vagy egy webböngésző, amelyet a felhasználó monitorozás céljából használ. Mivel az </w:t>
+      </w:r>
+      <w:proofErr w:type="spellStart"/>
+      <w:r>
+        <w:rPr>
+          <w:rFonts w:cs="Times New Roman"/>
+          <w:i/>
+          <w:iCs/>
           <w:color w:val="C45911" w:themeColor="accent2" w:themeShade="BF"/>
         </w:rPr>
+        <w:t>espCarryable</w:t>
+      </w:r>
+      <w:proofErr w:type="spellEnd"/>
+      <w:r>
+        <w:rPr>
+          <w:rFonts w:cs="Times New Roman"/>
+          <w:color w:val="C45911" w:themeColor="accent2" w:themeShade="BF"/>
+        </w:rPr>
+        <w:t xml:space="preserve"> is üzemel egy webszervert, amelyet ugyan úgy monitorozás céljából tervezek, így az </w:t>
+      </w:r>
+      <w:proofErr w:type="spellStart"/>
+      <w:r>
+        <w:rPr>
+          <w:rFonts w:cs="Times New Roman"/>
+          <w:i/>
+          <w:iCs/>
+          <w:color w:val="C45911" w:themeColor="accent2" w:themeShade="BF"/>
+        </w:rPr>
+        <w:t>espTouch</w:t>
+      </w:r>
+      <w:r>
+        <w:rPr>
+          <w:rFonts w:cs="Times New Roman"/>
+          <w:color w:val="C45911" w:themeColor="accent2" w:themeShade="BF"/>
+        </w:rPr>
+        <w:t>-nak</w:t>
+      </w:r>
+      <w:proofErr w:type="spellEnd"/>
+      <w:r>
+        <w:rPr>
+          <w:rFonts w:cs="Times New Roman"/>
+          <w:color w:val="C45911" w:themeColor="accent2" w:themeShade="BF"/>
+        </w:rPr>
+        <w:t xml:space="preserve"> csak meg kell vizsgálni a csatlakozó kliens IP </w:t>
+      </w:r>
+      <w:r>
+        <w:rPr>
+          <w:rFonts w:cs="Times New Roman"/>
+          <w:color w:val="C45911" w:themeColor="accent2" w:themeShade="BF"/>
+        </w:rPr>
         <w:lastRenderedPageBreak/>
-        <w:t xml:space="preserve">monitorozás céljából használ. Mivel az </w:t>
-      </w:r>
-      <w:proofErr w:type="spellStart"/>
-      <w:r>
-        <w:rPr>
-          <w:rFonts w:cs="Times New Roman"/>
-          <w:i/>
-          <w:iCs/>
-          <w:color w:val="C45911" w:themeColor="accent2" w:themeShade="BF"/>
-        </w:rPr>
-        <w:t>espCarryable</w:t>
-      </w:r>
-      <w:proofErr w:type="spellEnd"/>
-      <w:r>
-        <w:rPr>
-          <w:rFonts w:cs="Times New Roman"/>
-          <w:color w:val="C45911" w:themeColor="accent2" w:themeShade="BF"/>
-        </w:rPr>
-        <w:t xml:space="preserve"> is üzemel egy webszervert, amelyet ugyan úgy monitorozás céljából tervezek, így az </w:t>
-      </w:r>
-      <w:proofErr w:type="spellStart"/>
-      <w:r>
-        <w:rPr>
-          <w:rFonts w:cs="Times New Roman"/>
-          <w:i/>
-          <w:iCs/>
-          <w:color w:val="C45911" w:themeColor="accent2" w:themeShade="BF"/>
-        </w:rPr>
-        <w:t>espTouch</w:t>
-      </w:r>
-      <w:r>
-        <w:rPr>
-          <w:rFonts w:cs="Times New Roman"/>
-          <w:color w:val="C45911" w:themeColor="accent2" w:themeShade="BF"/>
-        </w:rPr>
-        <w:t>-nak</w:t>
-      </w:r>
-      <w:proofErr w:type="spellEnd"/>
-      <w:r>
-        <w:rPr>
-          <w:rFonts w:cs="Times New Roman"/>
-          <w:color w:val="C45911" w:themeColor="accent2" w:themeShade="BF"/>
-        </w:rPr>
-        <w:t xml:space="preserve"> csak meg kell vizsgálni a csatlakozó kliens IP címét egy HTTP GET kéréssel. Erre kapott válasz során, és az </w:t>
+        <w:t xml:space="preserve">címét egy HTTP GET kéréssel. Erre kapott válasz során, és az </w:t>
       </w:r>
       <w:proofErr w:type="spellStart"/>
       <w:r>
@@ -45091,7 +47974,7 @@
         <w:ind w:firstLine="567"/>
         <w:jc w:val="both"/>
         <w:sectPr>
-          <w:footerReference w:type="default" r:id="rId60"/>
+          <w:footerReference w:type="default" r:id="rId64"/>
           <w:pgSz w:w="11906" w:h="16838"/>
           <w:pgMar w:top="1417" w:right="1134" w:bottom="1417" w:left="1134" w:header="1134" w:footer="1134" w:gutter="0"/>
           <w:pgNumType w:start="1"/>
@@ -47906,7 +50789,7 @@
           <w:highlight w:val="yellow"/>
         </w:rPr>
         <w:sectPr>
-          <w:footerReference w:type="default" r:id="rId61"/>
+          <w:footerReference w:type="default" r:id="rId65"/>
           <w:pgSz w:w="11906" w:h="16838"/>
           <w:pgMar w:top="1417" w:right="1134" w:bottom="1417" w:left="1134" w:header="1134" w:footer="1134" w:gutter="0"/>
           <w:pgNumType w:start="1"/>
@@ -47961,7 +50844,7 @@
         </w:rPr>
         <w:tab/>
       </w:r>
-      <w:hyperlink r:id="rId62" w:history="1">
+      <w:hyperlink r:id="rId66" w:history="1">
         <w:r>
           <w:rPr>
             <w:rStyle w:val="Hiperhivatkozs"/>
@@ -48043,7 +50926,7 @@
         </w:rPr>
         <w:tab/>
       </w:r>
-      <w:hyperlink r:id="rId63" w:history="1">
+      <w:hyperlink r:id="rId67" w:history="1">
         <w:r>
           <w:rPr>
             <w:rStyle w:val="Hiperhivatkozs"/>
@@ -48085,7 +50968,7 @@
         </w:rPr>
         <w:tab/>
       </w:r>
-      <w:hyperlink r:id="rId64" w:history="1">
+      <w:hyperlink r:id="rId68" w:history="1">
         <w:r>
           <w:rPr>
             <w:rStyle w:val="Hiperhivatkozs"/>
@@ -48278,7 +51161,7 @@
         </w:rPr>
         <w:tab/>
       </w:r>
-      <w:hyperlink r:id="rId65" w:history="1">
+      <w:hyperlink r:id="rId69" w:history="1">
         <w:r>
           <w:rPr>
             <w:rStyle w:val="Hiperhivatkozs"/>
@@ -48415,7 +51298,7 @@
         </w:rPr>
         <w:tab/>
       </w:r>
-      <w:hyperlink r:id="rId66" w:history="1">
+      <w:hyperlink r:id="rId70" w:history="1">
         <w:r>
           <w:rPr>
             <w:rStyle w:val="Hiperhivatkozs"/>
@@ -49114,7 +51997,7 @@
         </w:rPr>
         <w:tab/>
       </w:r>
-      <w:hyperlink r:id="rId67" w:history="1">
+      <w:hyperlink r:id="rId71" w:history="1">
         <w:r>
           <w:rPr>
             <w:rStyle w:val="Hiperhivatkozs"/>
@@ -50002,7 +52885,7 @@
           <w:highlight w:val="yellow"/>
         </w:rPr>
         <w:sectPr>
-          <w:footerReference w:type="default" r:id="rId68"/>
+          <w:footerReference w:type="default" r:id="rId72"/>
           <w:pgSz w:w="11906" w:h="16838"/>
           <w:pgMar w:top="1417" w:right="1134" w:bottom="1417" w:left="1134" w:header="1134" w:footer="1134" w:gutter="0"/>
           <w:pgNumType w:start="1"/>
@@ -50067,7 +52950,7 @@
           <w:lang w:eastAsia="hu-HU" w:bidi="ar-SA"/>
         </w:rPr>
         <w:drawing>
-          <wp:inline distT="0" distB="0" distL="0" distR="0" wp14:anchorId="5C653793" wp14:editId="333C742F">
+          <wp:inline distT="0" distB="0" distL="0" distR="0" wp14:anchorId="5C653793" wp14:editId="591C53BC">
             <wp:extent cx="8892540" cy="4314394"/>
             <wp:effectExtent l="0" t="0" r="3810" b="0"/>
             <wp:docPr id="42" name="Kép 2" descr="A képen szöveg, diagram, Tervrajz, Műszaki rajz látható&#10;&#10;Automatikusan generált leírás"/>
@@ -50084,7 +52967,7 @@
                     </pic:cNvPicPr>
                   </pic:nvPicPr>
                   <pic:blipFill>
-                    <a:blip r:embed="rId69" cstate="print">
+                    <a:blip r:embed="rId73" cstate="print">
                       <a:extLst>
                         <a:ext uri="{28A0092B-C50C-407E-A947-70E740481C1C}">
                           <a14:useLocalDpi xmlns:a14="http://schemas.microsoft.com/office/drawing/2010/main" val="0"/>
@@ -50172,7 +53055,7 @@
           <w:lang w:eastAsia="hu-HU"/>
         </w:rPr>
         <w:drawing>
-          <wp:inline distT="0" distB="0" distL="0" distR="0" wp14:anchorId="42394D4C" wp14:editId="241ACD23">
+          <wp:inline distT="0" distB="0" distL="0" distR="0" wp14:anchorId="42394D4C" wp14:editId="51F257BA">
             <wp:extent cx="8892540" cy="4436276"/>
             <wp:effectExtent l="0" t="0" r="3810" b="2540"/>
             <wp:docPr id="43" name="Kép 1" descr="A képen szöveg, diagram, képernyőkép, Tervrajz látható&#10;&#10;Automatikusan generált leírás"/>
@@ -50189,7 +53072,7 @@
                     </pic:cNvPicPr>
                   </pic:nvPicPr>
                   <pic:blipFill>
-                    <a:blip r:embed="rId70" cstate="print">
+                    <a:blip r:embed="rId74" cstate="print">
                       <a:extLst>
                         <a:ext uri="{28A0092B-C50C-407E-A947-70E740481C1C}">
                           <a14:useLocalDpi xmlns:a14="http://schemas.microsoft.com/office/drawing/2010/main" val="0"/>
@@ -50276,9 +53159,9 @@
           <w:sz w:val="24"/>
         </w:rPr>
         <w:drawing>
-          <wp:inline distT="0" distB="0" distL="0" distR="0" wp14:anchorId="45401353" wp14:editId="0B23AA65">
-            <wp:extent cx="6762295" cy="5433060"/>
-            <wp:effectExtent l="0" t="0" r="635" b="0"/>
+          <wp:inline distT="0" distB="0" distL="0" distR="0" wp14:anchorId="45401353" wp14:editId="218444EA">
+            <wp:extent cx="8548778" cy="5040324"/>
+            <wp:effectExtent l="0" t="0" r="5080" b="8255"/>
             <wp:docPr id="278670148" name="Kép 1"/>
             <wp:cNvGraphicFramePr>
               <a:graphicFrameLocks xmlns:a="http://schemas.openxmlformats.org/drawingml/2006/main" noChangeAspect="1"/>
@@ -50291,7 +53174,7 @@
                     <pic:cNvPicPr/>
                   </pic:nvPicPr>
                   <pic:blipFill>
-                    <a:blip r:embed="rId71"/>
+                    <a:blip r:embed="rId75"/>
                     <a:stretch>
                       <a:fillRect/>
                     </a:stretch>
@@ -50299,7 +53182,7 @@
                   <pic:spPr>
                     <a:xfrm>
                       <a:off x="0" y="0"/>
-                      <a:ext cx="6782915" cy="5449626"/>
+                      <a:ext cx="8603963" cy="5072861"/>
                     </a:xfrm>
                     <a:prstGeom prst="rect">
                       <a:avLst/>
@@ -50312,11 +53195,109 @@
         </w:drawing>
       </w:r>
     </w:p>
+    <w:p>
+      <w:pPr>
+        <w:widowControl/>
+        <w:suppressAutoHyphens w:val="0"/>
+        <w:sectPr>
+          <w:footerReference w:type="default" r:id="rId76"/>
+          <w:pgSz w:w="16838" w:h="11906" w:orient="landscape"/>
+          <w:pgMar w:top="1134" w:right="1417" w:bottom="1134" w:left="1417" w:header="1134" w:footer="1134" w:gutter="0"/>
+          <w:pgNumType w:fmt="upperRoman" w:start="1"/>
+          <w:cols w:space="708"/>
+          <w:docGrid w:linePitch="326" w:charSpace="-6554"/>
+        </w:sectPr>
+      </w:pPr>
+      <w:r>
+        <w:br w:type="page"/>
+      </w:r>
+    </w:p>
+    <w:p>
+      <w:pPr>
+        <w:pStyle w:val="Listaszerbekezds"/>
+        <w:spacing w:line="360" w:lineRule="auto"/>
+        <w:ind w:left="0"/>
+        <w:jc w:val="center"/>
+        <w:rPr>
+          <w:rFonts w:ascii="Times New Roman" w:hAnsi="Times New Roman"/>
+          <w:b/>
+          <w:sz w:val="32"/>
+        </w:rPr>
+      </w:pPr>
+      <w:r>
+        <w:rPr>
+          <w:rFonts w:ascii="Times New Roman" w:hAnsi="Times New Roman"/>
+          <w:b/>
+          <w:sz w:val="32"/>
+        </w:rPr>
+        <w:lastRenderedPageBreak/>
+        <w:t>4</w:t>
+      </w:r>
+      <w:r>
+        <w:rPr>
+          <w:rFonts w:ascii="Times New Roman" w:hAnsi="Times New Roman"/>
+          <w:b/>
+          <w:sz w:val="32"/>
+        </w:rPr>
+        <w:t>. melléklet</w:t>
+      </w:r>
+    </w:p>
+    <w:p>
+      <w:pPr>
+        <w:pStyle w:val="Listaszerbekezds"/>
+        <w:ind w:left="0"/>
+        <w:jc w:val="center"/>
+        <w:rPr>
+          <w:rFonts w:ascii="Times New Roman" w:hAnsi="Times New Roman"/>
+          <w:sz w:val="24"/>
+        </w:rPr>
+      </w:pPr>
+      <w:r>
+        <w:rPr>
+          <w:rFonts w:ascii="Times New Roman" w:hAnsi="Times New Roman"/>
+          <w:sz w:val="24"/>
+        </w:rPr>
+        <w:drawing>
+          <wp:inline distT="0" distB="0" distL="0" distR="0" wp14:anchorId="164FAADD" wp14:editId="74B7FC6E">
+            <wp:extent cx="5668166" cy="6982799"/>
+            <wp:effectExtent l="0" t="0" r="8890" b="8890"/>
+            <wp:docPr id="266081092" name="Kép 1" descr="A képen szöveg, képernyőkép látható&#10;&#10;Automatikusan generált leírás"/>
+            <wp:cNvGraphicFramePr>
+              <a:graphicFrameLocks xmlns:a="http://schemas.openxmlformats.org/drawingml/2006/main" noChangeAspect="1"/>
+            </wp:cNvGraphicFramePr>
+            <a:graphic xmlns:a="http://schemas.openxmlformats.org/drawingml/2006/main">
+              <a:graphicData uri="http://schemas.openxmlformats.org/drawingml/2006/picture">
+                <pic:pic xmlns:pic="http://schemas.openxmlformats.org/drawingml/2006/picture">
+                  <pic:nvPicPr>
+                    <pic:cNvPr id="266081092" name="Kép 1" descr="A képen szöveg, képernyőkép látható&#10;&#10;Automatikusan generált leírás"/>
+                    <pic:cNvPicPr/>
+                  </pic:nvPicPr>
+                  <pic:blipFill>
+                    <a:blip r:embed="rId77"/>
+                    <a:stretch>
+                      <a:fillRect/>
+                    </a:stretch>
+                  </pic:blipFill>
+                  <pic:spPr>
+                    <a:xfrm>
+                      <a:off x="0" y="0"/>
+                      <a:ext cx="5668166" cy="6982799"/>
+                    </a:xfrm>
+                    <a:prstGeom prst="rect">
+                      <a:avLst/>
+                    </a:prstGeom>
+                  </pic:spPr>
+                </pic:pic>
+              </a:graphicData>
+            </a:graphic>
+          </wp:inline>
+        </w:drawing>
+      </w:r>
+    </w:p>
     <w:sectPr>
-      <w:footerReference w:type="default" r:id="rId72"/>
-      <w:pgSz w:w="16838" w:h="11906" w:orient="landscape"/>
-      <w:pgMar w:top="1134" w:right="1417" w:bottom="1134" w:left="1417" w:header="1134" w:footer="1134" w:gutter="0"/>
-      <w:pgNumType w:fmt="upperRoman" w:start="1"/>
+      <w:pgSz w:w="11906" w:h="16838"/>
+      <w:pgMar w:top="1418" w:right="1134" w:bottom="1418" w:left="1134" w:header="1134" w:footer="1134" w:gutter="0"/>
+      <w:pgNumType w:fmt="upperRoman"/>
       <w:cols w:space="708"/>
       <w:docGrid w:linePitch="326" w:charSpace="-6554"/>
     </w:sectPr>
@@ -50413,13 +53394,16 @@
       <w:fldChar w:fldCharType="begin"/>
     </w:r>
     <w:r>
-      <w:instrText>PAGE   \* MERGEFORMAT</w:instrText>
+      <w:instrText xml:space="preserve"> PAGE   \* MERGEFORMAT </w:instrText>
     </w:r>
     <w:r>
       <w:fldChar w:fldCharType="separate"/>
     </w:r>
     <w:r>
-      <w:t>III</w:t>
+      <w:rPr>
+        <w:noProof/>
+      </w:rPr>
+      <w:t>I</w:t>
     </w:r>
     <w:r>
       <w:fldChar w:fldCharType="end"/>
@@ -51392,8 +54376,8 @@
   <w:abstractNum w:abstractNumId="8" w15:restartNumberingAfterBreak="0">
     <w:nsid w:val="234A16C5"/>
     <w:multiLevelType w:val="hybridMultilevel"/>
-    <w:tmpl w:val="E0444F72"/>
-    <w:lvl w:ilvl="0" w:tplc="EAFEC0F8">
+    <w:tmpl w:val="D41E3C96"/>
+    <w:lvl w:ilvl="0" w:tplc="E7EAB062">
       <w:start w:val="1"/>
       <w:numFmt w:val="decimal"/>
       <w:suff w:val="space"/>

</xml_diff>

<commit_message>
last doc added in .pdf file type
</commit_message>
<xml_diff>
--- a/Szakdolgozat_Rábai_Balázs.docx
+++ b/Szakdolgozat_Rábai_Balázs.docx
@@ -9069,7 +9069,7 @@
           <w:rPr>
             <w:webHidden/>
           </w:rPr>
-          <w:t>51</w:t>
+          <w:t>52</w:t>
         </w:r>
         <w:r>
           <w:rPr>
@@ -9179,7 +9179,7 @@
             <w:sz w:val="24"/>
             <w:szCs w:val="24"/>
           </w:rPr>
-          <w:t>51</w:t>
+          <w:t>53</w:t>
         </w:r>
         <w:r>
           <w:rPr>
@@ -9291,7 +9291,7 @@
             <w:sz w:val="24"/>
             <w:szCs w:val="24"/>
           </w:rPr>
-          <w:t>51</w:t>
+          <w:t>54</w:t>
         </w:r>
         <w:r>
           <w:rPr>
@@ -9403,7 +9403,7 @@
             <w:sz w:val="24"/>
             <w:szCs w:val="24"/>
           </w:rPr>
-          <w:t>51</w:t>
+          <w:t>58</w:t>
         </w:r>
         <w:r>
           <w:rPr>
@@ -9515,7 +9515,7 @@
             <w:sz w:val="24"/>
             <w:szCs w:val="24"/>
           </w:rPr>
-          <w:t>52</w:t>
+          <w:t>60</w:t>
         </w:r>
         <w:r>
           <w:rPr>
@@ -9607,7 +9607,7 @@
             <w:sz w:val="24"/>
             <w:szCs w:val="24"/>
           </w:rPr>
-          <w:t>52</w:t>
+          <w:t>65</w:t>
         </w:r>
         <w:r>
           <w:rPr>
@@ -9695,7 +9695,7 @@
           <w:rPr>
             <w:webHidden/>
           </w:rPr>
-          <w:t>52</w:t>
+          <w:t>65</w:t>
         </w:r>
         <w:r>
           <w:rPr>
@@ -9805,7 +9805,7 @@
             <w:sz w:val="24"/>
             <w:szCs w:val="24"/>
           </w:rPr>
-          <w:t>52</w:t>
+          <w:t>65</w:t>
         </w:r>
         <w:r>
           <w:rPr>
@@ -9917,7 +9917,7 @@
             <w:sz w:val="24"/>
             <w:szCs w:val="24"/>
           </w:rPr>
-          <w:t>52</w:t>
+          <w:t>65</w:t>
         </w:r>
         <w:r>
           <w:rPr>
@@ -9990,7 +9990,7 @@
           <w:rPr>
             <w:webHidden/>
           </w:rPr>
-          <w:t>52</w:t>
+          <w:t>65</w:t>
         </w:r>
         <w:r>
           <w:rPr>
@@ -44659,13 +44659,7 @@
       </w:r>
       <w:proofErr w:type="spellEnd"/>
       <w:r>
-        <w:t xml:space="preserve"> értéke csak hivatkozási pontként szerepelnek a HTML kódban. A weboldalon ténylegesen megjelenő szöveg a hivatkozáshoz rendelt újabb érték lesz. A HTML oldalt változóit, és JSON üzenetek </w:t>
-      </w:r>
-      <w:r>
-        <w:t>JavaScript</w:t>
-      </w:r>
-      <w:r>
-        <w:t xml:space="preserve"> program kód fogja összekötni. A kód HTML oldal hivatkozásait összehasonlítja az üzenetben kapott nevekkel, ha egyezést talál, akkor üzenet neveihez tartozó értéket fogja megadni a HTML </w:t>
+        <w:t xml:space="preserve"> értéke csak hivatkozási pontként szerepelnek a HTML kódban. A weboldalon ténylegesen megjelenő szöveg a hivatkozáshoz rendelt újabb érték lesz. A HTML oldalt változóit, és JSON üzenetek JavaScript program kód fogja összekötni. A kód HTML oldal hivatkozásait összehasonlítja az üzenetben kapott nevekkel, ha egyezést talál, akkor üzenet neveihez tartozó értéket fogja megadni a HTML </w:t>
       </w:r>
       <w:proofErr w:type="spellStart"/>
       <w:r>
@@ -44756,6 +44750,9 @@
         <w:jc w:val="center"/>
       </w:pPr>
       <w:r>
+        <w:rPr>
+          <w:noProof/>
+        </w:rPr>
         <w:drawing>
           <wp:inline distT="0" distB="0" distL="0" distR="0" wp14:anchorId="63F629DE" wp14:editId="51258687">
             <wp:extent cx="4070160" cy="3226279"/>
@@ -45359,6 +45356,9 @@
         <w:jc w:val="center"/>
       </w:pPr>
       <w:r>
+        <w:rPr>
+          <w:noProof/>
+        </w:rPr>
         <w:drawing>
           <wp:inline distT="0" distB="0" distL="0" distR="0" wp14:anchorId="6202E8F7" wp14:editId="518557E2">
             <wp:extent cx="4381468" cy="2941608"/>
@@ -45877,6 +45877,9 @@
         <w:jc w:val="center"/>
       </w:pPr>
       <w:r>
+        <w:rPr>
+          <w:noProof/>
+        </w:rPr>
         <w:lastRenderedPageBreak/>
         <w:drawing>
           <wp:inline distT="0" distB="0" distL="0" distR="0" wp14:anchorId="0442A14B" wp14:editId="1165565E">
@@ -46161,6 +46164,9 @@
         <w:jc w:val="center"/>
       </w:pPr>
       <w:r>
+        <w:rPr>
+          <w:noProof/>
+        </w:rPr>
         <w:drawing>
           <wp:inline distT="0" distB="0" distL="0" distR="0" wp14:anchorId="0431EC2F" wp14:editId="48704724">
             <wp:extent cx="4950675" cy="3021495"/>
@@ -52950,7 +52956,7 @@
           <w:lang w:eastAsia="hu-HU" w:bidi="ar-SA"/>
         </w:rPr>
         <w:drawing>
-          <wp:inline distT="0" distB="0" distL="0" distR="0" wp14:anchorId="5C653793" wp14:editId="591C53BC">
+          <wp:inline distT="0" distB="0" distL="0" distR="0" wp14:anchorId="5C653793" wp14:editId="78836EDF">
             <wp:extent cx="8892540" cy="4314394"/>
             <wp:effectExtent l="0" t="0" r="3810" b="0"/>
             <wp:docPr id="42" name="Kép 2" descr="A képen szöveg, diagram, Tervrajz, Műszaki rajz látható&#10;&#10;Automatikusan generált leírás"/>
@@ -53055,7 +53061,7 @@
           <w:lang w:eastAsia="hu-HU"/>
         </w:rPr>
         <w:drawing>
-          <wp:inline distT="0" distB="0" distL="0" distR="0" wp14:anchorId="42394D4C" wp14:editId="51F257BA">
+          <wp:inline distT="0" distB="0" distL="0" distR="0" wp14:anchorId="42394D4C" wp14:editId="49C7292D">
             <wp:extent cx="8892540" cy="4436276"/>
             <wp:effectExtent l="0" t="0" r="3810" b="2540"/>
             <wp:docPr id="43" name="Kép 1" descr="A képen szöveg, diagram, képernyőkép, Tervrajz látható&#10;&#10;Automatikusan generált leírás"/>
@@ -53255,6 +53261,7 @@
       <w:r>
         <w:rPr>
           <w:rFonts w:ascii="Times New Roman" w:hAnsi="Times New Roman"/>
+          <w:noProof/>
           <w:sz w:val="24"/>
         </w:rPr>
         <w:drawing>

</xml_diff>

<commit_message>
5.2. espTouch impelentálásának dokumetnációja kész, helyesírás ellenőrzés szükséges
</commit_message>
<xml_diff>
--- a/Szakdolgozat_Rábai_Balázs.docx
+++ b/Szakdolgozat_Rábai_Balázs.docx
@@ -9695,7 +9695,7 @@
           <w:rPr>
             <w:webHidden/>
           </w:rPr>
-          <w:t>65</w:t>
+          <w:t>67</w:t>
         </w:r>
         <w:r>
           <w:rPr>
@@ -9805,7 +9805,7 @@
             <w:sz w:val="24"/>
             <w:szCs w:val="24"/>
           </w:rPr>
-          <w:t>65</w:t>
+          <w:t>67</w:t>
         </w:r>
         <w:r>
           <w:rPr>
@@ -9917,7 +9917,7 @@
             <w:sz w:val="24"/>
             <w:szCs w:val="24"/>
           </w:rPr>
-          <w:t>65</w:t>
+          <w:t>67</w:t>
         </w:r>
         <w:r>
           <w:rPr>
@@ -9990,7 +9990,7 @@
           <w:rPr>
             <w:webHidden/>
           </w:rPr>
-          <w:t>65</w:t>
+          <w:t>67</w:t>
         </w:r>
         <w:r>
           <w:rPr>
@@ -38147,6 +38147,75 @@
     </w:p>
     <w:p>
       <w:pPr>
+        <w:spacing w:line="360" w:lineRule="auto"/>
+        <w:ind w:firstLine="567"/>
+        <w:jc w:val="both"/>
+      </w:pPr>
+      <w:r>
+        <w:t>A program bonyolultsága végett folyamatábrák helyett szekvencia diagramokat készítettem, amelyek a program felépítésé</w:t>
+      </w:r>
+      <w:r>
+        <w:t xml:space="preserve">t </w:t>
+      </w:r>
+      <w:r>
+        <w:t>és működésé</w:t>
+      </w:r>
+      <w:r>
+        <w:t xml:space="preserve">nek megértetését </w:t>
+      </w:r>
+      <w:r>
+        <w:t>célozzák meg. Az ábrákon szereplő funkciónevek nem egyeznek a program funkcióinak neveivel, mivel az ábrákon szerepelő elnevezések több</w:t>
+      </w:r>
+      <w:r>
+        <w:t xml:space="preserve">, </w:t>
+      </w:r>
+      <w:r>
+        <w:t>nagyobb folyamatot/folyamatokat is mag</w:t>
+      </w:r>
+      <w:r>
+        <w:t>ába</w:t>
+      </w:r>
+      <w:r>
+        <w:t xml:space="preserve"> foglal majd. Ezen ábrák a program megértését segítik elő, és </w:t>
+      </w:r>
+      <w:r>
+        <w:t xml:space="preserve">a </w:t>
+      </w:r>
+      <w:r>
+        <w:t>tényleges program</w:t>
+      </w:r>
+      <w:r>
+        <w:t xml:space="preserve"> külön </w:t>
+      </w:r>
+      <w:r>
+        <w:t xml:space="preserve">mellékletként lesz csatolva a dolgozathoz, amely nem a </w:t>
+      </w:r>
+      <w:r>
+        <w:rPr>
+          <w:i/>
+          <w:iCs/>
+        </w:rPr>
+        <w:t>Mellékletek</w:t>
+      </w:r>
+      <w:r>
+        <w:t xml:space="preserve"> című részben lesz megtalálható</w:t>
+      </w:r>
+      <w:r>
+        <w:t xml:space="preserve">, hanem az </w:t>
+      </w:r>
+      <w:r>
+        <w:rPr>
+          <w:i/>
+          <w:iCs/>
+        </w:rPr>
+        <w:t>Összefoglaló</w:t>
+      </w:r>
+      <w:r>
+        <w:t xml:space="preserve"> című részben szereplő linken.</w:t>
+      </w:r>
+    </w:p>
+    <w:p>
+      <w:pPr>
         <w:pStyle w:val="Cmsor3"/>
         <w:numPr>
           <w:ilvl w:val="0"/>
@@ -38543,6 +38612,7 @@
         <w:jc w:val="both"/>
       </w:pPr>
       <w:r>
+        <w:lastRenderedPageBreak/>
         <w:t xml:space="preserve">Az implementált feladatokat a </w:t>
       </w:r>
       <w:proofErr w:type="spellStart"/>
@@ -38686,11 +38756,7 @@
       </w:r>
       <w:proofErr w:type="spellEnd"/>
       <w:r>
-        <w:t xml:space="preserve"> Ltd. fejlesztett ki. Tervezése úgy lett kialakítva, hogy nagyon kis beágyazott rendszereken is elférjen, és csak nagyon minimalista funkciókat valósít meg: nagyon egyszerű feladat- és memóriakezelést, szinkronizációra vonatkozó API-t, és egyáltalán nem biztosít semmit a </w:t>
-      </w:r>
-      <w:r>
-        <w:lastRenderedPageBreak/>
-        <w:t>hálózati kommunikációhoz, külső hardverekhez való meghajtókhoz, vagy a fájlrendszerhez való hozzáféréshez. Jellemzői közé tartoznak azonban a következő tulajdonságok: preemptív feladatok, 23 mikrokontroller-architektúra támogatása a fejlesztők által, kis helyigény (4,3 kByte egy ARM7-en a fordítás után</w:t>
+        <w:t xml:space="preserve"> Ltd. fejlesztett ki. Tervezése úgy lett kialakítva, hogy nagyon kis beágyazott rendszereken is elférjen, és csak nagyon minimalista funkciókat valósít meg: nagyon egyszerű feladat- és memóriakezelést, szinkronizációra vonatkozó API-t, és egyáltalán nem biztosít semmit a hálózati kommunikációhoz, külső hardverekhez való meghajtókhoz, vagy a fájlrendszerhez való hozzáféréshez. Jellemzői közé tartoznak azonban a következő tulajdonságok: preemptív feladatok, 23 mikrokontroller-architektúra támogatása a fejlesztők által, kis helyigény (4,3 kByte egy ARM7-en a fordítás után</w:t>
       </w:r>
       <w:proofErr w:type="gramStart"/>
       <w:r>
@@ -39706,9 +39772,9 @@
         </w:rPr>
         <w:lastRenderedPageBreak/>
         <w:drawing>
-          <wp:inline distT="0" distB="0" distL="0" distR="0" wp14:anchorId="30A28C38" wp14:editId="139A5DFE">
-            <wp:extent cx="5573865" cy="3153011"/>
-            <wp:effectExtent l="0" t="0" r="8255" b="0"/>
+          <wp:inline distT="0" distB="0" distL="0" distR="0" wp14:anchorId="30A28C38" wp14:editId="7BC653AC">
+            <wp:extent cx="5943889" cy="3362325"/>
+            <wp:effectExtent l="0" t="0" r="0" b="0"/>
             <wp:docPr id="1618065799" name="Kép 1" descr="A képen szöveg, diagram, Tervrajz, sematikus rajz látható&#10;&#10;Automatikusan generált leírás"/>
             <wp:cNvGraphicFramePr>
               <a:graphicFrameLocks xmlns:a="http://schemas.openxmlformats.org/drawingml/2006/main" noChangeAspect="1"/>
@@ -39729,7 +39795,7 @@
                   <pic:spPr>
                     <a:xfrm>
                       <a:off x="0" y="0"/>
-                      <a:ext cx="5594777" cy="3164840"/>
+                      <a:ext cx="5970013" cy="3377103"/>
                     </a:xfrm>
                     <a:prstGeom prst="rect">
                       <a:avLst/>
@@ -40347,6 +40413,7 @@
       <w:proofErr w:type="spellStart"/>
       <w:proofErr w:type="gramStart"/>
       <w:r>
+        <w:lastRenderedPageBreak/>
         <w:t>addSideMenus</w:t>
       </w:r>
       <w:proofErr w:type="spellEnd"/>
@@ -40398,7 +40465,6 @@
         <w:jc w:val="both"/>
       </w:pPr>
       <w:r>
-        <w:lastRenderedPageBreak/>
         <w:t xml:space="preserve">Egy </w:t>
       </w:r>
       <w:proofErr w:type="spellStart"/>
@@ -40934,6 +41000,7 @@
         <w:jc w:val="both"/>
       </w:pPr>
       <w:r>
+        <w:lastRenderedPageBreak/>
         <w:t xml:space="preserve">A </w:t>
       </w:r>
       <w:r>
@@ -40976,11 +41043,7 @@
       </w:r>
       <w:proofErr w:type="spellEnd"/>
       <w:r>
-        <w:t xml:space="preserve">, amely 3 almenüt, és 18 API-t tartalmaz. A képen </w:t>
-      </w:r>
-      <w:r>
-        <w:lastRenderedPageBreak/>
-        <w:t xml:space="preserve">látható elemek </w:t>
+        <w:t xml:space="preserve">, amely 3 almenüt, és 18 API-t tartalmaz. A képen látható elemek </w:t>
       </w:r>
       <w:r>
         <w:rPr>
@@ -42193,7 +42256,11 @@
       </w:r>
       <w:proofErr w:type="spellEnd"/>
       <w:r>
-        <w:t xml:space="preserve"> változó parancsszavait fogja ki listázni a kimenetre</w:t>
+        <w:t xml:space="preserve"> változó parancsszavait </w:t>
+      </w:r>
+      <w:r>
+        <w:lastRenderedPageBreak/>
+        <w:t>fogja ki listázni a kimenetre</w:t>
       </w:r>
       <w:r>
         <w:t>.</w:t>
@@ -42268,15 +42335,7 @@
           <w:i/>
           <w:iCs/>
         </w:rPr>
-        <w:t xml:space="preserve"> </w:t>
-      </w:r>
-      <w:r>
-        <w:rPr>
-          <w:i/>
-          <w:iCs/>
-        </w:rPr>
-        <w:lastRenderedPageBreak/>
-        <w:t>output</w:t>
+        <w:t xml:space="preserve"> output</w:t>
       </w:r>
       <w:r>
         <w:t>)</w:t>
@@ -42489,8 +42548,8 @@
           <w:noProof/>
         </w:rPr>
         <w:drawing>
-          <wp:inline distT="0" distB="0" distL="0" distR="0" wp14:anchorId="460CFBE3" wp14:editId="392B70BB">
-            <wp:extent cx="6120130" cy="3377565"/>
+          <wp:inline distT="0" distB="0" distL="0" distR="0" wp14:anchorId="460CFBE3" wp14:editId="2D62EC98">
+            <wp:extent cx="6213330" cy="3429000"/>
             <wp:effectExtent l="0" t="0" r="0" b="0"/>
             <wp:docPr id="60238078" name="Kép 1" descr="A képen szöveg, diagram, Tervrajz, képernyőkép látható&#10;&#10;Automatikusan generált leírás"/>
             <wp:cNvGraphicFramePr>
@@ -42512,7 +42571,7 @@
                   <pic:spPr>
                     <a:xfrm>
                       <a:off x="0" y="0"/>
-                      <a:ext cx="6139573" cy="3388295"/>
+                      <a:ext cx="6237613" cy="3442401"/>
                     </a:xfrm>
                     <a:prstGeom prst="rect">
                       <a:avLst/>
@@ -42704,7 +42763,11 @@
       </w:r>
       <w:proofErr w:type="spellEnd"/>
       <w:r>
-        <w:t xml:space="preserve">-ban lett megtervezve, és ez a program generálta le a design kódját, amely elemeit össze kell kapcsolni az adatbázis adatival. A generált kód </w:t>
+        <w:t xml:space="preserve">-ban lett megtervezve, és ez a program generálta </w:t>
+      </w:r>
+      <w:r>
+        <w:lastRenderedPageBreak/>
+        <w:t xml:space="preserve">le a design kódját, amely elemeit össze kell kapcsolni az adatbázis adatival. A generált kód </w:t>
       </w:r>
       <w:proofErr w:type="spellStart"/>
       <w:proofErr w:type="gramStart"/>
@@ -42737,7 +42800,6 @@
           <w:i/>
           <w:iCs/>
         </w:rPr>
-        <w:lastRenderedPageBreak/>
         <w:t>handler</w:t>
       </w:r>
       <w:proofErr w:type="spellEnd"/>
@@ -44086,7 +44148,11 @@
         <w:t xml:space="preserve"> </w:t>
       </w:r>
       <w:r>
-        <w:t>aloldalt fogja frissíteni.</w:t>
+        <w:t xml:space="preserve">aloldalt fogja </w:t>
+      </w:r>
+      <w:r>
+        <w:lastRenderedPageBreak/>
+        <w:t>frissíteni.</w:t>
       </w:r>
       <w:r>
         <w:t xml:space="preserve"> Ha az oldalakon felhasználói interakció jön létre, akkor az adatbázist a </w:t>
@@ -44101,11 +44167,7 @@
       </w:r>
       <w:proofErr w:type="spellEnd"/>
       <w:r>
-        <w:t xml:space="preserve">-ben </w:t>
-      </w:r>
-      <w:r>
-        <w:lastRenderedPageBreak/>
-        <w:t xml:space="preserve">található függvényekkel lehet frissíteni, amelyek a </w:t>
+        <w:t xml:space="preserve">-ben található függvényekkel lehet frissíteni, amelyek a </w:t>
       </w:r>
       <w:r>
         <w:rPr>
@@ -44709,11 +44771,11 @@
         <w:jc w:val="both"/>
       </w:pPr>
       <w:r>
-        <w:t xml:space="preserve">Az ESP32 mikroprocesszort C/C++ nyelven programozom, így a webszervert, és weboldalt is ezen a nyelven fogom megírni. A weboldal működéséhez összesen 4 nyelvre van szükségem a </w:t>
+        <w:t xml:space="preserve">Az ESP32 mikroprocesszort C/C++ nyelven programozom, így a webszervert, és weboldalt is </w:t>
       </w:r>
       <w:r>
         <w:lastRenderedPageBreak/>
-        <w:t>JavaScript-re, HTML-re, CSS-re, és C++-</w:t>
+        <w:t>ezen a nyelven fogom megírni. A weboldal működéséhez összesen 4 nyelvre van szükségem a JavaScript-re, HTML-re, CSS-re, és C++-</w:t>
       </w:r>
       <w:proofErr w:type="spellStart"/>
       <w:r>
@@ -45201,7 +45263,11 @@
         <w:t xml:space="preserve"> CSS script</w:t>
       </w:r>
       <w:r>
-        <w:t xml:space="preserve"> funkciót keresztül ér el. Ezek után a HTML </w:t>
+        <w:t xml:space="preserve"> funkciót </w:t>
+      </w:r>
+      <w:r>
+        <w:lastRenderedPageBreak/>
+        <w:t xml:space="preserve">keresztül ér el. Ezek után a HTML </w:t>
       </w:r>
       <w:r>
         <w:rPr>
@@ -45226,7 +45292,6 @@
       </w:r>
       <w:proofErr w:type="spellStart"/>
       <w:r>
-        <w:lastRenderedPageBreak/>
         <w:t>jéből</w:t>
       </w:r>
       <w:proofErr w:type="spellEnd"/>
@@ -45882,9 +45947,9 @@
         </w:rPr>
         <w:lastRenderedPageBreak/>
         <w:drawing>
-          <wp:inline distT="0" distB="0" distL="0" distR="0" wp14:anchorId="0442A14B" wp14:editId="1165565E">
-            <wp:extent cx="3951798" cy="2387972"/>
-            <wp:effectExtent l="0" t="0" r="0" b="0"/>
+          <wp:inline distT="0" distB="0" distL="0" distR="0" wp14:anchorId="0442A14B" wp14:editId="05BB0CE6">
+            <wp:extent cx="3895725" cy="2354089"/>
+            <wp:effectExtent l="0" t="0" r="0" b="8255"/>
             <wp:docPr id="811607053" name="Kép 1" descr="A képen szöveg, diagram, Tervrajz, Párhuzamos látható&#10;&#10;Automatikusan generált leírás"/>
             <wp:cNvGraphicFramePr>
               <a:graphicFrameLocks xmlns:a="http://schemas.openxmlformats.org/drawingml/2006/main" noChangeAspect="1"/>
@@ -45905,7 +45970,7 @@
                   <pic:spPr>
                     <a:xfrm>
                       <a:off x="0" y="0"/>
-                      <a:ext cx="3968538" cy="2398088"/>
+                      <a:ext cx="3915075" cy="2365782"/>
                     </a:xfrm>
                     <a:prstGeom prst="rect">
                       <a:avLst/>
@@ -46168,9 +46233,9 @@
           <w:noProof/>
         </w:rPr>
         <w:drawing>
-          <wp:inline distT="0" distB="0" distL="0" distR="0" wp14:anchorId="0431EC2F" wp14:editId="48704724">
-            <wp:extent cx="4950675" cy="3021495"/>
-            <wp:effectExtent l="0" t="0" r="2540" b="7620"/>
+          <wp:inline distT="0" distB="0" distL="0" distR="0" wp14:anchorId="0431EC2F" wp14:editId="3EE03210">
+            <wp:extent cx="5114925" cy="3121740"/>
+            <wp:effectExtent l="0" t="0" r="0" b="2540"/>
             <wp:docPr id="96419877" name="Kép 1" descr="A képen szöveg, diagram, Párhuzamos, képernyőkép látható&#10;&#10;Automatikusan generált leírás"/>
             <wp:cNvGraphicFramePr>
               <a:graphicFrameLocks xmlns:a="http://schemas.openxmlformats.org/drawingml/2006/main" noChangeAspect="1"/>
@@ -46191,7 +46256,7 @@
                   <pic:spPr>
                     <a:xfrm>
                       <a:off x="0" y="0"/>
-                      <a:ext cx="4963197" cy="3029137"/>
+                      <a:ext cx="5133671" cy="3133181"/>
                     </a:xfrm>
                     <a:prstGeom prst="rect">
                       <a:avLst/>
@@ -47217,6 +47282,13 @@
         </w:rPr>
         <w:t>HeatingCircle</w:t>
       </w:r>
+      <w:r>
+        <w:rPr>
+          <w:i/>
+          <w:iCs/>
+        </w:rPr>
+        <w:t>Handler</w:t>
+      </w:r>
       <w:proofErr w:type="spellEnd"/>
       <w:r>
         <w:t xml:space="preserve"> objektumtömbjében helyezkedik el. </w:t>
@@ -47393,9 +47465,1348 @@
       <w:pPr>
         <w:pStyle w:val="Szvegtrzs"/>
         <w:spacing w:after="0" w:line="360" w:lineRule="auto"/>
+        <w:jc w:val="both"/>
+      </w:pPr>
+      <w:r>
+        <w:t xml:space="preserve">A </w:t>
+      </w:r>
+      <w:r>
+        <w:rPr>
+          <w:i/>
+          <w:iCs/>
+        </w:rPr>
+        <w:t xml:space="preserve">wifi </w:t>
+      </w:r>
+      <w:proofErr w:type="spellStart"/>
+      <w:r>
+        <w:rPr>
+          <w:i/>
+          <w:iCs/>
+        </w:rPr>
+        <w:t>task</w:t>
+      </w:r>
+      <w:r>
+        <w:t>-nak</w:t>
+      </w:r>
+      <w:proofErr w:type="spellEnd"/>
+      <w:r>
+        <w:t xml:space="preserve"> több feladata is van, amikről a </w:t>
+      </w:r>
+      <w:r>
+        <w:rPr>
+          <w:i/>
+          <w:iCs/>
+        </w:rPr>
+        <w:t>4.2.3. Kommunikációért felelős feladat</w:t>
+      </w:r>
+      <w:r>
+        <w:t xml:space="preserve"> című alfejezetben lehet olvasni.</w:t>
+      </w:r>
+      <w:r>
+        <w:t xml:space="preserve"> Az előző alfejezetben fejtettem ki a kliensek kezelését, de a </w:t>
+      </w:r>
+      <w:r>
+        <w:rPr>
+          <w:i/>
+          <w:iCs/>
+        </w:rPr>
+        <w:t xml:space="preserve">wifi </w:t>
+      </w:r>
+      <w:proofErr w:type="spellStart"/>
+      <w:r>
+        <w:rPr>
+          <w:i/>
+          <w:iCs/>
+        </w:rPr>
+        <w:t>task</w:t>
+      </w:r>
+      <w:r>
+        <w:t>-nak</w:t>
+      </w:r>
+      <w:proofErr w:type="spellEnd"/>
+      <w:r>
+        <w:t xml:space="preserve"> további alfeladatai vannak, amelyek a szenzor kommunikációért, </w:t>
+      </w:r>
+      <w:proofErr w:type="spellStart"/>
+      <w:r>
+        <w:t>modbus</w:t>
+      </w:r>
+      <w:proofErr w:type="spellEnd"/>
+      <w:r>
+        <w:t xml:space="preserve"> kommunikációért, és az EEPROM-</w:t>
+      </w:r>
+      <w:proofErr w:type="spellStart"/>
+      <w:r>
+        <w:t>ba</w:t>
+      </w:r>
+      <w:proofErr w:type="spellEnd"/>
+      <w:r>
+        <w:t xml:space="preserve"> történő adatok mentéséért felelnek.</w:t>
+      </w:r>
+      <w:r>
+        <w:t xml:space="preserve"> A következőkben ezeket az alfeladatokat fogom taglalni.</w:t>
+      </w:r>
+    </w:p>
+    <w:p>
+      <w:pPr>
+        <w:pStyle w:val="Szvegtrzs"/>
+        <w:spacing w:after="0" w:line="360" w:lineRule="auto"/>
+        <w:jc w:val="center"/>
+      </w:pPr>
+      <w:r>
+        <w:drawing>
+          <wp:inline distT="0" distB="0" distL="0" distR="0" wp14:anchorId="5A4D73BA" wp14:editId="3214C572">
+            <wp:extent cx="4867275" cy="3400224"/>
+            <wp:effectExtent l="0" t="0" r="0" b="0"/>
+            <wp:docPr id="1845223285" name="Kép 1" descr="A képen szöveg, diagram, Tervrajz, Műszaki rajz látható&#10;&#10;Automatikusan generált leírás"/>
+            <wp:cNvGraphicFramePr>
+              <a:graphicFrameLocks xmlns:a="http://schemas.openxmlformats.org/drawingml/2006/main" noChangeAspect="1"/>
+            </wp:cNvGraphicFramePr>
+            <a:graphic xmlns:a="http://schemas.openxmlformats.org/drawingml/2006/main">
+              <a:graphicData uri="http://schemas.openxmlformats.org/drawingml/2006/picture">
+                <pic:pic xmlns:pic="http://schemas.openxmlformats.org/drawingml/2006/picture">
+                  <pic:nvPicPr>
+                    <pic:cNvPr id="1845223285" name="Kép 1" descr="A képen szöveg, diagram, Tervrajz, Műszaki rajz látható&#10;&#10;Automatikusan generált leírás"/>
+                    <pic:cNvPicPr/>
+                  </pic:nvPicPr>
+                  <pic:blipFill>
+                    <a:blip r:embed="rId64"/>
+                    <a:stretch>
+                      <a:fillRect/>
+                    </a:stretch>
+                  </pic:blipFill>
+                  <pic:spPr>
+                    <a:xfrm>
+                      <a:off x="0" y="0"/>
+                      <a:ext cx="4871845" cy="3403416"/>
+                    </a:xfrm>
+                    <a:prstGeom prst="rect">
+                      <a:avLst/>
+                    </a:prstGeom>
+                  </pic:spPr>
+                </pic:pic>
+              </a:graphicData>
+            </a:graphic>
+          </wp:inline>
+        </w:drawing>
+      </w:r>
+    </w:p>
+    <w:p>
+      <w:pPr>
+        <w:pStyle w:val="Szvegtrzs"/>
+        <w:numPr>
+          <w:ilvl w:val="0"/>
+          <w:numId w:val="2"/>
+        </w:numPr>
+        <w:spacing w:after="240" w:line="360" w:lineRule="auto"/>
+        <w:jc w:val="center"/>
+      </w:pPr>
+      <w:proofErr w:type="spellStart"/>
+      <w:r>
+        <w:rPr>
+          <w:i/>
+          <w:iCs/>
+        </w:rPr>
+        <w:t>Heating</w:t>
+      </w:r>
+      <w:proofErr w:type="spellEnd"/>
+      <w:r>
+        <w:rPr>
+          <w:i/>
+          <w:iCs/>
+        </w:rPr>
+        <w:t xml:space="preserve"> </w:t>
+      </w:r>
+      <w:proofErr w:type="spellStart"/>
+      <w:r>
+        <w:rPr>
+          <w:i/>
+          <w:iCs/>
+        </w:rPr>
+        <w:t>controller</w:t>
+      </w:r>
+      <w:proofErr w:type="spellEnd"/>
+      <w:r>
+        <w:rPr>
+          <w:i/>
+          <w:iCs/>
+        </w:rPr>
+        <w:t xml:space="preserve"> </w:t>
+      </w:r>
+      <w:proofErr w:type="spellStart"/>
+      <w:r>
+        <w:rPr>
+          <w:i/>
+          <w:iCs/>
+        </w:rPr>
+        <w:t>communication</w:t>
+      </w:r>
+      <w:proofErr w:type="spellEnd"/>
+      <w:r>
+        <w:rPr>
+          <w:i/>
+          <w:iCs/>
+        </w:rPr>
+        <w:t xml:space="preserve"> </w:t>
+      </w:r>
+      <w:proofErr w:type="spellStart"/>
+      <w:r>
+        <w:rPr>
+          <w:i/>
+          <w:iCs/>
+        </w:rPr>
+        <w:t>handler</w:t>
+      </w:r>
+      <w:proofErr w:type="spellEnd"/>
+      <w:r>
+        <w:t xml:space="preserve"> szekvenciája</w:t>
+      </w:r>
+    </w:p>
+    <w:p>
+      <w:pPr>
+        <w:pStyle w:val="Szvegtrzs"/>
+        <w:spacing w:after="0" w:line="360" w:lineRule="auto"/>
         <w:ind w:firstLine="567"/>
         <w:jc w:val="both"/>
-      </w:pPr>
+        <w:rPr>
+          <w:rFonts w:cs="Times New Roman"/>
+        </w:rPr>
+      </w:pPr>
+      <w:r>
+        <w:t xml:space="preserve">A </w:t>
+      </w:r>
+      <w:r>
+        <w:rPr>
+          <w:i/>
+          <w:iCs/>
+        </w:rPr>
+        <w:t xml:space="preserve">wifi </w:t>
+      </w:r>
+      <w:proofErr w:type="spellStart"/>
+      <w:r>
+        <w:rPr>
+          <w:i/>
+          <w:iCs/>
+        </w:rPr>
+        <w:t>task</w:t>
+      </w:r>
+      <w:proofErr w:type="spellEnd"/>
+      <w:r>
+        <w:t xml:space="preserve">-ban a </w:t>
+      </w:r>
+      <w:proofErr w:type="spellStart"/>
+      <w:r>
+        <w:rPr>
+          <w:i/>
+          <w:iCs/>
+        </w:rPr>
+        <w:t>Heating</w:t>
+      </w:r>
+      <w:proofErr w:type="spellEnd"/>
+      <w:r>
+        <w:rPr>
+          <w:i/>
+          <w:iCs/>
+        </w:rPr>
+        <w:t xml:space="preserve"> </w:t>
+      </w:r>
+      <w:proofErr w:type="spellStart"/>
+      <w:r>
+        <w:rPr>
+          <w:i/>
+          <w:iCs/>
+        </w:rPr>
+        <w:t>controller</w:t>
+      </w:r>
+      <w:proofErr w:type="spellEnd"/>
+      <w:r>
+        <w:rPr>
+          <w:i/>
+          <w:iCs/>
+        </w:rPr>
+        <w:t xml:space="preserve"> </w:t>
+      </w:r>
+      <w:proofErr w:type="spellStart"/>
+      <w:r>
+        <w:rPr>
+          <w:i/>
+          <w:iCs/>
+        </w:rPr>
+        <w:t>communication</w:t>
+      </w:r>
+      <w:proofErr w:type="spellEnd"/>
+      <w:r>
+        <w:rPr>
+          <w:i/>
+          <w:iCs/>
+        </w:rPr>
+        <w:t xml:space="preserve"> </w:t>
+      </w:r>
+      <w:proofErr w:type="spellStart"/>
+      <w:r>
+        <w:rPr>
+          <w:i/>
+          <w:iCs/>
+        </w:rPr>
+        <w:t>handler</w:t>
+      </w:r>
+      <w:proofErr w:type="spellEnd"/>
+      <w:r>
+        <w:rPr>
+          <w:i/>
+          <w:iCs/>
+        </w:rPr>
+        <w:t xml:space="preserve"> </w:t>
+      </w:r>
+      <w:r>
+        <w:t xml:space="preserve">kulcsfontosságú, mivel az </w:t>
+      </w:r>
+      <w:proofErr w:type="spellStart"/>
+      <w:r>
+        <w:rPr>
+          <w:i/>
+          <w:iCs/>
+        </w:rPr>
+        <w:t>espTouch</w:t>
+      </w:r>
+      <w:proofErr w:type="spellEnd"/>
+      <w:r>
+        <w:t xml:space="preserve"> ezen az alfeladaton keresztül fog </w:t>
+      </w:r>
+      <w:proofErr w:type="spellStart"/>
+      <w:r>
+        <w:rPr>
+          <w:rFonts w:cs="Times New Roman"/>
+          <w:i/>
+          <w:iCs/>
+        </w:rPr>
+        <w:t>Controller</w:t>
+      </w:r>
+      <w:proofErr w:type="spellEnd"/>
+      <w:r>
+        <w:rPr>
+          <w:rFonts w:cs="Times New Roman"/>
+          <w:i/>
+          <w:iCs/>
+        </w:rPr>
+        <w:t xml:space="preserve"> </w:t>
+      </w:r>
+      <w:proofErr w:type="spellStart"/>
+      <w:r>
+        <w:rPr>
+          <w:rFonts w:cs="Times New Roman"/>
+          <w:i/>
+          <w:iCs/>
+        </w:rPr>
+        <w:t>for</w:t>
+      </w:r>
+      <w:proofErr w:type="spellEnd"/>
+      <w:r>
+        <w:rPr>
+          <w:rFonts w:cs="Times New Roman"/>
+          <w:i/>
+          <w:iCs/>
+        </w:rPr>
+        <w:t xml:space="preserve"> </w:t>
+      </w:r>
+      <w:proofErr w:type="spellStart"/>
+      <w:r>
+        <w:rPr>
+          <w:rFonts w:cs="Times New Roman"/>
+          <w:i/>
+          <w:iCs/>
+        </w:rPr>
+        <w:t>heating</w:t>
+      </w:r>
+      <w:proofErr w:type="spellEnd"/>
+      <w:r>
+        <w:rPr>
+          <w:rFonts w:cs="Times New Roman"/>
+          <w:i/>
+          <w:iCs/>
+        </w:rPr>
+        <w:t xml:space="preserve"> </w:t>
+      </w:r>
+      <w:proofErr w:type="spellStart"/>
+      <w:r>
+        <w:rPr>
+          <w:rFonts w:cs="Times New Roman"/>
+          <w:i/>
+          <w:iCs/>
+        </w:rPr>
+        <w:t>system</w:t>
+      </w:r>
+      <w:r>
+        <w:rPr>
+          <w:rFonts w:cs="Times New Roman"/>
+        </w:rPr>
+        <w:t>-mel</w:t>
+      </w:r>
+      <w:proofErr w:type="spellEnd"/>
+      <w:r>
+        <w:rPr>
+          <w:rFonts w:cs="Times New Roman"/>
+        </w:rPr>
+        <w:t xml:space="preserve"> kommunikálni a fűtés elindításáért adott fűtéskörön, illetve a fűtés módjáról. Az </w:t>
+      </w:r>
+      <w:r>
+        <w:rPr>
+          <w:rFonts w:cs="Times New Roman"/>
+          <w:i/>
+          <w:iCs/>
+        </w:rPr>
+        <w:t>51. ábrán</w:t>
+      </w:r>
+      <w:r>
+        <w:rPr>
+          <w:rFonts w:cs="Times New Roman"/>
+        </w:rPr>
+        <w:t xml:space="preserve"> az a wifi </w:t>
+      </w:r>
+      <w:proofErr w:type="spellStart"/>
+      <w:r>
+        <w:rPr>
+          <w:rFonts w:cs="Times New Roman"/>
+        </w:rPr>
+        <w:t>task-ból</w:t>
+      </w:r>
+      <w:proofErr w:type="spellEnd"/>
+      <w:r>
+        <w:rPr>
+          <w:rFonts w:cs="Times New Roman"/>
+        </w:rPr>
+        <w:t xml:space="preserve"> kiinduló alfeladat szekvenciája látható.</w:t>
+      </w:r>
+    </w:p>
+    <w:p>
+      <w:pPr>
+        <w:pStyle w:val="Szvegtrzs"/>
+        <w:spacing w:after="0" w:line="360" w:lineRule="auto"/>
+        <w:ind w:firstLine="567"/>
+        <w:jc w:val="both"/>
+      </w:pPr>
+      <w:r>
+        <w:t xml:space="preserve">A </w:t>
+      </w:r>
+      <w:proofErr w:type="spellStart"/>
+      <w:r>
+        <w:rPr>
+          <w:i/>
+          <w:iCs/>
+        </w:rPr>
+        <w:t>Heating</w:t>
+      </w:r>
+      <w:proofErr w:type="spellEnd"/>
+      <w:r>
+        <w:rPr>
+          <w:i/>
+          <w:iCs/>
+        </w:rPr>
+        <w:t xml:space="preserve"> port</w:t>
+      </w:r>
+      <w:r>
+        <w:t xml:space="preserve"> funkció fogja a </w:t>
+      </w:r>
+      <w:proofErr w:type="spellStart"/>
+      <w:r>
+        <w:t>modbus</w:t>
+      </w:r>
+      <w:proofErr w:type="spellEnd"/>
+      <w:r>
+        <w:t xml:space="preserve"> protokollt konfigurálni</w:t>
+      </w:r>
+      <w:r>
+        <w:t xml:space="preserve"> a</w:t>
+      </w:r>
+      <w:r>
+        <w:t xml:space="preserve">z </w:t>
+      </w:r>
+      <w:proofErr w:type="spellStart"/>
+      <w:r>
+        <w:rPr>
+          <w:i/>
+          <w:iCs/>
+        </w:rPr>
+        <w:t>init</w:t>
+      </w:r>
+      <w:proofErr w:type="spellEnd"/>
+      <w:r>
+        <w:rPr>
+          <w:i/>
+          <w:iCs/>
+        </w:rPr>
+        <w:t xml:space="preserve"> </w:t>
+      </w:r>
+      <w:proofErr w:type="spellStart"/>
+      <w:r>
+        <w:rPr>
+          <w:i/>
+          <w:iCs/>
+        </w:rPr>
+        <w:t>HeatingCommunication</w:t>
+      </w:r>
+      <w:proofErr w:type="spellEnd"/>
+      <w:r>
+        <w:t xml:space="preserve"> </w:t>
+      </w:r>
+      <w:r>
+        <w:lastRenderedPageBreak/>
+        <w:t xml:space="preserve">és az </w:t>
+      </w:r>
+      <w:proofErr w:type="spellStart"/>
+      <w:r>
+        <w:rPr>
+          <w:i/>
+          <w:iCs/>
+        </w:rPr>
+        <w:t>init</w:t>
+      </w:r>
+      <w:proofErr w:type="spellEnd"/>
+      <w:r>
+        <w:rPr>
+          <w:i/>
+          <w:iCs/>
+        </w:rPr>
+        <w:t xml:space="preserve"> </w:t>
+      </w:r>
+      <w:proofErr w:type="spellStart"/>
+      <w:r>
+        <w:rPr>
+          <w:i/>
+          <w:iCs/>
+        </w:rPr>
+        <w:t>modbus</w:t>
+      </w:r>
+      <w:proofErr w:type="spellEnd"/>
+      <w:r>
+        <w:t xml:space="preserve"> funkciók segítségével</w:t>
+      </w:r>
+      <w:r>
+        <w:t xml:space="preserve">, hogy az </w:t>
+      </w:r>
+      <w:proofErr w:type="spellStart"/>
+      <w:r>
+        <w:t>espTouch</w:t>
+      </w:r>
+      <w:proofErr w:type="spellEnd"/>
+      <w:r>
+        <w:t xml:space="preserve"> RS-485 busz hálózaton keresztül tudjon a fűtésvezérlő egységgel kommunikálni (</w:t>
+      </w:r>
+      <w:proofErr w:type="spellStart"/>
+      <w:r>
+        <w:rPr>
+          <w:rFonts w:cs="Times New Roman"/>
+          <w:i/>
+          <w:iCs/>
+        </w:rPr>
+        <w:t>Controller</w:t>
+      </w:r>
+      <w:proofErr w:type="spellEnd"/>
+      <w:r>
+        <w:rPr>
+          <w:rFonts w:cs="Times New Roman"/>
+          <w:i/>
+          <w:iCs/>
+        </w:rPr>
+        <w:t xml:space="preserve"> </w:t>
+      </w:r>
+      <w:proofErr w:type="spellStart"/>
+      <w:r>
+        <w:rPr>
+          <w:rFonts w:cs="Times New Roman"/>
+          <w:i/>
+          <w:iCs/>
+        </w:rPr>
+        <w:t>for</w:t>
+      </w:r>
+      <w:proofErr w:type="spellEnd"/>
+      <w:r>
+        <w:rPr>
+          <w:rFonts w:cs="Times New Roman"/>
+          <w:i/>
+          <w:iCs/>
+        </w:rPr>
+        <w:t xml:space="preserve"> </w:t>
+      </w:r>
+      <w:proofErr w:type="spellStart"/>
+      <w:r>
+        <w:rPr>
+          <w:rFonts w:cs="Times New Roman"/>
+          <w:i/>
+          <w:iCs/>
+        </w:rPr>
+        <w:t>heating</w:t>
+      </w:r>
+      <w:proofErr w:type="spellEnd"/>
+      <w:r>
+        <w:rPr>
+          <w:rFonts w:cs="Times New Roman"/>
+          <w:i/>
+          <w:iCs/>
+        </w:rPr>
+        <w:t xml:space="preserve"> </w:t>
+      </w:r>
+      <w:proofErr w:type="spellStart"/>
+      <w:r>
+        <w:rPr>
+          <w:rFonts w:cs="Times New Roman"/>
+          <w:i/>
+          <w:iCs/>
+        </w:rPr>
+        <w:t>system</w:t>
+      </w:r>
+      <w:proofErr w:type="spellEnd"/>
+      <w:r>
+        <w:rPr>
+          <w:rFonts w:cs="Times New Roman"/>
+        </w:rPr>
+        <w:t>)</w:t>
+      </w:r>
+      <w:r>
+        <w:t>.</w:t>
+      </w:r>
+      <w:r>
+        <w:t xml:space="preserve"> A konfiguráció adatokat az adatbázisból fogja lekérdezni a </w:t>
+      </w:r>
+      <w:proofErr w:type="spellStart"/>
+      <w:r>
+        <w:rPr>
+          <w:i/>
+          <w:iCs/>
+        </w:rPr>
+        <w:t>Get</w:t>
+      </w:r>
+      <w:proofErr w:type="spellEnd"/>
+      <w:r>
+        <w:rPr>
+          <w:i/>
+          <w:iCs/>
+        </w:rPr>
+        <w:t xml:space="preserve"> </w:t>
+      </w:r>
+      <w:proofErr w:type="spellStart"/>
+      <w:r>
+        <w:rPr>
+          <w:i/>
+          <w:iCs/>
+        </w:rPr>
+        <w:t>data</w:t>
+      </w:r>
+      <w:proofErr w:type="spellEnd"/>
+      <w:r>
+        <w:t xml:space="preserve"> funkció segítségével. Ezen adatokat a felhasználó előre be tudja állítani a </w:t>
+      </w:r>
+      <w:proofErr w:type="spellStart"/>
+      <w:r>
+        <w:rPr>
+          <w:i/>
+          <w:iCs/>
+        </w:rPr>
+        <w:t>serial</w:t>
+      </w:r>
+      <w:proofErr w:type="spellEnd"/>
+      <w:r>
+        <w:rPr>
+          <w:i/>
+          <w:iCs/>
+        </w:rPr>
+        <w:t xml:space="preserve"> </w:t>
+      </w:r>
+      <w:proofErr w:type="spellStart"/>
+      <w:r>
+        <w:rPr>
+          <w:i/>
+          <w:iCs/>
+        </w:rPr>
+        <w:t>task</w:t>
+      </w:r>
+      <w:proofErr w:type="spellEnd"/>
+      <w:r>
+        <w:t xml:space="preserve"> segítésével.</w:t>
+      </w:r>
+    </w:p>
+    <w:p>
+      <w:pPr>
+        <w:pStyle w:val="Szvegtrzs"/>
+        <w:spacing w:after="0" w:line="360" w:lineRule="auto"/>
+        <w:ind w:firstLine="567"/>
+        <w:jc w:val="both"/>
+        <w:rPr>
+          <w:rFonts w:cs="Times New Roman"/>
+        </w:rPr>
+      </w:pPr>
+      <w:r>
+        <w:t xml:space="preserve">A wifi </w:t>
+      </w:r>
+      <w:proofErr w:type="spellStart"/>
+      <w:r>
+        <w:t>task</w:t>
+      </w:r>
+      <w:proofErr w:type="spellEnd"/>
+      <w:r>
+        <w:t xml:space="preserve"> ismétlődő ciklusában a </w:t>
+      </w:r>
+      <w:proofErr w:type="spellStart"/>
+      <w:r>
+        <w:rPr>
+          <w:i/>
+          <w:iCs/>
+        </w:rPr>
+        <w:t>Modbus</w:t>
+      </w:r>
+      <w:proofErr w:type="spellEnd"/>
+      <w:r>
+        <w:rPr>
+          <w:i/>
+          <w:iCs/>
+        </w:rPr>
+        <w:t xml:space="preserve"> </w:t>
+      </w:r>
+      <w:proofErr w:type="spellStart"/>
+      <w:r>
+        <w:rPr>
+          <w:i/>
+          <w:iCs/>
+        </w:rPr>
+        <w:t>communication</w:t>
+      </w:r>
+      <w:proofErr w:type="spellEnd"/>
+      <w:r>
+        <w:t xml:space="preserve"> funkció meghívja a </w:t>
+      </w:r>
+      <w:proofErr w:type="spellStart"/>
+      <w:r>
+        <w:rPr>
+          <w:i/>
+          <w:iCs/>
+        </w:rPr>
+        <w:t>Heating</w:t>
+      </w:r>
+      <w:r>
+        <w:rPr>
+          <w:i/>
+          <w:iCs/>
+        </w:rPr>
+        <w:t>Communication</w:t>
+      </w:r>
+      <w:proofErr w:type="spellEnd"/>
+      <w:r>
+        <w:t xml:space="preserve"> objektum </w:t>
+      </w:r>
+      <w:proofErr w:type="spellStart"/>
+      <w:r>
+        <w:rPr>
+          <w:i/>
+          <w:iCs/>
+        </w:rPr>
+        <w:t>message</w:t>
+      </w:r>
+      <w:proofErr w:type="spellEnd"/>
+      <w:r>
+        <w:rPr>
+          <w:i/>
+          <w:iCs/>
+        </w:rPr>
+        <w:t xml:space="preserve"> </w:t>
+      </w:r>
+      <w:proofErr w:type="spellStart"/>
+      <w:r>
+        <w:rPr>
+          <w:i/>
+          <w:iCs/>
+        </w:rPr>
+        <w:t>setting</w:t>
+      </w:r>
+      <w:proofErr w:type="spellEnd"/>
+      <w:r>
+        <w:t xml:space="preserve"> függvényét</w:t>
+      </w:r>
+      <w:r>
+        <w:t>, amely beállítja a küldendő üzenetet a Slave felé.</w:t>
+      </w:r>
+      <w:r>
+        <w:t xml:space="preserve"> Az üzenet tartalmazza a fűtéskör indexét, állapotát, és fűtés típusának állapotát. Az üzenetet 8 bites hasznos adatcsomagban küldöm a Slave felé, így az indexet 4 bittel ábrázolom, míg az állapotot és típust 1-1 bittel ábrázolom. A fenn maradó két bitet szóközként használom az adatok között, hogy a </w:t>
+      </w:r>
+      <w:proofErr w:type="spellStart"/>
+      <w:r>
+        <w:rPr>
+          <w:rFonts w:cs="Times New Roman"/>
+          <w:i/>
+          <w:iCs/>
+        </w:rPr>
+        <w:t>Controller</w:t>
+      </w:r>
+      <w:proofErr w:type="spellEnd"/>
+      <w:r>
+        <w:rPr>
+          <w:rFonts w:cs="Times New Roman"/>
+          <w:i/>
+          <w:iCs/>
+        </w:rPr>
+        <w:t xml:space="preserve"> </w:t>
+      </w:r>
+      <w:proofErr w:type="spellStart"/>
+      <w:r>
+        <w:rPr>
+          <w:rFonts w:cs="Times New Roman"/>
+          <w:i/>
+          <w:iCs/>
+        </w:rPr>
+        <w:t>for</w:t>
+      </w:r>
+      <w:proofErr w:type="spellEnd"/>
+      <w:r>
+        <w:rPr>
+          <w:rFonts w:cs="Times New Roman"/>
+          <w:i/>
+          <w:iCs/>
+        </w:rPr>
+        <w:t xml:space="preserve"> </w:t>
+      </w:r>
+      <w:proofErr w:type="spellStart"/>
+      <w:r>
+        <w:rPr>
+          <w:rFonts w:cs="Times New Roman"/>
+          <w:i/>
+          <w:iCs/>
+        </w:rPr>
+        <w:t>heating</w:t>
+      </w:r>
+      <w:proofErr w:type="spellEnd"/>
+      <w:r>
+        <w:rPr>
+          <w:rFonts w:cs="Times New Roman"/>
+          <w:i/>
+          <w:iCs/>
+        </w:rPr>
+        <w:t xml:space="preserve"> </w:t>
+      </w:r>
+      <w:proofErr w:type="spellStart"/>
+      <w:r>
+        <w:rPr>
+          <w:rFonts w:cs="Times New Roman"/>
+          <w:i/>
+          <w:iCs/>
+        </w:rPr>
+        <w:t>system</w:t>
+      </w:r>
+      <w:proofErr w:type="spellEnd"/>
+      <w:r>
+        <w:rPr>
+          <w:rFonts w:cs="Times New Roman"/>
+          <w:i/>
+          <w:iCs/>
+        </w:rPr>
+        <w:t xml:space="preserve"> </w:t>
+      </w:r>
+      <w:r>
+        <w:rPr>
+          <w:rFonts w:cs="Times New Roman"/>
+        </w:rPr>
+        <w:t>egyszerű módon tudja a beérkező üzenet tartalmát feldolgozni.</w:t>
+      </w:r>
+      <w:r>
+        <w:rPr>
+          <w:rFonts w:cs="Times New Roman"/>
+        </w:rPr>
+        <w:t xml:space="preserve"> Üzenet küldésre a </w:t>
+      </w:r>
+      <w:proofErr w:type="spellStart"/>
+      <w:r>
+        <w:rPr>
+          <w:rFonts w:cs="Times New Roman"/>
+          <w:i/>
+          <w:iCs/>
+        </w:rPr>
+        <w:t>send</w:t>
+      </w:r>
+      <w:proofErr w:type="spellEnd"/>
+      <w:r>
+        <w:rPr>
+          <w:rFonts w:cs="Times New Roman"/>
+          <w:i/>
+          <w:iCs/>
+        </w:rPr>
+        <w:t xml:space="preserve"> </w:t>
+      </w:r>
+      <w:proofErr w:type="spellStart"/>
+      <w:r>
+        <w:rPr>
+          <w:rFonts w:cs="Times New Roman"/>
+          <w:i/>
+          <w:iCs/>
+        </w:rPr>
+        <w:t>message</w:t>
+      </w:r>
+      <w:proofErr w:type="spellEnd"/>
+      <w:r>
+        <w:rPr>
+          <w:rFonts w:cs="Times New Roman"/>
+        </w:rPr>
+        <w:t xml:space="preserve"> függvényt használom, míg a nyugta fogadására a </w:t>
+      </w:r>
+      <w:proofErr w:type="spellStart"/>
+      <w:r>
+        <w:rPr>
+          <w:rFonts w:cs="Times New Roman"/>
+          <w:i/>
+          <w:iCs/>
+        </w:rPr>
+        <w:t>Get</w:t>
+      </w:r>
+      <w:proofErr w:type="spellEnd"/>
+      <w:r>
+        <w:rPr>
+          <w:rFonts w:cs="Times New Roman"/>
+          <w:i/>
+          <w:iCs/>
+        </w:rPr>
+        <w:t xml:space="preserve"> </w:t>
+      </w:r>
+      <w:proofErr w:type="spellStart"/>
+      <w:r>
+        <w:rPr>
+          <w:rFonts w:cs="Times New Roman"/>
+          <w:i/>
+          <w:iCs/>
+        </w:rPr>
+        <w:t>Ack</w:t>
+      </w:r>
+      <w:proofErr w:type="spellEnd"/>
+      <w:r>
+        <w:rPr>
+          <w:rFonts w:cs="Times New Roman"/>
+        </w:rPr>
+        <w:t xml:space="preserve">-t, illetve csak is akkor küld üzenetet a Slavenek az </w:t>
+      </w:r>
+      <w:proofErr w:type="spellStart"/>
+      <w:r>
+        <w:rPr>
+          <w:rFonts w:cs="Times New Roman"/>
+          <w:i/>
+          <w:iCs/>
+        </w:rPr>
+        <w:t>espTouch</w:t>
+      </w:r>
+      <w:proofErr w:type="spellEnd"/>
+      <w:r>
+        <w:rPr>
+          <w:rFonts w:cs="Times New Roman"/>
+        </w:rPr>
+        <w:t>, ha valamelyik adat megváltozik.</w:t>
+      </w:r>
+    </w:p>
+    <w:p>
+      <w:pPr>
+        <w:pStyle w:val="Szvegtrzs"/>
+        <w:spacing w:after="0" w:line="360" w:lineRule="auto"/>
+        <w:ind w:firstLine="567"/>
+        <w:jc w:val="both"/>
+      </w:pPr>
+      <w:r>
+        <w:t xml:space="preserve">A </w:t>
+      </w:r>
+      <w:r>
+        <w:rPr>
+          <w:i/>
+          <w:iCs/>
+        </w:rPr>
+        <w:t xml:space="preserve">wifi </w:t>
+      </w:r>
+      <w:proofErr w:type="spellStart"/>
+      <w:r>
+        <w:rPr>
+          <w:i/>
+          <w:iCs/>
+        </w:rPr>
+        <w:t>task</w:t>
+      </w:r>
+      <w:proofErr w:type="spellEnd"/>
+      <w:r>
+        <w:t xml:space="preserve"> alfeladati közé sorolható továbbá az </w:t>
+      </w:r>
+      <w:proofErr w:type="spellStart"/>
+      <w:r>
+        <w:rPr>
+          <w:i/>
+          <w:iCs/>
+        </w:rPr>
+        <w:t>espTouch</w:t>
+      </w:r>
+      <w:proofErr w:type="spellEnd"/>
+      <w:r>
+        <w:t xml:space="preserve"> DHT hőmérséklet és páratatalom mérő szenzorával végzett szenzor kommunikáció </w:t>
+      </w:r>
+      <w:proofErr w:type="spellStart"/>
+      <w:r>
+        <w:t>One-Wire</w:t>
+      </w:r>
+      <w:proofErr w:type="spellEnd"/>
+      <w:r>
+        <w:t xml:space="preserve"> buszon keresztül. A szenzor által mért hő és páratartalom az adatbázisban kerül elmentésre a </w:t>
+      </w:r>
+      <w:proofErr w:type="spellStart"/>
+      <w:r>
+        <w:rPr>
+          <w:i/>
+          <w:iCs/>
+        </w:rPr>
+        <w:t>set</w:t>
+      </w:r>
+      <w:proofErr w:type="spellEnd"/>
+      <w:r>
+        <w:rPr>
+          <w:i/>
+          <w:iCs/>
+        </w:rPr>
+        <w:t xml:space="preserve"> </w:t>
+      </w:r>
+      <w:proofErr w:type="spellStart"/>
+      <w:r>
+        <w:rPr>
+          <w:i/>
+          <w:iCs/>
+        </w:rPr>
+        <w:t>measured</w:t>
+      </w:r>
+      <w:proofErr w:type="spellEnd"/>
+      <w:r>
+        <w:rPr>
+          <w:i/>
+          <w:iCs/>
+        </w:rPr>
+        <w:t xml:space="preserve"> </w:t>
+      </w:r>
+      <w:proofErr w:type="spellStart"/>
+      <w:r>
+        <w:rPr>
+          <w:i/>
+          <w:iCs/>
+        </w:rPr>
+        <w:t>temp</w:t>
+      </w:r>
+      <w:proofErr w:type="spellEnd"/>
+      <w:r>
+        <w:t xml:space="preserve"> függvényen keresztül. A mentés helye az a fűtéskör elem lesz, ahol az </w:t>
+      </w:r>
+      <w:proofErr w:type="spellStart"/>
+      <w:r>
+        <w:rPr>
+          <w:i/>
+          <w:iCs/>
+        </w:rPr>
+        <w:t>espTouch</w:t>
+      </w:r>
+      <w:proofErr w:type="spellEnd"/>
+      <w:r>
+        <w:t xml:space="preserve"> adatai el vannak tárolva. Ezt az adatot a </w:t>
+      </w:r>
+      <w:proofErr w:type="spellStart"/>
+      <w:r>
+        <w:t>serial</w:t>
+      </w:r>
+      <w:proofErr w:type="spellEnd"/>
+      <w:r>
+        <w:t xml:space="preserve"> </w:t>
+      </w:r>
+      <w:proofErr w:type="spellStart"/>
+      <w:r>
+        <w:t>task</w:t>
+      </w:r>
+      <w:proofErr w:type="spellEnd"/>
+      <w:r>
+        <w:t>-n keresztül a felhasználó előre beállíthatja.</w:t>
+      </w:r>
+    </w:p>
+    <w:p>
+      <w:pPr>
+        <w:pStyle w:val="Szvegtrzs"/>
+        <w:spacing w:after="0" w:line="360" w:lineRule="auto"/>
+        <w:jc w:val="center"/>
+      </w:pPr>
+      <w:r>
+        <w:drawing>
+          <wp:inline distT="0" distB="0" distL="0" distR="0" wp14:anchorId="54A5DE38" wp14:editId="18872699">
+            <wp:extent cx="4876800" cy="3158940"/>
+            <wp:effectExtent l="0" t="0" r="0" b="3810"/>
+            <wp:docPr id="2106079241" name="Kép 1" descr="A képen szöveg, diagram, Tervrajz, Párhuzamos látható&#10;&#10;Automatikusan generált leírás"/>
+            <wp:cNvGraphicFramePr>
+              <a:graphicFrameLocks xmlns:a="http://schemas.openxmlformats.org/drawingml/2006/main" noChangeAspect="1"/>
+            </wp:cNvGraphicFramePr>
+            <a:graphic xmlns:a="http://schemas.openxmlformats.org/drawingml/2006/main">
+              <a:graphicData uri="http://schemas.openxmlformats.org/drawingml/2006/picture">
+                <pic:pic xmlns:pic="http://schemas.openxmlformats.org/drawingml/2006/picture">
+                  <pic:nvPicPr>
+                    <pic:cNvPr id="2106079241" name="Kép 1" descr="A képen szöveg, diagram, Tervrajz, Párhuzamos látható&#10;&#10;Automatikusan generált leírás"/>
+                    <pic:cNvPicPr/>
+                  </pic:nvPicPr>
+                  <pic:blipFill>
+                    <a:blip r:embed="rId65"/>
+                    <a:stretch>
+                      <a:fillRect/>
+                    </a:stretch>
+                  </pic:blipFill>
+                  <pic:spPr>
+                    <a:xfrm>
+                      <a:off x="0" y="0"/>
+                      <a:ext cx="4892143" cy="3168878"/>
+                    </a:xfrm>
+                    <a:prstGeom prst="rect">
+                      <a:avLst/>
+                    </a:prstGeom>
+                  </pic:spPr>
+                </pic:pic>
+              </a:graphicData>
+            </a:graphic>
+          </wp:inline>
+        </w:drawing>
+      </w:r>
+    </w:p>
+    <w:p>
+      <w:pPr>
+        <w:pStyle w:val="Szvegtrzs"/>
+        <w:numPr>
+          <w:ilvl w:val="0"/>
+          <w:numId w:val="2"/>
+        </w:numPr>
+        <w:spacing w:after="240" w:line="360" w:lineRule="auto"/>
+        <w:jc w:val="center"/>
+      </w:pPr>
+      <w:r>
+        <w:t xml:space="preserve">A </w:t>
+      </w:r>
+      <w:proofErr w:type="spellStart"/>
+      <w:r>
+        <w:t>save</w:t>
+      </w:r>
+      <w:proofErr w:type="spellEnd"/>
+      <w:r>
+        <w:t xml:space="preserve"> alfeladat szekvenciája</w:t>
+      </w:r>
+    </w:p>
+    <w:p>
+      <w:pPr>
+        <w:pStyle w:val="Szvegtrzs"/>
+        <w:spacing w:after="0" w:line="360" w:lineRule="auto"/>
+        <w:ind w:firstLine="567"/>
+        <w:jc w:val="both"/>
+      </w:pPr>
+      <w:r>
+        <w:t xml:space="preserve">Az 52. ábrán a </w:t>
+      </w:r>
+      <w:r>
+        <w:rPr>
+          <w:i/>
+          <w:iCs/>
+        </w:rPr>
+        <w:t xml:space="preserve">wifi </w:t>
+      </w:r>
+      <w:proofErr w:type="spellStart"/>
+      <w:r>
+        <w:rPr>
+          <w:i/>
+          <w:iCs/>
+        </w:rPr>
+        <w:t>task</w:t>
+      </w:r>
+      <w:proofErr w:type="spellEnd"/>
+      <w:r>
+        <w:rPr>
+          <w:i/>
+          <w:iCs/>
+        </w:rPr>
+        <w:t xml:space="preserve"> Data saving </w:t>
+      </w:r>
+      <w:proofErr w:type="spellStart"/>
+      <w:r>
+        <w:rPr>
+          <w:i/>
+          <w:iCs/>
+        </w:rPr>
+        <w:t>to</w:t>
+      </w:r>
+      <w:proofErr w:type="spellEnd"/>
+      <w:r>
+        <w:rPr>
+          <w:i/>
+          <w:iCs/>
+        </w:rPr>
+        <w:t xml:space="preserve"> EEPROM</w:t>
+      </w:r>
+      <w:r>
+        <w:t xml:space="preserve"> alfeladatának szekvenciája látható. A feladat az időt és aktív program számát minden egyes iterációban elfogja menteni, ha azok megváltoztak. </w:t>
+      </w:r>
+    </w:p>
+    <w:p>
+      <w:pPr>
+        <w:pStyle w:val="Szvegtrzs"/>
+        <w:spacing w:after="0" w:line="360" w:lineRule="auto"/>
+        <w:ind w:firstLine="567"/>
+        <w:jc w:val="both"/>
+      </w:pPr>
+      <w:r>
+        <w:t xml:space="preserve">A </w:t>
+      </w:r>
+      <w:r>
+        <w:rPr>
+          <w:i/>
+          <w:iCs/>
+        </w:rPr>
+        <w:t xml:space="preserve">4.3.2. A </w:t>
+      </w:r>
+      <w:proofErr w:type="spellStart"/>
+      <w:r>
+        <w:rPr>
+          <w:i/>
+          <w:iCs/>
+        </w:rPr>
+        <w:t>Programs</w:t>
+      </w:r>
+      <w:proofErr w:type="spellEnd"/>
+      <w:r>
+        <w:t xml:space="preserve"> aloldal</w:t>
+      </w:r>
+      <w:r>
+        <w:t xml:space="preserve"> című alfejezetben látható </w:t>
+      </w:r>
+      <w:proofErr w:type="spellStart"/>
+      <w:r>
+        <w:t>desing</w:t>
+      </w:r>
+      <w:proofErr w:type="spellEnd"/>
+      <w:r>
+        <w:t xml:space="preserve"> tartalmaz egy </w:t>
+      </w:r>
+      <w:proofErr w:type="spellStart"/>
+      <w:r>
+        <w:rPr>
+          <w:i/>
+          <w:iCs/>
+        </w:rPr>
+        <w:t>Save</w:t>
+      </w:r>
+      <w:proofErr w:type="spellEnd"/>
+      <w:r>
+        <w:t xml:space="preserve"> gombot, amely </w:t>
+      </w:r>
+      <w:r>
+        <w:lastRenderedPageBreak/>
+        <w:t xml:space="preserve">lenyomásával a </w:t>
+      </w:r>
+      <w:proofErr w:type="spellStart"/>
+      <w:r>
+        <w:rPr>
+          <w:i/>
+          <w:iCs/>
+        </w:rPr>
+        <w:t>save</w:t>
+      </w:r>
+      <w:proofErr w:type="spellEnd"/>
+      <w:r>
+        <w:t xml:space="preserve"> </w:t>
+      </w:r>
+      <w:proofErr w:type="spellStart"/>
+      <w:r>
+        <w:t>flag</w:t>
+      </w:r>
+      <w:proofErr w:type="spellEnd"/>
+      <w:r>
+        <w:t xml:space="preserve"> kerül igaz állapotba. Ha a </w:t>
+      </w:r>
+      <w:proofErr w:type="spellStart"/>
+      <w:r>
+        <w:rPr>
+          <w:i/>
+          <w:iCs/>
+        </w:rPr>
+        <w:t>save</w:t>
+      </w:r>
+      <w:proofErr w:type="spellEnd"/>
+      <w:r>
+        <w:t xml:space="preserve"> </w:t>
+      </w:r>
+      <w:proofErr w:type="spellStart"/>
+      <w:r>
+        <w:t>flag</w:t>
+      </w:r>
+      <w:proofErr w:type="spellEnd"/>
+      <w:r>
+        <w:t xml:space="preserve"> igaz lesz a </w:t>
+      </w:r>
+      <w:proofErr w:type="spellStart"/>
+      <w:r>
+        <w:rPr>
+          <w:i/>
+          <w:iCs/>
+        </w:rPr>
+        <w:t>Save</w:t>
+      </w:r>
+      <w:proofErr w:type="spellEnd"/>
+      <w:r>
+        <w:rPr>
+          <w:i/>
+          <w:iCs/>
+        </w:rPr>
+        <w:t xml:space="preserve"> </w:t>
+      </w:r>
+      <w:proofErr w:type="spellStart"/>
+      <w:r>
+        <w:rPr>
+          <w:i/>
+          <w:iCs/>
+        </w:rPr>
+        <w:t>parameters</w:t>
+      </w:r>
+      <w:proofErr w:type="spellEnd"/>
+      <w:r>
+        <w:rPr>
+          <w:i/>
+          <w:iCs/>
+        </w:rPr>
+        <w:t xml:space="preserve"> </w:t>
+      </w:r>
+      <w:r>
+        <w:t>függvényben</w:t>
+      </w:r>
+      <w:r>
+        <w:t xml:space="preserve">, akkor az összes </w:t>
+      </w:r>
+      <w:r>
+        <w:t>fűtéstervhez</w:t>
+      </w:r>
+      <w:r>
+        <w:t xml:space="preserve"> kapcsolódó elem is kiírásra kerül az EEPROM-</w:t>
+      </w:r>
+      <w:proofErr w:type="spellStart"/>
+      <w:r>
+        <w:t>ba</w:t>
+      </w:r>
+      <w:proofErr w:type="spellEnd"/>
+      <w:r>
+        <w:t>.</w:t>
+      </w:r>
+      <w:r>
+        <w:t xml:space="preserve"> Ha a fűtésterv megváltozik és a </w:t>
+      </w:r>
+      <w:proofErr w:type="spellStart"/>
+      <w:r>
+        <w:t>Save</w:t>
+      </w:r>
+      <w:proofErr w:type="spellEnd"/>
+      <w:r>
+        <w:t xml:space="preserve"> gomb nem kerül lenyomásra, akkor a változás nem lesz el mentve. Ha nem lett elmentve a változás és az eszköz külső okok miatt újra indításra kényszerül, akkor a beállítás elveszik, és az utoljára mentett fűtéstervek fognak az </w:t>
+      </w:r>
+      <w:proofErr w:type="spellStart"/>
+      <w:r>
+        <w:t>espTouch</w:t>
+      </w:r>
+      <w:proofErr w:type="spellEnd"/>
+      <w:r>
+        <w:t>-n betöltődni.</w:t>
+      </w:r>
+      <w:r>
+        <w:t xml:space="preserve"> </w:t>
+      </w:r>
     </w:p>
     <w:p>
       <w:pPr>
@@ -47851,92 +49262,92 @@
           <w:rFonts w:cs="Times New Roman"/>
           <w:color w:val="C45911" w:themeColor="accent2" w:themeShade="BF"/>
         </w:rPr>
-        <w:t xml:space="preserve"> csak meg kell vizsgálni a csatlakozó kliens IP </w:t>
-      </w:r>
-      <w:r>
-        <w:rPr>
-          <w:rFonts w:cs="Times New Roman"/>
+        <w:t xml:space="preserve"> csak meg kell vizsgálni a csatlakozó kliens IP címét egy HTTP GET kéréssel. Erre kapott válasz során, és az </w:t>
+      </w:r>
+      <w:proofErr w:type="spellStart"/>
+      <w:r>
+        <w:rPr>
+          <w:rFonts w:cs="Times New Roman"/>
+          <w:i/>
+          <w:iCs/>
           <w:color w:val="C45911" w:themeColor="accent2" w:themeShade="BF"/>
         </w:rPr>
+        <w:t>espTouch</w:t>
+      </w:r>
+      <w:proofErr w:type="spellEnd"/>
+      <w:r>
+        <w:rPr>
+          <w:rFonts w:cs="Times New Roman"/>
+          <w:i/>
+          <w:iCs/>
+          <w:color w:val="C45911" w:themeColor="accent2" w:themeShade="BF"/>
+        </w:rPr>
+        <w:t xml:space="preserve"> </w:t>
+      </w:r>
+      <w:proofErr w:type="spellStart"/>
+      <w:r>
+        <w:rPr>
+          <w:rFonts w:cs="Times New Roman"/>
+          <w:color w:val="C45911" w:themeColor="accent2" w:themeShade="BF"/>
+        </w:rPr>
+        <w:t>websockets</w:t>
+      </w:r>
+      <w:proofErr w:type="spellEnd"/>
+      <w:r>
+        <w:rPr>
+          <w:rFonts w:cs="Times New Roman"/>
+          <w:color w:val="C45911" w:themeColor="accent2" w:themeShade="BF"/>
+        </w:rPr>
+        <w:t xml:space="preserve"> kommunikációs kezdeményezésre érkező válasz alapján eldönthető a kliensről, hogy a rendszer részét akarja képezni vagy sem. A </w:t>
+      </w:r>
+      <w:proofErr w:type="spellStart"/>
+      <w:r>
+        <w:rPr>
+          <w:rFonts w:cs="Times New Roman"/>
+          <w:color w:val="C45911" w:themeColor="accent2" w:themeShade="BF"/>
+        </w:rPr>
+        <w:t>websocket</w:t>
+      </w:r>
+      <w:proofErr w:type="spellEnd"/>
+      <w:r>
+        <w:rPr>
+          <w:rFonts w:cs="Times New Roman"/>
+          <w:color w:val="C45911" w:themeColor="accent2" w:themeShade="BF"/>
+        </w:rPr>
+        <w:t xml:space="preserve"> válasz az </w:t>
+      </w:r>
+      <w:proofErr w:type="spellStart"/>
+      <w:r>
+        <w:rPr>
+          <w:rFonts w:cs="Times New Roman"/>
+          <w:i/>
+          <w:iCs/>
+          <w:color w:val="C45911" w:themeColor="accent2" w:themeShade="BF"/>
+        </w:rPr>
+        <w:t>espCarryable</w:t>
+      </w:r>
+      <w:r>
+        <w:rPr>
+          <w:rFonts w:cs="Times New Roman"/>
+          <w:color w:val="C45911" w:themeColor="accent2" w:themeShade="BF"/>
+        </w:rPr>
+        <w:t>-től</w:t>
+      </w:r>
+      <w:proofErr w:type="spellEnd"/>
+      <w:r>
+        <w:rPr>
+          <w:rFonts w:cs="Times New Roman"/>
+          <w:color w:val="C45911" w:themeColor="accent2" w:themeShade="BF"/>
+        </w:rPr>
+        <w:t xml:space="preserve"> olyan adatokat kell hordoznia, ami alapján a rendszerben elhelyezhetővé válik, például, hogy melyik fűtéskörhöz tartozik, mi az egyedi azonosítója, mi a MAC címe, mekkora hőmérsékletet mér, melyik szobában helyezkedik el. Az első </w:t>
+      </w:r>
+      <w:r>
+        <w:rPr>
+          <w:rFonts w:cs="Times New Roman"/>
+          <w:color w:val="C45911" w:themeColor="accent2" w:themeShade="BF"/>
+        </w:rPr>
         <w:lastRenderedPageBreak/>
-        <w:t xml:space="preserve">címét egy HTTP GET kéréssel. Erre kapott válasz során, és az </w:t>
-      </w:r>
-      <w:proofErr w:type="spellStart"/>
-      <w:r>
-        <w:rPr>
-          <w:rFonts w:cs="Times New Roman"/>
-          <w:i/>
-          <w:iCs/>
-          <w:color w:val="C45911" w:themeColor="accent2" w:themeShade="BF"/>
-        </w:rPr>
-        <w:t>espTouch</w:t>
-      </w:r>
-      <w:proofErr w:type="spellEnd"/>
-      <w:r>
-        <w:rPr>
-          <w:rFonts w:cs="Times New Roman"/>
-          <w:i/>
-          <w:iCs/>
-          <w:color w:val="C45911" w:themeColor="accent2" w:themeShade="BF"/>
-        </w:rPr>
-        <w:t xml:space="preserve"> </w:t>
-      </w:r>
-      <w:proofErr w:type="spellStart"/>
-      <w:r>
-        <w:rPr>
-          <w:rFonts w:cs="Times New Roman"/>
-          <w:color w:val="C45911" w:themeColor="accent2" w:themeShade="BF"/>
-        </w:rPr>
-        <w:t>websockets</w:t>
-      </w:r>
-      <w:proofErr w:type="spellEnd"/>
-      <w:r>
-        <w:rPr>
-          <w:rFonts w:cs="Times New Roman"/>
-          <w:color w:val="C45911" w:themeColor="accent2" w:themeShade="BF"/>
-        </w:rPr>
-        <w:t xml:space="preserve"> kommunikációs kezdeményezésre érkező válasz alapján eldönthető a kliensről, hogy a rendszer részét akarja képezni vagy sem. A </w:t>
-      </w:r>
-      <w:proofErr w:type="spellStart"/>
-      <w:r>
-        <w:rPr>
-          <w:rFonts w:cs="Times New Roman"/>
-          <w:color w:val="C45911" w:themeColor="accent2" w:themeShade="BF"/>
-        </w:rPr>
-        <w:t>websocket</w:t>
-      </w:r>
-      <w:proofErr w:type="spellEnd"/>
-      <w:r>
-        <w:rPr>
-          <w:rFonts w:cs="Times New Roman"/>
-          <w:color w:val="C45911" w:themeColor="accent2" w:themeShade="BF"/>
-        </w:rPr>
-        <w:t xml:space="preserve"> válasz az </w:t>
-      </w:r>
-      <w:proofErr w:type="spellStart"/>
-      <w:r>
-        <w:rPr>
-          <w:rFonts w:cs="Times New Roman"/>
-          <w:i/>
-          <w:iCs/>
-          <w:color w:val="C45911" w:themeColor="accent2" w:themeShade="BF"/>
-        </w:rPr>
-        <w:t>espCarryable</w:t>
-      </w:r>
-      <w:r>
-        <w:rPr>
-          <w:rFonts w:cs="Times New Roman"/>
-          <w:color w:val="C45911" w:themeColor="accent2" w:themeShade="BF"/>
-        </w:rPr>
-        <w:t>-től</w:t>
-      </w:r>
-      <w:proofErr w:type="spellEnd"/>
-      <w:r>
-        <w:rPr>
-          <w:rFonts w:cs="Times New Roman"/>
-          <w:color w:val="C45911" w:themeColor="accent2" w:themeShade="BF"/>
-        </w:rPr>
-        <w:t xml:space="preserve"> olyan adatokat kell hordoznia, ami alapján a rendszerben elhelyezhetővé válik, például, hogy melyik fűtéskörhöz tartozik, mi az egyedi azonosítója, mi a MAC címe, mekkora hőmérsékletet mér, melyik szobában helyezkedik el. Az első kérdésre adott válasz a helyét fogja meghatározni. A többi kérdésre azért van szükség, mert az ezekre kapott válaszok a felhasználó számára adnak információt, hogy pontosan be tudja azonosítani a kliens eszközt, illetve ezek az adatok lesznek megjelenítve a GUI-n is. A felhasználó számára kialakítani kívánt felületről, ahol a csatlakozott </w:t>
+        <w:t xml:space="preserve">kérdésre adott válasz a helyét fogja meghatározni. A többi kérdésre azért van szükség, mert az ezekre kapott válaszok a felhasználó számára adnak információt, hogy pontosan be tudja azonosítani a kliens eszközt, illetve ezek az adatok lesznek megjelenítve a GUI-n is. A felhasználó számára kialakítani kívánt felületről, ahol a csatlakozott </w:t>
       </w:r>
       <w:proofErr w:type="spellStart"/>
       <w:r>
@@ -47980,7 +49391,7 @@
         <w:ind w:firstLine="567"/>
         <w:jc w:val="both"/>
         <w:sectPr>
-          <w:footerReference w:type="default" r:id="rId64"/>
+          <w:footerReference w:type="default" r:id="rId66"/>
           <w:pgSz w:w="11906" w:h="16838"/>
           <w:pgMar w:top="1417" w:right="1134" w:bottom="1417" w:left="1134" w:header="1134" w:footer="1134" w:gutter="0"/>
           <w:pgNumType w:start="1"/>
@@ -50795,7 +52206,7 @@
           <w:highlight w:val="yellow"/>
         </w:rPr>
         <w:sectPr>
-          <w:footerReference w:type="default" r:id="rId65"/>
+          <w:footerReference w:type="default" r:id="rId67"/>
           <w:pgSz w:w="11906" w:h="16838"/>
           <w:pgMar w:top="1417" w:right="1134" w:bottom="1417" w:left="1134" w:header="1134" w:footer="1134" w:gutter="0"/>
           <w:pgNumType w:start="1"/>
@@ -50850,7 +52261,7 @@
         </w:rPr>
         <w:tab/>
       </w:r>
-      <w:hyperlink r:id="rId66" w:history="1">
+      <w:hyperlink r:id="rId68" w:history="1">
         <w:r>
           <w:rPr>
             <w:rStyle w:val="Hiperhivatkozs"/>
@@ -50932,7 +52343,7 @@
         </w:rPr>
         <w:tab/>
       </w:r>
-      <w:hyperlink r:id="rId67" w:history="1">
+      <w:hyperlink r:id="rId69" w:history="1">
         <w:r>
           <w:rPr>
             <w:rStyle w:val="Hiperhivatkozs"/>
@@ -50974,7 +52385,7 @@
         </w:rPr>
         <w:tab/>
       </w:r>
-      <w:hyperlink r:id="rId68" w:history="1">
+      <w:hyperlink r:id="rId70" w:history="1">
         <w:r>
           <w:rPr>
             <w:rStyle w:val="Hiperhivatkozs"/>
@@ -51167,7 +52578,7 @@
         </w:rPr>
         <w:tab/>
       </w:r>
-      <w:hyperlink r:id="rId69" w:history="1">
+      <w:hyperlink r:id="rId71" w:history="1">
         <w:r>
           <w:rPr>
             <w:rStyle w:val="Hiperhivatkozs"/>
@@ -51304,7 +52715,7 @@
         </w:rPr>
         <w:tab/>
       </w:r>
-      <w:hyperlink r:id="rId70" w:history="1">
+      <w:hyperlink r:id="rId72" w:history="1">
         <w:r>
           <w:rPr>
             <w:rStyle w:val="Hiperhivatkozs"/>
@@ -52003,7 +53414,7 @@
         </w:rPr>
         <w:tab/>
       </w:r>
-      <w:hyperlink r:id="rId71" w:history="1">
+      <w:hyperlink r:id="rId73" w:history="1">
         <w:r>
           <w:rPr>
             <w:rStyle w:val="Hiperhivatkozs"/>
@@ -52891,7 +54302,7 @@
           <w:highlight w:val="yellow"/>
         </w:rPr>
         <w:sectPr>
-          <w:footerReference w:type="default" r:id="rId72"/>
+          <w:footerReference w:type="default" r:id="rId74"/>
           <w:pgSz w:w="11906" w:h="16838"/>
           <w:pgMar w:top="1417" w:right="1134" w:bottom="1417" w:left="1134" w:header="1134" w:footer="1134" w:gutter="0"/>
           <w:pgNumType w:start="1"/>
@@ -52956,7 +54367,7 @@
           <w:lang w:eastAsia="hu-HU" w:bidi="ar-SA"/>
         </w:rPr>
         <w:drawing>
-          <wp:inline distT="0" distB="0" distL="0" distR="0" wp14:anchorId="5C653793" wp14:editId="78836EDF">
+          <wp:inline distT="0" distB="0" distL="0" distR="0" wp14:anchorId="5C653793" wp14:editId="2962D979">
             <wp:extent cx="8892540" cy="4314394"/>
             <wp:effectExtent l="0" t="0" r="3810" b="0"/>
             <wp:docPr id="42" name="Kép 2" descr="A képen szöveg, diagram, Tervrajz, Műszaki rajz látható&#10;&#10;Automatikusan generált leírás"/>
@@ -52973,7 +54384,7 @@
                     </pic:cNvPicPr>
                   </pic:nvPicPr>
                   <pic:blipFill>
-                    <a:blip r:embed="rId73" cstate="print">
+                    <a:blip r:embed="rId75" cstate="print">
                       <a:extLst>
                         <a:ext uri="{28A0092B-C50C-407E-A947-70E740481C1C}">
                           <a14:useLocalDpi xmlns:a14="http://schemas.microsoft.com/office/drawing/2010/main" val="0"/>
@@ -53061,7 +54472,7 @@
           <w:lang w:eastAsia="hu-HU"/>
         </w:rPr>
         <w:drawing>
-          <wp:inline distT="0" distB="0" distL="0" distR="0" wp14:anchorId="42394D4C" wp14:editId="49C7292D">
+          <wp:inline distT="0" distB="0" distL="0" distR="0" wp14:anchorId="42394D4C" wp14:editId="2D86D9EB">
             <wp:extent cx="8892540" cy="4436276"/>
             <wp:effectExtent l="0" t="0" r="3810" b="2540"/>
             <wp:docPr id="43" name="Kép 1" descr="A képen szöveg, diagram, képernyőkép, Tervrajz látható&#10;&#10;Automatikusan generált leírás"/>
@@ -53078,7 +54489,7 @@
                     </pic:cNvPicPr>
                   </pic:nvPicPr>
                   <pic:blipFill>
-                    <a:blip r:embed="rId74" cstate="print">
+                    <a:blip r:embed="rId76" cstate="print">
                       <a:extLst>
                         <a:ext uri="{28A0092B-C50C-407E-A947-70E740481C1C}">
                           <a14:useLocalDpi xmlns:a14="http://schemas.microsoft.com/office/drawing/2010/main" val="0"/>
@@ -53180,7 +54591,7 @@
                     <pic:cNvPicPr/>
                   </pic:nvPicPr>
                   <pic:blipFill>
-                    <a:blip r:embed="rId75"/>
+                    <a:blip r:embed="rId77"/>
                     <a:stretch>
                       <a:fillRect/>
                     </a:stretch>
@@ -53206,7 +54617,7 @@
         <w:widowControl/>
         <w:suppressAutoHyphens w:val="0"/>
         <w:sectPr>
-          <w:footerReference w:type="default" r:id="rId76"/>
+          <w:footerReference w:type="default" r:id="rId78"/>
           <w:pgSz w:w="16838" w:h="11906" w:orient="landscape"/>
           <w:pgMar w:top="1134" w:right="1417" w:bottom="1134" w:left="1417" w:header="1134" w:footer="1134" w:gutter="0"/>
           <w:pgNumType w:fmt="upperRoman" w:start="1"/>
@@ -53280,7 +54691,7 @@
                     <pic:cNvPicPr/>
                   </pic:nvPicPr>
                   <pic:blipFill>
-                    <a:blip r:embed="rId77"/>
+                    <a:blip r:embed="rId79"/>
                     <a:stretch>
                       <a:fillRect/>
                     </a:stretch>
@@ -54383,8 +55794,8 @@
   <w:abstractNum w:abstractNumId="8" w15:restartNumberingAfterBreak="0">
     <w:nsid w:val="234A16C5"/>
     <w:multiLevelType w:val="hybridMultilevel"/>
-    <w:tmpl w:val="D41E3C96"/>
-    <w:lvl w:ilvl="0" w:tplc="E7EAB062">
+    <w:tmpl w:val="B68A495A"/>
+    <w:lvl w:ilvl="0" w:tplc="EEBEB608">
       <w:start w:val="1"/>
       <w:numFmt w:val="decimal"/>
       <w:suff w:val="space"/>

</xml_diff>

<commit_message>
some grammar mistakes are fixed. More review needed
</commit_message>
<xml_diff>
--- a/Szakdolgozat_Rábai_Balázs.docx
+++ b/Szakdolgozat_Rábai_Balázs.docx
@@ -6712,18 +6712,15 @@
           <w:rPr>
             <w:webHidden/>
           </w:rPr>
+          <w:fldChar w:fldCharType="separate"/>
         </w:r>
         <w:r>
           <w:rPr>
+            <w:b/>
+            <w:bCs w:val="0"/>
             <w:webHidden/>
           </w:rPr>
-          <w:fldChar w:fldCharType="separate"/>
-        </w:r>
-        <w:r>
-          <w:rPr>
-            <w:webHidden/>
-          </w:rPr>
-          <w:t>67</w:t>
+          <w:t>Hiba! A könyvjelző nem létezik.</w:t>
         </w:r>
         <w:r>
           <w:rPr>
@@ -6819,7 +6816,7 @@
             <w:sz w:val="24"/>
             <w:szCs w:val="24"/>
           </w:rPr>
-          <w:t>67</w:t>
+          <w:t>68</w:t>
         </w:r>
         <w:r>
           <w:rPr>
@@ -6886,7 +6883,7 @@
           <w:rPr>
             <w:webHidden/>
           </w:rPr>
-          <w:t>67</w:t>
+          <w:t>70</w:t>
         </w:r>
         <w:r>
           <w:rPr>
@@ -25190,16 +25187,22 @@
         <w:t xml:space="preserve">látható a tervezett menürendszer. Alapvetően a menünek tetszőlegesen bővíthetőnek kell lennie és fa struktúrát kell követnie. </w:t>
       </w:r>
       <w:r>
-        <w:t xml:space="preserve">Ez azt jelenti, hogy minden funkciónak egy kijelölt menühöz kell tartoznia, </w:t>
-      </w:r>
-      <w:r>
-        <w:rPr>
-          <w:highlight w:val="yellow"/>
-        </w:rPr>
-        <w:t>és ezek a menük egy másik menü részének kell lennie</w:t>
-      </w:r>
-      <w:r>
-        <w:t xml:space="preserve">. Kivételt fog képezni a fő menü, amely a </w:t>
+        <w:t>Ez azt jelenti, hogy minden funkciónak egy kijelölt menühöz kell tartoznia.</w:t>
+      </w:r>
+      <w:r>
+        <w:t xml:space="preserve"> Egy vagy több menüelem</w:t>
+      </w:r>
+      <w:r>
+        <w:t xml:space="preserve"> </w:t>
+      </w:r>
+      <w:r>
+        <w:t>része lehet egy másiknak, amely a szülő/ős menü lesz.</w:t>
+      </w:r>
+      <w:r>
+        <w:t xml:space="preserve"> </w:t>
+      </w:r>
+      <w:r>
+        <w:t xml:space="preserve">Kivételt fog képezni a fő menü, amely a </w:t>
       </w:r>
       <w:r>
         <w:rPr>
@@ -25288,9 +25291,6 @@
         <w:t>A parancsszava</w:t>
       </w:r>
       <w:r>
-        <w:rPr>
-          <w:highlight w:val="yellow"/>
-        </w:rPr>
         <w:t>n</w:t>
       </w:r>
       <w:r>
@@ -25583,16 +25583,31 @@
         <w:t>5</w:t>
       </w:r>
       <w:r>
-        <w:t xml:space="preserve"> funkciót fog ellátni, ezek pedig a kívánt </w:t>
-      </w:r>
-      <w:r>
-        <w:rPr>
-          <w:highlight w:val="yellow"/>
-        </w:rPr>
-        <w:t>hőmérséklet szabályzása</w:t>
-      </w:r>
-      <w:r>
-        <w:t xml:space="preserve"> egytizedes tűréssel. Ezt az </w:t>
+        <w:t xml:space="preserve"> funkciót fog ellátni</w:t>
+      </w:r>
+      <w:r>
+        <w:t>.</w:t>
+      </w:r>
+      <w:r>
+        <w:t xml:space="preserve"> </w:t>
+      </w:r>
+      <w:r>
+        <w:t>A</w:t>
+      </w:r>
+      <w:r>
+        <w:t xml:space="preserve"> kívánt </w:t>
+      </w:r>
+      <w:r>
+        <w:t>hőmérséklet szabály</w:t>
+      </w:r>
+      <w:r>
+        <w:t xml:space="preserve">ozását </w:t>
+      </w:r>
+      <w:r>
+        <w:t>az</w:t>
+      </w:r>
+      <w:r>
+        <w:t xml:space="preserve"> </w:t>
       </w:r>
       <w:r>
         <w:rPr>
@@ -25612,7 +25627,16 @@
         <w:t xml:space="preserve">U2 </w:t>
       </w:r>
       <w:r>
-        <w:t xml:space="preserve">kapcsolók végzik pozitív és negatív irányban. A harmadik kapcsoló </w:t>
+        <w:t>kapcsolók végzik pozitív és negatív irányban</w:t>
+      </w:r>
+      <w:r>
+        <w:t xml:space="preserve">, </w:t>
+      </w:r>
+      <w:r>
+        <w:t>egytizedes tűréssel</w:t>
+      </w:r>
+      <w:r>
+        <w:t xml:space="preserve">. A harmadik kapcsoló </w:t>
       </w:r>
       <w:r>
         <w:rPr>
@@ -25670,7 +25694,13 @@
         <w:t>segítségével tudjuk a kívánt programot kiválasztani.</w:t>
       </w:r>
       <w:r>
-        <w:t xml:space="preserve"> Továbbá, ha a felhasználó </w:t>
+        <w:t xml:space="preserve"> </w:t>
+      </w:r>
+      <w:r>
+        <w:t>H</w:t>
+      </w:r>
+      <w:r>
+        <w:t xml:space="preserve">a a felhasználó </w:t>
       </w:r>
       <w:r>
         <w:rPr>
@@ -26236,7 +26266,7 @@
           <w:kern w:val="0"/>
           <w:lang w:eastAsia="hu-HU" w:bidi="ar-SA"/>
         </w:rPr>
-        <w:t xml:space="preserve"> nem kompatibilis egy USB-s kommunikációval</w:t>
+        <w:t xml:space="preserve"> nem kompatibilis </w:t>
       </w:r>
       <w:r>
         <w:rPr>
@@ -26245,17 +26275,25 @@
           <w:kern w:val="0"/>
           <w:lang w:eastAsia="hu-HU" w:bidi="ar-SA"/>
         </w:rPr>
-        <w:t xml:space="preserve"> </w:t>
+        <w:t xml:space="preserve">az </w:t>
       </w:r>
       <w:r>
         <w:rPr>
           <w:rFonts w:eastAsia="Times New Roman" w:cs="Times New Roman"/>
           <w:color w:val="auto"/>
           <w:kern w:val="0"/>
-          <w:highlight w:val="yellow"/>
           <w:lang w:eastAsia="hu-HU" w:bidi="ar-SA"/>
         </w:rPr>
-        <w:t>sem</w:t>
+        <w:t>USB-s kommunikáció</w:t>
+      </w:r>
+      <w:r>
+        <w:rPr>
+          <w:rFonts w:eastAsia="Times New Roman" w:cs="Times New Roman"/>
+          <w:color w:val="auto"/>
+          <w:kern w:val="0"/>
+          <w:lang w:eastAsia="hu-HU" w:bidi="ar-SA"/>
+        </w:rPr>
+        <w:t>s protokollal</w:t>
       </w:r>
       <w:r>
         <w:rPr>
@@ -29226,7 +29264,13 @@
         <w:t xml:space="preserve">a </w:t>
       </w:r>
       <w:r>
-        <w:t>feltöltött program tárolásáért. Az utolsó partíció viszont lehetőséget biztosít, hogy EEPROM memória típust emuláljak</w:t>
+        <w:t>feltöltött program tárolásáért. Az utolsó partíció viszont lehetőséget biztosít</w:t>
+      </w:r>
+      <w:r>
+        <w:t xml:space="preserve"> arra</w:t>
+      </w:r>
+      <w:r>
+        <w:t>, hogy EEPROM memória típust emuláljak</w:t>
       </w:r>
       <w:r>
         <w:t>.</w:t>
@@ -29309,7 +29353,13 @@
         <w:jc w:val="both"/>
       </w:pPr>
       <w:r>
-        <w:t>Automatikus indításhoz, és megfelelő rendszer működéshez a következő változók szükségesek:</w:t>
+        <w:t>Automatikus indításhoz, és megfelelő rendszerműköd</w:t>
+      </w:r>
+      <w:r>
+        <w:t>tetés</w:t>
+      </w:r>
+      <w:r>
+        <w:t>hez a következő változók szükségesek:</w:t>
       </w:r>
     </w:p>
     <w:p>
@@ -29457,7 +29507,17 @@
         <w:jc w:val="both"/>
       </w:pPr>
       <w:r>
-        <w:t xml:space="preserve">SSID, jelszó, szerver IP címe az espCarryable-nél, ezek karakterenként vannak eltárolva, amelynek típusa a </w:t>
+        <w:t xml:space="preserve">SSID, jelszó, szerver IP címe az </w:t>
+      </w:r>
+      <w:r>
+        <w:rPr>
+          <w:i/>
+          <w:iCs/>
+        </w:rPr>
+        <w:t>espCarryable</w:t>
+      </w:r>
+      <w:r>
+        <w:t xml:space="preserve">-nél, ezek karakterenként vannak eltárolva, amelynek típusa </w:t>
       </w:r>
       <w:r>
         <w:rPr>
@@ -29555,7 +29615,13 @@
         <w:t xml:space="preserve"> változóban lesznek eltárolva</w:t>
       </w:r>
       <w:r>
-        <w:t xml:space="preserve">. Ez csak az </w:t>
+        <w:t xml:space="preserve">. </w:t>
+      </w:r>
+      <w:r>
+        <w:t>(</w:t>
+      </w:r>
+      <w:r>
+        <w:t xml:space="preserve">Ez csak az </w:t>
       </w:r>
       <w:r>
         <w:rPr>
@@ -29566,6 +29632,9 @@
       </w:r>
       <w:r>
         <w:t>-nál lesz eltárolva.</w:t>
+      </w:r>
+      <w:r>
+        <w:t>)</w:t>
       </w:r>
     </w:p>
     <w:p>
@@ -29851,13 +29920,24 @@
             <w:r>
               <w:rPr>
                 <w:rFonts w:ascii="Aptos Narrow" w:eastAsia="Times New Roman" w:hAnsi="Aptos Narrow" w:cs="Times New Roman"/>
-                <w:color w:val="000000"/>
+                <w:color w:val="auto"/>
                 <w:kern w:val="0"/>
                 <w:sz w:val="22"/>
                 <w:szCs w:val="22"/>
                 <w:lang w:eastAsia="hu-HU" w:bidi="ar-SA"/>
               </w:rPr>
-              <w:t>Unsigned int</w:t>
+              <w:t>u</w:t>
+            </w:r>
+            <w:r>
+              <w:rPr>
+                <w:rFonts w:ascii="Aptos Narrow" w:eastAsia="Times New Roman" w:hAnsi="Aptos Narrow" w:cs="Times New Roman"/>
+                <w:color w:val="auto"/>
+                <w:kern w:val="0"/>
+                <w:sz w:val="22"/>
+                <w:szCs w:val="22"/>
+                <w:lang w:eastAsia="hu-HU" w:bidi="ar-SA"/>
+              </w:rPr>
+              <w:t>nsigned int</w:t>
             </w:r>
           </w:p>
         </w:tc>
@@ -30352,7 +30432,10 @@
         <w:t xml:space="preserve">: </w:t>
       </w:r>
       <w:r>
-        <w:t xml:space="preserve">21 bájton lesz ábrázolva </w:t>
+        <w:t>21 bájton lesz ábrázolva</w:t>
+      </w:r>
+      <w:r>
+        <w:t>.</w:t>
       </w:r>
     </w:p>
     <w:p>
@@ -30370,7 +30453,10 @@
         </w:rPr>
       </w:pPr>
       <w:r>
-        <w:t>IP címnek 16 bájt szükséges</w:t>
+        <w:t>IP címnek 16 bájt szüksége</w:t>
+      </w:r>
+      <w:r>
+        <w:t>s.</w:t>
       </w:r>
     </w:p>
     <w:p>
@@ -30475,13 +30561,22 @@
         <w:t xml:space="preserve"> IDE-ben vannak előre definiált beállítások ezen partíciókhoz, hogy minden megfelelően működjön a program feltöltése után.</w:t>
       </w:r>
       <w:r>
-        <w:t xml:space="preserve"> Mindkét eszköz esetében a szabad partíció mérete 190 KB, ami azt jelenti, hogy az általam kívánt memória nagyság </w:t>
-      </w:r>
-      <w:r>
-        <w:t>elenyészően kicsi, és</w:t>
-      </w:r>
-      <w:r>
-        <w:t xml:space="preserve"> elfér a memóriában.</w:t>
+        <w:t xml:space="preserve"> Mindkét eszköz esetében a szabad partíció mérete 190 KB, ami azt jelenti, hogy az általam </w:t>
+      </w:r>
+      <w:r>
+        <w:t>használt</w:t>
+      </w:r>
+      <w:r>
+        <w:t xml:space="preserve"> memória nagyság </w:t>
+      </w:r>
+      <w:r>
+        <w:t xml:space="preserve">elenyészően kicsi, </w:t>
+      </w:r>
+      <w:r>
+        <w:t xml:space="preserve">így </w:t>
+      </w:r>
+      <w:r>
+        <w:t>elfér a memóriában.</w:t>
       </w:r>
       <w:r>
         <w:t xml:space="preserve"> </w:t>
@@ -30526,7 +30621,7 @@
         <w:t>8</w:t>
       </w:r>
       <w:r>
-        <w:t xml:space="preserve"> bájttal kevesebb helyet kell lefoglalni az eszköz használata során, amely azt jelenti, hogy </w:t>
+        <w:t xml:space="preserve"> bájttal kevesebb helyet kell foglalni az eszköz használata során, amely azt jelenti, hogy </w:t>
       </w:r>
       <w:r>
         <w:t>90</w:t>
@@ -30577,7 +30672,13 @@
         <w:t>EEPROMHandler</w:t>
       </w:r>
       <w:r>
-        <w:t xml:space="preserve"> könyvtárat hoztam létre. A könyvtár tartalmaz az </w:t>
+        <w:t xml:space="preserve"> könyvtárat hoztam létre. A könyvtár tartalmaz</w:t>
+      </w:r>
+      <w:r>
+        <w:t>za</w:t>
+      </w:r>
+      <w:r>
+        <w:t xml:space="preserve"> az </w:t>
       </w:r>
       <w:r>
         <w:rPr>
@@ -30640,14 +30741,27 @@
         <w:t xml:space="preserve"> </w:t>
       </w:r>
       <w:r>
-        <w:t xml:space="preserve">Úgy kell kialakítanom könyvtárat, hogy az </w:t>
-      </w:r>
-      <w:r>
-        <w:rPr>
-          <w:i/>
-          <w:iCs/>
-        </w:rPr>
-        <w:t>Init task</w:t>
+        <w:t xml:space="preserve">Úgy kell kialakítanom </w:t>
+      </w:r>
+      <w:r>
+        <w:t xml:space="preserve">a </w:t>
+      </w:r>
+      <w:r>
+        <w:t xml:space="preserve">könyvtárat, hogy az </w:t>
+      </w:r>
+      <w:r>
+        <w:rPr>
+          <w:i/>
+          <w:iCs/>
+        </w:rPr>
+        <w:t>I</w:t>
+      </w:r>
+      <w:r>
+        <w:rPr>
+          <w:i/>
+          <w:iCs/>
+        </w:rPr>
+        <w:t>nit task</w:t>
       </w:r>
       <w:r>
         <w:t xml:space="preserve"> típusosan kapja meg a beolvasott adatokat, míg a </w:t>
@@ -30657,10 +30771,20 @@
           <w:i/>
           <w:iCs/>
         </w:rPr>
-        <w:t>Serial task</w:t>
-      </w:r>
-      <w:r>
-        <w:t xml:space="preserve"> egységesen </w:t>
+        <w:t>s</w:t>
+      </w:r>
+      <w:r>
+        <w:rPr>
+          <w:i/>
+          <w:iCs/>
+        </w:rPr>
+        <w:t>erial task</w:t>
+      </w:r>
+      <w:r>
+        <w:t xml:space="preserve">-nak </w:t>
+      </w:r>
+      <w:r>
+        <w:t xml:space="preserve">egységesen </w:t>
       </w:r>
       <w:r>
         <w:t xml:space="preserve">kell </w:t>
@@ -30679,13 +30803,60 @@
           <w:i/>
           <w:iCs/>
         </w:rPr>
-        <w:t>Serial task</w:t>
-      </w:r>
-      <w:r>
-        <w:t xml:space="preserve"> csak írni fogja az EEPROM memória területét, így vissza térési érétként egy bool típust választok</w:t>
-      </w:r>
-      <w:r>
-        <w:t xml:space="preserve"> a könyvtár író függvényeinek</w:t>
+        <w:t>s</w:t>
+      </w:r>
+      <w:r>
+        <w:rPr>
+          <w:i/>
+          <w:iCs/>
+        </w:rPr>
+        <w:t>erial task</w:t>
+      </w:r>
+      <w:r>
+        <w:t xml:space="preserve"> csak írni fogja az EEPROM memória területét, így visszatérési ér</w:t>
+      </w:r>
+      <w:r>
+        <w:t>té</w:t>
+      </w:r>
+      <w:r>
+        <w:t>k</w:t>
+      </w:r>
+      <w:r>
+        <w:t>k</w:t>
+      </w:r>
+      <w:r>
+        <w:t xml:space="preserve">ént egy </w:t>
+      </w:r>
+      <w:r>
+        <w:rPr>
+          <w:i/>
+          <w:iCs/>
+        </w:rPr>
+        <w:t>bool</w:t>
+      </w:r>
+      <w:r>
+        <w:t xml:space="preserve"> típust választok</w:t>
+      </w:r>
+      <w:r>
+        <w:t xml:space="preserve"> a</w:t>
+      </w:r>
+      <w:r>
+        <w:t>z</w:t>
+      </w:r>
+      <w:r>
+        <w:t xml:space="preserve"> </w:t>
+      </w:r>
+      <w:r>
+        <w:t>EEPROM-t</w:t>
+      </w:r>
+      <w:r>
+        <w:t xml:space="preserve"> író függvénye</w:t>
+      </w:r>
+      <w:r>
+        <w:t>k</w:t>
+      </w:r>
+      <w:r>
+        <w:t>nek</w:t>
       </w:r>
       <w:r>
         <w:t xml:space="preserve">, </w:t>
@@ -30694,7 +30865,13 @@
         <w:t>ami megfogja mutatni, hogy</w:t>
       </w:r>
       <w:r>
-        <w:t xml:space="preserve"> sikeres volt az írás vagy sem. </w:t>
+        <w:t xml:space="preserve"> sikeres vol</w:t>
+      </w:r>
+      <w:r>
+        <w:t>t-e</w:t>
+      </w:r>
+      <w:r>
+        <w:t xml:space="preserve"> az írás vagy sem. </w:t>
       </w:r>
       <w:r>
         <w:t xml:space="preserve">Ezen funkciók paraméterlistája egy változót fognak tartalmazni, amely </w:t>
@@ -30707,17 +30884,54 @@
         <w:t>void*</w:t>
       </w:r>
       <w:r>
-        <w:t xml:space="preserve"> típusú lesz. Ez a típus letud kezelni bármilyen beérkező adatot típustól függetlenül, illetve a függvények megírásakor vissza kell konvertálni a beérkező adatot annak eredeti típusára. Ez komplex programírást tesz lehetővé, </w:t>
-      </w:r>
-      <w:r>
-        <w:rPr>
-          <w:i/>
-          <w:iCs/>
-        </w:rPr>
-        <w:t>amit 5.2.2. Eszköz konfigurálásának implementálása (serial task)</w:t>
-      </w:r>
-      <w:r>
-        <w:t xml:space="preserve"> című alfejezetben fogok megmagyarázni.</w:t>
+        <w:t xml:space="preserve"> típusú lesz. Ez a típus le</w:t>
+      </w:r>
+      <w:r>
+        <w:t xml:space="preserve"> </w:t>
+      </w:r>
+      <w:r>
+        <w:t xml:space="preserve">tud kezelni bármilyen beérkező adatot típustól függetlenül, illetve a függvények megírásakor vissza kell konvertálni a beérkező adatot annak eredeti típusára. Ez komplex programírást tesz lehetővé, </w:t>
+      </w:r>
+      <w:r>
+        <w:t>amit</w:t>
+      </w:r>
+      <w:r>
+        <w:rPr>
+          <w:i/>
+          <w:iCs/>
+        </w:rPr>
+        <w:t xml:space="preserve"> 5.2.</w:t>
+      </w:r>
+      <w:r>
+        <w:rPr>
+          <w:i/>
+          <w:iCs/>
+        </w:rPr>
+        <w:t>3</w:t>
+      </w:r>
+      <w:r>
+        <w:rPr>
+          <w:i/>
+          <w:iCs/>
+        </w:rPr>
+        <w:t>. Eszköz konfigurálás</w:t>
+      </w:r>
+      <w:r>
+        <w:rPr>
+          <w:i/>
+          <w:iCs/>
+        </w:rPr>
+        <w:t>a</w:t>
+      </w:r>
+      <w:r>
+        <w:rPr>
+          <w:i/>
+          <w:iCs/>
+        </w:rPr>
+        <w:t xml:space="preserve"> </w:t>
+      </w:r>
+      <w:r>
+        <w:t>című alfejezetben fogok megmagyarázni.</w:t>
       </w:r>
     </w:p>
     <w:p>
@@ -30800,10 +31014,16 @@
         <w:t>4.2. Hálózati modulok főszekvenciáinak tervezése</w:t>
       </w:r>
       <w:r>
-        <w:t xml:space="preserve"> című alfejezetben megtervezett folyamat alapján implementálom az egyes feladatokat, és ezen egységek részletes működéséről lesz a következőkben</w:t>
-      </w:r>
-      <w:r>
-        <w:t xml:space="preserve"> szó</w:t>
+        <w:t xml:space="preserve"> című alfejezetben megtervezett folyamat alapján implementálom az egyes feladatokat, és ezen egységek részletes működéséről lesz </w:t>
+      </w:r>
+      <w:r>
+        <w:t xml:space="preserve">szó </w:t>
+      </w:r>
+      <w:r>
+        <w:t>a következőkbe</w:t>
+      </w:r>
+      <w:r>
+        <w:t>n</w:t>
       </w:r>
       <w:r>
         <w:t>.</w:t>
@@ -30816,7 +31036,7 @@
         <w:jc w:val="both"/>
       </w:pPr>
       <w:r>
-        <w:t>A program bonyolultsága végett folyamatábrák helyett szekvencia diagramokat készítettem, amelyek a program felépítésé</w:t>
+        <w:t>A program bonyolultsága végett folyamatábrák helyett szekvenciadiagramokat készítettem, amelyek a program felépítésé</w:t>
       </w:r>
       <w:r>
         <w:t xml:space="preserve">t </w:t>
@@ -31046,7 +31266,23 @@
         <w:t>41. ábrán</w:t>
       </w:r>
       <w:r>
-        <w:t xml:space="preserve"> látható a feladatkezelő működése. A feladatkezelőt a TaskHandler objektum valósítja meg. Feladata, hogy </w:t>
+        <w:t xml:space="preserve"> látható a feladatkezelő működése. A feladatkezelőt a </w:t>
+      </w:r>
+      <w:r>
+        <w:rPr>
+          <w:i/>
+          <w:iCs/>
+        </w:rPr>
+        <w:t>TaskHandler</w:t>
+      </w:r>
+      <w:r>
+        <w:t xml:space="preserve"> objektum valósítja meg. Feladata, hogy</w:t>
+      </w:r>
+      <w:r>
+        <w:t xml:space="preserve"> a</w:t>
+      </w:r>
+      <w:r>
+        <w:t xml:space="preserve"> </w:t>
       </w:r>
       <w:r>
         <w:rPr>
@@ -31062,7 +31298,13 @@
         <w:t>s</w:t>
       </w:r>
       <w:r>
-        <w:t xml:space="preserve">a. Az ESP32 két maggal rendelkezik, így a feladatokat egyesével létre kell hozni, illetve a létrehozott feladatok egy queue-ba fognak kerülni, ahol FreeRTOS operációs rendszer lesz a felelős az egyes feladatok indításáért. Egy queue lesz létrehozva az 1. processzormaghoz rendelve, hogy lekezelje az </w:t>
+        <w:t xml:space="preserve">a. Az ESP32 két maggal rendelkezik, így a feladatokat egyesével létre kell hozni, illetve a létrehozott feladatok egy queue-ba fognak kerülni, ahol FreeRTOS operációs rendszer lesz a felelős az egyes feladatok indításáért. Egy queue lesz </w:t>
+      </w:r>
+      <w:r>
+        <w:t>rendelve</w:t>
+      </w:r>
+      <w:r>
+        <w:t xml:space="preserve"> az 1. processzormaghoz, hogy lekezelje az </w:t>
       </w:r>
       <w:r>
         <w:rPr>
@@ -31092,7 +31334,7 @@
         <w:t>serial task</w:t>
       </w:r>
       <w:r>
-        <w:t xml:space="preserve"> feladatokat. Lehetőséget biztosít a FreeRTOS arra, hogy egy futó alkalmazásból egy másik processzor magon a feladattól független alkalmazást indítsak. Így a </w:t>
+        <w:t xml:space="preserve"> feladatokat. Lehetőséget biztosít a FreeRTOS arra, hogy egy futó alkalmazásból egy másik processzormagon a feladattól független alkalmazást indítsak. Így a </w:t>
       </w:r>
       <w:r>
         <w:rPr>
@@ -31122,13 +31364,29 @@
         <w:t>main task</w:t>
       </w:r>
       <w:r>
-        <w:t xml:space="preserve"> fogja leállítani ezt </w:t>
+        <w:t xml:space="preserve"> fogja leállítani ezt</w:t>
+      </w:r>
+      <w:r>
+        <w:t xml:space="preserve"> a</w:t>
+      </w:r>
+      <w:r>
+        <w:t xml:space="preserve"> </w:t>
       </w:r>
       <w:r>
         <w:t>feladatot,</w:t>
       </w:r>
       <w:r>
-        <w:t xml:space="preserve"> ha a felhasználó konfigurálni szeretné az espTouch eszközét.</w:t>
+        <w:t xml:space="preserve"> ha a felhasználó konfigurálni szeretné az </w:t>
+      </w:r>
+      <w:r>
+        <w:rPr>
+          <w:i/>
+          <w:iCs/>
+        </w:rPr>
+        <w:t>espTouch</w:t>
+      </w:r>
+      <w:r>
+        <w:t xml:space="preserve"> eszközét.</w:t>
       </w:r>
     </w:p>
     <w:p>
@@ -31190,7 +31448,100 @@
         <w:jc w:val="both"/>
       </w:pPr>
       <w:r>
-        <w:t>A FreeRTOS egy ingyenes és nyílt forráskódú RealTime operációs rendszer, amelyet a Real Time Engineers Ltd. fejlesztett ki. Tervezése úgy lett kialakítva, hogy nagyon kis beágyazott rendszereken is elférjen, és csak nagyon minimalista funkciókat valósít meg: nagyon egyszerű feladat- és memóriakezelést, szinkronizációra vonatkozó API-t, és egyáltalán nem biztosít semmit a hálózati kommunikációhoz, külső hardverekhez való meghajtókhoz, vagy a fájlrendszerhez való hozzáféréshez. Jellemzői közé tartoznak azonban a következő tulajdonságok: preemptív feladatok, 23 mikrokontroller-architektúra támogatása a fejlesztők által, kis helyigény (4,3 kByte egy ARM7-en a fordítás után3 ), C nyelven íródott és különböző C fordítóprogramokkal fordítható (egyes portok gcc-vel, mások openwatcom vagy borland c++ programmal fordíthatók). Ezenkívül korlátlan számú feladat egyidejű futtatását teszi lehetővé, és nem korlátozza a prioritásaikat, amennyiben a használt hardver ezt lehetővé teszi. Végül, sorokat, bináris és számoló szemaforokat és mutexeket valósít meg.[16]</w:t>
+        <w:t>A FreeRTOS egy ingyenes és nyílt forráskódú RealTime operációs rendszer, amelyet a Real Time Engineers Ltd. fejlesztett ki. Tervezése úgy lett kialakítva, hogy nagyon kis beágyazott rendszereken is elférjen, és minimalista funkciókat valósít meg</w:t>
+      </w:r>
+      <w:r>
+        <w:t>. E</w:t>
+      </w:r>
+      <w:r>
+        <w:t>gyszerű feladat- és memóriakezelést</w:t>
+      </w:r>
+      <w:r>
+        <w:t xml:space="preserve"> valósít meg. N</w:t>
+      </w:r>
+      <w:r>
+        <w:t>em biztosít</w:t>
+      </w:r>
+      <w:r>
+        <w:t>ja</w:t>
+      </w:r>
+      <w:r>
+        <w:t xml:space="preserve"> a hálózati kommunikáció</w:t>
+      </w:r>
+      <w:r>
+        <w:t xml:space="preserve"> működését</w:t>
+      </w:r>
+      <w:r>
+        <w:t>,</w:t>
+      </w:r>
+      <w:r>
+        <w:t xml:space="preserve"> illetve</w:t>
+      </w:r>
+      <w:r>
+        <w:t xml:space="preserve"> külső hardverekhez</w:t>
+      </w:r>
+      <w:r>
+        <w:t>,</w:t>
+      </w:r>
+      <w:r>
+        <w:t xml:space="preserve"> meghajtókhoz, vagy fájlrendszerhez való hozzáférés</w:t>
+      </w:r>
+      <w:r>
+        <w:t>t</w:t>
+      </w:r>
+      <w:r>
+        <w:t xml:space="preserve"> sem</w:t>
+      </w:r>
+      <w:r>
+        <w:t>. Jellemzői közé tartoznak azonban a következő tulajdonságok: preemptív feladatok, 23 mikrokontroller-architektúra támogatása a fejlesztők által, kis helyigény (4,3 kByte egy ARM7-en a fordítás után), C nyelven íródott és különböző C fordítóprogramokkal fordítható</w:t>
+      </w:r>
+      <w:r>
+        <w:t xml:space="preserve">, mint </w:t>
+      </w:r>
+      <w:r>
+        <w:t>például</w:t>
+      </w:r>
+      <w:r>
+        <w:t xml:space="preserve"> </w:t>
+      </w:r>
+      <w:r>
+        <w:t xml:space="preserve">borland </w:t>
+      </w:r>
+      <w:r>
+        <w:t>C</w:t>
+      </w:r>
+      <w:r>
+        <w:t>++ programfordít</w:t>
+      </w:r>
+      <w:r>
+        <w:t>óval</w:t>
+      </w:r>
+      <w:r>
+        <w:t>. Ezen</w:t>
+      </w:r>
+      <w:r>
+        <w:t xml:space="preserve"> </w:t>
+      </w:r>
+      <w:r>
+        <w:t xml:space="preserve">kívül korlátlan számú feladat egyidejű futtatását teszi lehetővé, és nem korlátozza </w:t>
+      </w:r>
+      <w:r>
+        <w:t xml:space="preserve">ezen feladatok </w:t>
+      </w:r>
+      <w:r>
+        <w:t>prioritásait, amennyiben a használt hardver ezt lehetővé teszi. Végül sorokat, bináris és számoló szemafor</w:t>
+      </w:r>
+      <w:r>
+        <w:t>-</w:t>
+      </w:r>
+      <w:r>
+        <w:t>okat és mutex</w:t>
+      </w:r>
+      <w:r>
+        <w:t>-</w:t>
+      </w:r>
+      <w:r>
+        <w:t>eket valósít meg.[16]</w:t>
       </w:r>
     </w:p>
     <w:p>
@@ -31466,7 +31817,7 @@
         <w:t>wifi task</w:t>
       </w:r>
       <w:r>
-        <w:t xml:space="preserve"> csatlakozhat a hálózati routerhez és működtetheti az eszköz a webszerverét.</w:t>
+        <w:t xml:space="preserve"> csatlakozhat a hálózati routerhez és működtetheti az eszköz webszerverét.</w:t>
       </w:r>
     </w:p>
     <w:p>
@@ -31698,7 +32049,17 @@
         <w:t>f</w:t>
       </w:r>
       <w:r>
-        <w:t xml:space="preserve">űtéskörök számát, az espTouch helyének számát, szenzor offset-t, és </w:t>
+        <w:t xml:space="preserve">űtéskörök számát, az </w:t>
+      </w:r>
+      <w:r>
+        <w:rPr>
+          <w:i/>
+          <w:iCs/>
+        </w:rPr>
+        <w:t>espTouch</w:t>
+      </w:r>
+      <w:r>
+        <w:t xml:space="preserve"> helyének számát, szenzor offset-t, és </w:t>
       </w:r>
       <w:r>
         <w:t xml:space="preserve">a </w:t>
@@ -31720,7 +32081,13 @@
         <w:t xml:space="preserve"> </w:t>
       </w:r>
       <w:r>
-        <w:t>létrehoz egy fűtéskör típus (</w:t>
+        <w:t>létrehoz egy fűtéskör típus</w:t>
+      </w:r>
+      <w:r>
+        <w:t>ú</w:t>
+      </w:r>
+      <w:r>
+        <w:t xml:space="preserve"> (</w:t>
       </w:r>
       <w:r>
         <w:rPr>
@@ -31762,7 +32129,19 @@
         <w:t xml:space="preserve"> is</w:t>
       </w:r>
       <w:r>
-        <w:t>. A megfelelő elem a beolvasott hely szám lesz. Ennek a számnak kisebbnek kell lennie, mint a fűtéskör tömb elemszám</w:t>
+        <w:t>. A megfelelő elem a beolvasott hely</w:t>
+      </w:r>
+      <w:r>
+        <w:t xml:space="preserve">nek </w:t>
+      </w:r>
+      <w:r>
+        <w:t>szám</w:t>
+      </w:r>
+      <w:r>
+        <w:t>a</w:t>
+      </w:r>
+      <w:r>
+        <w:t xml:space="preserve"> lesz. Ennek a számnak kisebbnek kell lennie, mint a fűtéskör tömb elemszám</w:t>
       </w:r>
       <w:r>
         <w:t>ának</w:t>
@@ -32044,7 +32423,10 @@
           <w:i/>
           <w:iCs/>
         </w:rPr>
-        <w:t>Serial input/output-tal</w:t>
+        <w:t>Serial input/output</w:t>
+      </w:r>
+      <w:r>
+        <w:t>-tal</w:t>
       </w:r>
       <w:r>
         <w:rPr>
@@ -32126,13 +32508,13 @@
         <w:t>zel</w:t>
       </w:r>
       <w:r>
-        <w:t xml:space="preserve"> az objektum típussal elérhetőségi utat biztosítok egy specifikus függvényhez, amit egy parancsszóval szeretnék </w:t>
+        <w:t xml:space="preserve"> az objektumtípussal elérhetőségi utat biztosítok egy specifikus függvényhez, amit egy parancsszóval szeretnék </w:t>
       </w:r>
       <w:r>
         <w:t xml:space="preserve">a </w:t>
       </w:r>
       <w:r>
-        <w:t>program futása során elérni, és futtatni.</w:t>
+        <w:t>program futása során elérni és futtatni.</w:t>
       </w:r>
     </w:p>
     <w:p>
@@ -32287,7 +32669,13 @@
         <w:t>é</w:t>
       </w:r>
       <w:r>
-        <w:t xml:space="preserve">vel. Ezt úgy értem el, hogy amikor hozzáadok egy elemet az adott menühöz, akkor azzal egyidőben egy parancsszót is hozzáad az adott </w:t>
+        <w:t>vel. Ezt úgy értem el, hogy amikor hozzáadok egy elemet az adott menühöz, akkor azzal egyidőben egy parancsszót is hozzáad</w:t>
+      </w:r>
+      <w:r>
+        <w:t>ok</w:t>
+      </w:r>
+      <w:r>
+        <w:t xml:space="preserve"> az adott </w:t>
       </w:r>
       <w:r>
         <w:rPr>
@@ -32306,16 +32694,35 @@
         <w:t xml:space="preserve"> (például: </w:t>
       </w:r>
       <w:r>
-        <w:t xml:space="preserve">bool </w:t>
-      </w:r>
-      <w:r>
+        <w:rPr>
+          <w:i/>
+          <w:iCs/>
+        </w:rPr>
+        <w:t>bool</w:t>
+      </w:r>
+      <w:r>
+        <w:t xml:space="preserve"> </w:t>
+      </w:r>
+      <w:r>
+        <w:rPr>
+          <w:i/>
+          <w:iCs/>
+        </w:rPr>
         <w:lastRenderedPageBreak/>
         <w:t>addSideMenus(String CallName, MenuHandler*</w:t>
       </w:r>
       <w:r>
+        <w:rPr>
+          <w:i/>
+          <w:iCs/>
+        </w:rPr>
         <w:t>menuElem</w:t>
       </w:r>
       <w:r>
+        <w:rPr>
+          <w:i/>
+          <w:iCs/>
+        </w:rPr>
         <w:t>);</w:t>
       </w:r>
       <w:r>
@@ -32519,7 +32926,55 @@
         <w:t>következő elem kerül az első helyre.</w:t>
       </w:r>
       <w:r>
-        <w:t xml:space="preserve"> Továbbá lehetőséget nyújt arra is, hogy a felhasználó által küldött adatokat, és a programban történt változások értesüljön, például: sikeres SSID mentés után, a kimeneten láthatóvá válik, a mentett adat, és hogy sikeres volt a mentés („Successfully saved”).</w:t>
+        <w:t xml:space="preserve"> Továbbá lehetőséget nyújt arra is, hogy a felhasználó</w:t>
+      </w:r>
+      <w:r>
+        <w:t xml:space="preserve"> az</w:t>
+      </w:r>
+      <w:r>
+        <w:t xml:space="preserve"> által</w:t>
+      </w:r>
+      <w:r>
+        <w:t>a</w:t>
+      </w:r>
+      <w:r>
+        <w:t xml:space="preserve"> küldött adatok</w:t>
+      </w:r>
+      <w:r>
+        <w:t>ról</w:t>
+      </w:r>
+      <w:r>
+        <w:t>, és a programban történt</w:t>
+      </w:r>
+      <w:r>
+        <w:t>ő</w:t>
+      </w:r>
+      <w:r>
+        <w:t xml:space="preserve"> változások</w:t>
+      </w:r>
+      <w:r>
+        <w:t>ról</w:t>
+      </w:r>
+      <w:r>
+        <w:t xml:space="preserve"> értesüljön, például: sikeres SSID mentés után</w:t>
+      </w:r>
+      <w:r>
+        <w:t xml:space="preserve"> </w:t>
+      </w:r>
+      <w:r>
+        <w:t>a kimeneten láthatóvá válik</w:t>
+      </w:r>
+      <w:r>
+        <w:t xml:space="preserve"> </w:t>
+      </w:r>
+      <w:r>
+        <w:t>a mentett adat, és hogy sikeres volt</w:t>
+      </w:r>
+      <w:r>
+        <w:t>-e</w:t>
+      </w:r>
+      <w:r>
+        <w:t xml:space="preserve"> a mentés („Successfully saved”).</w:t>
       </w:r>
     </w:p>
     <w:p>
@@ -32716,10 +33171,13 @@
         <w:t>espTouch</w:t>
       </w:r>
       <w:r>
-        <w:t>-nak</w:t>
-      </w:r>
-      <w:r>
-        <w:t xml:space="preserve">, amely 3 almenüt, és 18 API-t tartalmaz. A képen látható elemek </w:t>
+        <w:t xml:space="preserve"> menürendszerének</w:t>
+      </w:r>
+      <w:r>
+        <w:t>, amely 3 almenüt, és 18 API-t tartalmaz. A</w:t>
+      </w:r>
+      <w:r>
+        <w:t xml:space="preserve">z </w:t>
       </w:r>
       <w:r>
         <w:rPr>
@@ -32729,13 +33187,22 @@
         <w:t>5.1. Adatbázis felépítése</w:t>
       </w:r>
       <w:r>
-        <w:t xml:space="preserve"> című fejezetben </w:t>
-      </w:r>
-      <w:r>
-        <w:t xml:space="preserve">van </w:t>
-      </w:r>
-      <w:r>
-        <w:t>részletesen le írva az, hogy</w:t>
+        <w:t xml:space="preserve"> című</w:t>
+      </w:r>
+      <w:r>
+        <w:t xml:space="preserve"> fejezet</w:t>
+      </w:r>
+      <w:r>
+        <w:t xml:space="preserve"> </w:t>
+      </w:r>
+      <w:r>
+        <w:t>tartalmazza a képen látható elemek leírását,</w:t>
+      </w:r>
+      <w:r>
+        <w:t xml:space="preserve"> </w:t>
+      </w:r>
+      <w:r>
+        <w:t>hogy</w:t>
       </w:r>
       <w:r>
         <w:t xml:space="preserve"> </w:t>
@@ -32772,7 +33239,19 @@
         <w:t>Create menu system</w:t>
       </w:r>
       <w:r>
-        <w:t xml:space="preserve"> függvényében létrehozom az egyes menüket, mint változó, és ezen elemekhez hozzárendelem az egyes API-kat. Például létrehozok egy </w:t>
+        <w:t xml:space="preserve"> függvényében létrehozom az egyes menüket, mint változó, és ezen elemekhez hozzárendelem az egyes API-kat</w:t>
+      </w:r>
+      <w:r>
+        <w:t>,</w:t>
+      </w:r>
+      <w:r>
+        <w:t xml:space="preserve"> </w:t>
+      </w:r>
+      <w:r>
+        <w:t>p</w:t>
+      </w:r>
+      <w:r>
+        <w:t xml:space="preserve">éldául létrehozok egy </w:t>
       </w:r>
       <w:r>
         <w:rPr>
@@ -32811,7 +33290,13 @@
         <w:t>a változóhoz, hogy az API elérhetővé váljon.</w:t>
       </w:r>
       <w:r>
-        <w:t xml:space="preserve"> Ekkor felfogom használni az </w:t>
+        <w:t xml:space="preserve"> Ekkor fel</w:t>
+      </w:r>
+      <w:r>
+        <w:t xml:space="preserve"> </w:t>
+      </w:r>
+      <w:r>
+        <w:t xml:space="preserve">fogom használni az </w:t>
       </w:r>
       <w:r>
         <w:rPr>
@@ -32828,7 +33313,20 @@
         <w:t xml:space="preserve"> </w:t>
       </w:r>
       <w:r>
-        <w:t>funkciót, amely hozzáadja Menuhandler változóhoz a funkció parancssz</w:t>
+        <w:t xml:space="preserve">funkciót, amely hozzáadja </w:t>
+      </w:r>
+      <w:r>
+        <w:t xml:space="preserve">a </w:t>
+      </w:r>
+      <w:r>
+        <w:rPr>
+          <w:i/>
+          <w:iCs/>
+        </w:rPr>
+        <w:t>Menuhandler</w:t>
+      </w:r>
+      <w:r>
+        <w:t xml:space="preserve"> változóhoz a funkció parancssz</w:t>
       </w:r>
       <w:r>
         <w:t>avát</w:t>
@@ -32850,7 +33348,13 @@
         <w:t>z API-t</w:t>
       </w:r>
       <w:r>
-        <w:t xml:space="preserve">. Ha ez megtörtént, akkor az üres linknek megadom, hogy milyen API-t hívjon meg ha a program futása során a </w:t>
+        <w:t>. Ha ez megtörtént, akkor az üres linknek megadom, hogy milyen API-t hívjon meg</w:t>
+      </w:r>
+      <w:r>
+        <w:t>,</w:t>
+      </w:r>
+      <w:r>
+        <w:t xml:space="preserve"> ha a program futása során a </w:t>
       </w:r>
       <w:r>
         <w:rPr>
@@ -32916,7 +33420,25 @@
         <w:t>Add function or menu to another menu</w:t>
       </w:r>
       <w:r>
-        <w:t>, és argumentumként átadom a menüt, mint pointer és a parancsszót,</w:t>
+        <w:t xml:space="preserve">, </w:t>
+      </w:r>
+      <w:r>
+        <w:t>amely</w:t>
+      </w:r>
+      <w:r>
+        <w:t xml:space="preserve"> argumentum</w:t>
+      </w:r>
+      <w:r>
+        <w:t>ában</w:t>
+      </w:r>
+      <w:r>
+        <w:t xml:space="preserve"> átadom a menüt, mint pointer</w:t>
+      </w:r>
+      <w:r>
+        <w:t>,</w:t>
+      </w:r>
+      <w:r>
+        <w:t xml:space="preserve"> és a parancsszót,</w:t>
       </w:r>
       <w:r>
         <w:t xml:space="preserve"> </w:t>
@@ -32928,7 +33450,10 @@
         <w:t xml:space="preserve"> </w:t>
       </w:r>
       <w:r>
-        <w:t>lehet majd érni a program futása során.</w:t>
+        <w:t>lehet majd érni a program futása során</w:t>
+      </w:r>
+      <w:r>
+        <w:t xml:space="preserve"> az adott menüt.</w:t>
       </w:r>
     </w:p>
     <w:p>
@@ -32952,7 +33477,13 @@
         <w:t>Task runner</w:t>
       </w:r>
       <w:r>
-        <w:t xml:space="preserve"> fogja műkötetni, amely a </w:t>
+        <w:t xml:space="preserve"> fogja műkö</w:t>
+      </w:r>
+      <w:r>
+        <w:t>d</w:t>
+      </w:r>
+      <w:r>
+        <w:t xml:space="preserve">tetni, amely a </w:t>
       </w:r>
       <w:r>
         <w:rPr>
@@ -32962,7 +33493,7 @@
         <w:t>menu handling</w:t>
       </w:r>
       <w:r>
-        <w:t xml:space="preserve"> vissza térési értéke alapján fogja eldönteni, hogy a </w:t>
+        <w:t xml:space="preserve"> visszatérési értéke alapján fogja eldönteni, hogy a </w:t>
       </w:r>
       <w:r>
         <w:rPr>
@@ -33093,7 +33624,13 @@
         <w:t>CommandHandler</w:t>
       </w:r>
       <w:r>
-        <w:t xml:space="preserve"> változókban a beérkező parancsszót. Ha találat van, akkor keresés befejeződött, és a külső </w:t>
+        <w:t xml:space="preserve"> változókban a beérkező parancsszót. Ha találat van, akkor </w:t>
+      </w:r>
+      <w:r>
+        <w:t xml:space="preserve">a </w:t>
+      </w:r>
+      <w:r>
+        <w:t xml:space="preserve">keresés befejeződött, és a külső </w:t>
       </w:r>
       <w:r>
         <w:rPr>
@@ -33103,7 +33640,13 @@
         <w:t>switch case</w:t>
       </w:r>
       <w:r>
-        <w:t xml:space="preserve"> elfogja dönteni a visszatérési értékből a saját kimenetét. Ha API-t talált a program, akkor a </w:t>
+        <w:t xml:space="preserve"> el</w:t>
+      </w:r>
+      <w:r>
+        <w:t xml:space="preserve"> </w:t>
+      </w:r>
+      <w:r>
+        <w:t xml:space="preserve">fogja dönteni a visszatérési értékből a saját kimenetét. Ha API-t talált a program, akkor a </w:t>
       </w:r>
       <w:r>
         <w:rPr>
@@ -33113,7 +33656,13 @@
         <w:t>Get specific API</w:t>
       </w:r>
       <w:r>
-        <w:t xml:space="preserve"> függvénnyel lekérdezi a szekvencia a funkció linket és visszaadja azt </w:t>
+        <w:t xml:space="preserve"> függvénnyel lekérdezi a szekvencia a funkció linket és visszaadja azt</w:t>
+      </w:r>
+      <w:r>
+        <w:t xml:space="preserve"> a</w:t>
+      </w:r>
+      <w:r>
+        <w:t xml:space="preserve"> </w:t>
       </w:r>
       <w:r>
         <w:rPr>
@@ -33134,13 +33683,7 @@
         <w:jc w:val="both"/>
       </w:pPr>
       <w:r>
-        <w:t>Egy parancsszó többféle is lehet, amelyek a következőek</w:t>
-      </w:r>
-      <w:r>
-        <w:t xml:space="preserve"> lehetnek</w:t>
-      </w:r>
-      <w:r>
-        <w:t>:</w:t>
+        <w:t>Egy parancsszó többféle is lehet:</w:t>
       </w:r>
     </w:p>
     <w:p>
@@ -33175,7 +33718,7 @@
         <w:jc w:val="both"/>
       </w:pPr>
       <w:r>
-        <w:t>Ezek a „quit”, „help”, „cancel”.</w:t>
+        <w:t>„quit”, „help”, „cancel”.</w:t>
       </w:r>
     </w:p>
     <w:p>
@@ -33305,7 +33848,7 @@
       </w:r>
       <w:r>
         <w:lastRenderedPageBreak/>
-        <w:t>fogja ki listázni a kimenetre</w:t>
+        <w:t>fogja kilistázni a kimenetre</w:t>
       </w:r>
       <w:r>
         <w:t>.</w:t>
@@ -33401,19 +33944,43 @@
         <w:t>H</w:t>
       </w:r>
       <w:r>
-        <w:t>a nincs talált, akkor az adott menüpontban marad a program, és várja az input-t. Ellenkező esetben tovább lép a program</w:t>
-      </w:r>
-      <w:r>
-        <w:t xml:space="preserve"> megfelelő funkció felé</w:t>
-      </w:r>
-      <w:r>
-        <w:t>. Ha a</w:t>
-      </w:r>
-      <w:r>
-        <w:t>z</w:t>
-      </w:r>
-      <w:r>
-        <w:t xml:space="preserve"> egy API hívás volt, akkor függvény lefutása után a </w:t>
+        <w:t>a nincs talál</w:t>
+      </w:r>
+      <w:r>
+        <w:t>a</w:t>
+      </w:r>
+      <w:r>
+        <w:t>t, akkor az adott menüpontban marad a program, és várja az input-t. Ellenkező esetben tovább lép a program</w:t>
+      </w:r>
+      <w:r>
+        <w:t xml:space="preserve"> </w:t>
+      </w:r>
+      <w:r>
+        <w:t xml:space="preserve">a </w:t>
+      </w:r>
+      <w:r>
+        <w:t>megfelelő funkció felé</w:t>
+      </w:r>
+      <w:r>
+        <w:t xml:space="preserve">. Ha </w:t>
+      </w:r>
+      <w:r>
+        <w:t xml:space="preserve">a találat </w:t>
+      </w:r>
+      <w:r>
+        <w:t>egy API hívás</w:t>
+      </w:r>
+      <w:r>
+        <w:t>nak felel meg</w:t>
+      </w:r>
+      <w:r>
+        <w:t xml:space="preserve">, akkor </w:t>
+      </w:r>
+      <w:r>
+        <w:t xml:space="preserve">a </w:t>
+      </w:r>
+      <w:r>
+        <w:t xml:space="preserve">függvény lefutása után a </w:t>
       </w:r>
       <w:r>
         <w:rPr>
@@ -33426,7 +33993,7 @@
         <w:t xml:space="preserve"> menü fog betöltődni függetlenül attól, hogy a lefutott függvény </w:t>
       </w:r>
       <w:r>
-        <w:t>vissza térési értéke igaz vagy hamis volt.</w:t>
+        <w:t>visszatérési értéke igaz vagy hamis volt.</w:t>
       </w:r>
     </w:p>
     <w:p>
@@ -33506,7 +34073,21 @@
           <w:i/>
           <w:iCs/>
         </w:rPr>
-        <w:t>4.2.2. Fő feladt</w:t>
+        <w:t>4.2.2. Főfelad</w:t>
+      </w:r>
+      <w:r>
+        <w:rPr>
+          <w:i/>
+          <w:iCs/>
+        </w:rPr>
+        <w:t>a</w:t>
+      </w:r>
+      <w:r>
+        <w:rPr>
+          <w:i/>
+          <w:iCs/>
+        </w:rPr>
+        <w:t>t</w:t>
       </w:r>
       <w:r>
         <w:t xml:space="preserve"> című alfejezetben megtervezettek alapján készítettem el. Ebben a fejezetben be fogom mutatni, hogyan működik az </w:t>
@@ -33533,10 +34114,10 @@
           <w:noProof/>
         </w:rPr>
         <w:drawing>
-          <wp:inline distT="0" distB="0" distL="0" distR="0" wp14:anchorId="460CFBE3" wp14:editId="2D62EC98">
-            <wp:extent cx="6213330" cy="3429000"/>
-            <wp:effectExtent l="0" t="0" r="0" b="0"/>
-            <wp:docPr id="60238078" name="Kép 1" descr="A képen szöveg, diagram, Tervrajz, képernyőkép látható&#10;&#10;Automatikusan generált leírás"/>
+          <wp:inline distT="0" distB="0" distL="0" distR="0" wp14:anchorId="32CA58D2" wp14:editId="1747E16A">
+            <wp:extent cx="6165356" cy="3458817"/>
+            <wp:effectExtent l="0" t="0" r="6985" b="8890"/>
+            <wp:docPr id="1735818513" name="Kép 1" descr="A képen szöveg, diagram, képernyőkép, Tervrajz látható&#10;&#10;Automatikusan generált leírás"/>
             <wp:cNvGraphicFramePr>
               <a:graphicFrameLocks xmlns:a="http://schemas.openxmlformats.org/drawingml/2006/main" noChangeAspect="1"/>
             </wp:cNvGraphicFramePr>
@@ -33544,7 +34125,7 @@
               <a:graphicData uri="http://schemas.openxmlformats.org/drawingml/2006/picture">
                 <pic:pic xmlns:pic="http://schemas.openxmlformats.org/drawingml/2006/picture">
                   <pic:nvPicPr>
-                    <pic:cNvPr id="60238078" name="Kép 1" descr="A képen szöveg, diagram, Tervrajz, képernyőkép látható&#10;&#10;Automatikusan generált leírás"/>
+                    <pic:cNvPr id="1735818513" name="Kép 1" descr="A képen szöveg, diagram, képernyőkép, Tervrajz látható&#10;&#10;Automatikusan generált leírás"/>
                     <pic:cNvPicPr/>
                   </pic:nvPicPr>
                   <pic:blipFill>
@@ -33556,7 +34137,7 @@
                   <pic:spPr>
                     <a:xfrm>
                       <a:off x="0" y="0"/>
-                      <a:ext cx="6237613" cy="3442401"/>
+                      <a:ext cx="6203633" cy="3480291"/>
                     </a:xfrm>
                     <a:prstGeom prst="rect">
                       <a:avLst/>
@@ -33638,13 +34219,19 @@
         <w:t xml:space="preserve">fogja </w:t>
       </w:r>
       <w:r>
-        <w:t>frissíti</w:t>
+        <w:t>frissít</w:t>
+      </w:r>
+      <w:r>
+        <w:t>en</w:t>
+      </w:r>
+      <w:r>
+        <w:t>i</w:t>
       </w:r>
       <w:r>
         <w:t xml:space="preserve"> a létrejövő interakciók alapján</w:t>
       </w:r>
       <w:r>
-        <w:t xml:space="preserve">. Az interakciókat a felhasználó beavatkozásai alapján jönnek létre. Ezek a beavatkozások végre hajthatók a grafikus felhasználó interfészen, vagy az </w:t>
+        <w:t xml:space="preserve">. Az interakciók a felhasználó beavatkozásai alapján jönnek létre. Ezek a beavatkozások végrehajthatók a grafikus felhasználó interfészen, vagy az </w:t>
       </w:r>
       <w:r>
         <w:rPr>
@@ -33685,25 +34272,42 @@
         <w:t>SquareLine Studio</w:t>
       </w:r>
       <w:r>
-        <w:t xml:space="preserve">-ban lett megtervezve, és ez a program generálta </w:t>
-      </w:r>
-      <w:r>
+        <w:t>-ban lett megtervezve, és ez a program generálta le a design kódját, amely elemeit össze kell kapcsolni az adatbázis adat</w:t>
+      </w:r>
+      <w:r>
+        <w:t>a</w:t>
+      </w:r>
+      <w:r>
+        <w:t xml:space="preserve">ival. A generált kód </w:t>
+      </w:r>
+      <w:r>
+        <w:rPr>
+          <w:i/>
+          <w:iCs/>
+        </w:rPr>
+        <w:t>lvgl</w:t>
+      </w:r>
+      <w:r>
+        <w:rPr>
+          <w:i/>
+          <w:iCs/>
+        </w:rPr>
+        <w:t xml:space="preserve"> </w:t>
+      </w:r>
+      <w:r>
+        <w:rPr>
+          <w:i/>
+          <w:iCs/>
+        </w:rPr>
+        <w:t xml:space="preserve">(GUI </w:t>
+      </w:r>
+      <w:r>
+        <w:rPr>
+          <w:i/>
+          <w:iCs/>
+        </w:rPr>
         <w:lastRenderedPageBreak/>
-        <w:t xml:space="preserve">le a design kódját, amely elemeit össze kell kapcsolni az adatbázis adatival. A generált kód </w:t>
-      </w:r>
-      <w:r>
-        <w:rPr>
-          <w:i/>
-          <w:iCs/>
-        </w:rPr>
-        <w:t>lvgl</w:t>
-      </w:r>
-      <w:r>
-        <w:rPr>
-          <w:i/>
-          <w:iCs/>
-        </w:rPr>
-        <w:t>(GUI handler)</w:t>
+        <w:t>handler)</w:t>
       </w:r>
       <w:r>
         <w:t xml:space="preserve"> könyvtár szerkezetet használ</w:t>
@@ -33769,7 +34373,13 @@
         <w:t>GuiTask</w:t>
       </w:r>
       <w:r>
-        <w:t xml:space="preserve"> felelős futtatni az </w:t>
+        <w:t xml:space="preserve"> </w:t>
+      </w:r>
+      <w:r>
+        <w:t>feladata</w:t>
+      </w:r>
+      <w:r>
+        <w:t xml:space="preserve"> futtatni az </w:t>
       </w:r>
       <w:r>
         <w:rPr>
@@ -33779,7 +34389,7 @@
         <w:t>lvgl</w:t>
       </w:r>
       <w:r>
-        <w:t xml:space="preserve"> által kínált eseményvezérlő programot, amely a design-t elemeit kezelni fogja</w:t>
+        <w:t xml:space="preserve"> által kínált eseményvezérlő programot, amely a design elemeit kezelni fogja</w:t>
       </w:r>
       <w:r>
         <w:t xml:space="preserve"> (</w:t>
@@ -33832,10 +34442,16 @@
         <w:t>roller</w:t>
       </w:r>
       <w:r>
-        <w:t>-k), és lenyíló fül, ami szintén enumerációt hajt végre.</w:t>
-      </w:r>
-      <w:r>
-        <w:t xml:space="preserve"> Ezen elemekhez több eseményt is lehet társítani. A gombokhoz oldal váltást, vagy </w:t>
+        <w:t>-k) és lenyíló fül, ami szintén enumerációt hajt végre.</w:t>
+      </w:r>
+      <w:r>
+        <w:t xml:space="preserve"> Ezen elemekhez több eseményt is lehet társítani. A gombok</w:t>
+      </w:r>
+      <w:r>
+        <w:t xml:space="preserve"> működtetésekor</w:t>
+      </w:r>
+      <w:r>
+        <w:t xml:space="preserve"> oldalváltást, vagy </w:t>
       </w:r>
       <w:r>
         <w:rPr>
@@ -33885,7 +34501,19 @@
         <w:t>lvgl</w:t>
       </w:r>
       <w:r>
-        <w:t xml:space="preserve"> meghatározza, hogy milyen beavatkozás történt. A meghatározott beavatkozás alpján frissíti a kijelzőn ábrázoltak, és az ábrázolt elemek belső változóinak értékeit. A </w:t>
+        <w:t xml:space="preserve"> meghatározza, hogy milyen beavatkozás történt. A meghatározott beavatkozás al</w:t>
+      </w:r>
+      <w:r>
+        <w:t>a</w:t>
+      </w:r>
+      <w:r>
+        <w:t>pján frissíti a kijelzőn ábrázoltak</w:t>
+      </w:r>
+      <w:r>
+        <w:t>at</w:t>
+      </w:r>
+      <w:r>
+        <w:t xml:space="preserve">, és az ábrázolt elemek belső változóinak értékeit. A </w:t>
       </w:r>
       <w:r>
         <w:rPr>
@@ -33895,19 +34523,87 @@
         <w:t>main task</w:t>
       </w:r>
       <w:r>
-        <w:t xml:space="preserve"> ezeket a változásokat figyeli, és ezek alapján frissíti az adatbázis elemiet. Az espCarryable is hatással van az adatbázisra. Ha rendszerben nem GUI általi beavatkozás </w:t>
+        <w:t xml:space="preserve"> ezeket a változásokat figyeli, és ezek alapján frissíti az adatbázis elem</w:t>
+      </w:r>
+      <w:r>
+        <w:t>ei</w:t>
+      </w:r>
+      <w:r>
+        <w:t xml:space="preserve">t. Az </w:t>
+      </w:r>
+      <w:r>
+        <w:rPr>
+          <w:i/>
+          <w:iCs/>
+        </w:rPr>
+        <w:t>espCarryable</w:t>
+      </w:r>
+      <w:r>
+        <w:t xml:space="preserve"> is hatással van az adatbázisra. Ha</w:t>
+      </w:r>
+      <w:r>
+        <w:t xml:space="preserve"> a</w:t>
+      </w:r>
+      <w:r>
+        <w:t xml:space="preserve"> rendszerben nem</w:t>
+      </w:r>
+      <w:r>
+        <w:t xml:space="preserve"> a</w:t>
+      </w:r>
+      <w:r>
+        <w:t xml:space="preserve"> GUI általi beavatkozás </w:t>
       </w:r>
       <w:r>
         <w:t>történik,</w:t>
       </w:r>
       <w:r>
-        <w:t xml:space="preserve"> hanem belső változás </w:t>
-      </w:r>
-      <w:r>
-        <w:t xml:space="preserve">által, </w:t>
-      </w:r>
-      <w:r>
-        <w:t xml:space="preserve">akár a program által, akár az espCarryable miatt, akkor </w:t>
+        <w:t xml:space="preserve"> hanem </w:t>
+      </w:r>
+      <w:r>
+        <w:t xml:space="preserve">belső változás általi, </w:t>
+      </w:r>
+      <w:r>
+        <w:t>azaz</w:t>
+      </w:r>
+      <w:r>
+        <w:t xml:space="preserve"> program által</w:t>
+      </w:r>
+      <w:r>
+        <w:t>i</w:t>
+      </w:r>
+      <w:r>
+        <w:t xml:space="preserve">, </w:t>
+      </w:r>
+      <w:r>
+        <w:t>vagy</w:t>
+      </w:r>
+      <w:r>
+        <w:t xml:space="preserve"> az </w:t>
+      </w:r>
+      <w:r>
+        <w:rPr>
+          <w:i/>
+          <w:iCs/>
+        </w:rPr>
+        <w:t>espCarryable</w:t>
+      </w:r>
+      <w:r>
+        <w:t xml:space="preserve"> </w:t>
+      </w:r>
+      <w:r>
+        <w:t>általi</w:t>
+      </w:r>
+      <w:r>
+        <w:t>,</w:t>
+      </w:r>
+      <w:r>
+        <w:t xml:space="preserve"> akkor</w:t>
+      </w:r>
+      <w:r>
+        <w:t xml:space="preserve"> a</w:t>
+      </w:r>
+      <w:r>
+        <w:t xml:space="preserve"> </w:t>
       </w:r>
       <w:r>
         <w:rPr>
@@ -34018,7 +34714,16 @@
         <w:t xml:space="preserve"> funkció minden oldal változójának érték</w:t>
       </w:r>
       <w:r>
-        <w:t>nek kezdő értékét fogja beállítani az adatbázisban található változók érétékinek segítségével</w:t>
+        <w:t>é</w:t>
+      </w:r>
+      <w:r>
+        <w:t>nek kezdő értékét fogja beállítani az adatbázisban található változók érték</w:t>
+      </w:r>
+      <w:r>
+        <w:t>e</w:t>
+      </w:r>
+      <w:r>
+        <w:t>inek segítségével</w:t>
       </w:r>
       <w:r>
         <w:t xml:space="preserve"> (</w:t>
@@ -34055,10 +34760,26 @@
         <w:t>srceen updating</w:t>
       </w:r>
       <w:r>
-        <w:t xml:space="preserve"> funkció felel a main task futásáért</w:t>
-      </w:r>
-      <w:r>
-        <w:t xml:space="preserve">. Ebből funkcióból érhető el a </w:t>
+        <w:t xml:space="preserve"> funkció felel a </w:t>
+      </w:r>
+      <w:r>
+        <w:rPr>
+          <w:i/>
+          <w:iCs/>
+        </w:rPr>
+        <w:t>main task</w:t>
+      </w:r>
+      <w:r>
+        <w:t xml:space="preserve"> futásáért</w:t>
+      </w:r>
+      <w:r>
+        <w:t xml:space="preserve">. Ebből </w:t>
+      </w:r>
+      <w:r>
+        <w:t xml:space="preserve">a </w:t>
+      </w:r>
+      <w:r>
+        <w:t xml:space="preserve">funkcióból érhető el a </w:t>
       </w:r>
       <w:r>
         <w:rPr>
@@ -34068,7 +34789,10 @@
         <w:t>screen switch off</w:t>
       </w:r>
       <w:r>
-        <w:t xml:space="preserve"> aminek feladat az, hogy ha</w:t>
+        <w:t xml:space="preserve">, </w:t>
+      </w:r>
+      <w:r>
+        <w:t>aminek feladat az, hogy ha</w:t>
       </w:r>
       <w:r>
         <w:t xml:space="preserve"> </w:t>
@@ -34180,7 +34904,30 @@
         <w:t>label</w:t>
       </w:r>
       <w:r>
-        <w:t xml:space="preserve"> szövegét. (például: Fő oldalról a programs odalra váltok, akkor a label ”0” -ról ”1” -re fog váltani) A </w:t>
+        <w:t xml:space="preserve"> szövegét. (például: Főoldalról a </w:t>
+      </w:r>
+      <w:r>
+        <w:rPr>
+          <w:i/>
+          <w:iCs/>
+        </w:rPr>
+        <w:t>P</w:t>
+      </w:r>
+      <w:r>
+        <w:rPr>
+          <w:i/>
+          <w:iCs/>
+        </w:rPr>
+        <w:t>rograms</w:t>
+      </w:r>
+      <w:r>
+        <w:t xml:space="preserve"> o</w:t>
+      </w:r>
+      <w:r>
+        <w:t>l</w:t>
+      </w:r>
+      <w:r>
+        <w:t xml:space="preserve">dalra váltok, akkor a label ”0” -ról ”1” -re fog váltani) A </w:t>
       </w:r>
       <w:r>
         <w:rPr>
@@ -34196,6 +34943,9 @@
         <w:t xml:space="preserve">ezt </w:t>
       </w:r>
       <w:r>
+        <w:t xml:space="preserve">a </w:t>
+      </w:r>
+      <w:r>
         <w:rPr>
           <w:i/>
           <w:iCs/>
@@ -34239,7 +34989,13 @@
         <w:t>case</w:t>
       </w:r>
       <w:r>
-        <w:t xml:space="preserve"> szerkezet eldönti, hogy melyik adlak frissítő funkciót kell meghívni. A program az </w:t>
+        <w:t xml:space="preserve"> szerkezet eldönti, hogy melyik a</w:t>
+      </w:r>
+      <w:r>
+        <w:t>b</w:t>
+      </w:r>
+      <w:r>
+        <w:t xml:space="preserve">lak frissítő funkciót kell meghívni. A program az </w:t>
       </w:r>
       <w:r>
         <w:rPr>
@@ -34610,24 +35366,24 @@
         <w:t xml:space="preserve"> Connected Device </w:t>
       </w:r>
       <w:r>
-        <w:t xml:space="preserve">aloldalt fogja </w:t>
+        <w:t>aloldalt fogja frissíteni.</w:t>
+      </w:r>
+      <w:r>
+        <w:t xml:space="preserve"> Ha az oldalakon felhasználói interakció jön létre, akkor az adatbázist a </w:t>
+      </w:r>
+      <w:r>
+        <w:rPr>
+          <w:i/>
+          <w:iCs/>
+        </w:rPr>
+        <w:t>DataHandler</w:t>
+      </w:r>
+      <w:r>
+        <w:t xml:space="preserve">-ben </w:t>
       </w:r>
       <w:r>
         <w:lastRenderedPageBreak/>
-        <w:t>frissíteni.</w:t>
-      </w:r>
-      <w:r>
-        <w:t xml:space="preserve"> Ha az oldalakon felhasználói interakció jön létre, akkor az adatbázist a </w:t>
-      </w:r>
-      <w:r>
-        <w:rPr>
-          <w:i/>
-          <w:iCs/>
-        </w:rPr>
-        <w:t>DataHandler</w:t>
-      </w:r>
-      <w:r>
-        <w:t xml:space="preserve">-ben található függvényekkel lehet frissíteni, amelyek a </w:t>
+        <w:t xml:space="preserve">található függvényekkel lehet frissíteni, amelyek a </w:t>
       </w:r>
       <w:r>
         <w:rPr>
@@ -34647,7 +35403,13 @@
         <w:t>espCarryable</w:t>
       </w:r>
       <w:r>
-        <w:t xml:space="preserve"> vagy böngésző alkalmazás) küldött üzeneteket beállító flag-ket is állítják, hogy az új adatokat küldje az </w:t>
+        <w:t xml:space="preserve"> vagy böngésző alkalmazás) küldött üzeneteket beállító flag-</w:t>
+      </w:r>
+      <w:r>
+        <w:t>e</w:t>
+      </w:r>
+      <w:r>
+        <w:t xml:space="preserve">ket is állítják, hogy az új adatokat küldje az </w:t>
       </w:r>
       <w:r>
         <w:rPr>
@@ -34661,7 +35423,17 @@
           <w:i/>
           <w:iCs/>
         </w:rPr>
-        <w:t xml:space="preserve"> kliensek </w:t>
+        <w:t xml:space="preserve"> </w:t>
+      </w:r>
+      <w:r>
+        <w:t xml:space="preserve">a </w:t>
+      </w:r>
+      <w:r>
+        <w:rPr>
+          <w:i/>
+          <w:iCs/>
+        </w:rPr>
+        <w:t xml:space="preserve">kliensek </w:t>
       </w:r>
       <w:r>
         <w:t>felé</w:t>
@@ -34674,7 +35446,14 @@
           <w:i/>
           <w:iCs/>
         </w:rPr>
-        <w:t>wanted temperature and flag setting</w:t>
+        <w:t>wanted temperature and flag settin</w:t>
+      </w:r>
+      <w:r>
+        <w:rPr>
+          <w:i/>
+          <w:iCs/>
+        </w:rPr>
+        <w:t>gs</w:t>
       </w:r>
       <w:r>
         <w:t xml:space="preserve">, </w:t>
@@ -34687,6 +35466,13 @@
         <w:t>a program elements and flag setting</w:t>
       </w:r>
       <w:r>
+        <w:rPr>
+          <w:i/>
+          <w:iCs/>
+        </w:rPr>
+        <w:t>s</w:t>
+      </w:r>
+      <w:r>
         <w:t xml:space="preserve">, és a </w:t>
       </w:r>
       <w:r>
@@ -34694,7 +35480,14 @@
           <w:i/>
           <w:iCs/>
         </w:rPr>
-        <w:t>Heating mode and flag setting</w:t>
+        <w:t>Heating mode and flag settin</w:t>
+      </w:r>
+      <w:r>
+        <w:rPr>
+          <w:i/>
+          <w:iCs/>
+        </w:rPr>
+        <w:t>gs</w:t>
       </w:r>
       <w:r>
         <w:t>.</w:t>
@@ -34752,7 +35545,20 @@
         <w:jc w:val="both"/>
       </w:pPr>
       <w:r>
-        <w:t xml:space="preserve">Az espTouch mint szerver elem a rendszerben kezeli a csatlakozott </w:t>
+        <w:t xml:space="preserve">Az </w:t>
+      </w:r>
+      <w:r>
+        <w:rPr>
+          <w:i/>
+          <w:iCs/>
+        </w:rPr>
+        <w:t>espTouch</w:t>
+      </w:r>
+      <w:r>
+        <w:t>,</w:t>
+      </w:r>
+      <w:r>
+        <w:t xml:space="preserve"> mint szerverelem a rendszerben kezeli a csatlakozott </w:t>
       </w:r>
       <w:r>
         <w:rPr>
@@ -34809,7 +35615,13 @@
         <w:t xml:space="preserve"> wifi server handler</w:t>
       </w:r>
       <w:r>
-        <w:t xml:space="preserve"> moduljának az implementálást fogom részletezni.</w:t>
+        <w:t xml:space="preserve"> moduljának az implementálás</w:t>
+      </w:r>
+      <w:r>
+        <w:t>á</w:t>
+      </w:r>
+      <w:r>
+        <w:t>t fogom részletezni.</w:t>
       </w:r>
     </w:p>
     <w:p>
@@ -34820,7 +35632,13 @@
         <w:jc w:val="both"/>
       </w:pPr>
       <w:r>
-        <w:t xml:space="preserve">Bármely webszerver működtetéshez szükség van egy fizikai elemre, ezek lesznek az </w:t>
+        <w:t>Bármely webszerver működtetés</w:t>
+      </w:r>
+      <w:r>
+        <w:t>é</w:t>
+      </w:r>
+      <w:r>
+        <w:t xml:space="preserve">hez szükség van egy fizikai elemre, ezek lesznek az </w:t>
       </w:r>
       <w:r>
         <w:rPr>
@@ -34840,7 +35658,47 @@
         <w:t>espCarryable</w:t>
       </w:r>
       <w:r>
-        <w:t xml:space="preserve">. Továbbá szervereknek egy összetett program kell futtatnia, hogy a kliens webböngészőben megfelelő külalakban jelenjen meg. A megfelelő weboldal design alapját HTML nyelven írt program fogja képezni, és külleméért a CSS nyelven írt program script fogja adni. Egy weboldal dinamikus működtetéséhez JavaScript használok. A HTML programozási nyelv biztosítja a </w:t>
+        <w:rPr>
+          <w:i/>
+          <w:iCs/>
+        </w:rPr>
+        <w:t>-</w:t>
+      </w:r>
+      <w:r>
+        <w:t>k</w:t>
+      </w:r>
+      <w:r>
+        <w:t xml:space="preserve">. Továbbá </w:t>
+      </w:r>
+      <w:r>
+        <w:t xml:space="preserve">a </w:t>
+      </w:r>
+      <w:r>
+        <w:t>szervereknek egy összetett program</w:t>
+      </w:r>
+      <w:r>
+        <w:t>ot</w:t>
+      </w:r>
+      <w:r>
+        <w:t xml:space="preserve"> kell futtatnia, hogy a kliens webböngészőben megfelelő külalakban jelenjen meg. A megfelelő weboldal design alapját HTML nyelven írt program fogja képezni, és </w:t>
+      </w:r>
+      <w:r>
+        <w:t xml:space="preserve">a </w:t>
+      </w:r>
+      <w:r>
+        <w:t>küllemé</w:t>
+      </w:r>
+      <w:r>
+        <w:t>t</w:t>
+      </w:r>
+      <w:r>
+        <w:t xml:space="preserve"> a CSS nyelven írt program script fogja adni. Egy weboldal dinamikus működtetéséhez JavaScript</w:t>
+      </w:r>
+      <w:r>
+        <w:t>-t</w:t>
+      </w:r>
+      <w:r>
+        <w:t xml:space="preserve"> használok. A HTML programozási nyelv biztosítja a </w:t>
       </w:r>
       <w:r>
         <w:rPr>
@@ -34870,10 +35728,16 @@
         <w:t>id</w:t>
       </w:r>
       <w:r>
-        <w:t xml:space="preserve">-nak program írása során adok értéket, illetve a megírt programom fogja legenerálni </w:t>
-      </w:r>
-      <w:r>
-        <w:t xml:space="preserve">a HTML oldalt, és a generálás közben, fog minden egyes </w:t>
+        <w:t xml:space="preserve">-nak </w:t>
+      </w:r>
+      <w:r>
+        <w:t xml:space="preserve">a </w:t>
+      </w:r>
+      <w:r>
+        <w:t xml:space="preserve">program írása során adok értéket, illetve a megírt programom fogja legenerálni </w:t>
+      </w:r>
+      <w:r>
+        <w:t xml:space="preserve">a HTML oldalt, és a generálás közben fog minden egyes </w:t>
       </w:r>
       <w:r>
         <w:rPr>
@@ -34904,7 +35768,7 @@
         <w:jc w:val="both"/>
       </w:pPr>
       <w:r>
-        <w:t xml:space="preserve">Amikor egy kliens kapcsolódik a szerverhez, akkor egy HTTP GET kéréssel a kliens le kérdezi a szerver által üzemelt weboldalt. Dinamikus weboldalak esetén a cél az, hogy a weboldal változói automatikusan frissüljenek anélkül, hogy újabb HTTP GET kérést küldene a kliens a szervernek. Erre ad megoldás a Websocket kommunikáció, amit </w:t>
+        <w:t xml:space="preserve">Amikor egy kliens kapcsolódik a szerverhez, akkor egy HTTP GET kéréssel a kliens lekérdezi a szerver által üzemelt weboldalt. Dinamikus weboldalak esetén a cél az, hogy a weboldal változói automatikusan frissüljenek anélkül, hogy újabb HTTP GET kérést küldene a kliens a szervernek. Erre ad megoldás a Websocket kommunikáció, amit </w:t>
       </w:r>
       <w:r>
         <w:rPr>
@@ -34917,7 +35781,7 @@
         <w:t xml:space="preserve"> című fejezetben írtam le. </w:t>
       </w:r>
       <w:r>
-        <w:t>Websocket kommunikáció során JSON üzenet típusokat használok, amely két karakterláncból áll. Az első karakter lánc a változó neve, míg a második a névhez rendelt érték lesz. Egy üzenetben több adatpárt is lehet küldeni a kliensnek.</w:t>
+        <w:t>Websocket kommunikáció során JSON üzenet típusokat használok, amely két karakterláncból áll. Az első karakterlánc a változó neve, míg a második a névhez rendelt érték lesz. Egy üzenetben több adatpárt is lehet küldeni a kliensnek.</w:t>
       </w:r>
     </w:p>
     <w:p>
@@ -34928,7 +35792,13 @@
         <w:jc w:val="both"/>
       </w:pPr>
       <w:r>
-        <w:t xml:space="preserve">A JSON üzenetek és a </w:t>
+        <w:t>A JSON üzenetek</w:t>
+      </w:r>
+      <w:r>
+        <w:t xml:space="preserve">, </w:t>
+      </w:r>
+      <w:r>
+        <w:t xml:space="preserve">és a </w:t>
       </w:r>
       <w:r>
         <w:rPr>
@@ -34948,7 +35818,10 @@
         <w:t>id-</w:t>
       </w:r>
       <w:r>
-        <w:t xml:space="preserve">ainak értékei összefüggenek. Az </w:t>
+        <w:t>ának</w:t>
+      </w:r>
+      <w:r>
+        <w:t xml:space="preserve"> értékei összefüggenek. Az </w:t>
       </w:r>
       <w:r>
         <w:rPr>
@@ -34958,7 +35831,25 @@
         <w:t>id</w:t>
       </w:r>
       <w:r>
-        <w:t xml:space="preserve"> értéke csak hivatkozási pontként szerepelnek a HTML kódban. A weboldalon ténylegesen megjelenő szöveg a hivatkozáshoz rendelt újabb érték lesz. A HTML oldalt változóit, és JSON üzenetek JavaScript program kód fogja összekötni. A kód HTML oldal hivatkozásait összehasonlítja az üzenetben kapott nevekkel, ha egyezést talál, akkor üzenet neveihez tartozó értéket fogja megadni a HTML </w:t>
+        <w:t xml:space="preserve"> értéke csak hivatkozási pontként szerepel a HTML kódban. A weboldalon ténylegesen megjelenő szöveg a hivatkozáshoz rendelt újabb érték lesz. A HTML oldal változóit, és </w:t>
+      </w:r>
+      <w:r>
+        <w:t xml:space="preserve">a </w:t>
+      </w:r>
+      <w:r>
+        <w:t>JSON üzenetek</w:t>
+      </w:r>
+      <w:r>
+        <w:t>et a</w:t>
+      </w:r>
+      <w:r>
+        <w:t xml:space="preserve"> JavaScript program kód fogja összekötni. A kód HTML oldal hivatkozásait összehasonlítja az üzenetben kapott nevekkel, ha egyezést talál, akkor</w:t>
+      </w:r>
+      <w:r>
+        <w:t xml:space="preserve"> az</w:t>
+      </w:r>
+      <w:r>
+        <w:t xml:space="preserve"> üzenet neveihez tartozó értéket fogja megadni a HTML </w:t>
       </w:r>
       <w:r>
         <w:rPr>
@@ -34978,7 +35869,19 @@
         <w:t>id</w:t>
       </w:r>
       <w:r>
-        <w:t xml:space="preserve"> hivatkozásnak. Azaz JSON üzenet értéke bemásolása kerül a HTML oldal </w:t>
+        <w:t xml:space="preserve"> hivatkozásnak. Azaz </w:t>
+      </w:r>
+      <w:r>
+        <w:t xml:space="preserve">a </w:t>
+      </w:r>
+      <w:r>
+        <w:t>JSON üzenet értéke bemásolás</w:t>
+      </w:r>
+      <w:r>
+        <w:t>ra</w:t>
+      </w:r>
+      <w:r>
+        <w:t xml:space="preserve"> kerül a HTML oldal </w:t>
       </w:r>
       <w:r>
         <w:rPr>
@@ -34991,7 +35894,19 @@
         <w:t xml:space="preserve"> </w:t>
       </w:r>
       <w:r>
-        <w:t>változóba, amely a weboldalon HTTP GET kérés nélkül megfog jelleni.</w:t>
+        <w:t>változóba, amely a weboldalon HTTP GET kérés nélkül meg</w:t>
+      </w:r>
+      <w:r>
+        <w:t xml:space="preserve"> </w:t>
+      </w:r>
+      <w:r>
+        <w:t>fog jele</w:t>
+      </w:r>
+      <w:r>
+        <w:t>n</w:t>
+      </w:r>
+      <w:r>
+        <w:t>ni.</w:t>
       </w:r>
     </w:p>
     <w:p>
@@ -35002,14 +35917,44 @@
         <w:jc w:val="both"/>
       </w:pPr>
       <w:r>
-        <w:t xml:space="preserve">Az ESP32 mikroprocesszort C/C++ nyelven programozom, így a webszervert, és weboldalt is </w:t>
+        <w:t>Az ESP32 mikroprocesszort C/C++ nyelven programozom, így a webszervert, és weboldalt is ezen a nyelven fogom megírni. A weboldal működéséhez összesen 4 nyelvre van szükségem</w:t>
+      </w:r>
+      <w:r>
+        <w:t xml:space="preserve">, </w:t>
+      </w:r>
+      <w:r>
+        <w:t xml:space="preserve">a </w:t>
       </w:r>
       <w:r>
         <w:lastRenderedPageBreak/>
-        <w:t xml:space="preserve">ezen a nyelven fogom megírni. A weboldal működéséhez összesen 4 nyelvre van szükségem a JavaScript-re, HTML-re, CSS-re, és C++-ra. Utóbbi nyelven lesz megírva az üzenet küldés és HTTP GET kérésre küldendő válasz. A válasz tartalmazni fogja HTML programot és a hozzá tartozó script-eket. A Script-ek </w:t>
-      </w:r>
-      <w:r>
-        <w:t>előre megírt programok, amelyek CSS-ben és JavaScript-ben fogok megírni. Mivel C++ az alapvető nyelv, és a többit csak webböngésző által futatott kód, így lehetőségem van arra, hogy karakterláncként tárolja a script-eket, és HTML programot.</w:t>
+        <w:t xml:space="preserve">JavaScript-re, HTML-re, CSS-re, és C++-ra. Utóbbi nyelven lesz megírva az üzenetküldés és </w:t>
+      </w:r>
+      <w:r>
+        <w:t xml:space="preserve">a </w:t>
+      </w:r>
+      <w:r>
+        <w:t xml:space="preserve">HTTP GET kérésre küldendő válasz. A válasz tartalmazni fogja HTML programot és a hozzá tartozó script-eket. A </w:t>
+      </w:r>
+      <w:r>
+        <w:t>s</w:t>
+      </w:r>
+      <w:r>
+        <w:t xml:space="preserve">cript-ek </w:t>
+      </w:r>
+      <w:r>
+        <w:t>előre megírt programok, amelyek</w:t>
+      </w:r>
+      <w:r>
+        <w:t>et</w:t>
+      </w:r>
+      <w:r>
+        <w:t xml:space="preserve"> CSS-ben és JavaScript-ben fogok megírni. Mivel C++ az alapvető nyelv, és a többi csak webböngésző által futatott kód, így lehetőségem van arra, hogy karakterláncként tárolja a script-eket, és </w:t>
+      </w:r>
+      <w:r>
+        <w:t xml:space="preserve">a </w:t>
+      </w:r>
+      <w:r>
+        <w:t>HTML programot.</w:t>
       </w:r>
     </w:p>
     <w:p>
@@ -35023,9 +35968,9 @@
           <w:noProof/>
         </w:rPr>
         <w:drawing>
-          <wp:inline distT="0" distB="0" distL="0" distR="0" wp14:anchorId="63F629DE" wp14:editId="51258687">
-            <wp:extent cx="4070160" cy="3226279"/>
-            <wp:effectExtent l="0" t="0" r="6985" b="0"/>
+          <wp:inline distT="0" distB="0" distL="0" distR="0" wp14:anchorId="63F629DE" wp14:editId="2E0BB3DF">
+            <wp:extent cx="4109610" cy="3257550"/>
+            <wp:effectExtent l="0" t="0" r="5715" b="0"/>
             <wp:docPr id="1246419788" name="Kép 1" descr="A képen szöveg, diagram, képernyőkép, Tervrajz látható&#10;&#10;Automatikusan generált leírás"/>
             <wp:cNvGraphicFramePr>
               <a:graphicFrameLocks xmlns:a="http://schemas.openxmlformats.org/drawingml/2006/main" noChangeAspect="1"/>
@@ -35046,7 +35991,7 @@
                   <pic:spPr>
                     <a:xfrm>
                       <a:off x="0" y="0"/>
-                      <a:ext cx="4088190" cy="3240571"/>
+                      <a:ext cx="4137013" cy="3279271"/>
                     </a:xfrm>
                     <a:prstGeom prst="rect">
                       <a:avLst/>
@@ -35081,7 +36026,13 @@
         <w:jc w:val="both"/>
       </w:pPr>
       <w:r>
-        <w:t xml:space="preserve">A HTML programot a script-kel ellentétben generálom, ennek a szekvenciája látható a </w:t>
+        <w:t>A HTML programot a script-</w:t>
+      </w:r>
+      <w:r>
+        <w:t>ek</w:t>
+      </w:r>
+      <w:r>
+        <w:t xml:space="preserve">kel ellentétben generálom, ennek a szekvenciája látható a </w:t>
       </w:r>
       <w:r>
         <w:rPr>
@@ -35094,7 +36045,33 @@
         <w:t>.</w:t>
       </w:r>
       <w:r>
-        <w:t xml:space="preserve"> A programban összetett tag-ek fognak szerepelni, amik alapját a P tag-ek és az Unordered list tag-ei fogják alkotni.</w:t>
+        <w:t xml:space="preserve"> A programban összetett tag-ek fognak szerepelni, amik alapját a </w:t>
+      </w:r>
+      <w:r>
+        <w:rPr>
+          <w:i/>
+          <w:iCs/>
+        </w:rPr>
+        <w:t>P tag</w:t>
+      </w:r>
+      <w:r>
+        <w:t xml:space="preserve">-ek és az </w:t>
+      </w:r>
+      <w:r>
+        <w:rPr>
+          <w:i/>
+          <w:iCs/>
+        </w:rPr>
+        <w:t>Unordered list</w:t>
+      </w:r>
+      <w:r>
+        <w:t xml:space="preserve"> tag-</w:t>
+      </w:r>
+      <w:r>
+        <w:t>j</w:t>
+      </w:r>
+      <w:r>
+        <w:t>ei fogják alkotni.</w:t>
       </w:r>
       <w:r>
         <w:t xml:space="preserve"> A </w:t>
@@ -35200,7 +36177,13 @@
         <w:t xml:space="preserve"> </w:t>
       </w:r>
       <w:r>
-        <w:t xml:space="preserve">A tag-ek létrehozásakor megkell határozni, hogy milyen </w:t>
+        <w:t>A tag-ek létrehozásakor meg</w:t>
+      </w:r>
+      <w:r>
+        <w:t xml:space="preserve"> </w:t>
+      </w:r>
+      <w:r>
+        <w:t xml:space="preserve">kell határozni, hogy milyen </w:t>
       </w:r>
       <w:r>
         <w:rPr>
@@ -35224,7 +36207,13 @@
         <w:jc w:val="both"/>
       </w:pPr>
       <w:r>
-        <w:t xml:space="preserve">Amikor egy kliens csatlakozott a szerverhez és HTTP GET kérést küld a szervernek, akkor a szerver válaszolni fog. Esetemben a válasz küldése elött egy </w:t>
+        <w:t>Amikor egy kliens csatlakozott a szerverhez és HTTP GET kérést küld a szervernek, akkor a szerver válaszolni fog. Esetemben a válasz küldése el</w:t>
+      </w:r>
+      <w:r>
+        <w:t>ő</w:t>
+      </w:r>
+      <w:r>
+        <w:t xml:space="preserve">tt egy </w:t>
       </w:r>
       <w:r>
         <w:rPr>
@@ -35254,24 +36243,30 @@
         <w:t>Get CSS script</w:t>
       </w:r>
       <w:r>
-        <w:t xml:space="preserve"> funkciót </w:t>
+        <w:t xml:space="preserve"> funkció</w:t>
+      </w:r>
+      <w:r>
+        <w:t>n</w:t>
+      </w:r>
+      <w:r>
+        <w:t xml:space="preserve"> keresztül ér el. Ezek után a HTML </w:t>
+      </w:r>
+      <w:r>
+        <w:rPr>
+          <w:i/>
+          <w:iCs/>
+        </w:rPr>
+        <w:t>body</w:t>
+      </w:r>
+      <w:r>
+        <w:t xml:space="preserve"> részét kell legenerálni, ami a ta</w:t>
+      </w:r>
+      <w:r>
+        <w:t>g-kből és a JavaScript link-</w:t>
       </w:r>
       <w:r>
         <w:lastRenderedPageBreak/>
-        <w:t xml:space="preserve">keresztül ér el. Ezek után a HTML </w:t>
-      </w:r>
-      <w:r>
-        <w:rPr>
-          <w:i/>
-          <w:iCs/>
-        </w:rPr>
-        <w:t>body</w:t>
-      </w:r>
-      <w:r>
-        <w:t xml:space="preserve"> részét kell le generálni, ami a ta</w:t>
-      </w:r>
-      <w:r>
-        <w:t>g-kből és a JavaScript link-jéből fog</w:t>
+        <w:t>jéből fog</w:t>
       </w:r>
       <w:r>
         <w:t xml:space="preserve"> össze</w:t>
@@ -35391,7 +36386,19 @@
         <w:jc w:val="both"/>
       </w:pPr>
       <w:r>
-        <w:t xml:space="preserve">Amikor egy kliens csatlakozik fontos, hogy megkapja a weboldal adatait, és a weboldal változóinak értékeit, illetve azoknak legfrissebb értékeit. A szerver és kliens között aszinkron Websocket kommunikáció zajlik, ami esemény vezérelten kezelek a programomban. Az </w:t>
+        <w:t>Amikor egy kliens csatlakozik</w:t>
+      </w:r>
+      <w:r>
+        <w:t>,</w:t>
+      </w:r>
+      <w:r>
+        <w:t xml:space="preserve"> fontos, hogy megkapja a weboldal adatait, és a weboldal változóinak értékeit, illetve azoknak legfrissebb értékeit. A szerver és kliens között aszinkron Websocket kommunikáció zajlik, ami</w:t>
+      </w:r>
+      <w:r>
+        <w:t>t</w:t>
+      </w:r>
+      <w:r>
+        <w:t xml:space="preserve"> eseményvezérelten kezelek a programomban. Az </w:t>
       </w:r>
       <w:r>
         <w:rPr>
@@ -35401,7 +36408,19 @@
         <w:t>Event runner</w:t>
       </w:r>
       <w:r>
-        <w:t xml:space="preserve"> függvény lesz az esemény, ami le fogja kezelni az új klienseket, és a beérkező webSocket üzenetket. Az </w:t>
+        <w:t xml:space="preserve"> függvény lesz az</w:t>
+      </w:r>
+      <w:r>
+        <w:t xml:space="preserve"> az</w:t>
+      </w:r>
+      <w:r>
+        <w:t xml:space="preserve"> esemény, ami le fogja kezelni az új klienseket, és a beérkező webSocket üzenet</w:t>
+      </w:r>
+      <w:r>
+        <w:t>e</w:t>
+      </w:r>
+      <w:r>
+        <w:t xml:space="preserve">ket. Az </w:t>
       </w:r>
       <w:r>
         <w:rPr>
@@ -35483,13 +36502,29 @@
         <w:jc w:val="both"/>
       </w:pPr>
       <w:r>
-        <w:t>Amikor az add message függvény fog futni, akkor a beérkező üzenet el lesz tárolva.</w:t>
+        <w:t xml:space="preserve">Amikor az </w:t>
+      </w:r>
+      <w:r>
+        <w:rPr>
+          <w:i/>
+          <w:iCs/>
+        </w:rPr>
+        <w:t>add message</w:t>
+      </w:r>
+      <w:r>
+        <w:t xml:space="preserve"> függvény fog futni, akkor a beérkező üzenet el lesz tárolva.</w:t>
       </w:r>
       <w:r>
         <w:t xml:space="preserve"> </w:t>
       </w:r>
       <w:r>
-        <w:t>Minden egyes kliensnek a legfrisseb beérkező üzenete lesz eltárolva a JSON_Message objektumban.</w:t>
+        <w:t>Minden egyes kliensnek a legfrisseb</w:t>
+      </w:r>
+      <w:r>
+        <w:t>b</w:t>
+      </w:r>
+      <w:r>
+        <w:t xml:space="preserve"> beérkező üzenete lesz eltárolva a JSON_Message objektumban.</w:t>
       </w:r>
     </w:p>
     <w:p>
@@ -35510,7 +36545,25 @@
         <w:t>check client</w:t>
       </w:r>
       <w:r>
-        <w:t xml:space="preserve"> függvény pedig elfogja dönteni, hogy új kliens érkezett, vagy kliens le csatlakozott a szerverről. Ha új kliens érkezik, akkor az </w:t>
+        <w:t xml:space="preserve"> függvény pedig el</w:t>
+      </w:r>
+      <w:r>
+        <w:t xml:space="preserve"> </w:t>
+      </w:r>
+      <w:r>
+        <w:t xml:space="preserve">fogja dönteni, hogy új kliens érkezett, vagy </w:t>
+      </w:r>
+      <w:r>
+        <w:t xml:space="preserve">egy </w:t>
+      </w:r>
+      <w:r>
+        <w:t>kliens lecsatlakozott</w:t>
+      </w:r>
+      <w:r>
+        <w:t>-e</w:t>
+      </w:r>
+      <w:r>
+        <w:t xml:space="preserve"> a szerverről. Ha új kliens érkezik, akkor az </w:t>
       </w:r>
       <w:r>
         <w:rPr>
@@ -35533,7 +36586,7 @@
         <w:t>.</w:t>
       </w:r>
       <w:r>
-        <w:t xml:space="preserve">, Ha </w:t>
+        <w:t xml:space="preserve"> Ha </w:t>
       </w:r>
       <w:r>
         <w:t xml:space="preserve">HTML oldal értékeinek lekérdezésével kapcsolatos parancs érkezik, </w:t>
@@ -35566,7 +36619,17 @@
         <w:jc w:val="both"/>
       </w:pPr>
       <w:r>
-        <w:t xml:space="preserve">Ha az add client függvényt fogja a program meghívni, akkor a függvény eldönti, hogy egy </w:t>
+        <w:t xml:space="preserve">Ha az </w:t>
+      </w:r>
+      <w:r>
+        <w:rPr>
+          <w:i/>
+          <w:iCs/>
+        </w:rPr>
+        <w:t>add client</w:t>
+      </w:r>
+      <w:r>
+        <w:t xml:space="preserve"> függvényt fogja a program meghívni, akkor a függvény eldönti, hogy egy </w:t>
       </w:r>
       <w:r>
         <w:rPr>
@@ -35576,7 +36639,13 @@
         <w:t>espCarryable</w:t>
       </w:r>
       <w:r>
-        <w:t xml:space="preserve"> csatlakozott, vagy egy webböngésző. A döntés egy szerű, mivel az </w:t>
+        <w:t xml:space="preserve"> csatlakozott</w:t>
+      </w:r>
+      <w:r>
+        <w:t>-e</w:t>
+      </w:r>
+      <w:r>
+        <w:t xml:space="preserve">, vagy egy webböngésző. A döntés egyszerű, mivel az </w:t>
       </w:r>
       <w:r>
         <w:rPr>
@@ -35586,7 +36655,17 @@
         <w:t>espCarryable</w:t>
       </w:r>
       <w:r>
-        <w:t xml:space="preserve"> is üzemel egy weboldalt, amit az eszköz IP címén keresztül érhető el, így elegendő egy HTTP GET kérést küldeni az új kliens felé. Ha a válasz „200 OK”, akkor az </w:t>
+        <w:t xml:space="preserve"> is üzemel egy weboldalt, ami az eszköz IP címén keresztül érhető el, így elegendő egy HTTP GET kérést küldeni az új kliens felé. Ha a válasz „</w:t>
+      </w:r>
+      <w:r>
+        <w:rPr>
+          <w:i/>
+          <w:iCs/>
+        </w:rPr>
+        <w:t>200 OK</w:t>
+      </w:r>
+      <w:r>
+        <w:t xml:space="preserve">”, akkor az </w:t>
       </w:r>
       <w:r>
         <w:rPr>
@@ -35596,7 +36675,13 @@
         <w:t>espTouch</w:t>
       </w:r>
       <w:r>
-        <w:t xml:space="preserve"> tudni fogja, hogy az egy </w:t>
+        <w:t xml:space="preserve"> tudni fogja, hogy </w:t>
+      </w:r>
+      <w:r>
+        <w:t>e</w:t>
+      </w:r>
+      <w:r>
+        <w:t xml:space="preserve">z egy </w:t>
       </w:r>
       <w:r>
         <w:rPr>
@@ -35606,7 +36691,19 @@
         <w:t>espCarryable</w:t>
       </w:r>
       <w:r>
-        <w:t xml:space="preserve">. Ha a rendszer elem részét képezi a csatlakozott eszköt, akkor IP címét hozzáadja a weboldal </w:t>
+        <w:t>. Ha a rendszerelem részét képezi a csatlakozott eszkö</w:t>
+      </w:r>
+      <w:r>
+        <w:t>z</w:t>
+      </w:r>
+      <w:r>
+        <w:t xml:space="preserve">, akkor </w:t>
+      </w:r>
+      <w:r>
+        <w:t xml:space="preserve">az </w:t>
+      </w:r>
+      <w:r>
+        <w:t xml:space="preserve">IP címét hozzáadja a weboldal </w:t>
       </w:r>
       <w:r>
         <w:rPr>
@@ -35719,7 +36816,13 @@
         <w:t>49. ábrán</w:t>
       </w:r>
       <w:r>
-        <w:t xml:space="preserve"> látható a szerver működési szekvenciája A </w:t>
+        <w:t xml:space="preserve"> látható a szerver működési szekvenciája</w:t>
+      </w:r>
+      <w:r>
+        <w:t>.</w:t>
+      </w:r>
+      <w:r>
+        <w:t xml:space="preserve"> A </w:t>
       </w:r>
       <w:r>
         <w:rPr>
@@ -35729,7 +36832,33 @@
         <w:t>Server init</w:t>
       </w:r>
       <w:r>
-        <w:t xml:space="preserve"> funkció létrehozza a Clients, és JSON_Message objektumokat, hogy a csatlakozó kliensek adatai, és beékező üzenetek eltárolásra kerüljenek. Ezen objektumok fogják biztosítani a megfelelő működést az </w:t>
+        <w:t xml:space="preserve"> funkció létrehozza a </w:t>
+      </w:r>
+      <w:r>
+        <w:rPr>
+          <w:i/>
+          <w:iCs/>
+        </w:rPr>
+        <w:t>Clients</w:t>
+      </w:r>
+      <w:r>
+        <w:t xml:space="preserve">, és </w:t>
+      </w:r>
+      <w:r>
+        <w:rPr>
+          <w:i/>
+          <w:iCs/>
+        </w:rPr>
+        <w:t>JSON_Message</w:t>
+      </w:r>
+      <w:r>
+        <w:t xml:space="preserve"> objektumokat, hogy a csatlakozó kliensek adatai, és beé</w:t>
+      </w:r>
+      <w:r>
+        <w:t>r</w:t>
+      </w:r>
+      <w:r>
+        <w:t xml:space="preserve">kező üzenetek eltárolásra kerüljenek. Ezen objektumok fogják biztosítani a megfelelő működést az </w:t>
       </w:r>
       <w:r>
         <w:rPr>
@@ -35750,7 +36879,13 @@
         <w:jc w:val="both"/>
       </w:pPr>
       <w:r>
-        <w:t xml:space="preserve">Amikor a HTML oldal elemei beállításra kerülnek, akkor </w:t>
+        <w:t>Am</w:t>
+      </w:r>
+      <w:r>
+        <w:t xml:space="preserve">ikor a HTML oldal elemei beállításra kerülnek, akkor </w:t>
+      </w:r>
+      <w:r>
+        <w:t xml:space="preserve">a </w:t>
       </w:r>
       <w:r>
         <w:rPr>
@@ -35760,7 +36895,7 @@
         <w:t>Server turning on</w:t>
       </w:r>
       <w:r>
-        <w:t xml:space="preserve"> funkció segítségével az weboldal legenerálódik, és a server esemény vezérelt eleméhez hozzá rendeljük a </w:t>
+        <w:t xml:space="preserve"> funkció segítségével a weboldal legenerálódik, és a server eseményvezérelt eleméhez hozzá rendeljük a </w:t>
       </w:r>
       <w:r>
         <w:rPr>
@@ -35776,10 +36911,28 @@
         <w:t xml:space="preserve"> </w:t>
       </w:r>
       <w:r>
-        <w:t xml:space="preserve">keresztül egy üzenetet tud küldeni a kliensek, </w:t>
-      </w:r>
-      <w:r>
-        <w:t>amely script-eket és HTML oldalt fogja tartalmazni.</w:t>
+        <w:t>keresztül egy üzenetet tud küldeni a kliens</w:t>
+      </w:r>
+      <w:r>
+        <w:t>n</w:t>
+      </w:r>
+      <w:r>
+        <w:t xml:space="preserve">ek, </w:t>
+      </w:r>
+      <w:r>
+        <w:t xml:space="preserve">amely </w:t>
+      </w:r>
+      <w:r>
+        <w:t xml:space="preserve">a </w:t>
+      </w:r>
+      <w:r>
+        <w:t xml:space="preserve">script-eket és </w:t>
+      </w:r>
+      <w:r>
+        <w:t xml:space="preserve">a </w:t>
+      </w:r>
+      <w:r>
+        <w:t>HTML oldalt fogja tartalmazni.</w:t>
       </w:r>
       <w:r>
         <w:t xml:space="preserve"> Ezen </w:t>
@@ -35795,7 +36948,19 @@
         <w:t>Add websocket event handler</w:t>
       </w:r>
       <w:r>
-        <w:t xml:space="preserve"> függvény fogja a vezérlőbe beállítani. Mivel a HTML oldal lekérdezése nem Websockets alapú, így az oldalt és további elemit külön-külön kell az eseményvezérlőhöz hozzáadni, amit az </w:t>
+        <w:t xml:space="preserve"> függvény fogja a vezérlőbe beállítani. Mivel a HTML oldal lekérdezése nem Websocket alapú, így az oldalt és </w:t>
+      </w:r>
+      <w:r>
+        <w:t xml:space="preserve">a </w:t>
+      </w:r>
+      <w:r>
+        <w:t>további elem</w:t>
+      </w:r>
+      <w:r>
+        <w:t>e</w:t>
+      </w:r>
+      <w:r>
+        <w:t xml:space="preserve">it külön-külön kell az eseményvezérlőhöz hozzáadni, amit az </w:t>
       </w:r>
       <w:r>
         <w:rPr>
@@ -35878,7 +37043,17 @@
       </w:pPr>
       <w:r>
         <w:lastRenderedPageBreak/>
-        <w:t xml:space="preserve">Az eddig leírtak alapján szeretném bemutatni végleges formáját az espTouch webszerver működésének, amely az </w:t>
+        <w:t xml:space="preserve">Az eddig leírtak alapján szeretném bemutatni végleges formáját az </w:t>
+      </w:r>
+      <w:r>
+        <w:rPr>
+          <w:i/>
+          <w:iCs/>
+        </w:rPr>
+        <w:t>espTouch</w:t>
+      </w:r>
+      <w:r>
+        <w:t xml:space="preserve"> webszerver működésének, amely az </w:t>
       </w:r>
       <w:r>
         <w:rPr>
@@ -35919,7 +37094,19 @@
         <w:t>Server init</w:t>
       </w:r>
       <w:r>
-        <w:t xml:space="preserve">) a weboldalt, és kliensek kezelő programrészeket, ha az eszköz konfigurációjában ez megengedett. Az eszköz konfigurálásáról a </w:t>
+        <w:t xml:space="preserve">) a weboldalt, és </w:t>
+      </w:r>
+      <w:r>
+        <w:t xml:space="preserve">a </w:t>
+      </w:r>
+      <w:r>
+        <w:t>kliensek</w:t>
+      </w:r>
+      <w:r>
+        <w:t>et</w:t>
+      </w:r>
+      <w:r>
+        <w:t xml:space="preserve"> kezelő programrészeket, ha az eszköz konfigurációjában ez megengedett. Az eszköz konfigurálásáról a </w:t>
       </w:r>
       <w:r>
         <w:rPr>
@@ -35979,20 +37166,73 @@
         <w:t>Server turning on</w:t>
       </w:r>
       <w:r>
-        <w:t xml:space="preserve"> funkció lesz meghívva, amely kapcsolódik a routerhez, elindítja a szervert, és szerver eseményvezérlőnek átadja megfelelőfunkciókat</w:t>
-      </w:r>
-      <w:r>
-        <w:t xml:space="preserve">. Utobbi a </w:t>
-      </w:r>
-      <w:r>
-        <w:rPr>
-          <w:i/>
-          <w:iCs/>
-        </w:rPr>
-        <w:t>49.</w:t>
-      </w:r>
-      <w:r>
-        <w:t xml:space="preserve"> ábrához köthető.</w:t>
+        <w:t xml:space="preserve"> funkció</w:t>
+      </w:r>
+      <w:r>
+        <w:t>ja</w:t>
+      </w:r>
+      <w:r>
+        <w:t xml:space="preserve"> lesz meghívva, amely </w:t>
+      </w:r>
+      <w:r>
+        <w:t xml:space="preserve">segítségével az </w:t>
+      </w:r>
+      <w:r>
+        <w:rPr>
+          <w:i/>
+          <w:iCs/>
+        </w:rPr>
+        <w:t>espTouch</w:t>
+      </w:r>
+      <w:r>
+        <w:t xml:space="preserve"> </w:t>
+      </w:r>
+      <w:r>
+        <w:t xml:space="preserve">kapcsolódik a routerhez, elindítja a szervert, és </w:t>
+      </w:r>
+      <w:r>
+        <w:t xml:space="preserve">a </w:t>
+      </w:r>
+      <w:r>
+        <w:t xml:space="preserve">szerver eseményvezérlőnek átadja </w:t>
+      </w:r>
+      <w:r>
+        <w:t xml:space="preserve">a </w:t>
+      </w:r>
+      <w:r>
+        <w:t>megfelelő</w:t>
+      </w:r>
+      <w:r>
+        <w:t xml:space="preserve"> </w:t>
+      </w:r>
+      <w:r>
+        <w:t>funkciókat</w:t>
+      </w:r>
+      <w:r>
+        <w:t>. Ut</w:t>
+      </w:r>
+      <w:r>
+        <w:t>ó</w:t>
+      </w:r>
+      <w:r>
+        <w:t xml:space="preserve">bbi a </w:t>
+      </w:r>
+      <w:r>
+        <w:rPr>
+          <w:i/>
+          <w:iCs/>
+        </w:rPr>
+        <w:t>49</w:t>
+      </w:r>
+      <w:r>
+        <w:rPr>
+          <w:i/>
+          <w:iCs/>
+        </w:rPr>
+        <w:t xml:space="preserve">. ábrához </w:t>
+      </w:r>
+      <w:r>
+        <w:t>köthető.</w:t>
       </w:r>
     </w:p>
     <w:p>
@@ -36003,7 +37243,34 @@
         <w:jc w:val="both"/>
       </w:pPr>
       <w:r>
-        <w:t xml:space="preserve">Ha csatlakozás a routerhez engedélyezett és sikeres volt a csatlakozás, és szerver indítás, akkor </w:t>
+        <w:t>Ha</w:t>
+      </w:r>
+      <w:r>
+        <w:t xml:space="preserve"> a</w:t>
+      </w:r>
+      <w:r>
+        <w:t xml:space="preserve"> csatlakozás a routerhez engedélyezett és</w:t>
+      </w:r>
+      <w:r>
+        <w:t xml:space="preserve"> </w:t>
+      </w:r>
+      <w:r>
+        <w:t xml:space="preserve">sikeres, és </w:t>
+      </w:r>
+      <w:r>
+        <w:t xml:space="preserve">a </w:t>
+      </w:r>
+      <w:r>
+        <w:t>szerver indítás</w:t>
+      </w:r>
+      <w:r>
+        <w:t xml:space="preserve"> is</w:t>
+      </w:r>
+      <w:r>
+        <w:t xml:space="preserve">, akkor </w:t>
+      </w:r>
+      <w:r>
+        <w:t xml:space="preserve">a </w:t>
       </w:r>
       <w:r>
         <w:rPr>
@@ -36013,7 +37280,13 @@
         <w:t>Server main</w:t>
       </w:r>
       <w:r>
-        <w:t xml:space="preserve"> függvény fogja trigger-leni a </w:t>
+        <w:t xml:space="preserve"> függvény fogja trigger-e</w:t>
+      </w:r>
+      <w:r>
+        <w:t>l</w:t>
+      </w:r>
+      <w:r>
+        <w:t xml:space="preserve">ni a </w:t>
       </w:r>
       <w:r>
         <w:rPr>
@@ -36023,7 +37296,19 @@
         <w:t>Serve runner</w:t>
       </w:r>
       <w:r>
-        <w:t xml:space="preserve"> függvényt, amely kezelni fogja a kliensek kéréseit, és állandóan frissíti weboldalhoz tartozó változókat, ha az megváltoznak.</w:t>
+        <w:t xml:space="preserve"> függvényt, amely kezelni fogja a kliensek kéréseit, és állandóan frissíti </w:t>
+      </w:r>
+      <w:r>
+        <w:t xml:space="preserve">a </w:t>
+      </w:r>
+      <w:r>
+        <w:t>weboldalhoz tartozó változókat, ha az</w:t>
+      </w:r>
+      <w:r>
+        <w:t>ok</w:t>
+      </w:r>
+      <w:r>
+        <w:t xml:space="preserve"> megváltoznak.</w:t>
       </w:r>
     </w:p>
     <w:p>
@@ -36034,7 +37319,23 @@
         <w:jc w:val="both"/>
       </w:pPr>
       <w:r>
-        <w:t xml:space="preserve">A set JSON message funkcióval a program beállítja a kliensnek szánt üzenetet, amely weboldal elemeinek az értékeit fogja frissíteni. Az adat változásról a </w:t>
+        <w:t xml:space="preserve">A </w:t>
+      </w:r>
+      <w:r>
+        <w:rPr>
+          <w:i/>
+          <w:iCs/>
+        </w:rPr>
+        <w:t>set JSON message</w:t>
+      </w:r>
+      <w:r>
+        <w:t xml:space="preserve"> funkcióval a program beállítja a kliensnek szánt üzenetet, amely weboldal elemeinek az értékeit fogja frissíteni. A</w:t>
+      </w:r>
+      <w:r>
+        <w:t xml:space="preserve"> funkció az</w:t>
+      </w:r>
+      <w:r>
+        <w:t xml:space="preserve"> adatváltozásról a </w:t>
       </w:r>
       <w:r>
         <w:rPr>
@@ -36044,7 +37345,25 @@
         <w:t>Get data</w:t>
       </w:r>
       <w:r>
-        <w:t xml:space="preserve"> függvényen keresztül tud az adatbázisból tudomást szerezni, azaz az adatbázis elemihez tartozó flag-kből. Ha valamely adat változik, akkor a JSON üzenet listára fog felkerülni az adat, és a hozzá tartozó macro ként definiált változó neve.</w:t>
+        <w:t xml:space="preserve"> függvényen keresztül tud az adatbázisból tudomást szerezni, azaz az adatbázis elem</w:t>
+      </w:r>
+      <w:r>
+        <w:t>e</w:t>
+      </w:r>
+      <w:r>
+        <w:t xml:space="preserve">ihez tartozó flag-kből. Ha valamely adat változik, akkor a JSON üzenet listára fog </w:t>
+      </w:r>
+      <w:r>
+        <w:t xml:space="preserve">bele </w:t>
+      </w:r>
+      <w:r>
+        <w:t>kerülni az adat, és a hozzá tartozó macro</w:t>
+      </w:r>
+      <w:r>
+        <w:t>-</w:t>
+      </w:r>
+      <w:r>
+        <w:t>ként definiált változó neve.</w:t>
       </w:r>
       <w:r>
         <w:t xml:space="preserve"> Ezek után az adatbázis flag-jei </w:t>
@@ -36057,7 +37376,7 @@
         <w:t>bool</w:t>
       </w:r>
       <w:r>
-        <w:t xml:space="preserve"> típusú hamis értéket fognak felvenni, hogy a következő szekvenciában ne küldje el újra ugyan azon adatokat az eseménykezelő</w:t>
+        <w:t xml:space="preserve"> típusú hamis értéket fognak felvenni, hogy a következő szekvenciában ne küldje el újra ugyanazon adatokat az eseménykezelő</w:t>
       </w:r>
       <w:r>
         <w:t xml:space="preserve"> (</w:t>
@@ -36143,7 +37462,16 @@
         <w:t>Event runner</w:t>
       </w:r>
       <w:r>
-        <w:t xml:space="preserve"> beérkező Websockets üzenetet mentett el, akkor lefog futni a </w:t>
+        <w:t xml:space="preserve"> </w:t>
+      </w:r>
+      <w:r>
+        <w:t>beérkező Websocket üzenetet mentett el, akkor le</w:t>
+      </w:r>
+      <w:r>
+        <w:t xml:space="preserve"> </w:t>
+      </w:r>
+      <w:r>
+        <w:t xml:space="preserve">fog futni a </w:t>
       </w:r>
       <w:r>
         <w:rPr>
@@ -36163,7 +37491,25 @@
         <w:t>Check message Stack</w:t>
       </w:r>
       <w:r>
-        <w:t xml:space="preserve"> funkció. Az itt eltárolt JSON üzenetek a programom dekódolja, és el meneti a megfelelő helyre az adatbázisba a </w:t>
+        <w:t xml:space="preserve"> funkció. Az itt eltárolt JSON üzenetek</w:t>
+      </w:r>
+      <w:r>
+        <w:t>et</w:t>
+      </w:r>
+      <w:r>
+        <w:t xml:space="preserve"> a programom dekódolja, és el </w:t>
+      </w:r>
+      <w:r>
+        <w:t xml:space="preserve">fogja </w:t>
+      </w:r>
+      <w:r>
+        <w:t>men</w:t>
+      </w:r>
+      <w:r>
+        <w:t>teni</w:t>
+      </w:r>
+      <w:r>
+        <w:t xml:space="preserve"> a megfelelő helyre az adatbázisba a </w:t>
       </w:r>
       <w:r>
         <w:rPr>
@@ -36173,7 +37519,17 @@
         <w:t>Set data</w:t>
       </w:r>
       <w:r>
-        <w:t xml:space="preserve"> függvényen keresztül. Egy üzenet feldolgozása után az adott üzenet törlődik a rendszerből, de a JSON_Message objektum továbbra is elérhető lesz, ha újabb üzenetek</w:t>
+        <w:t xml:space="preserve"> függvényen keresztül. Egy üzenet feldolgozása után az adott üzenet törlődik a rendszerből, de a </w:t>
+      </w:r>
+      <w:r>
+        <w:rPr>
+          <w:i/>
+          <w:iCs/>
+        </w:rPr>
+        <w:t>JSON_Message</w:t>
+      </w:r>
+      <w:r>
+        <w:t xml:space="preserve"> objektum továbbra is elérhető lesz, ha újabb üzenetek</w:t>
       </w:r>
       <w:r>
         <w:t xml:space="preserve">et kell az </w:t>
@@ -36186,7 +37542,7 @@
         <w:t>Event runner</w:t>
       </w:r>
       <w:r>
-        <w:t>-nek el mentenie</w:t>
+        <w:t>-nek elmentenie</w:t>
       </w:r>
       <w:r>
         <w:t>.</w:t>
@@ -36200,7 +37556,17 @@
         <w:jc w:val="both"/>
       </w:pPr>
       <w:r>
-        <w:t xml:space="preserve">Ha az Event runner egy kliens lekapcsolódásának eseményét végzi el, akkor a </w:t>
+        <w:t xml:space="preserve">Ha az </w:t>
+      </w:r>
+      <w:r>
+        <w:rPr>
+          <w:i/>
+          <w:iCs/>
+        </w:rPr>
+        <w:t>Event runner</w:t>
+      </w:r>
+      <w:r>
+        <w:t xml:space="preserve"> egy kliens lekapcsolódásának eseményét végzi el, akkor a </w:t>
       </w:r>
       <w:r>
         <w:rPr>
@@ -36210,7 +37576,17 @@
         <w:t>Clients</w:t>
       </w:r>
       <w:r>
-        <w:t xml:space="preserve"> objektumban egy flag jelezni fogja az adott kliens elemében, hogy az eszköz már nem elérhető. A Check connected függvény fogja ellenőrizni a </w:t>
+        <w:t xml:space="preserve"> objektumban egy flag jelezni fogja az adott kliens elemében, hogy az eszköz már nem elérhető. A </w:t>
+      </w:r>
+      <w:r>
+        <w:rPr>
+          <w:i/>
+          <w:iCs/>
+        </w:rPr>
+        <w:t>Check connected</w:t>
+      </w:r>
+      <w:r>
+        <w:t xml:space="preserve"> függvény fogja ellenőrizni a </w:t>
       </w:r>
       <w:r>
         <w:rPr>
@@ -36233,13 +37609,25 @@
         <w:t>Connected clients</w:t>
       </w:r>
       <w:r>
-        <w:t xml:space="preserve"> függvény midig egy </w:t>
+        <w:t xml:space="preserve"> függvény mi</w:t>
+      </w:r>
+      <w:r>
+        <w:t>nd</w:t>
+      </w:r>
+      <w:r>
+        <w:t xml:space="preserve">ig egy </w:t>
       </w:r>
       <w:r>
         <w:t>kliens</w:t>
       </w:r>
       <w:r>
-        <w:t xml:space="preserve"> flag-jét adja vissza, hogy az elemhez tartozó eszköz csatlakozva van-e vagy sem. Ha a flag hamis, akkor az eszköz lecsatlakozott, és </w:t>
+        <w:t xml:space="preserve"> flag-jét adja vissza, hogy az elemhez tartozó eszköz csatlakozva van-e vagy sem. Ha a flag hamis, akkor az eszköz lecsatlakozott, és</w:t>
+      </w:r>
+      <w:r>
+        <w:t xml:space="preserve"> a</w:t>
+      </w:r>
+      <w:r>
+        <w:t xml:space="preserve"> </w:t>
       </w:r>
       <w:r>
         <w:rPr>
@@ -36249,7 +37637,13 @@
         <w:t>Check connected clients</w:t>
       </w:r>
       <w:r>
-        <w:t xml:space="preserve"> függvény ki törli az elemet az adatbázisból, a </w:t>
+        <w:t xml:space="preserve"> függvény kitörli az elemet az adatbázisból</w:t>
+      </w:r>
+      <w:r>
+        <w:t>,</w:t>
+      </w:r>
+      <w:r>
+        <w:t xml:space="preserve"> a </w:t>
       </w:r>
       <w:r>
         <w:rPr>
@@ -36293,7 +37687,13 @@
         <w:t xml:space="preserve"> </w:t>
       </w:r>
       <w:r>
-        <w:t>odalon</w:t>
+        <w:t>o</w:t>
+      </w:r>
+      <w:r>
+        <w:t>l</w:t>
+      </w:r>
+      <w:r>
+        <w:t>dalon</w:t>
       </w:r>
       <w:r>
         <w:rPr>
@@ -36361,7 +37761,7 @@
         <w:t>check connected clients</w:t>
       </w:r>
       <w:r>
-        <w:t xml:space="preserve"> függvényei váltakozva fognak meghívódni, hogy csökkentsem a feladat futás idejét. </w:t>
+        <w:t xml:space="preserve"> függvényei váltakozva fognak meghívódni, hogy csökkentsem a feladat futásidejét. </w:t>
       </w:r>
     </w:p>
     <w:p>
@@ -36372,7 +37772,17 @@
         <w:jc w:val="both"/>
       </w:pPr>
       <w:r>
-        <w:t>Ha a Server main feladat véget ért, akkor a többi kisebb feladat fog lefutni, amit a következő alfejezetben fogo</w:t>
+        <w:t xml:space="preserve">Ha a </w:t>
+      </w:r>
+      <w:r>
+        <w:rPr>
+          <w:i/>
+          <w:iCs/>
+        </w:rPr>
+        <w:t>Server main</w:t>
+      </w:r>
+      <w:r>
+        <w:t xml:space="preserve"> feladat véget ért, akkor a többi kisebb feladat fog lefutni, amit a következő alfejezetben fogo</w:t>
       </w:r>
       <w:r>
         <w:t>k ismertetni.</w:t>
@@ -36597,6 +38007,9 @@
         <w:t xml:space="preserve"> ezen az alfeladaton keresztül fog </w:t>
       </w:r>
       <w:r>
+        <w:t xml:space="preserve">a </w:t>
+      </w:r>
+      <w:r>
         <w:rPr>
           <w:rFonts w:cs="Times New Roman"/>
           <w:i/>
@@ -36622,7 +38035,21 @@
         <w:rPr>
           <w:rFonts w:cs="Times New Roman"/>
         </w:rPr>
-        <w:t xml:space="preserve"> az a wifi task-ból kiinduló alfeladat szekvenciája látható.</w:t>
+        <w:t xml:space="preserve"> a </w:t>
+      </w:r>
+      <w:r>
+        <w:rPr>
+          <w:rFonts w:cs="Times New Roman"/>
+          <w:i/>
+          <w:iCs/>
+        </w:rPr>
+        <w:t>wifi task</w:t>
+      </w:r>
+      <w:r>
+        <w:rPr>
+          <w:rFonts w:cs="Times New Roman"/>
+        </w:rPr>
+        <w:t>-ból kiinduló alfeladat szekvenciája látható.</w:t>
       </w:r>
     </w:p>
     <w:p>
@@ -36676,7 +38103,17 @@
         <w:t xml:space="preserve"> funkciók segítségével</w:t>
       </w:r>
       <w:r>
-        <w:t>, hogy az espTouch RS-485 busz hálózaton keresztül tudjon a fűtésvezérlő egységgel kommunikálni (</w:t>
+        <w:t xml:space="preserve">, hogy az </w:t>
+      </w:r>
+      <w:r>
+        <w:rPr>
+          <w:i/>
+          <w:iCs/>
+        </w:rPr>
+        <w:t>espTouch</w:t>
+      </w:r>
+      <w:r>
+        <w:t xml:space="preserve"> RS-485 busz hálózaton keresztül tudjon a fűtésvezérlő egységgel kommunikálni (</w:t>
       </w:r>
       <w:r>
         <w:rPr>
@@ -36696,7 +38133,13 @@
         <w:t>.</w:t>
       </w:r>
       <w:r>
-        <w:t xml:space="preserve"> A konfiguráció adatokat az adatbázisból fogja lekérdezni a </w:t>
+        <w:t xml:space="preserve"> A konfiguráció</w:t>
+      </w:r>
+      <w:r>
+        <w:t>s</w:t>
+      </w:r>
+      <w:r>
+        <w:t xml:space="preserve"> adatokat az adatbázisból fogja lekérdezni a </w:t>
       </w:r>
       <w:r>
         <w:rPr>
@@ -36716,7 +38159,19 @@
         <w:t>serial task</w:t>
       </w:r>
       <w:r>
-        <w:t xml:space="preserve"> segítésével.</w:t>
+        <w:t xml:space="preserve"> segít</w:t>
+      </w:r>
+      <w:r>
+        <w:t>s</w:t>
+      </w:r>
+      <w:r>
+        <w:t>é</w:t>
+      </w:r>
+      <w:r>
+        <w:t>g</w:t>
+      </w:r>
+      <w:r>
+        <w:t>ével.</w:t>
       </w:r>
     </w:p>
     <w:p>
@@ -36730,7 +38185,31 @@
         </w:rPr>
       </w:pPr>
       <w:r>
-        <w:t xml:space="preserve">A wifi task ismétlődő ciklusában a </w:t>
+        <w:t xml:space="preserve">A </w:t>
+      </w:r>
+      <w:r>
+        <w:rPr>
+          <w:i/>
+          <w:iCs/>
+        </w:rPr>
+        <w:t>wifi</w:t>
+      </w:r>
+      <w:r>
+        <w:rPr>
+          <w:i/>
+          <w:iCs/>
+        </w:rPr>
+        <w:t xml:space="preserve"> </w:t>
+      </w:r>
+      <w:r>
+        <w:rPr>
+          <w:i/>
+          <w:iCs/>
+        </w:rPr>
+        <w:t>task</w:t>
+      </w:r>
+      <w:r>
+        <w:t xml:space="preserve"> ismétlődő ciklusában a </w:t>
       </w:r>
       <w:r>
         <w:rPr>
@@ -36770,10 +38249,42 @@
         <w:t xml:space="preserve"> függvényét</w:t>
       </w:r>
       <w:r>
-        <w:t>, amely beállítja a küldendő üzenetet a Slave felé.</w:t>
-      </w:r>
-      <w:r>
-        <w:t xml:space="preserve"> Az üzenet tartalmazza a fűtéskör indexét, állapotát, és fűtés típusának állapotát. Az üzenetet 8 bites hasznos adatcsomagban küldöm a Slave felé, így az indexet 4 bittel ábrázolom, míg az állapotot és típust 1-1 bittel ábrázolom. A fenn maradó két bitet szóközként használom az adatok között, hogy a </w:t>
+        <w:t xml:space="preserve">, amely beállítja a küldendő üzenetet a </w:t>
+      </w:r>
+      <w:r>
+        <w:rPr>
+          <w:i/>
+          <w:iCs/>
+        </w:rPr>
+        <w:t>Slave</w:t>
+      </w:r>
+      <w:r>
+        <w:t xml:space="preserve"> felé.</w:t>
+      </w:r>
+      <w:r>
+        <w:t xml:space="preserve"> Az üzenet tartalmazza a fűtéskör indexét, állapotát, és </w:t>
+      </w:r>
+      <w:r>
+        <w:t xml:space="preserve">a </w:t>
+      </w:r>
+      <w:r>
+        <w:t>fűtés típusának állapotát</w:t>
+      </w:r>
+      <w:r>
+        <w:t xml:space="preserve"> is</w:t>
+      </w:r>
+      <w:r>
+        <w:t xml:space="preserve">. Az üzenetet 8 bites hasznos adatcsomagban küldöm a </w:t>
+      </w:r>
+      <w:r>
+        <w:rPr>
+          <w:i/>
+          <w:iCs/>
+        </w:rPr>
+        <w:t>Slave</w:t>
+      </w:r>
+      <w:r>
+        <w:t xml:space="preserve"> felé, így az indexet 4 bittel ábrázolom, míg az állapotot és típust 1-1 bittel. A fennmaradó két bitet szóközként használom az adatok között, hogy a </w:t>
       </w:r>
       <w:r>
         <w:rPr>
@@ -36801,7 +38312,7 @@
         <w:rPr>
           <w:rFonts w:cs="Times New Roman"/>
         </w:rPr>
-        <w:t xml:space="preserve"> Üzenet küldésre a </w:t>
+        <w:t xml:space="preserve"> Üzenetküldésre a </w:t>
       </w:r>
       <w:r>
         <w:rPr>
@@ -36829,7 +38340,13 @@
         <w:rPr>
           <w:rFonts w:cs="Times New Roman"/>
         </w:rPr>
-        <w:t xml:space="preserve">-t, illetve csak is akkor küld üzenetet a Slavenek az </w:t>
+        <w:t>-t</w:t>
+      </w:r>
+      <w:r>
+        <w:rPr>
+          <w:rFonts w:cs="Times New Roman"/>
+        </w:rPr>
+        <w:t xml:space="preserve">. Az </w:t>
       </w:r>
       <w:r>
         <w:rPr>
@@ -36838,6 +38355,32 @@
           <w:iCs/>
         </w:rPr>
         <w:t>espTouch</w:t>
+      </w:r>
+      <w:r>
+        <w:rPr>
+          <w:rFonts w:cs="Times New Roman"/>
+        </w:rPr>
+        <w:t xml:space="preserve"> </w:t>
+      </w:r>
+      <w:r>
+        <w:rPr>
+          <w:rFonts w:cs="Times New Roman"/>
+        </w:rPr>
+        <w:t xml:space="preserve">csak is akkor küld üzenetet a </w:t>
+      </w:r>
+      <w:r>
+        <w:rPr>
+          <w:rFonts w:cs="Times New Roman"/>
+          <w:i/>
+          <w:iCs/>
+        </w:rPr>
+        <w:t>Slave</w:t>
+      </w:r>
+      <w:r>
+        <w:rPr>
+          <w:rFonts w:cs="Times New Roman"/>
+        </w:rPr>
+        <w:t>-nek</w:t>
       </w:r>
       <w:r>
         <w:rPr>
@@ -36864,7 +38407,13 @@
         <w:t>wifi task</w:t>
       </w:r>
       <w:r>
-        <w:t xml:space="preserve"> alfeladati közé sorolható továbbá az </w:t>
+        <w:t xml:space="preserve"> alfeladat</w:t>
+      </w:r>
+      <w:r>
+        <w:t>a</w:t>
+      </w:r>
+      <w:r>
+        <w:t xml:space="preserve">i közé sorolható továbbá az </w:t>
       </w:r>
       <w:r>
         <w:rPr>
@@ -36874,7 +38423,13 @@
         <w:t>espTouch</w:t>
       </w:r>
       <w:r>
-        <w:t xml:space="preserve"> DHT hőmérséklet és páratatalom mérő szenzorával végzett szenzor kommunikáció One-Wire buszon keresztül. A szenzor által mért hő és páratartalom az adatbázisban kerül elmentésre a </w:t>
+        <w:t xml:space="preserve"> DHT hőmérséklet és páratatalom mérő szenzorával végzett szenzor kommunikáció </w:t>
+      </w:r>
+      <w:r>
+        <w:t xml:space="preserve">a </w:t>
+      </w:r>
+      <w:r>
+        <w:t xml:space="preserve">One-Wire buszon keresztül. A szenzor által mért hő és páratartalom az adatbázisban kerül elmentésre a </w:t>
       </w:r>
       <w:r>
         <w:rPr>
@@ -36894,7 +38449,17 @@
         <w:t>espTouch</w:t>
       </w:r>
       <w:r>
-        <w:t xml:space="preserve"> adatai el vannak tárolva. Ezt az adatot a serial task-n keresztül a felhasználó előre beállíthatja.</w:t>
+        <w:t xml:space="preserve"> adatai el vannak tárolva. Ezt az adatot a </w:t>
+      </w:r>
+      <w:r>
+        <w:rPr>
+          <w:i/>
+          <w:iCs/>
+        </w:rPr>
+        <w:t>serial task</w:t>
+      </w:r>
+      <w:r>
+        <w:t>-n keresztül a felhasználó előre beállíthatja.</w:t>
       </w:r>
     </w:p>
     <w:p>
@@ -36966,7 +38531,17 @@
         <w:jc w:val="both"/>
       </w:pPr>
       <w:r>
-        <w:t xml:space="preserve">Az 52. ábrán a </w:t>
+        <w:t xml:space="preserve">Az </w:t>
+      </w:r>
+      <w:r>
+        <w:rPr>
+          <w:i/>
+          <w:iCs/>
+        </w:rPr>
+        <w:t>52. ábrán</w:t>
+      </w:r>
+      <w:r>
+        <w:t xml:space="preserve"> a </w:t>
       </w:r>
       <w:r>
         <w:rPr>
@@ -36976,7 +38551,13 @@
         <w:t>wifi task Data saving to EEPROM</w:t>
       </w:r>
       <w:r>
-        <w:t xml:space="preserve"> alfeladatának szekvenciája látható. A feladat az időt és aktív program számát minden egyes iterációban elfogja menteni, ha azok megváltoztak. </w:t>
+        <w:t xml:space="preserve"> alfeladatának szekvenciája látható. A feladat az időt és </w:t>
+      </w:r>
+      <w:r>
+        <w:t xml:space="preserve">az </w:t>
+      </w:r>
+      <w:r>
+        <w:t xml:space="preserve">aktív program számát minden egyes iterációban elfogja menteni, ha azok megváltoztak. </w:t>
       </w:r>
     </w:p>
     <w:p>
@@ -37053,13 +38634,48 @@
         <w:t>fűtéstervhez</w:t>
       </w:r>
       <w:r>
-        <w:t xml:space="preserve"> kapcsolódó elem is kiírásra kerül az EEPROM-ba.</w:t>
-      </w:r>
-      <w:r>
-        <w:t xml:space="preserve"> Ha a fűtésterv megváltozik és a Save gomb nem kerül lenyomásra, akkor a változás nem lesz el mentve. Ha nem lett elmentve a változás és az eszköz külső okok miatt újra indításra kényszerül, akkor a beállítás elveszik, és az utoljára mentett fűtéstervek fognak az espTouch-n betöltődni.</w:t>
-      </w:r>
-      <w:r>
         <w:t xml:space="preserve"> </w:t>
+      </w:r>
+      <w:r>
+        <w:t>tartozó</w:t>
+      </w:r>
+      <w:r>
+        <w:t xml:space="preserve"> elem is kiírásra kerül az EEPROM-ba.</w:t>
+      </w:r>
+      <w:r>
+        <w:t xml:space="preserve"> Ha a fűtésterv megváltozik és a </w:t>
+      </w:r>
+      <w:r>
+        <w:rPr>
+          <w:i/>
+          <w:iCs/>
+        </w:rPr>
+        <w:t>Save</w:t>
+      </w:r>
+      <w:r>
+        <w:t xml:space="preserve"> gomb nem kerül lenyomásra, akkor a változás nem lesz elmentve. Ha nem lett elmentve a változás és az eszköz külső okok miatt újraindításra kényszerül, akkor a beállítás</w:t>
+      </w:r>
+      <w:r>
+        <w:t xml:space="preserve">ok </w:t>
+      </w:r>
+      <w:r>
+        <w:t>elvesz</w:t>
+      </w:r>
+      <w:r>
+        <w:t>nek</w:t>
+      </w:r>
+      <w:r>
+        <w:t xml:space="preserve">, és az utoljára mentett fűtéstervek fognak az </w:t>
+      </w:r>
+      <w:r>
+        <w:rPr>
+          <w:i/>
+          <w:iCs/>
+        </w:rPr>
+        <w:t>espTouch</w:t>
+      </w:r>
+      <w:r>
+        <w:t>-n betöltődni.</w:t>
       </w:r>
     </w:p>
     <w:p>
@@ -37195,7 +38811,19 @@
         <w:t>5.2.3. Eszköz konfigurálása</w:t>
       </w:r>
       <w:r>
-        <w:t xml:space="preserve"> című alfejezetben ismertettem. Feladat kialakításánál fontos tényező volt, hogy a megírt kód univerzális legyen, és egy inicializáló függvényen keresztül lehessen a használni kívánt menürendszert specifikálni.</w:t>
+        <w:t xml:space="preserve"> című alfejezetben ismertettem. </w:t>
+      </w:r>
+      <w:r>
+        <w:t>A f</w:t>
+      </w:r>
+      <w:r>
+        <w:t>eladat kialakításánál fontos tényező volt</w:t>
+      </w:r>
+      <w:r>
+        <w:t xml:space="preserve"> az</w:t>
+      </w:r>
+      <w:r>
+        <w:t>, hogy a megírt kód univerzális legyen, és egy inicializáló függvényen keresztül lehessen a használni kívánt menürendszert specifikálni.</w:t>
       </w:r>
     </w:p>
     <w:p>
@@ -37215,7 +38843,7 @@
         <w:t xml:space="preserve">EEPROMHandler </w:t>
       </w:r>
       <w:r>
-        <w:t xml:space="preserve">függvényei is hasonló univerzitást élveznek. A felhasznált adat blokk nagysága a memóriában teljesen más, mint az </w:t>
+        <w:t xml:space="preserve">függvényei is hasonló univerzitást élveznek. A felhasznált adatblokk nagysága a memóriában teljesen más, mint az </w:t>
       </w:r>
       <w:r>
         <w:rPr>
@@ -37235,7 +38863,13 @@
         <w:t>5.1.3. EEPROM szerepe az adatbázis felépítésében</w:t>
       </w:r>
       <w:r>
-        <w:t xml:space="preserve"> című alfejezetben leírtam. A két eszköz adatai a memóriában hasonló sorban helyezkednek el, egymáshoz szorosan illeszkedve. Az univerzitást macro-k biztosítják, amelyek az adatok kezdőcímét adják meg a macro hívás helyénél. Továbbá két macro-t használok arra is, hogy elkülönítsem az </w:t>
+        <w:t xml:space="preserve"> című alfejezetben leírtam. A két eszköz adatai a memóriában hasonló sorban helyezkednek el, egymáshoz szorosan illeszkedve. Az univerzitást macro-k biztosítják, amelyek az adatok kezdőcímét adják meg a macro hívás</w:t>
+      </w:r>
+      <w:r>
+        <w:t>ának</w:t>
+      </w:r>
+      <w:r>
+        <w:t xml:space="preserve"> helyénél. Továbbá két macro-t használok arra is, hogy elkülönítsem az </w:t>
       </w:r>
       <w:r>
         <w:rPr>
@@ -37255,7 +38889,25 @@
         <w:t>espCarryable</w:t>
       </w:r>
       <w:r>
-        <w:t xml:space="preserve"> macro-it is. Ezzel az elkülönítéssel egy macro nevet kétszer is definiálhatok más értékkel. Az </w:t>
+        <w:t xml:space="preserve"> macro-</w:t>
+      </w:r>
+      <w:r>
+        <w:t>ja</w:t>
+      </w:r>
+      <w:r>
+        <w:t>it is. Ezzel az elkülönítéssel egy macro nevet kétszer is definiálhatok más</w:t>
+      </w:r>
+      <w:r>
+        <w:t>-más</w:t>
+      </w:r>
+      <w:r>
+        <w:t xml:space="preserve"> érték</w:t>
+      </w:r>
+      <w:r>
+        <w:t>ekkel</w:t>
+      </w:r>
+      <w:r>
+        <w:t xml:space="preserve">. Az </w:t>
       </w:r>
       <w:r>
         <w:rPr>
@@ -37272,10 +38924,30 @@
           <w:i/>
           <w:iCs/>
         </w:rPr>
-        <w:t>5. melléletben</w:t>
-      </w:r>
-      <w:r>
-        <w:t xml:space="preserve"> látható az </w:t>
+        <w:t>5. mellé</w:t>
+      </w:r>
+      <w:r>
+        <w:rPr>
+          <w:i/>
+          <w:iCs/>
+        </w:rPr>
+        <w:t>k</w:t>
+      </w:r>
+      <w:r>
+        <w:rPr>
+          <w:i/>
+          <w:iCs/>
+        </w:rPr>
+        <w:t>letben</w:t>
+      </w:r>
+      <w:r>
+        <w:t xml:space="preserve"> látható</w:t>
+      </w:r>
+      <w:r>
+        <w:t>k</w:t>
+      </w:r>
+      <w:r>
+        <w:t xml:space="preserve"> az </w:t>
       </w:r>
       <w:r>
         <w:rPr>
@@ -37285,7 +38957,7 @@
         <w:t>EEPROMHandler</w:t>
       </w:r>
       <w:r>
-        <w:t xml:space="preserve"> definiált macro-i és a módszer, amellyel aktiválom, és deaktiválom a két eszköz macro-it.</w:t>
+        <w:t xml:space="preserve"> definiált macro-i és a módszer, amellyel aktiválom és deaktiválom a két eszköz macro-it.</w:t>
       </w:r>
     </w:p>
     <w:p>
@@ -37305,7 +38977,25 @@
         <w:t>EEPROMHandler</w:t>
       </w:r>
       <w:r>
-        <w:t xml:space="preserve"> tulajdonságai a macro-kon kívül teljesn mértékben megegyezik, amely azt jelenti, hogy az EEPROM-ban ugyan azokkal függvényekkel tudok írni, és onnét adatot kiolvasni. Továbbá az inicializáló, és az adat mentésért felelős feladat szekvenciája (</w:t>
+        <w:t xml:space="preserve"> tulajdonságai a macro-kon kívül teljes mértékben megegyez</w:t>
+      </w:r>
+      <w:r>
+        <w:t>nek</w:t>
+      </w:r>
+      <w:r>
+        <w:t xml:space="preserve">, amely azt jelenti, hogy az EEPROM-ban ugyanazokkal </w:t>
+      </w:r>
+      <w:r>
+        <w:t xml:space="preserve">a </w:t>
+      </w:r>
+      <w:r>
+        <w:t xml:space="preserve">függvényekkel tudok írni, és onnét </w:t>
+      </w:r>
+      <w:r>
+        <w:t xml:space="preserve">tud a program </w:t>
+      </w:r>
+      <w:r>
+        <w:t>adatot kiolvasni. Továbbá az inicializáló, és az adatmentésért felelős feladat szekvenciája (</w:t>
       </w:r>
       <w:r>
         <w:rPr>
@@ -37315,7 +39005,17 @@
         <w:t>init task</w:t>
       </w:r>
       <w:r>
-        <w:t xml:space="preserve">) is megegyezik az espTouch-éval. Különbség a menteni kívánt adatokban lesz, amelyeket az </w:t>
+        <w:t xml:space="preserve">) is megegyezik az </w:t>
+      </w:r>
+      <w:r>
+        <w:rPr>
+          <w:i/>
+          <w:iCs/>
+        </w:rPr>
+        <w:t>espTouch</w:t>
+      </w:r>
+      <w:r>
+        <w:t xml:space="preserve">-éval. Különbség a menteni kívánt adatokban lesz, amelyeket az </w:t>
       </w:r>
       <w:r>
         <w:rPr>
@@ -37375,7 +39075,13 @@
         <w:t>espCarryable</w:t>
       </w:r>
       <w:r>
-        <w:t xml:space="preserve"> hasonló módon működik ezen a téren is mint az </w:t>
+        <w:t xml:space="preserve"> hasonló módon működik ezen a téren is</w:t>
+      </w:r>
+      <w:r>
+        <w:t>,</w:t>
+      </w:r>
+      <w:r>
+        <w:t xml:space="preserve"> mint az </w:t>
       </w:r>
       <w:r>
         <w:rPr>
@@ -37395,7 +39101,13 @@
         <w:t>espCarryable</w:t>
       </w:r>
       <w:r>
-        <w:t xml:space="preserve"> estében a szerverre csak webböngészőből lehet csatlakozni monitorozás céljából. A weboldal az </w:t>
+        <w:t xml:space="preserve"> es</w:t>
+      </w:r>
+      <w:r>
+        <w:t>e</w:t>
+      </w:r>
+      <w:r>
+        <w:t xml:space="preserve">tében a szerverre csak webböngészőből lehet csatlakozni monitorozás céljából. A weboldal az </w:t>
       </w:r>
       <w:r>
         <w:rPr>
@@ -37456,7 +39168,19 @@
         <w:t>espTouch</w:t>
       </w:r>
       <w:r>
-        <w:t xml:space="preserve">), amely elindítja a Websocket kommunikáció a két eszköz között. A kapcsolat kialakításhoz szükség van az </w:t>
+        <w:t>), amely elindítja a Websocket kommunikáció</w:t>
+      </w:r>
+      <w:r>
+        <w:t>t</w:t>
+      </w:r>
+      <w:r>
+        <w:t xml:space="preserve"> a két eszköz között. A kapcsolat kialakítás</w:t>
+      </w:r>
+      <w:r>
+        <w:t>á</w:t>
+      </w:r>
+      <w:r>
+        <w:t xml:space="preserve">hoz szükség van az </w:t>
       </w:r>
       <w:r>
         <w:rPr>
@@ -37466,7 +39190,13 @@
         <w:t>espTouch</w:t>
       </w:r>
       <w:r>
-        <w:t xml:space="preserve"> elérési adataira, amely a portszám lesz, és a routertől kapott IP cím.</w:t>
+        <w:t xml:space="preserve"> elérési adataira, amely a portszám, és a routertől kapott IP cím</w:t>
+      </w:r>
+      <w:r>
+        <w:t xml:space="preserve"> lesz</w:t>
+      </w:r>
+      <w:r>
+        <w:t>.</w:t>
       </w:r>
     </w:p>
     <w:p>
@@ -37496,7 +39226,13 @@
         <w:t>espTouch</w:t>
       </w:r>
       <w:r>
-        <w:t xml:space="preserve"> csatlakozási pontját. Mai routerekben alapvető funkció az, hogy a felhasználó a router konfigurálni tudja, illetve MAC cím alapján statikus IP címet állítson be az eszközeinek. Az </w:t>
+        <w:t xml:space="preserve"> csatlakozási pontját. Mai routerekben alapvető funkció az, hogy a felhasználó a router</w:t>
+      </w:r>
+      <w:r>
+        <w:t>t</w:t>
+      </w:r>
+      <w:r>
+        <w:t xml:space="preserve"> konfigurálni tudja, illetve MAC cím alapján statikus IP címet állítson be az eszközeinek. Az </w:t>
       </w:r>
       <w:r>
         <w:rPr>
@@ -37583,7 +39319,19 @@
         <w:t>espCarryable</w:t>
       </w:r>
       <w:r>
-        <w:t xml:space="preserve">-höz egy OLED kijelző lett csatlakoztatva, és nyomógombok segítségével tud a felhasználó a rendszerben változások előidézni. Ezekről a </w:t>
+        <w:t xml:space="preserve">-höz egy OLED kijelző lett csatlakoztatva, és </w:t>
+      </w:r>
+      <w:r>
+        <w:t xml:space="preserve">a </w:t>
+      </w:r>
+      <w:r>
+        <w:t>nyomógombok segítségével tud a felhasználó a rendszerben változások</w:t>
+      </w:r>
+      <w:r>
+        <w:t>at</w:t>
+      </w:r>
+      <w:r>
+        <w:t xml:space="preserve"> előidézni. Ezekről a </w:t>
       </w:r>
       <w:r>
         <w:rPr>
@@ -37607,10 +39355,10 @@
           <w:noProof/>
         </w:rPr>
         <w:drawing>
-          <wp:inline distT="0" distB="0" distL="0" distR="0" wp14:anchorId="5FFC455D" wp14:editId="6BFDF55F">
-            <wp:extent cx="5705475" cy="2914303"/>
-            <wp:effectExtent l="0" t="0" r="0" b="635"/>
-            <wp:docPr id="1700257611" name="Kép 1" descr="A képen szöveg, diagram, képernyőkép, Párhuzamos látható&#10;&#10;Automatikusan generált leírás"/>
+          <wp:inline distT="0" distB="0" distL="0" distR="0" wp14:anchorId="627FCCA6" wp14:editId="181A5EE1">
+            <wp:extent cx="5828306" cy="2951646"/>
+            <wp:effectExtent l="0" t="0" r="1270" b="1270"/>
+            <wp:docPr id="2015593470" name="Kép 1" descr="A képen szöveg, diagram, Tervrajz, képernyőkép látható&#10;&#10;Automatikusan generált leírás"/>
             <wp:cNvGraphicFramePr>
               <a:graphicFrameLocks xmlns:a="http://schemas.openxmlformats.org/drawingml/2006/main" noChangeAspect="1"/>
             </wp:cNvGraphicFramePr>
@@ -37618,7 +39366,7 @@
               <a:graphicData uri="http://schemas.openxmlformats.org/drawingml/2006/picture">
                 <pic:pic xmlns:pic="http://schemas.openxmlformats.org/drawingml/2006/picture">
                   <pic:nvPicPr>
-                    <pic:cNvPr id="1700257611" name="Kép 1" descr="A képen szöveg, diagram, képernyőkép, Párhuzamos látható&#10;&#10;Automatikusan generált leírás"/>
+                    <pic:cNvPr id="2015593470" name="Kép 1" descr="A képen szöveg, diagram, Tervrajz, képernyőkép látható&#10;&#10;Automatikusan generált leírás"/>
                     <pic:cNvPicPr/>
                   </pic:nvPicPr>
                   <pic:blipFill>
@@ -37630,7 +39378,7 @@
                   <pic:spPr>
                     <a:xfrm>
                       <a:off x="0" y="0"/>
-                      <a:ext cx="5712731" cy="2918009"/>
+                      <a:ext cx="5832222" cy="2953629"/>
                     </a:xfrm>
                     <a:prstGeom prst="rect">
                       <a:avLst/>
@@ -37692,7 +39440,13 @@
         <w:t>53.ábrán</w:t>
       </w:r>
       <w:r>
-        <w:t xml:space="preserve"> látható. Az eszköz feladatkezelője a </w:t>
+        <w:t xml:space="preserve"> látható. Az eszköz feladatkezelőj</w:t>
+      </w:r>
+      <w:r>
+        <w:t>ének</w:t>
+      </w:r>
+      <w:r>
+        <w:t xml:space="preserve"> a </w:t>
       </w:r>
       <w:r>
         <w:rPr>
@@ -37732,7 +39486,23 @@
         <w:t>main runnable</w:t>
       </w:r>
       <w:r>
-        <w:t xml:space="preserve"> funkcióját. A main runnable fogja futatni egymás után a </w:t>
+        <w:t xml:space="preserve"> funkcióját. A </w:t>
+      </w:r>
+      <w:r>
+        <w:rPr>
+          <w:i/>
+          <w:iCs/>
+        </w:rPr>
+        <w:t>main runnable</w:t>
+      </w:r>
+      <w:r>
+        <w:t xml:space="preserve"> fogja fut</w:t>
+      </w:r>
+      <w:r>
+        <w:t>t</w:t>
+      </w:r>
+      <w:r>
+        <w:t xml:space="preserve">atni egymás után a </w:t>
       </w:r>
       <w:r>
         <w:rPr>
@@ -37742,7 +39512,11 @@
         <w:t>measuring with DHT sensor</w:t>
       </w:r>
       <w:r>
-        <w:t xml:space="preserve">-t, a </w:t>
+        <w:t>-</w:t>
+      </w:r>
+      <w:r>
+        <w:lastRenderedPageBreak/>
+        <w:t xml:space="preserve">t, a </w:t>
       </w:r>
       <w:r>
         <w:rPr>
@@ -37773,7 +39547,6 @@
         <w:jc w:val="both"/>
       </w:pPr>
       <w:r>
-        <w:lastRenderedPageBreak/>
         <w:t xml:space="preserve">A </w:t>
       </w:r>
       <w:r>
@@ -37791,7 +39564,13 @@
         <w:t xml:space="preserve"> </w:t>
       </w:r>
       <w:r>
-        <w:t>függvények keresztül</w:t>
+        <w:t>függvények</w:t>
+      </w:r>
+      <w:r>
+        <w:t>en</w:t>
+      </w:r>
+      <w:r>
+        <w:t xml:space="preserve"> keresztül</w:t>
       </w:r>
       <w:r>
         <w:rPr>
@@ -37811,7 +39590,13 @@
         <w:t>espCarryable</w:t>
       </w:r>
       <w:r>
-        <w:t xml:space="preserve"> a DHT szenzorral kommunikálni One-Wire buszon keresztül. A mért hőmérsékletet és páratartalmat a </w:t>
+        <w:t xml:space="preserve"> a DHT szenzorral kommunikálni One-Wire buszon keresztül. A mért hőmérséklet és páratartal</w:t>
+      </w:r>
+      <w:r>
+        <w:t>om</w:t>
+      </w:r>
+      <w:r>
+        <w:t xml:space="preserve"> a </w:t>
       </w:r>
       <w:r>
         <w:rPr>
@@ -37821,7 +39606,13 @@
         <w:t>set measured data</w:t>
       </w:r>
       <w:r>
-        <w:t xml:space="preserve"> funkcióval az adatbázisba elmentésre kerül.</w:t>
+        <w:t xml:space="preserve"> funkcióval az adatbázisba </w:t>
+      </w:r>
+      <w:r>
+        <w:t xml:space="preserve">kerül </w:t>
+      </w:r>
+      <w:r>
+        <w:t>elmentésre.</w:t>
       </w:r>
     </w:p>
     <w:p>
@@ -37849,7 +39640,13 @@
         <w:t xml:space="preserve"> </w:t>
       </w:r>
       <w:r>
-        <w:t xml:space="preserve">függvényben az OLED kijelző design-ában megjelenő változók érétkeit fogom frissíteni az adatbázisban megtalálható új értékekkel. Ezeket az elemeket az adatbázisból (DataHandler) a </w:t>
+        <w:t>függvényben az OLED kijelző design-ában megjelenő változók ér</w:t>
+      </w:r>
+      <w:r>
+        <w:t>té</w:t>
+      </w:r>
+      <w:r>
+        <w:t xml:space="preserve">keit fogom frissíteni az adatbázisban megtalálható új értékekkel. Ezeket az elemeket az adatbázisból (DataHandler) a </w:t>
       </w:r>
       <w:r>
         <w:rPr>
@@ -37868,7 +39665,7 @@
         <w:t>2</w:t>
       </w:r>
       <w:r>
-        <w:t>C buszon keresztül küldöm el a kijelző modulnak, amely a beérkező adatokat fel dolgozza, és frissíti a kijelzett szövegeket.</w:t>
+        <w:t>C buszon keresztül küldöm el a kijelző modulnak, amely a beérkező adatokat feldolgozza, és frissíti a kijelzett szövegeket.</w:t>
       </w:r>
     </w:p>
     <w:p>
@@ -37886,7 +39683,7 @@
           <w:i/>
           <w:iCs/>
         </w:rPr>
-        <w:t>button interaction monintoring</w:t>
+        <w:t>button interaction monitoring</w:t>
       </w:r>
       <w:r>
         <w:rPr>
@@ -37906,7 +39703,13 @@
         <w:t>input port monitoring</w:t>
       </w:r>
       <w:r>
-        <w:t xml:space="preserve"> segítségével. Valamint visszakap egy flag-t </w:t>
+        <w:t xml:space="preserve"> segítségével</w:t>
+      </w:r>
+      <w:r>
+        <w:t>, v</w:t>
+      </w:r>
+      <w:r>
+        <w:t xml:space="preserve">alamint visszakap egy flag-t </w:t>
       </w:r>
       <w:r>
         <w:rPr>
@@ -37936,7 +39739,19 @@
         <w:t>Buttonhandler</w:t>
       </w:r>
       <w:r>
-        <w:t xml:space="preserve">-ben az ESP32 bementi lábainak a feszültség potenciáljának nagyságát figyeli, illetve csak az előre definiáltak, amiket a </w:t>
+        <w:t>-ben az ESP32 bemen</w:t>
+      </w:r>
+      <w:r>
+        <w:t>e</w:t>
+      </w:r>
+      <w:r>
+        <w:t>ti lábainak a feszültség potenciáljának nagyságát figyeli, illetve csak az előre definiáltak</w:t>
+      </w:r>
+      <w:r>
+        <w:t>at</w:t>
+      </w:r>
+      <w:r>
+        <w:t xml:space="preserve">, amiket a </w:t>
       </w:r>
       <w:r>
         <w:rPr>
@@ -37946,7 +39761,19 @@
         <w:t>4.4. espCarryable felhasználói interakcióinak tervezése</w:t>
       </w:r>
       <w:r>
-        <w:t xml:space="preserve"> című fejezetben leírtam. A bementi portokon közel 0V és 5V nagyságú feszültség jelenhet csak meg. Ha 5V jelenik meg a bementen, akkor a porthoz rendelt flag értéke logikai igaz lesz. </w:t>
+        <w:t xml:space="preserve"> című fejezetben leírtam. A bemen</w:t>
+      </w:r>
+      <w:r>
+        <w:t>e</w:t>
+      </w:r>
+      <w:r>
+        <w:t>ti portokon közel 0V és 5V nagyságú feszültség jelenhet csak meg. Ha 5V jelenik meg a bemen</w:t>
+      </w:r>
+      <w:r>
+        <w:t>e</w:t>
+      </w:r>
+      <w:r>
+        <w:t>ten, akkor a porthoz rendelt flag értéke logikai igaz lesz.</w:t>
       </w:r>
     </w:p>
     <w:p>
@@ -37957,7 +39784,7 @@
         <w:jc w:val="both"/>
       </w:pPr>
       <w:r>
-        <w:t>A flag-k a következőek lehetnek:</w:t>
+        <w:t>A flag-k a következők lehetnek:</w:t>
       </w:r>
     </w:p>
     <w:p>
@@ -38020,7 +39847,14 @@
         <w:jc w:val="both"/>
       </w:pPr>
       <w:r>
-        <w:t>U2 lenyomásával kerül igaz állapotba.</w:t>
+        <w:rPr>
+          <w:i/>
+          <w:iCs/>
+        </w:rPr>
+        <w:t>U2</w:t>
+      </w:r>
+      <w:r>
+        <w:t xml:space="preserve"> lenyomásával kerül igaz állapotba.</w:t>
       </w:r>
     </w:p>
     <w:p>
@@ -38082,7 +39916,13 @@
         <w:jc w:val="both"/>
       </w:pPr>
       <w:r>
-        <w:t>Aktív program csökkentés.</w:t>
+        <w:t>Aktív program csökkentés</w:t>
+      </w:r>
+      <w:r>
+        <w:t>e</w:t>
+      </w:r>
+      <w:r>
+        <w:t>.</w:t>
       </w:r>
     </w:p>
     <w:p>
@@ -38141,10 +39981,37 @@
           <w:i/>
           <w:iCs/>
         </w:rPr>
-        <w:t>Seial task</w:t>
-      </w:r>
-      <w:r>
-        <w:t xml:space="preserve"> indítás, illetve minden más feladat befejezésé.</w:t>
+        <w:t>s</w:t>
+      </w:r>
+      <w:r>
+        <w:rPr>
+          <w:i/>
+          <w:iCs/>
+        </w:rPr>
+        <w:t>e</w:t>
+      </w:r>
+      <w:r>
+        <w:rPr>
+          <w:i/>
+          <w:iCs/>
+        </w:rPr>
+        <w:t>r</w:t>
+      </w:r>
+      <w:r>
+        <w:rPr>
+          <w:i/>
+          <w:iCs/>
+        </w:rPr>
+        <w:t>ial task</w:t>
+      </w:r>
+      <w:r>
+        <w:t xml:space="preserve"> indítás, illetve minden más feladat befejezés</w:t>
+      </w:r>
+      <w:r>
+        <w:t>e</w:t>
+      </w:r>
+      <w:r>
+        <w:t>.</w:t>
       </w:r>
     </w:p>
     <w:p>
@@ -38220,7 +40087,19 @@
         <w:t>make decision</w:t>
       </w:r>
       <w:r>
-        <w:t xml:space="preserve"> függény fog dönteni a flag-ek alapján, hogy az adatbázisban milyen adatot kell elmenti. Ha a </w:t>
+        <w:t xml:space="preserve"> függ</w:t>
+      </w:r>
+      <w:r>
+        <w:t>v</w:t>
+      </w:r>
+      <w:r>
+        <w:t>ény fog dönteni a flag-ek alapján, hogy az adatbázisban milyen adatot kell elment</w:t>
+      </w:r>
+      <w:r>
+        <w:t>en</w:t>
+      </w:r>
+      <w:r>
+        <w:t xml:space="preserve">i. Ha a </w:t>
       </w:r>
       <w:r>
         <w:rPr>
@@ -38240,14 +40119,23 @@
         <w:t>TaskHandler</w:t>
       </w:r>
       <w:r>
-        <w:t xml:space="preserve">-be, és véget érnek a feladtok, és elindul </w:t>
-      </w:r>
-      <w:r>
-        <w:rPr>
-          <w:i/>
-          <w:iCs/>
-        </w:rPr>
-        <w:t>a serial task</w:t>
+        <w:t>-be, és véget érnek a felad</w:t>
+      </w:r>
+      <w:r>
+        <w:t>a</w:t>
+      </w:r>
+      <w:r>
+        <w:t xml:space="preserve">tok, és elindul </w:t>
+      </w:r>
+      <w:r>
+        <w:t>a</w:t>
+      </w:r>
+      <w:r>
+        <w:rPr>
+          <w:i/>
+          <w:iCs/>
+        </w:rPr>
+        <w:t xml:space="preserve"> serial task</w:t>
       </w:r>
       <w:r>
         <w:rPr>
@@ -38257,25 +40145,45 @@
         <w:t xml:space="preserve">. </w:t>
       </w:r>
       <w:r>
-        <w:t xml:space="preserve">Ha többi gombkombináció valamelyike teljesül, akkor vagy az aktív program szám, vagy a kívánt hőmérséklet fog változni. Az aktív program számának lépes száma 1, míg a kívánt hőmérsékleté lépés száma 0.2°C pozitív és negatív irányban is. A változást az adatbázisba a </w:t>
-      </w:r>
-      <w:r>
-        <w:rPr>
-          <w:i/>
-          <w:iCs/>
-        </w:rPr>
-        <w:t xml:space="preserve">set </w:t>
-      </w:r>
-      <w:r>
-        <w:rPr>
-          <w:i/>
-          <w:iCs/>
-        </w:rPr>
+        <w:t xml:space="preserve">Ha </w:t>
+      </w:r>
+      <w:r>
+        <w:t xml:space="preserve">a </w:t>
+      </w:r>
+      <w:r>
+        <w:t>többi gombkombináció valamelyike teljesül, akkor vagy az aktív programszám, vagy a kívánt hőmérséklet fog változni. Az aktív program számának lép</w:t>
+      </w:r>
+      <w:r>
+        <w:t>é</w:t>
+      </w:r>
+      <w:r>
+        <w:t xml:space="preserve">sszáma 1, míg a kívánt </w:t>
+      </w:r>
+      <w:r>
         <w:lastRenderedPageBreak/>
-        <w:t>program</w:t>
-      </w:r>
-      <w:r>
-        <w:t xml:space="preserve"> függvénnyel lesz eltárolva. A funkció megkapja a változás nagyságát, és hozzáadja azt az adatbázis eredeti érétékéhez.</w:t>
+        <w:t>hőmérsékle</w:t>
+      </w:r>
+      <w:r>
+        <w:t>t</w:t>
+      </w:r>
+      <w:r>
+        <w:t xml:space="preserve"> lépésszáma 0.2°C pozitív és negatív irányban is. A változás az adatbázisba</w:t>
+      </w:r>
+      <w:r>
+        <w:t>n</w:t>
+      </w:r>
+      <w:r>
+        <w:t xml:space="preserve"> a </w:t>
+      </w:r>
+      <w:r>
+        <w:rPr>
+          <w:i/>
+          <w:iCs/>
+        </w:rPr>
+        <w:t>set program</w:t>
+      </w:r>
+      <w:r>
+        <w:t xml:space="preserve"> függvénnyel lesz eltárolva. A funkció megkapja a változás nagyságát, és hozzáadja azt az adatbázis eredeti értékéhez.</w:t>
       </w:r>
     </w:p>
     <w:p>
@@ -40630,7 +42538,7 @@
           <w:lang w:eastAsia="hu-HU" w:bidi="ar-SA"/>
         </w:rPr>
         <w:drawing>
-          <wp:inline distT="0" distB="0" distL="0" distR="0" wp14:anchorId="5C653793" wp14:editId="052705C3">
+          <wp:inline distT="0" distB="0" distL="0" distR="0" wp14:anchorId="5C653793" wp14:editId="11288808">
             <wp:extent cx="8892540" cy="4314394"/>
             <wp:effectExtent l="0" t="0" r="3810" b="0"/>
             <wp:docPr id="42" name="Kép 2" descr="A képen szöveg, diagram, Tervrajz, Műszaki rajz látható&#10;&#10;Automatikusan generált leírás"/>
@@ -40735,7 +42643,7 @@
           <w:lang w:eastAsia="hu-HU"/>
         </w:rPr>
         <w:drawing>
-          <wp:inline distT="0" distB="0" distL="0" distR="0" wp14:anchorId="42394D4C" wp14:editId="6EC48B75">
+          <wp:inline distT="0" distB="0" distL="0" distR="0" wp14:anchorId="42394D4C" wp14:editId="7722E7EE">
             <wp:extent cx="8892540" cy="4436276"/>
             <wp:effectExtent l="0" t="0" r="3810" b="2540"/>
             <wp:docPr id="43" name="Kép 1" descr="A képen szöveg, diagram, képernyőkép, Tervrajz látható&#10;&#10;Automatikusan generált leírás"/>

</xml_diff>

<commit_message>
Bus network research missing. Every other thing is done :)
</commit_message>
<xml_diff>
--- a/Szakdolgozat_Rábai_Balázs.docx
+++ b/Szakdolgozat_Rábai_Balázs.docx
@@ -43457,15 +43457,7 @@
       </w:r>
       <w:proofErr w:type="spellEnd"/>
       <w:r>
-        <w:t xml:space="preserve"> változó belső </w:t>
-      </w:r>
-      <w:proofErr w:type="spellStart"/>
-      <w:r>
-        <w:t>parancsszavai</w:t>
-      </w:r>
-      <w:proofErr w:type="spellEnd"/>
-      <w:r>
-        <w:t>:</w:t>
+        <w:t xml:space="preserve"> változó belső parancsszavai:</w:t>
       </w:r>
     </w:p>
     <w:p>
@@ -43526,15 +43518,7 @@
       </w:r>
       <w:proofErr w:type="spellEnd"/>
       <w:r>
-        <w:t xml:space="preserve"> </w:t>
-      </w:r>
-      <w:proofErr w:type="spellStart"/>
-      <w:r>
-        <w:t>menüihez</w:t>
-      </w:r>
-      <w:proofErr w:type="spellEnd"/>
-      <w:r>
-        <w:t xml:space="preserve"> tartozó parancsszavak</w:t>
+        <w:t xml:space="preserve"> menüihez tartozó parancsszavak</w:t>
       </w:r>
       <w:r>
         <w:t>.</w:t>
@@ -43698,15 +43682,7 @@
       </w:r>
       <w:proofErr w:type="spellEnd"/>
       <w:r>
-        <w:t xml:space="preserve"> változó </w:t>
-      </w:r>
-      <w:proofErr w:type="spellStart"/>
-      <w:r>
-        <w:t>parancsszavait</w:t>
-      </w:r>
-      <w:proofErr w:type="spellEnd"/>
-      <w:r>
-        <w:t xml:space="preserve"> </w:t>
+        <w:t xml:space="preserve"> változó parancsszavait </w:t>
       </w:r>
       <w:r>
         <w:lastRenderedPageBreak/>
@@ -47395,9 +47371,9 @@
           <w:noProof/>
         </w:rPr>
         <w:drawing>
-          <wp:inline distT="0" distB="0" distL="0" distR="0" wp14:anchorId="6202E8F7" wp14:editId="518557E2">
-            <wp:extent cx="4381468" cy="2941608"/>
-            <wp:effectExtent l="0" t="0" r="635" b="0"/>
+          <wp:inline distT="0" distB="0" distL="0" distR="0" wp14:anchorId="6202E8F7" wp14:editId="71C02426">
+            <wp:extent cx="4282440" cy="2875124"/>
+            <wp:effectExtent l="0" t="0" r="3810" b="1905"/>
             <wp:docPr id="2023965640" name="Kép 1" descr="A képen szöveg, diagram, Tervrajz, Párhuzamos látható&#10;&#10;Automatikusan generált leírás"/>
             <wp:cNvGraphicFramePr>
               <a:graphicFrameLocks xmlns:a="http://schemas.openxmlformats.org/drawingml/2006/main" noChangeAspect="1"/>
@@ -47418,7 +47394,7 @@
                   <pic:spPr>
                     <a:xfrm>
                       <a:off x="0" y="0"/>
-                      <a:ext cx="4398008" cy="2952713"/>
+                      <a:ext cx="4302210" cy="2888397"/>
                     </a:xfrm>
                     <a:prstGeom prst="rect">
                       <a:avLst/>
@@ -47676,15 +47652,7 @@
       </w:r>
       <w:proofErr w:type="spellEnd"/>
       <w:r>
-        <w:t xml:space="preserve"> függvény fog </w:t>
-      </w:r>
-      <w:proofErr w:type="spellStart"/>
-      <w:r>
-        <w:t>meghívódni</w:t>
-      </w:r>
-      <w:proofErr w:type="spellEnd"/>
-      <w:r>
-        <w:t>.</w:t>
+        <w:t xml:space="preserve"> függvény fog meghívódni.</w:t>
       </w:r>
       <w:r>
         <w:t xml:space="preserve"> </w:t>
@@ -47860,15 +47828,7 @@
       </w:r>
       <w:proofErr w:type="spellEnd"/>
       <w:r>
-        <w:t xml:space="preserve"> függvény </w:t>
-      </w:r>
-      <w:proofErr w:type="spellStart"/>
-      <w:r>
-        <w:t>hívódik</w:t>
-      </w:r>
-      <w:proofErr w:type="spellEnd"/>
-      <w:r>
-        <w:t xml:space="preserve"> meg, illetve a másik esetben a </w:t>
+        <w:t xml:space="preserve"> függvény hívódik meg, illetve a másik esetben a </w:t>
       </w:r>
       <w:proofErr w:type="spellStart"/>
       <w:r>
@@ -54205,8 +54165,8 @@
       </w:r>
       <w:r>
         <w:rPr>
-          <w:b/>
-          <w:bCs/>
+          <w:i/>
+          <w:iCs/>
         </w:rPr>
         <w:t>4</w:t>
       </w:r>
@@ -54333,19 +54293,15 @@
         <w:jc w:val="both"/>
       </w:pPr>
       <w:r>
-        <w:t xml:space="preserve">A szakdolgozat részletesen bemutatja a rendszer hardveres és szoftveres komponenseit, beleértve a kijelzők és érzékelők működését, a protokollok használatát, valamint a felhasználói felület kialakítását. Az </w:t>
-      </w:r>
-      <w:proofErr w:type="spellStart"/>
-      <w:r>
-        <w:rPr>
-          <w:i/>
-          <w:iCs/>
-        </w:rPr>
-        <w:t>espTouch</w:t>
-      </w:r>
-      <w:proofErr w:type="spellEnd"/>
-      <w:r>
-        <w:t xml:space="preserve"> kijelzőjén elérhető funkciók, például a fűtési módok és a programozható időzítések, egyszerűvé teszik a rendszer kezelését a felhasználók számára. A megoldás külön figyelmet fordít a biztonságra, a hibamentes működésre és az energiahatékonyság növelésére.</w:t>
+        <w:t xml:space="preserve">A rendszer fejlesztésére további lehetőségek is kínálkoznak. A jövőbeli fejlesztések egyik iránya a továbbfejlesztett adaptív szabályozás, amely mesterséges intelligencia és gépi tanulás alkalmazásával pontosabban választhatná ki a fűtési módot a külső környezeti és felhasználói adatok alapján, így javítva a rendszer energiahatékonyságát. Ezen kívül a rendszer fejlettebb webes felhasználói felülettel bővíthető, amely többnyelvű támogatást és részletes adatvizualizációkat, például grafikonokat és diagramokat kínálna a felhasználók számára, segítve őket a fűtési és energiafogyasztási adatok értelmezésében. Továbbá, a rendszer kompatibilissé tehető más okosotthon platformokkal, mint például a Google Home, Amazon Alexa vagy Apple </w:t>
+      </w:r>
+      <w:proofErr w:type="spellStart"/>
+      <w:r>
+        <w:t>HomeKit</w:t>
+      </w:r>
+      <w:proofErr w:type="spellEnd"/>
+      <w:r>
+        <w:t>, így a felhasználók más eszközökkel is képesek lehetnek integrálni és vezérelni a termosztátot. A biztonság terén a TLS titkosítás és a kétfaktoros hitelesítés bevezetése hozzájárulhat a felhasználói adatok védelméhez és a rendszer biztonságos használatához.</w:t>
       </w:r>
     </w:p>
     <w:p>
@@ -54356,7 +54312,7 @@
         <w:jc w:val="both"/>
       </w:pPr>
       <w:r>
-        <w:t xml:space="preserve">A megvalósított rendszer hozzájárul az otthoni fűtési rendszerek automatizálásának új szintjéhez, lehetővé téve a több zónás hőmérsékletszabályozást és a fenntartható energiafelhasználást. Az </w:t>
+        <w:t xml:space="preserve">A szakdolgozat részletesen bemutatja a rendszer hardveres és szoftveres komponenseit, beleértve a kijelzők és érzékelők működését, a protokollok használatát, valamint a felhasználói felület kialakítását. Az </w:t>
       </w:r>
       <w:proofErr w:type="spellStart"/>
       <w:r>
@@ -54368,27 +54324,7 @@
       </w:r>
       <w:proofErr w:type="spellEnd"/>
       <w:r>
-        <w:t xml:space="preserve"> egység univerzális kialakítása révén könnyen illeszthető a meglévő fűtési rendszerekhez, miközben az </w:t>
-      </w:r>
-      <w:proofErr w:type="spellStart"/>
-      <w:r>
-        <w:rPr>
-          <w:i/>
-          <w:iCs/>
-        </w:rPr>
-        <w:t>espCarryable</w:t>
-      </w:r>
-      <w:proofErr w:type="spellEnd"/>
-      <w:r>
-        <w:t xml:space="preserve"> egységek </w:t>
-      </w:r>
-      <w:proofErr w:type="spellStart"/>
-      <w:r>
-        <w:t>szobánkénti</w:t>
-      </w:r>
-      <w:proofErr w:type="spellEnd"/>
-      <w:r>
-        <w:t xml:space="preserve"> elhelyezésével pontosabb és hatékonyabb szabályozás érhető el. A rendszer egyszerre biztosít kényelmet, rugalmasságot és költséghatékonyságot, miközben jelentős mértékben hozzájárul a környezetvédelemhez.</w:t>
+        <w:t xml:space="preserve"> kijelzőjén elérhető funkciók, például a fűtési módok és a programozható időzítések, egyszerűvé teszik a rendszer kezelését a felhasználók számára. A megoldás külön figyelmet fordít a biztonságra, a hibamentes működésre és az energiahatékonyság növelésére.</w:t>
       </w:r>
     </w:p>
     <w:p>
@@ -54399,7 +54335,39 @@
         <w:jc w:val="both"/>
       </w:pPr>
       <w:r>
-        <w:t>Összességében az elkészült okostermosztát rendszer egyedi megoldásokat nyújt a modern háztartások és ipari alkalmazások számára. Az energiahatékonyság növelése, a felhasználói élmény javítása és az innovatív technológiák integrálása révén a dolgozat olyan modellt állít fel, amely a jövő okosotthonainak alapjául szolgálhat.</w:t>
+        <w:t xml:space="preserve">A megvalósított rendszer hozzájárul az otthoni fűtési rendszerek automatizálásának új szintjéhez, lehetővé téve a több zónás hőmérsékletszabályozást és a fenntartható energiafelhasználást. Az </w:t>
+      </w:r>
+      <w:proofErr w:type="spellStart"/>
+      <w:r>
+        <w:rPr>
+          <w:i/>
+          <w:iCs/>
+        </w:rPr>
+        <w:t>espTouch</w:t>
+      </w:r>
+      <w:proofErr w:type="spellEnd"/>
+      <w:r>
+        <w:t xml:space="preserve"> egység univerzális kialakítása révén könnyen illeszthető a meglévő fűtési rendszerekhez, miközben az </w:t>
+      </w:r>
+      <w:proofErr w:type="spellStart"/>
+      <w:r>
+        <w:rPr>
+          <w:i/>
+          <w:iCs/>
+        </w:rPr>
+        <w:t>espCarryable</w:t>
+      </w:r>
+      <w:proofErr w:type="spellEnd"/>
+      <w:r>
+        <w:t xml:space="preserve"> egységek </w:t>
+      </w:r>
+      <w:proofErr w:type="spellStart"/>
+      <w:r>
+        <w:t>szobánkénti</w:t>
+      </w:r>
+      <w:proofErr w:type="spellEnd"/>
+      <w:r>
+        <w:t xml:space="preserve"> elhelyezésével pontosabb és hatékonyabb szabályozás érhető el.</w:t>
       </w:r>
     </w:p>
     <w:p>
@@ -54408,10 +54376,35 @@
         <w:spacing w:after="0" w:line="360" w:lineRule="auto"/>
         <w:ind w:firstLine="567"/>
         <w:jc w:val="both"/>
-        <w:rPr>
-          <w:color w:val="000000" w:themeColor="text1"/>
-        </w:rPr>
-      </w:pPr>
+      </w:pPr>
+      <w:r>
+        <w:t xml:space="preserve">A dolgozathoz tartozó programkód nyilvánosan elérhető a következő GitHub oldalon: </w:t>
+      </w:r>
+      <w:hyperlink r:id="rId67" w:tgtFrame="_new" w:history="1">
+        <w:r>
+          <w:rPr>
+            <w:rStyle w:val="Hiperhivatkozs"/>
+            <w:rFonts w:ascii="Courier New" w:hAnsi="Courier New" w:cs="Courier New"/>
+            <w:color w:val="auto"/>
+            <w:u w:val="none"/>
+          </w:rPr>
+          <w:t>https://github.com/LBroKerR/ESP32_Thermostats</w:t>
+        </w:r>
+      </w:hyperlink>
+      <w:r>
+        <w:t>.</w:t>
+      </w:r>
+    </w:p>
+    <w:p>
+      <w:pPr>
+        <w:pStyle w:val="Szvegtrzs"/>
+        <w:spacing w:after="0" w:line="360" w:lineRule="auto"/>
+        <w:ind w:firstLine="567"/>
+        <w:jc w:val="both"/>
+      </w:pPr>
+      <w:r>
+        <w:t>Összességében az elkészült okostermosztát rendszer egyedi megoldásokat nyújt a modern háztartások és ipari alkalmazások számára. Az energiahatékonyság növelése, a felhasználói élmény javítása és az innovatív technológiák integrálása révén a dolgozat olyan modellt állít fel, amely a jövő okosotthonainak alapjául szolgálhat.</w:t>
+      </w:r>
     </w:p>
     <w:p>
       <w:pPr>
@@ -54420,7 +54413,7 @@
         <w:ind w:firstLine="567"/>
         <w:jc w:val="both"/>
         <w:sectPr>
-          <w:footerReference w:type="default" r:id="rId67"/>
+          <w:footerReference w:type="default" r:id="rId68"/>
           <w:pgSz w:w="11906" w:h="16838"/>
           <w:pgMar w:top="1417" w:right="1134" w:bottom="1417" w:left="1134" w:header="1134" w:footer="1134" w:gutter="0"/>
           <w:pgNumType w:start="1"/>
@@ -57229,7 +57222,7 @@
           <w:highlight w:val="yellow"/>
         </w:rPr>
         <w:sectPr>
-          <w:footerReference w:type="default" r:id="rId68"/>
+          <w:footerReference w:type="default" r:id="rId69"/>
           <w:pgSz w:w="11906" w:h="16838"/>
           <w:pgMar w:top="1417" w:right="1134" w:bottom="1417" w:left="1134" w:header="1134" w:footer="1134" w:gutter="0"/>
           <w:pgNumType w:start="1"/>
@@ -57284,7 +57277,7 @@
         </w:rPr>
         <w:tab/>
       </w:r>
-      <w:hyperlink r:id="rId69" w:history="1">
+      <w:hyperlink r:id="rId70" w:history="1">
         <w:r>
           <w:rPr>
             <w:rStyle w:val="Hiperhivatkozs"/>
@@ -57366,7 +57359,7 @@
         </w:rPr>
         <w:tab/>
       </w:r>
-      <w:hyperlink r:id="rId70" w:history="1">
+      <w:hyperlink r:id="rId71" w:history="1">
         <w:r>
           <w:rPr>
             <w:rStyle w:val="Hiperhivatkozs"/>
@@ -57408,7 +57401,7 @@
         </w:rPr>
         <w:tab/>
       </w:r>
-      <w:hyperlink r:id="rId71" w:history="1">
+      <w:hyperlink r:id="rId72" w:history="1">
         <w:r>
           <w:rPr>
             <w:rStyle w:val="Hiperhivatkozs"/>
@@ -57601,7 +57594,7 @@
         </w:rPr>
         <w:tab/>
       </w:r>
-      <w:hyperlink r:id="rId72" w:history="1">
+      <w:hyperlink r:id="rId73" w:history="1">
         <w:r>
           <w:rPr>
             <w:rStyle w:val="Hiperhivatkozs"/>
@@ -57738,7 +57731,7 @@
         </w:rPr>
         <w:tab/>
       </w:r>
-      <w:hyperlink r:id="rId73" w:history="1">
+      <w:hyperlink r:id="rId74" w:history="1">
         <w:r>
           <w:rPr>
             <w:rStyle w:val="Hiperhivatkozs"/>
@@ -58437,7 +58430,7 @@
         </w:rPr>
         <w:tab/>
       </w:r>
-      <w:hyperlink r:id="rId74" w:history="1">
+      <w:hyperlink r:id="rId75" w:history="1">
         <w:r>
           <w:rPr>
             <w:rStyle w:val="Hiperhivatkozs"/>
@@ -59325,7 +59318,7 @@
           <w:highlight w:val="yellow"/>
         </w:rPr>
         <w:sectPr>
-          <w:footerReference w:type="default" r:id="rId75"/>
+          <w:footerReference w:type="default" r:id="rId76"/>
           <w:pgSz w:w="11906" w:h="16838"/>
           <w:pgMar w:top="1417" w:right="1134" w:bottom="1417" w:left="1134" w:header="1134" w:footer="1134" w:gutter="0"/>
           <w:pgNumType w:start="1"/>
@@ -59390,7 +59383,7 @@
           <w:lang w:eastAsia="hu-HU" w:bidi="ar-SA"/>
         </w:rPr>
         <w:drawing>
-          <wp:inline distT="0" distB="0" distL="0" distR="0" wp14:anchorId="5C653793" wp14:editId="27B32226">
+          <wp:inline distT="0" distB="0" distL="0" distR="0" wp14:anchorId="5C653793" wp14:editId="52AC6E98">
             <wp:extent cx="8892540" cy="4314394"/>
             <wp:effectExtent l="0" t="0" r="3810" b="0"/>
             <wp:docPr id="42" name="Kép 2" descr="A képen szöveg, diagram, Tervrajz, Műszaki rajz látható&#10;&#10;Automatikusan generált leírás"/>
@@ -59407,7 +59400,7 @@
                     </pic:cNvPicPr>
                   </pic:nvPicPr>
                   <pic:blipFill>
-                    <a:blip r:embed="rId76" cstate="print">
+                    <a:blip r:embed="rId77" cstate="print">
                       <a:extLst>
                         <a:ext uri="{28A0092B-C50C-407E-A947-70E740481C1C}">
                           <a14:useLocalDpi xmlns:a14="http://schemas.microsoft.com/office/drawing/2010/main" val="0"/>
@@ -59495,7 +59488,7 @@
           <w:lang w:eastAsia="hu-HU"/>
         </w:rPr>
         <w:drawing>
-          <wp:inline distT="0" distB="0" distL="0" distR="0" wp14:anchorId="42394D4C" wp14:editId="1B0847B1">
+          <wp:inline distT="0" distB="0" distL="0" distR="0" wp14:anchorId="42394D4C" wp14:editId="22A94442">
             <wp:extent cx="8892540" cy="4436276"/>
             <wp:effectExtent l="0" t="0" r="3810" b="2540"/>
             <wp:docPr id="43" name="Kép 1" descr="A képen szöveg, diagram, képernyőkép, Tervrajz látható&#10;&#10;Automatikusan generált leírás"/>
@@ -59512,7 +59505,7 @@
                     </pic:cNvPicPr>
                   </pic:nvPicPr>
                   <pic:blipFill>
-                    <a:blip r:embed="rId77" cstate="print">
+                    <a:blip r:embed="rId78" cstate="print">
                       <a:extLst>
                         <a:ext uri="{28A0092B-C50C-407E-A947-70E740481C1C}">
                           <a14:useLocalDpi xmlns:a14="http://schemas.microsoft.com/office/drawing/2010/main" val="0"/>
@@ -59614,7 +59607,7 @@
                     <pic:cNvPicPr/>
                   </pic:nvPicPr>
                   <pic:blipFill>
-                    <a:blip r:embed="rId78"/>
+                    <a:blip r:embed="rId79"/>
                     <a:stretch>
                       <a:fillRect/>
                     </a:stretch>
@@ -59640,7 +59633,7 @@
         <w:widowControl/>
         <w:suppressAutoHyphens w:val="0"/>
         <w:sectPr>
-          <w:footerReference w:type="default" r:id="rId79"/>
+          <w:footerReference w:type="default" r:id="rId80"/>
           <w:pgSz w:w="16838" w:h="11906" w:orient="landscape"/>
           <w:pgMar w:top="1134" w:right="1417" w:bottom="1134" w:left="1417" w:header="1134" w:footer="1134" w:gutter="0"/>
           <w:pgNumType w:fmt="upperRoman" w:start="1"/>
@@ -59714,7 +59707,7 @@
                     <pic:cNvPicPr/>
                   </pic:nvPicPr>
                   <pic:blipFill>
-                    <a:blip r:embed="rId80"/>
+                    <a:blip r:embed="rId81"/>
                     <a:stretch>
                       <a:fillRect/>
                     </a:stretch>
@@ -64290,6 +64283,7 @@
   <w:style w:type="character" w:default="1" w:styleId="Bekezdsalapbettpusa">
     <w:name w:val="Default Paragraph Font"/>
     <w:uiPriority w:val="1"/>
+    <w:semiHidden/>
     <w:unhideWhenUsed/>
   </w:style>
   <w:style w:type="table" w:default="1" w:styleId="Normltblzat">

</xml_diff>